<commit_message>
add intuition for same tree
</commit_message>
<xml_diff>
--- a/output/book.docx
+++ b/output/book.docx
@@ -4399,6 +4399,20 @@
         <w:t xml:space="preserve">Problem</w:t>
       </w:r>
     </w:p>
+    <w:p>
+      <w:pPr>
+        <w:pStyle w:val="BlockText"/>
+      </w:pPr>
+      <w:r>
+        <w:t xml:space="preserve">Given the roots of two binary trees p and q, write a function to check if they are the same or not.</w:t>
+      </w:r>
+      <w:r>
+        <w:t xml:space="preserve"> </w:t>
+      </w:r>
+      <w:r>
+        <w:t xml:space="preserve">Two binary trees are considered the same if they are structurally identical, and the nodes have the same value.</w:t>
+      </w:r>
+    </w:p>
     <w:bookmarkEnd w:id="47"/>
     <w:bookmarkStart w:id="48" w:name="intuition"/>
     <w:p>
@@ -4416,6 +4430,86 @@
       </w:r>
       <w:r>
         <w:t xml:space="preserve">Intuition</w:t>
+      </w:r>
+    </w:p>
+    <w:p>
+      <w:pPr>
+        <w:pStyle w:val="FirstParagraph"/>
+      </w:pPr>
+      <w:r>
+        <w:t xml:space="preserve">This question tests your knowledge of recursion. To do so, start off</w:t>
+      </w:r>
+      <w:r>
+        <w:t xml:space="preserve"> </w:t>
+      </w:r>
+      <w:r>
+        <w:t xml:space="preserve">with the base case:</w:t>
+      </w:r>
+    </w:p>
+    <w:p>
+      <w:pPr>
+        <w:numPr>
+          <w:ilvl w:val="0"/>
+          <w:numId w:val="1001"/>
+        </w:numPr>
+        <w:pStyle w:val="Compact"/>
+      </w:pPr>
+      <w:r>
+        <w:t xml:space="preserve">What happens when left is None and right has a value? Return false.</w:t>
+      </w:r>
+    </w:p>
+    <w:p>
+      <w:pPr>
+        <w:numPr>
+          <w:ilvl w:val="0"/>
+          <w:numId w:val="1001"/>
+        </w:numPr>
+        <w:pStyle w:val="Compact"/>
+      </w:pPr>
+      <w:r>
+        <w:t xml:space="preserve">What happens when left has a value and right is None? Return false.</w:t>
+      </w:r>
+    </w:p>
+    <w:p>
+      <w:pPr>
+        <w:numPr>
+          <w:ilvl w:val="0"/>
+          <w:numId w:val="1001"/>
+        </w:numPr>
+        <w:pStyle w:val="Compact"/>
+      </w:pPr>
+      <w:r>
+        <w:t xml:space="preserve">What happens when both left and right are None? Return true.</w:t>
+      </w:r>
+    </w:p>
+    <w:p>
+      <w:pPr>
+        <w:numPr>
+          <w:ilvl w:val="0"/>
+          <w:numId w:val="1001"/>
+        </w:numPr>
+        <w:pStyle w:val="Compact"/>
+      </w:pPr>
+      <w:r>
+        <w:t xml:space="preserve">What happens when left and right have different values? Return false.</w:t>
+      </w:r>
+    </w:p>
+    <w:p>
+      <w:pPr>
+        <w:numPr>
+          <w:ilvl w:val="0"/>
+          <w:numId w:val="1001"/>
+        </w:numPr>
+        <w:pStyle w:val="Compact"/>
+      </w:pPr>
+      <w:r>
+        <w:t xml:space="preserve">What happens when left and right have the same values? Test their left</w:t>
+      </w:r>
+      <w:r>
+        <w:t xml:space="preserve"> </w:t>
+      </w:r>
+      <w:r>
+        <w:t xml:space="preserve">and right nodes for equality as well.</w:t>
       </w:r>
     </w:p>
     <w:bookmarkEnd w:id="48"/>
@@ -6117,8 +6211,87 @@
       </w:pPr>
     </w:lvl>
   </w:abstractNum>
+  <w:abstractNum w:abstractNumId="991">
+    <w:nsid w:val="A991"/>
+    <w:multiLevelType w:val="multilevel"/>
+    <w:lvl w:ilvl="0">
+      <w:numFmt w:val="bullet"/>
+      <w:lvlText w:val="•"/>
+      <w:lvlJc w:val="left"/>
+      <w:pPr>
+        <w:ind w:left="720" w:hanging="480"/>
+      </w:pPr>
+    </w:lvl>
+    <w:lvl w:ilvl="1">
+      <w:numFmt w:val="bullet"/>
+      <w:lvlText w:val="–"/>
+      <w:lvlJc w:val="left"/>
+      <w:pPr>
+        <w:ind w:left="1440" w:hanging="480"/>
+      </w:pPr>
+    </w:lvl>
+    <w:lvl w:ilvl="2">
+      <w:numFmt w:val="bullet"/>
+      <w:lvlText w:val="•"/>
+      <w:lvlJc w:val="left"/>
+      <w:pPr>
+        <w:ind w:left="2160" w:hanging="480"/>
+      </w:pPr>
+    </w:lvl>
+    <w:lvl w:ilvl="3">
+      <w:numFmt w:val="bullet"/>
+      <w:lvlText w:val="–"/>
+      <w:lvlJc w:val="left"/>
+      <w:pPr>
+        <w:ind w:left="2880" w:hanging="480"/>
+      </w:pPr>
+    </w:lvl>
+    <w:lvl w:ilvl="4">
+      <w:numFmt w:val="bullet"/>
+      <w:lvlText w:val="•"/>
+      <w:lvlJc w:val="left"/>
+      <w:pPr>
+        <w:ind w:left="3600" w:hanging="480"/>
+      </w:pPr>
+    </w:lvl>
+    <w:lvl w:ilvl="5">
+      <w:numFmt w:val="bullet"/>
+      <w:lvlText w:val="–"/>
+      <w:lvlJc w:val="left"/>
+      <w:pPr>
+        <w:ind w:left="4320" w:hanging="480"/>
+      </w:pPr>
+    </w:lvl>
+    <w:lvl w:ilvl="6">
+      <w:numFmt w:val="bullet"/>
+      <w:lvlText w:val="•"/>
+      <w:lvlJc w:val="left"/>
+      <w:pPr>
+        <w:ind w:left="5040" w:hanging="480"/>
+      </w:pPr>
+    </w:lvl>
+    <w:lvl w:ilvl="7">
+      <w:numFmt w:val="bullet"/>
+      <w:lvlText w:val="–"/>
+      <w:lvlJc w:val="left"/>
+      <w:pPr>
+        <w:ind w:left="5760" w:hanging="480"/>
+      </w:pPr>
+    </w:lvl>
+    <w:lvl w:ilvl="8">
+      <w:numFmt w:val="bullet"/>
+      <w:lvlText w:val="•"/>
+      <w:lvlJc w:val="left"/>
+      <w:pPr>
+        <w:ind w:left="6480" w:hanging="480"/>
+      </w:pPr>
+    </w:lvl>
+  </w:abstractNum>
   <w:num w:numId="1000">
     <w:abstractNumId w:val="990"/>
+  </w:num>
+  <w:num w:numId="1001">
+    <w:abstractNumId w:val="991"/>
   </w:num>
 </w:numbering>
 </file>

</xml_diff>

<commit_message>
work on rust in a nutshell section
</commit_message>
<xml_diff>
--- a/output/book.docx
+++ b/output/book.docx
@@ -36,7 +36,7 @@
         </w:p>
       </w:sdtContent>
     </w:sdt>
-    <w:bookmarkStart w:id="42" w:name="rust-in-a-nutshell"/>
+    <w:bookmarkStart w:id="60" w:name="rust-in-a-nutshell"/>
     <w:p>
       <w:pPr>
         <w:pStyle w:val="Heading1"/>
@@ -73,7 +73,7 @@
       </w:r>
     </w:p>
     <w:bookmarkEnd w:id="20"/>
-    <w:bookmarkStart w:id="21" w:name="cargo"/>
+    <w:bookmarkStart w:id="21" w:name="ownership"/>
     <w:p>
       <w:pPr>
         <w:pStyle w:val="Heading2"/>
@@ -88,11 +88,30 @@
         <w:tab/>
       </w:r>
       <w:r>
+        <w:t xml:space="preserve">Ownership</w:t>
+      </w:r>
+    </w:p>
+    <w:bookmarkEnd w:id="21"/>
+    <w:bookmarkStart w:id="22" w:name="cargo"/>
+    <w:p>
+      <w:pPr>
+        <w:pStyle w:val="Heading2"/>
+      </w:pPr>
+      <w:r>
+        <w:rPr>
+          <w:rStyle w:val="SectionNumber"/>
+        </w:rPr>
+        <w:t xml:space="preserve">1.3</w:t>
+      </w:r>
+      <w:r>
+        <w:tab/>
+      </w:r>
+      <w:r>
         <w:t xml:space="preserve">Cargo</w:t>
       </w:r>
     </w:p>
-    <w:bookmarkEnd w:id="21"/>
-    <w:bookmarkStart w:id="22" w:name="cargo-doc"/>
+    <w:bookmarkEnd w:id="22"/>
+    <w:bookmarkStart w:id="23" w:name="cargo-doc"/>
     <w:p>
       <w:pPr>
         <w:pStyle w:val="Heading2"/>
@@ -101,7 +120,7 @@
         <w:rPr>
           <w:rStyle w:val="SectionNumber"/>
         </w:rPr>
-        <w:t xml:space="preserve">1.3</w:t>
+        <w:t xml:space="preserve">1.4</w:t>
       </w:r>
       <w:r>
         <w:tab/>
@@ -110,8 +129,8 @@
         <w:t xml:space="preserve">Cargo Doc</w:t>
       </w:r>
     </w:p>
-    <w:bookmarkEnd w:id="22"/>
-    <w:bookmarkStart w:id="23" w:name="crates"/>
+    <w:bookmarkEnd w:id="23"/>
+    <w:bookmarkStart w:id="24" w:name="testing"/>
     <w:p>
       <w:pPr>
         <w:pStyle w:val="Heading2"/>
@@ -120,17 +139,36 @@
         <w:rPr>
           <w:rStyle w:val="SectionNumber"/>
         </w:rPr>
-        <w:t xml:space="preserve">1.4</w:t>
+        <w:t xml:space="preserve">1.5</w:t>
       </w:r>
       <w:r>
         <w:tab/>
       </w:r>
       <w:r>
+        <w:t xml:space="preserve">Testing</w:t>
+      </w:r>
+    </w:p>
+    <w:bookmarkEnd w:id="24"/>
+    <w:bookmarkStart w:id="25" w:name="crates"/>
+    <w:p>
+      <w:pPr>
+        <w:pStyle w:val="Heading2"/>
+      </w:pPr>
+      <w:r>
+        <w:rPr>
+          <w:rStyle w:val="SectionNumber"/>
+        </w:rPr>
+        <w:t xml:space="preserve">1.6</w:t>
+      </w:r>
+      <w:r>
+        <w:tab/>
+      </w:r>
+      <w:r>
         <w:t xml:space="preserve">Crates</w:t>
       </w:r>
     </w:p>
-    <w:bookmarkEnd w:id="23"/>
-    <w:bookmarkStart w:id="36" w:name="basic-data-structures"/>
+    <w:bookmarkEnd w:id="25"/>
+    <w:bookmarkStart w:id="36" w:name="basic-types"/>
     <w:p>
       <w:pPr>
         <w:pStyle w:val="Heading2"/>
@@ -139,16 +177,377 @@
         <w:rPr>
           <w:rStyle w:val="SectionNumber"/>
         </w:rPr>
-        <w:t xml:space="preserve">1.5</w:t>
+        <w:t xml:space="preserve">1.7</w:t>
       </w:r>
       <w:r>
         <w:tab/>
       </w:r>
       <w:r>
+        <w:t xml:space="preserve">Basic Types</w:t>
+      </w:r>
+    </w:p>
+    <w:bookmarkStart w:id="26" w:name="bool"/>
+    <w:p>
+      <w:pPr>
+        <w:pStyle w:val="Heading3"/>
+      </w:pPr>
+      <w:r>
+        <w:rPr>
+          <w:rStyle w:val="SectionNumber"/>
+        </w:rPr>
+        <w:t xml:space="preserve">1.7.1</w:t>
+      </w:r>
+      <w:r>
+        <w:tab/>
+      </w:r>
+      <w:r>
+        <w:t xml:space="preserve">Bool</w:t>
+      </w:r>
+    </w:p>
+    <w:bookmarkEnd w:id="26"/>
+    <w:bookmarkStart w:id="27" w:name="char"/>
+    <w:p>
+      <w:pPr>
+        <w:pStyle w:val="Heading3"/>
+      </w:pPr>
+      <w:r>
+        <w:rPr>
+          <w:rStyle w:val="SectionNumber"/>
+        </w:rPr>
+        <w:t xml:space="preserve">1.7.2</w:t>
+      </w:r>
+      <w:r>
+        <w:tab/>
+      </w:r>
+      <w:r>
+        <w:t xml:space="preserve">Char</w:t>
+      </w:r>
+    </w:p>
+    <w:bookmarkEnd w:id="27"/>
+    <w:bookmarkStart w:id="28" w:name="floats"/>
+    <w:p>
+      <w:pPr>
+        <w:pStyle w:val="Heading3"/>
+      </w:pPr>
+      <w:r>
+        <w:rPr>
+          <w:rStyle w:val="SectionNumber"/>
+        </w:rPr>
+        <w:t xml:space="preserve">1.7.3</w:t>
+      </w:r>
+      <w:r>
+        <w:tab/>
+      </w:r>
+      <w:r>
+        <w:t xml:space="preserve">Floats</w:t>
+      </w:r>
+    </w:p>
+    <w:bookmarkEnd w:id="28"/>
+    <w:bookmarkStart w:id="29" w:name="integers"/>
+    <w:p>
+      <w:pPr>
+        <w:pStyle w:val="Heading3"/>
+      </w:pPr>
+      <w:r>
+        <w:rPr>
+          <w:rStyle w:val="SectionNumber"/>
+        </w:rPr>
+        <w:t xml:space="preserve">1.7.4</w:t>
+      </w:r>
+      <w:r>
+        <w:tab/>
+      </w:r>
+      <w:r>
+        <w:t xml:space="preserve">Integers</w:t>
+      </w:r>
+    </w:p>
+    <w:bookmarkEnd w:id="29"/>
+    <w:bookmarkStart w:id="30" w:name="saturing-operations"/>
+    <w:p>
+      <w:pPr>
+        <w:pStyle w:val="Heading3"/>
+      </w:pPr>
+      <w:r>
+        <w:rPr>
+          <w:rStyle w:val="SectionNumber"/>
+        </w:rPr>
+        <w:t xml:space="preserve">1.7.5</w:t>
+      </w:r>
+      <w:r>
+        <w:tab/>
+      </w:r>
+      <w:r>
+        <w:t xml:space="preserve">Saturing Operations</w:t>
+      </w:r>
+    </w:p>
+    <w:bookmarkEnd w:id="30"/>
+    <w:bookmarkStart w:id="31" w:name="unsigned-integers"/>
+    <w:p>
+      <w:pPr>
+        <w:pStyle w:val="Heading3"/>
+      </w:pPr>
+      <w:r>
+        <w:rPr>
+          <w:rStyle w:val="SectionNumber"/>
+        </w:rPr>
+        <w:t xml:space="preserve">1.7.6</w:t>
+      </w:r>
+      <w:r>
+        <w:tab/>
+      </w:r>
+      <w:r>
+        <w:t xml:space="preserve">Unsigned Integers</w:t>
+      </w:r>
+    </w:p>
+    <w:bookmarkEnd w:id="31"/>
+    <w:bookmarkStart w:id="32" w:name="tuples"/>
+    <w:p>
+      <w:pPr>
+        <w:pStyle w:val="Heading3"/>
+      </w:pPr>
+      <w:r>
+        <w:rPr>
+          <w:rStyle w:val="SectionNumber"/>
+        </w:rPr>
+        <w:t xml:space="preserve">1.7.7</w:t>
+      </w:r>
+      <w:r>
+        <w:tab/>
+      </w:r>
+      <w:r>
+        <w:t xml:space="preserve">Tuples</w:t>
+      </w:r>
+    </w:p>
+    <w:bookmarkEnd w:id="32"/>
+    <w:bookmarkStart w:id="33" w:name="structs"/>
+    <w:p>
+      <w:pPr>
+        <w:pStyle w:val="Heading3"/>
+      </w:pPr>
+      <w:r>
+        <w:rPr>
+          <w:rStyle w:val="SectionNumber"/>
+        </w:rPr>
+        <w:t xml:space="preserve">1.7.8</w:t>
+      </w:r>
+      <w:r>
+        <w:tab/>
+      </w:r>
+      <w:r>
+        <w:t xml:space="preserve">Structs</w:t>
+      </w:r>
+    </w:p>
+    <w:bookmarkEnd w:id="33"/>
+    <w:bookmarkStart w:id="34" w:name="enums"/>
+    <w:p>
+      <w:pPr>
+        <w:pStyle w:val="Heading3"/>
+      </w:pPr>
+      <w:r>
+        <w:rPr>
+          <w:rStyle w:val="SectionNumber"/>
+        </w:rPr>
+        <w:t xml:space="preserve">1.7.9</w:t>
+      </w:r>
+      <w:r>
+        <w:tab/>
+      </w:r>
+      <w:r>
+        <w:t xml:space="preserve">Enums</w:t>
+      </w:r>
+    </w:p>
+    <w:bookmarkEnd w:id="34"/>
+    <w:bookmarkStart w:id="35" w:name="unit-type"/>
+    <w:p>
+      <w:pPr>
+        <w:pStyle w:val="Heading3"/>
+      </w:pPr>
+      <w:r>
+        <w:rPr>
+          <w:rStyle w:val="SectionNumber"/>
+        </w:rPr>
+        <w:t xml:space="preserve">1.7.10</w:t>
+      </w:r>
+      <w:r>
+        <w:tab/>
+      </w:r>
+      <w:r>
+        <w:t xml:space="preserve">Unit Type</w:t>
+      </w:r>
+    </w:p>
+    <w:bookmarkEnd w:id="35"/>
+    <w:bookmarkEnd w:id="36"/>
+    <w:bookmarkStart w:id="37" w:name="references"/>
+    <w:p>
+      <w:pPr>
+        <w:pStyle w:val="Heading2"/>
+      </w:pPr>
+      <w:r>
+        <w:rPr>
+          <w:rStyle w:val="SectionNumber"/>
+        </w:rPr>
+        <w:t xml:space="preserve">1.8</w:t>
+      </w:r>
+      <w:r>
+        <w:tab/>
+      </w:r>
+      <w:r>
+        <w:t xml:space="preserve">References</w:t>
+      </w:r>
+    </w:p>
+    <w:bookmarkEnd w:id="37"/>
+    <w:bookmarkStart w:id="38" w:name="pattern-matching"/>
+    <w:p>
+      <w:pPr>
+        <w:pStyle w:val="Heading2"/>
+      </w:pPr>
+      <w:r>
+        <w:rPr>
+          <w:rStyle w:val="SectionNumber"/>
+        </w:rPr>
+        <w:t xml:space="preserve">1.9</w:t>
+      </w:r>
+      <w:r>
+        <w:tab/>
+      </w:r>
+      <w:r>
+        <w:t xml:space="preserve">Pattern Matching</w:t>
+      </w:r>
+    </w:p>
+    <w:bookmarkEnd w:id="38"/>
+    <w:bookmarkStart w:id="41" w:name="error-handling-at-compile-time"/>
+    <w:p>
+      <w:pPr>
+        <w:pStyle w:val="Heading2"/>
+      </w:pPr>
+      <w:r>
+        <w:rPr>
+          <w:rStyle w:val="SectionNumber"/>
+        </w:rPr>
+        <w:t xml:space="preserve">1.10</w:t>
+      </w:r>
+      <w:r>
+        <w:tab/>
+      </w:r>
+      <w:r>
+        <w:t xml:space="preserve">Error Handling at Compile Time</w:t>
+      </w:r>
+    </w:p>
+    <w:bookmarkStart w:id="39" w:name="option"/>
+    <w:p>
+      <w:pPr>
+        <w:pStyle w:val="Heading3"/>
+      </w:pPr>
+      <w:r>
+        <w:rPr>
+          <w:rStyle w:val="SectionNumber"/>
+        </w:rPr>
+        <w:t xml:space="preserve">1.10.1</w:t>
+      </w:r>
+      <w:r>
+        <w:tab/>
+      </w:r>
+      <w:r>
+        <w:t xml:space="preserve">Option</w:t>
+      </w:r>
+    </w:p>
+    <w:bookmarkEnd w:id="39"/>
+    <w:bookmarkStart w:id="40" w:name="error"/>
+    <w:p>
+      <w:pPr>
+        <w:pStyle w:val="Heading3"/>
+      </w:pPr>
+      <w:r>
+        <w:rPr>
+          <w:rStyle w:val="SectionNumber"/>
+        </w:rPr>
+        <w:t xml:space="preserve">1.10.2</w:t>
+      </w:r>
+      <w:r>
+        <w:tab/>
+      </w:r>
+      <w:r>
+        <w:t xml:space="preserve">Error</w:t>
+      </w:r>
+    </w:p>
+    <w:bookmarkEnd w:id="40"/>
+    <w:bookmarkEnd w:id="41"/>
+    <w:bookmarkStart w:id="42" w:name="impl"/>
+    <w:p>
+      <w:pPr>
+        <w:pStyle w:val="Heading2"/>
+      </w:pPr>
+      <w:r>
+        <w:rPr>
+          <w:rStyle w:val="SectionNumber"/>
+        </w:rPr>
+        <w:t xml:space="preserve">1.11</w:t>
+      </w:r>
+      <w:r>
+        <w:tab/>
+      </w:r>
+      <w:r>
+        <w:t xml:space="preserve">Impl</w:t>
+      </w:r>
+    </w:p>
+    <w:bookmarkEnd w:id="42"/>
+    <w:bookmarkStart w:id="43" w:name="traits"/>
+    <w:p>
+      <w:pPr>
+        <w:pStyle w:val="Heading2"/>
+      </w:pPr>
+      <w:r>
+        <w:rPr>
+          <w:rStyle w:val="SectionNumber"/>
+        </w:rPr>
+        <w:t xml:space="preserve">1.12</w:t>
+      </w:r>
+      <w:r>
+        <w:tab/>
+      </w:r>
+      <w:r>
+        <w:t xml:space="preserve">Traits</w:t>
+      </w:r>
+    </w:p>
+    <w:bookmarkEnd w:id="43"/>
+    <w:bookmarkStart w:id="44" w:name="iterators"/>
+    <w:p>
+      <w:pPr>
+        <w:pStyle w:val="Heading2"/>
+      </w:pPr>
+      <w:r>
+        <w:rPr>
+          <w:rStyle w:val="SectionNumber"/>
+        </w:rPr>
+        <w:t xml:space="preserve">1.13</w:t>
+      </w:r>
+      <w:r>
+        <w:tab/>
+      </w:r>
+      <w:r>
+        <w:t xml:space="preserve">Iterators</w:t>
+      </w:r>
+    </w:p>
+    <w:bookmarkEnd w:id="44"/>
+    <w:bookmarkStart w:id="53" w:name="basic-data-structures"/>
+    <w:p>
+      <w:pPr>
+        <w:pStyle w:val="Heading2"/>
+      </w:pPr>
+      <w:r>
+        <w:rPr>
+          <w:rStyle w:val="SectionNumber"/>
+        </w:rPr>
+        <w:t xml:space="preserve">1.14</w:t>
+      </w:r>
+      <w:r>
+        <w:tab/>
+      </w:r>
+      <w:r>
         <w:t xml:space="preserve">Basic Data Structures</w:t>
       </w:r>
     </w:p>
-    <w:bookmarkStart w:id="27" w:name="sequences"/>
+    <w:bookmarkStart w:id="45" w:name="vec"/>
     <w:p>
       <w:pPr>
         <w:pStyle w:val="Heading3"/>
@@ -157,25 +556,7 @@
         <w:rPr>
           <w:rStyle w:val="SectionNumber"/>
         </w:rPr>
-        <w:t xml:space="preserve">1.5.1</w:t>
-      </w:r>
-      <w:r>
-        <w:tab/>
-      </w:r>
-      <w:r>
-        <w:t xml:space="preserve">Sequences</w:t>
-      </w:r>
-    </w:p>
-    <w:bookmarkStart w:id="24" w:name="vec"/>
-    <w:p>
-      <w:pPr>
-        <w:pStyle w:val="Heading4"/>
-      </w:pPr>
-      <w:r>
-        <w:rPr>
-          <w:rStyle w:val="SectionNumber"/>
-        </w:rPr>
-        <w:t xml:space="preserve">1.5.1.1</w:t>
+        <w:t xml:space="preserve">1.14.1</w:t>
       </w:r>
       <w:r>
         <w:tab/>
@@ -717,17 +1098,17 @@
         <w:t xml:space="preserve">;</w:t>
       </w:r>
     </w:p>
-    <w:bookmarkEnd w:id="24"/>
-    <w:bookmarkStart w:id="25" w:name="vecdeque"/>
-    <w:p>
-      <w:pPr>
-        <w:pStyle w:val="Heading4"/>
+    <w:bookmarkEnd w:id="45"/>
+    <w:bookmarkStart w:id="46" w:name="vecdeque"/>
+    <w:p>
+      <w:pPr>
+        <w:pStyle w:val="Heading3"/>
       </w:pPr>
       <w:r>
         <w:rPr>
           <w:rStyle w:val="SectionNumber"/>
         </w:rPr>
-        <w:t xml:space="preserve">1.5.1.2</w:t>
+        <w:t xml:space="preserve">1.14.2</w:t>
       </w:r>
       <w:r>
         <w:tab/>
@@ -736,17 +1117,37 @@
         <w:t xml:space="preserve">VecDeque</w:t>
       </w:r>
     </w:p>
-    <w:bookmarkEnd w:id="25"/>
-    <w:bookmarkStart w:id="26" w:name="linkedlist"/>
-    <w:p>
-      <w:pPr>
-        <w:pStyle w:val="Heading4"/>
+    <w:p>
+      <w:pPr>
+        <w:pStyle w:val="FirstParagraph"/>
+      </w:pPr>
+      <w:r>
+        <w:t xml:space="preserve">A VecDeque is a Doubly-Ended Queue implemented as a Vector. A VecDeque</w:t>
+      </w:r>
+      <w:r>
+        <w:t xml:space="preserve"> </w:t>
+      </w:r>
+      <w:r>
+        <w:t xml:space="preserve">allows for O(1) appends and pops from either end of the queue, which</w:t>
+      </w:r>
+      <w:r>
+        <w:t xml:space="preserve"> </w:t>
+      </w:r>
+      <w:r>
+        <w:t xml:space="preserve">basically makes it a stack and a queue in one data structure.</w:t>
+      </w:r>
+    </w:p>
+    <w:bookmarkEnd w:id="46"/>
+    <w:bookmarkStart w:id="47" w:name="linkedlist"/>
+    <w:p>
+      <w:pPr>
+        <w:pStyle w:val="Heading3"/>
       </w:pPr>
       <w:r>
         <w:rPr>
           <w:rStyle w:val="SectionNumber"/>
         </w:rPr>
-        <w:t xml:space="preserve">1.5.1.3</w:t>
+        <w:t xml:space="preserve">1.14.3</w:t>
       </w:r>
       <w:r>
         <w:tab/>
@@ -755,9 +1156,24 @@
         <w:t xml:space="preserve">LinkedList</w:t>
       </w:r>
     </w:p>
-    <w:bookmarkEnd w:id="26"/>
-    <w:bookmarkEnd w:id="27"/>
-    <w:bookmarkStart w:id="30" w:name="maps"/>
+    <w:p>
+      <w:pPr>
+        <w:pStyle w:val="FirstParagraph"/>
+      </w:pPr>
+      <w:r>
+        <w:t xml:space="preserve">A LinkedList is a doubly linked list.</w:t>
+      </w:r>
+    </w:p>
+    <w:p>
+      <w:pPr>
+        <w:pStyle w:val="BodyText"/>
+      </w:pPr>
+      <w:r>
+        <w:t xml:space="preserve">There are two Key-Value data structures in the Rust Standard Library.</w:t>
+      </w:r>
+    </w:p>
+    <w:bookmarkEnd w:id="47"/>
+    <w:bookmarkStart w:id="48" w:name="hashmap"/>
     <w:p>
       <w:pPr>
         <w:pStyle w:val="Heading3"/>
@@ -766,55 +1182,95 @@
         <w:rPr>
           <w:rStyle w:val="SectionNumber"/>
         </w:rPr>
-        <w:t xml:space="preserve">1.5.2</w:t>
+        <w:t xml:space="preserve">1.14.4</w:t>
       </w:r>
       <w:r>
         <w:tab/>
       </w:r>
       <w:r>
-        <w:t xml:space="preserve">Maps</w:t>
-      </w:r>
-    </w:p>
-    <w:bookmarkStart w:id="28" w:name="hashmap"/>
-    <w:p>
-      <w:pPr>
-        <w:pStyle w:val="Heading4"/>
+        <w:t xml:space="preserve">HashMap</w:t>
+      </w:r>
+    </w:p>
+    <w:p>
+      <w:pPr>
+        <w:pStyle w:val="FirstParagraph"/>
+      </w:pPr>
+      <w:r>
+        <w:t xml:space="preserve">A HashMap is an Unordered Map. That means that getting, inserting,</w:t>
+      </w:r>
+      <w:r>
+        <w:t xml:space="preserve"> </w:t>
+      </w:r>
+      <w:r>
+        <w:t xml:space="preserve">updating, or deleting a value from this data structure is done in O(1)</w:t>
+      </w:r>
+      <w:r>
+        <w:t xml:space="preserve"> </w:t>
+      </w:r>
+      <w:r>
+        <w:t xml:space="preserve">time.</w:t>
+      </w:r>
+    </w:p>
+    <w:bookmarkEnd w:id="48"/>
+    <w:bookmarkStart w:id="49" w:name="btreemap"/>
+    <w:p>
+      <w:pPr>
+        <w:pStyle w:val="Heading3"/>
       </w:pPr>
       <w:r>
         <w:rPr>
           <w:rStyle w:val="SectionNumber"/>
         </w:rPr>
-        <w:t xml:space="preserve">1.5.2.1</w:t>
+        <w:t xml:space="preserve">1.14.5</w:t>
       </w:r>
       <w:r>
         <w:tab/>
       </w:r>
       <w:r>
-        <w:t xml:space="preserve">HashMap</w:t>
-      </w:r>
-    </w:p>
-    <w:bookmarkEnd w:id="28"/>
-    <w:bookmarkStart w:id="29" w:name="btreemap"/>
-    <w:p>
-      <w:pPr>
-        <w:pStyle w:val="Heading4"/>
+        <w:t xml:space="preserve">BTreeMap</w:t>
+      </w:r>
+    </w:p>
+    <w:p>
+      <w:pPr>
+        <w:pStyle w:val="FirstParagraph"/>
+      </w:pPr>
+      <w:r>
+        <w:t xml:space="preserve">A BTreeMap is an Ordered Map. That means that getting, inserting,</w:t>
+      </w:r>
+      <w:r>
+        <w:t xml:space="preserve"> </w:t>
+      </w:r>
+      <w:r>
+        <w:t xml:space="preserve">updating, or deleting a value from this data structure is done in O(log</w:t>
+      </w:r>
+      <w:r>
+        <w:t xml:space="preserve"> </w:t>
+      </w:r>
+      <w:r>
+        <w:t xml:space="preserve">n) time.</w:t>
+      </w:r>
+    </w:p>
+    <w:bookmarkEnd w:id="49"/>
+    <w:bookmarkStart w:id="50" w:name="hashset"/>
+    <w:p>
+      <w:pPr>
+        <w:pStyle w:val="Heading3"/>
       </w:pPr>
       <w:r>
         <w:rPr>
           <w:rStyle w:val="SectionNumber"/>
         </w:rPr>
-        <w:t xml:space="preserve">1.5.2.2</w:t>
+        <w:t xml:space="preserve">1.14.6</w:t>
       </w:r>
       <w:r>
         <w:tab/>
       </w:r>
       <w:r>
-        <w:t xml:space="preserve">BTreeMap</w:t>
-      </w:r>
-    </w:p>
-    <w:bookmarkEnd w:id="29"/>
-    <w:bookmarkEnd w:id="30"/>
-    <w:bookmarkStart w:id="33" w:name="sets"/>
+        <w:t xml:space="preserve">HashSet</w:t>
+      </w:r>
+    </w:p>
+    <w:bookmarkEnd w:id="50"/>
+    <w:bookmarkStart w:id="51" w:name="btreeset"/>
     <w:p>
       <w:pPr>
         <w:pStyle w:val="Heading3"/>
@@ -823,55 +1279,55 @@
         <w:rPr>
           <w:rStyle w:val="SectionNumber"/>
         </w:rPr>
-        <w:t xml:space="preserve">1.5.3</w:t>
+        <w:t xml:space="preserve">1.14.7</w:t>
       </w:r>
       <w:r>
         <w:tab/>
       </w:r>
       <w:r>
-        <w:t xml:space="preserve">Sets</w:t>
-      </w:r>
-    </w:p>
-    <w:bookmarkStart w:id="31" w:name="hashset"/>
-    <w:p>
-      <w:pPr>
-        <w:pStyle w:val="Heading4"/>
+        <w:t xml:space="preserve">BTreeSet</w:t>
+      </w:r>
+    </w:p>
+    <w:bookmarkEnd w:id="51"/>
+    <w:bookmarkStart w:id="52" w:name="binaryheap"/>
+    <w:p>
+      <w:pPr>
+        <w:pStyle w:val="Heading3"/>
       </w:pPr>
       <w:r>
         <w:rPr>
           <w:rStyle w:val="SectionNumber"/>
         </w:rPr>
-        <w:t xml:space="preserve">1.5.3.1</w:t>
+        <w:t xml:space="preserve">1.14.8</w:t>
       </w:r>
       <w:r>
         <w:tab/>
       </w:r>
       <w:r>
-        <w:t xml:space="preserve">HashSet</w:t>
-      </w:r>
-    </w:p>
-    <w:bookmarkEnd w:id="31"/>
-    <w:bookmarkStart w:id="32" w:name="btreeset"/>
-    <w:p>
-      <w:pPr>
-        <w:pStyle w:val="Heading4"/>
+        <w:t xml:space="preserve">BinaryHeap</w:t>
+      </w:r>
+    </w:p>
+    <w:bookmarkEnd w:id="52"/>
+    <w:bookmarkEnd w:id="53"/>
+    <w:bookmarkStart w:id="55" w:name="basic-algorithms"/>
+    <w:p>
+      <w:pPr>
+        <w:pStyle w:val="Heading2"/>
       </w:pPr>
       <w:r>
         <w:rPr>
           <w:rStyle w:val="SectionNumber"/>
         </w:rPr>
-        <w:t xml:space="preserve">1.5.3.2</w:t>
+        <w:t xml:space="preserve">1.15</w:t>
       </w:r>
       <w:r>
         <w:tab/>
       </w:r>
       <w:r>
-        <w:t xml:space="preserve">BTreeSet</w:t>
-      </w:r>
-    </w:p>
-    <w:bookmarkEnd w:id="32"/>
-    <w:bookmarkEnd w:id="33"/>
-    <w:bookmarkStart w:id="35" w:name="other"/>
+        <w:t xml:space="preserve">Basic Algorithms</w:t>
+      </w:r>
+    </w:p>
+    <w:bookmarkStart w:id="54" w:name="binary-search"/>
     <w:p>
       <w:pPr>
         <w:pStyle w:val="Heading3"/>
@@ -880,37 +1336,37 @@
         <w:rPr>
           <w:rStyle w:val="SectionNumber"/>
         </w:rPr>
-        <w:t xml:space="preserve">1.5.4</w:t>
+        <w:t xml:space="preserve">1.15.1</w:t>
       </w:r>
       <w:r>
         <w:tab/>
       </w:r>
       <w:r>
-        <w:t xml:space="preserve">Other</w:t>
-      </w:r>
-    </w:p>
-    <w:bookmarkStart w:id="34" w:name="binaryheap"/>
-    <w:p>
-      <w:pPr>
-        <w:pStyle w:val="Heading4"/>
+        <w:t xml:space="preserve">Binary Search</w:t>
+      </w:r>
+    </w:p>
+    <w:bookmarkEnd w:id="54"/>
+    <w:bookmarkEnd w:id="55"/>
+    <w:bookmarkStart w:id="56" w:name="counting-in-o1-space-with-slices"/>
+    <w:p>
+      <w:pPr>
+        <w:pStyle w:val="Heading2"/>
       </w:pPr>
       <w:r>
         <w:rPr>
           <w:rStyle w:val="SectionNumber"/>
         </w:rPr>
-        <w:t xml:space="preserve">1.5.4.1</w:t>
+        <w:t xml:space="preserve">1.16</w:t>
       </w:r>
       <w:r>
         <w:tab/>
       </w:r>
       <w:r>
-        <w:t xml:space="preserve">BinaryHeap</w:t>
-      </w:r>
-    </w:p>
-    <w:bookmarkEnd w:id="34"/>
-    <w:bookmarkEnd w:id="35"/>
-    <w:bookmarkEnd w:id="36"/>
-    <w:bookmarkStart w:id="37" w:name="basic-algorithms"/>
+        <w:t xml:space="preserve">Counting in O(1) space with slices</w:t>
+      </w:r>
+    </w:p>
+    <w:bookmarkEnd w:id="56"/>
+    <w:bookmarkStart w:id="57" w:name="regex"/>
     <w:p>
       <w:pPr>
         <w:pStyle w:val="Heading2"/>
@@ -919,17 +1375,17 @@
         <w:rPr>
           <w:rStyle w:val="SectionNumber"/>
         </w:rPr>
-        <w:t xml:space="preserve">1.6</w:t>
+        <w:t xml:space="preserve">1.17</w:t>
       </w:r>
       <w:r>
         <w:tab/>
       </w:r>
       <w:r>
-        <w:t xml:space="preserve">Basic Algorithms</w:t>
-      </w:r>
-    </w:p>
-    <w:bookmarkEnd w:id="37"/>
-    <w:bookmarkStart w:id="38" w:name="other-useful-things"/>
+        <w:t xml:space="preserve">Regex</w:t>
+      </w:r>
+    </w:p>
+    <w:bookmarkEnd w:id="57"/>
+    <w:bookmarkStart w:id="58" w:name="derive-macros"/>
     <w:p>
       <w:pPr>
         <w:pStyle w:val="Heading2"/>
@@ -938,17 +1394,17 @@
         <w:rPr>
           <w:rStyle w:val="SectionNumber"/>
         </w:rPr>
-        <w:t xml:space="preserve">1.7</w:t>
+        <w:t xml:space="preserve">1.18</w:t>
       </w:r>
       <w:r>
         <w:tab/>
       </w:r>
       <w:r>
-        <w:t xml:space="preserve">Other Useful things</w:t>
-      </w:r>
-    </w:p>
-    <w:bookmarkEnd w:id="38"/>
-    <w:bookmarkStart w:id="39" w:name="regex"/>
+        <w:t xml:space="preserve">Derive Macros</w:t>
+      </w:r>
+    </w:p>
+    <w:bookmarkEnd w:id="58"/>
+    <w:bookmarkStart w:id="59" w:name="smart-pointers"/>
     <w:p>
       <w:pPr>
         <w:pStyle w:val="Heading2"/>
@@ -957,17 +1413,36 @@
         <w:rPr>
           <w:rStyle w:val="SectionNumber"/>
         </w:rPr>
-        <w:t xml:space="preserve">1.8</w:t>
+        <w:t xml:space="preserve">1.19</w:t>
       </w:r>
       <w:r>
         <w:tab/>
       </w:r>
       <w:r>
-        <w:t xml:space="preserve">Regex</w:t>
-      </w:r>
-    </w:p>
-    <w:bookmarkEnd w:id="39"/>
-    <w:bookmarkStart w:id="40" w:name="derive-macros"/>
+        <w:t xml:space="preserve">Smart Pointers</w:t>
+      </w:r>
+    </w:p>
+    <w:bookmarkEnd w:id="59"/>
+    <w:bookmarkEnd w:id="60"/>
+    <w:bookmarkStart w:id="62" w:name="macros-for-rust"/>
+    <w:p>
+      <w:pPr>
+        <w:pStyle w:val="Heading1"/>
+      </w:pPr>
+      <w:r>
+        <w:rPr>
+          <w:rStyle w:val="SectionNumber"/>
+        </w:rPr>
+        <w:t xml:space="preserve">2</w:t>
+      </w:r>
+      <w:r>
+        <w:tab/>
+      </w:r>
+      <w:r>
+        <w:t xml:space="preserve">Macros for Rust</w:t>
+      </w:r>
+    </w:p>
+    <w:bookmarkStart w:id="61" w:name="a-macro-for-testing"/>
     <w:p>
       <w:pPr>
         <w:pStyle w:val="Heading2"/>
@@ -976,70 +1451,605 @@
         <w:rPr>
           <w:rStyle w:val="SectionNumber"/>
         </w:rPr>
-        <w:t xml:space="preserve">1.9</w:t>
+        <w:t xml:space="preserve">2.1</w:t>
       </w:r>
       <w:r>
         <w:tab/>
       </w:r>
       <w:r>
-        <w:t xml:space="preserve">Derive Macros</w:t>
-      </w:r>
-    </w:p>
-    <w:bookmarkEnd w:id="40"/>
-    <w:bookmarkStart w:id="41" w:name="counting-in-o1-space-with-slices"/>
-    <w:p>
-      <w:pPr>
-        <w:pStyle w:val="Heading2"/>
-      </w:pPr>
-      <w:r>
-        <w:rPr>
-          <w:rStyle w:val="SectionNumber"/>
-        </w:rPr>
-        <w:t xml:space="preserve">1.10</w:t>
-      </w:r>
-      <w:r>
-        <w:tab/>
-      </w:r>
-      <w:r>
-        <w:t xml:space="preserve">Counting in O(1) space with slices</w:t>
-      </w:r>
-    </w:p>
-    <w:bookmarkEnd w:id="41"/>
-    <w:bookmarkEnd w:id="42"/>
-    <w:bookmarkStart w:id="44" w:name="macros-for-rust"/>
-    <w:p>
-      <w:pPr>
-        <w:pStyle w:val="Heading1"/>
-      </w:pPr>
-      <w:r>
-        <w:rPr>
-          <w:rStyle w:val="SectionNumber"/>
+        <w:t xml:space="preserve">A macro for testing</w:t>
+      </w:r>
+    </w:p>
+    <w:p>
+      <w:pPr>
+        <w:pStyle w:val="FirstParagraph"/>
+      </w:pPr>
+      <w:r>
+        <w:t xml:space="preserve">Unlike C and C++, a testing framework is built into rust. We can create</w:t>
+      </w:r>
+      <w:r>
+        <w:t xml:space="preserve"> </w:t>
+      </w:r>
+      <w:r>
+        <w:t xml:space="preserve">our own tests by creating a</w:t>
+      </w:r>
+      <w:r>
+        <w:t xml:space="preserve"> </w:t>
+      </w:r>
+      <w:r>
+        <w:rPr>
+          <w:rStyle w:val="VerbatimChar"/>
+        </w:rPr>
+        <w:t xml:space="preserve">mod</w:t>
+      </w:r>
+      <w:r>
+        <w:t xml:space="preserve"> </w:t>
+      </w:r>
+      <w:r>
+        <w:t xml:space="preserve">block and letting cargo know that we</w:t>
+      </w:r>
+      <w:r>
+        <w:t xml:space="preserve"> </w:t>
+      </w:r>
+      <w:r>
+        <w:t xml:space="preserve">want to test it.</w:t>
+      </w:r>
+    </w:p>
+    <w:p>
+      <w:pPr>
+        <w:pStyle w:val="BodyText"/>
+      </w:pPr>
+      <w:r>
+        <w:t xml:space="preserve">Let’s say we create this function:</w:t>
+      </w:r>
+    </w:p>
+    <w:p>
+      <w:pPr>
+        <w:pStyle w:val="SourceCode"/>
+      </w:pPr>
+      <w:r>
+        <w:rPr>
+          <w:rStyle w:val="KeywordTok"/>
+        </w:rPr>
+        <w:t xml:space="preserve">fn</w:t>
+      </w:r>
+      <w:r>
+        <w:rPr>
+          <w:rStyle w:val="NormalTok"/>
+        </w:rPr>
+        <w:t xml:space="preserve"> add(a</w:t>
+      </w:r>
+      <w:r>
+        <w:rPr>
+          <w:rStyle w:val="OperatorTok"/>
+        </w:rPr>
+        <w:t xml:space="preserve">:</w:t>
+      </w:r>
+      <w:r>
+        <w:rPr>
+          <w:rStyle w:val="NormalTok"/>
+        </w:rPr>
+        <w:t xml:space="preserve"> </w:t>
+      </w:r>
+      <w:r>
+        <w:rPr>
+          <w:rStyle w:val="DataTypeTok"/>
+        </w:rPr>
+        <w:t xml:space="preserve">i32</w:t>
+      </w:r>
+      <w:r>
+        <w:rPr>
+          <w:rStyle w:val="OperatorTok"/>
+        </w:rPr>
+        <w:t xml:space="preserve">,</w:t>
+      </w:r>
+      <w:r>
+        <w:rPr>
+          <w:rStyle w:val="NormalTok"/>
+        </w:rPr>
+        <w:t xml:space="preserve"> b</w:t>
+      </w:r>
+      <w:r>
+        <w:rPr>
+          <w:rStyle w:val="OperatorTok"/>
+        </w:rPr>
+        <w:t xml:space="preserve">:</w:t>
+      </w:r>
+      <w:r>
+        <w:rPr>
+          <w:rStyle w:val="NormalTok"/>
+        </w:rPr>
+        <w:t xml:space="preserve"> </w:t>
+      </w:r>
+      <w:r>
+        <w:rPr>
+          <w:rStyle w:val="DataTypeTok"/>
+        </w:rPr>
+        <w:t xml:space="preserve">i32</w:t>
+      </w:r>
+      <w:r>
+        <w:rPr>
+          <w:rStyle w:val="NormalTok"/>
+        </w:rPr>
+        <w:t xml:space="preserve">) </w:t>
+      </w:r>
+      <w:r>
+        <w:rPr>
+          <w:rStyle w:val="OperatorTok"/>
+        </w:rPr>
+        <w:t xml:space="preserve">-&gt;</w:t>
+      </w:r>
+      <w:r>
+        <w:rPr>
+          <w:rStyle w:val="NormalTok"/>
+        </w:rPr>
+        <w:t xml:space="preserve"> </w:t>
+      </w:r>
+      <w:r>
+        <w:rPr>
+          <w:rStyle w:val="DataTypeTok"/>
+        </w:rPr>
+        <w:t xml:space="preserve">i32</w:t>
+      </w:r>
+      <w:r>
+        <w:rPr>
+          <w:rStyle w:val="NormalTok"/>
+        </w:rPr>
+        <w:t xml:space="preserve"> </w:t>
+      </w:r>
+      <w:r>
+        <w:rPr>
+          <w:rStyle w:val="OperatorTok"/>
+        </w:rPr>
+        <w:t xml:space="preserve">{</w:t>
+      </w:r>
+      <w:r>
+        <w:br/>
+      </w:r>
+      <w:r>
+        <w:rPr>
+          <w:rStyle w:val="NormalTok"/>
+        </w:rPr>
+        <w:t xml:space="preserve">  a </w:t>
+      </w:r>
+      <w:r>
+        <w:rPr>
+          <w:rStyle w:val="OperatorTok"/>
+        </w:rPr>
+        <w:t xml:space="preserve">+</w:t>
+      </w:r>
+      <w:r>
+        <w:rPr>
+          <w:rStyle w:val="NormalTok"/>
+        </w:rPr>
+        <w:t xml:space="preserve"> b</w:t>
+      </w:r>
+      <w:r>
+        <w:br/>
+      </w:r>
+      <w:r>
+        <w:rPr>
+          <w:rStyle w:val="OperatorTok"/>
+        </w:rPr>
+        <w:t xml:space="preserve">}</w:t>
+      </w:r>
+    </w:p>
+    <w:p>
+      <w:pPr>
+        <w:pStyle w:val="FirstParagraph"/>
+      </w:pPr>
+      <w:r>
+        <w:t xml:space="preserve">We can test it at the bottom of the file:</w:t>
+      </w:r>
+    </w:p>
+    <w:p>
+      <w:pPr>
+        <w:pStyle w:val="SourceCode"/>
+      </w:pPr>
+      <w:r>
+        <w:rPr>
+          <w:rStyle w:val="AttributeTok"/>
+        </w:rPr>
+        <w:t xml:space="preserve">#[</w:t>
+      </w:r>
+      <w:r>
+        <w:rPr>
+          <w:rStyle w:val="NormalTok"/>
+        </w:rPr>
+        <w:t xml:space="preserve">cfg</w:t>
+      </w:r>
+      <w:r>
+        <w:rPr>
+          <w:rStyle w:val="AttributeTok"/>
+        </w:rPr>
+        <w:t xml:space="preserve">(</w:t>
+      </w:r>
+      <w:r>
+        <w:rPr>
+          <w:rStyle w:val="NormalTok"/>
+        </w:rPr>
+        <w:t xml:space="preserve">test</w:t>
+      </w:r>
+      <w:r>
+        <w:rPr>
+          <w:rStyle w:val="AttributeTok"/>
+        </w:rPr>
+        <w:t xml:space="preserve">)]</w:t>
+      </w:r>
+      <w:r>
+        <w:br/>
+      </w:r>
+      <w:r>
+        <w:rPr>
+          <w:rStyle w:val="KeywordTok"/>
+        </w:rPr>
+        <w:t xml:space="preserve">mod</w:t>
+      </w:r>
+      <w:r>
+        <w:rPr>
+          <w:rStyle w:val="NormalTok"/>
+        </w:rPr>
+        <w:t xml:space="preserve"> test </w:t>
+      </w:r>
+      <w:r>
+        <w:rPr>
+          <w:rStyle w:val="OperatorTok"/>
+        </w:rPr>
+        <w:t xml:space="preserve">{</w:t>
+      </w:r>
+      <w:r>
+        <w:br/>
+      </w:r>
+      <w:r>
+        <w:rPr>
+          <w:rStyle w:val="NormalTok"/>
+        </w:rPr>
+        <w:t xml:space="preserve">  </w:t>
+      </w:r>
+      <w:r>
+        <w:rPr>
+          <w:rStyle w:val="KeywordTok"/>
+        </w:rPr>
+        <w:t xml:space="preserve">use</w:t>
+      </w:r>
+      <w:r>
+        <w:rPr>
+          <w:rStyle w:val="NormalTok"/>
+        </w:rPr>
+        <w:t xml:space="preserve"> </w:t>
+      </w:r>
+      <w:r>
+        <w:rPr>
+          <w:rStyle w:val="KeywordTok"/>
+        </w:rPr>
+        <w:t xml:space="preserve">super</w:t>
+      </w:r>
+      <w:r>
+        <w:rPr>
+          <w:rStyle w:val="PreprocessorTok"/>
+        </w:rPr>
+        <w:t xml:space="preserve">::</w:t>
+      </w:r>
+      <w:r>
+        <w:rPr>
+          <w:rStyle w:val="OperatorTok"/>
+        </w:rPr>
+        <w:t xml:space="preserve">*;</w:t>
+      </w:r>
+      <w:r>
+        <w:br/>
+      </w:r>
+      <w:r>
+        <w:br/>
+      </w:r>
+      <w:r>
+        <w:rPr>
+          <w:rStyle w:val="NormalTok"/>
+        </w:rPr>
+        <w:t xml:space="preserve">  </w:t>
+      </w:r>
+      <w:r>
+        <w:rPr>
+          <w:rStyle w:val="AttributeTok"/>
+        </w:rPr>
+        <w:t xml:space="preserve">#[</w:t>
+      </w:r>
+      <w:r>
+        <w:rPr>
+          <w:rStyle w:val="NormalTok"/>
+        </w:rPr>
+        <w:t xml:space="preserve">test</w:t>
+      </w:r>
+      <w:r>
+        <w:rPr>
+          <w:rStyle w:val="AttributeTok"/>
+        </w:rPr>
+        <w:t xml:space="preserve">]</w:t>
+      </w:r>
+      <w:r>
+        <w:br/>
+      </w:r>
+      <w:r>
+        <w:rPr>
+          <w:rStyle w:val="NormalTok"/>
+        </w:rPr>
+        <w:t xml:space="preserve">  </w:t>
+      </w:r>
+      <w:r>
+        <w:rPr>
+          <w:rStyle w:val="KeywordTok"/>
+        </w:rPr>
+        <w:t xml:space="preserve">fn</w:t>
+      </w:r>
+      <w:r>
+        <w:rPr>
+          <w:rStyle w:val="NormalTok"/>
+        </w:rPr>
+        <w:t xml:space="preserve"> add_one_and_one() </w:t>
+      </w:r>
+      <w:r>
+        <w:rPr>
+          <w:rStyle w:val="OperatorTok"/>
+        </w:rPr>
+        <w:t xml:space="preserve">{</w:t>
+      </w:r>
+      <w:r>
+        <w:br/>
+      </w:r>
+      <w:r>
+        <w:rPr>
+          <w:rStyle w:val="NormalTok"/>
+        </w:rPr>
+        <w:t xml:space="preserve">    </w:t>
+      </w:r>
+      <w:r>
+        <w:rPr>
+          <w:rStyle w:val="PreprocessorTok"/>
+        </w:rPr>
+        <w:t xml:space="preserve">assert_eq!</w:t>
+      </w:r>
+      <w:r>
+        <w:rPr>
+          <w:rStyle w:val="NormalTok"/>
+        </w:rPr>
+        <w:t xml:space="preserve">(add(</w:t>
+      </w:r>
+      <w:r>
+        <w:rPr>
+          <w:rStyle w:val="DecValTok"/>
+        </w:rPr>
+        <w:t xml:space="preserve">1</w:t>
+      </w:r>
+      <w:r>
+        <w:rPr>
+          <w:rStyle w:val="OperatorTok"/>
+        </w:rPr>
+        <w:t xml:space="preserve">,</w:t>
+      </w:r>
+      <w:r>
+        <w:rPr>
+          <w:rStyle w:val="NormalTok"/>
+        </w:rPr>
+        <w:t xml:space="preserve"> </w:t>
+      </w:r>
+      <w:r>
+        <w:rPr>
+          <w:rStyle w:val="DecValTok"/>
+        </w:rPr>
+        <w:t xml:space="preserve">1</w:t>
+      </w:r>
+      <w:r>
+        <w:rPr>
+          <w:rStyle w:val="NormalTok"/>
+        </w:rPr>
+        <w:t xml:space="preserve">)</w:t>
+      </w:r>
+      <w:r>
+        <w:rPr>
+          <w:rStyle w:val="OperatorTok"/>
+        </w:rPr>
+        <w:t xml:space="preserve">,</w:t>
+      </w:r>
+      <w:r>
+        <w:rPr>
+          <w:rStyle w:val="NormalTok"/>
+        </w:rPr>
+        <w:t xml:space="preserve"> </w:t>
+      </w:r>
+      <w:r>
+        <w:rPr>
+          <w:rStyle w:val="DecValTok"/>
         </w:rPr>
         <w:t xml:space="preserve">2</w:t>
       </w:r>
       <w:r>
-        <w:tab/>
-      </w:r>
-      <w:r>
-        <w:t xml:space="preserve">Macros for Rust</w:t>
-      </w:r>
-    </w:p>
-    <w:bookmarkStart w:id="43" w:name="a-macro-for-testing"/>
-    <w:p>
-      <w:pPr>
-        <w:pStyle w:val="Heading2"/>
-      </w:pPr>
-      <w:r>
-        <w:rPr>
-          <w:rStyle w:val="SectionNumber"/>
-        </w:rPr>
-        <w:t xml:space="preserve">2.1</w:t>
-      </w:r>
-      <w:r>
-        <w:tab/>
-      </w:r>
-      <w:r>
-        <w:t xml:space="preserve">A macro for testing</w:t>
+        <w:rPr>
+          <w:rStyle w:val="NormalTok"/>
+        </w:rPr>
+        <w:t xml:space="preserve">)</w:t>
+      </w:r>
+      <w:r>
+        <w:rPr>
+          <w:rStyle w:val="OperatorTok"/>
+        </w:rPr>
+        <w:t xml:space="preserve">;</w:t>
+      </w:r>
+      <w:r>
+        <w:br/>
+      </w:r>
+      <w:r>
+        <w:rPr>
+          <w:rStyle w:val="NormalTok"/>
+        </w:rPr>
+        <w:t xml:space="preserve">  </w:t>
+      </w:r>
+      <w:r>
+        <w:rPr>
+          <w:rStyle w:val="OperatorTok"/>
+        </w:rPr>
+        <w:t xml:space="preserve">}</w:t>
+      </w:r>
+      <w:r>
+        <w:br/>
+      </w:r>
+      <w:r>
+        <w:br/>
+      </w:r>
+      <w:r>
+        <w:rPr>
+          <w:rStyle w:val="NormalTok"/>
+        </w:rPr>
+        <w:t xml:space="preserve">  </w:t>
+      </w:r>
+      <w:r>
+        <w:rPr>
+          <w:rStyle w:val="AttributeTok"/>
+        </w:rPr>
+        <w:t xml:space="preserve">#[</w:t>
+      </w:r>
+      <w:r>
+        <w:rPr>
+          <w:rStyle w:val="NormalTok"/>
+        </w:rPr>
+        <w:t xml:space="preserve">test</w:t>
+      </w:r>
+      <w:r>
+        <w:rPr>
+          <w:rStyle w:val="AttributeTok"/>
+        </w:rPr>
+        <w:t xml:space="preserve">]</w:t>
+      </w:r>
+      <w:r>
+        <w:br/>
+      </w:r>
+      <w:r>
+        <w:rPr>
+          <w:rStyle w:val="NormalTok"/>
+        </w:rPr>
+        <w:t xml:space="preserve">  </w:t>
+      </w:r>
+      <w:r>
+        <w:rPr>
+          <w:rStyle w:val="KeywordTok"/>
+        </w:rPr>
+        <w:t xml:space="preserve">fn</w:t>
+      </w:r>
+      <w:r>
+        <w:rPr>
+          <w:rStyle w:val="NormalTok"/>
+        </w:rPr>
+        <w:t xml:space="preserve"> add_one_and_two() </w:t>
+      </w:r>
+      <w:r>
+        <w:rPr>
+          <w:rStyle w:val="OperatorTok"/>
+        </w:rPr>
+        <w:t xml:space="preserve">{</w:t>
+      </w:r>
+      <w:r>
+        <w:br/>
+      </w:r>
+      <w:r>
+        <w:rPr>
+          <w:rStyle w:val="NormalTok"/>
+        </w:rPr>
+        <w:t xml:space="preserve">    </w:t>
+      </w:r>
+      <w:r>
+        <w:rPr>
+          <w:rStyle w:val="PreprocessorTok"/>
+        </w:rPr>
+        <w:t xml:space="preserve">assert_eq!</w:t>
+      </w:r>
+      <w:r>
+        <w:rPr>
+          <w:rStyle w:val="NormalTok"/>
+        </w:rPr>
+        <w:t xml:space="preserve">(add(</w:t>
+      </w:r>
+      <w:r>
+        <w:rPr>
+          <w:rStyle w:val="DecValTok"/>
+        </w:rPr>
+        <w:t xml:space="preserve">1</w:t>
+      </w:r>
+      <w:r>
+        <w:rPr>
+          <w:rStyle w:val="OperatorTok"/>
+        </w:rPr>
+        <w:t xml:space="preserve">,</w:t>
+      </w:r>
+      <w:r>
+        <w:rPr>
+          <w:rStyle w:val="NormalTok"/>
+        </w:rPr>
+        <w:t xml:space="preserve"> </w:t>
+      </w:r>
+      <w:r>
+        <w:rPr>
+          <w:rStyle w:val="DecValTok"/>
+        </w:rPr>
+        <w:t xml:space="preserve">2</w:t>
+      </w:r>
+      <w:r>
+        <w:rPr>
+          <w:rStyle w:val="NormalTok"/>
+        </w:rPr>
+        <w:t xml:space="preserve">)</w:t>
+      </w:r>
+      <w:r>
+        <w:rPr>
+          <w:rStyle w:val="OperatorTok"/>
+        </w:rPr>
+        <w:t xml:space="preserve">,</w:t>
+      </w:r>
+      <w:r>
+        <w:rPr>
+          <w:rStyle w:val="NormalTok"/>
+        </w:rPr>
+        <w:t xml:space="preserve"> </w:t>
+      </w:r>
+      <w:r>
+        <w:rPr>
+          <w:rStyle w:val="DecValTok"/>
+        </w:rPr>
+        <w:t xml:space="preserve">3</w:t>
+      </w:r>
+      <w:r>
+        <w:rPr>
+          <w:rStyle w:val="NormalTok"/>
+        </w:rPr>
+        <w:t xml:space="preserve">)</w:t>
+      </w:r>
+      <w:r>
+        <w:rPr>
+          <w:rStyle w:val="OperatorTok"/>
+        </w:rPr>
+        <w:t xml:space="preserve">;</w:t>
+      </w:r>
+      <w:r>
+        <w:br/>
+      </w:r>
+      <w:r>
+        <w:rPr>
+          <w:rStyle w:val="NormalTok"/>
+        </w:rPr>
+        <w:t xml:space="preserve">  </w:t>
+      </w:r>
+      <w:r>
+        <w:rPr>
+          <w:rStyle w:val="OperatorTok"/>
+        </w:rPr>
+        <w:t xml:space="preserve">}</w:t>
+      </w:r>
+      <w:r>
+        <w:br/>
+      </w:r>
+      <w:r>
+        <w:rPr>
+          <w:rStyle w:val="OperatorTok"/>
+        </w:rPr>
+        <w:t xml:space="preserve">}</w:t>
       </w:r>
     </w:p>
     <w:p>
@@ -1047,42 +2057,530 @@
         <w:pStyle w:val="FirstParagraph"/>
       </w:pPr>
       <w:r>
-        <w:t xml:space="preserve">Unlike C and C++, a testing framework is built into rust. We can create</w:t>
-      </w:r>
-      <w:r>
-        <w:t xml:space="preserve"> </w:t>
-      </w:r>
-      <w:r>
-        <w:t xml:space="preserve">our own tests by creating a</w:t>
-      </w:r>
-      <w:r>
-        <w:t xml:space="preserve"> </w:t>
-      </w:r>
-      <w:r>
-        <w:rPr>
-          <w:rStyle w:val="VerbatimChar"/>
+        <w:t xml:space="preserve">Macros let us reduce most of the boilerplate:</w:t>
+      </w:r>
+    </w:p>
+    <w:p>
+      <w:pPr>
+        <w:pStyle w:val="SourceCode"/>
+      </w:pPr>
+      <w:r>
+        <w:rPr>
+          <w:rStyle w:val="AttributeTok"/>
+        </w:rPr>
+        <w:t xml:space="preserve">#[</w:t>
+      </w:r>
+      <w:r>
+        <w:rPr>
+          <w:rStyle w:val="NormalTok"/>
+        </w:rPr>
+        <w:t xml:space="preserve">macro_export</w:t>
+      </w:r>
+      <w:r>
+        <w:rPr>
+          <w:rStyle w:val="AttributeTok"/>
+        </w:rPr>
+        <w:t xml:space="preserve">]</w:t>
+      </w:r>
+      <w:r>
+        <w:br/>
+      </w:r>
+      <w:r>
+        <w:rPr>
+          <w:rStyle w:val="PreprocessorTok"/>
+        </w:rPr>
+        <w:t xml:space="preserve">macro_rules!</w:t>
+      </w:r>
+      <w:r>
+        <w:rPr>
+          <w:rStyle w:val="NormalTok"/>
+        </w:rPr>
+        <w:t xml:space="preserve"> test </w:t>
+      </w:r>
+      <w:r>
+        <w:rPr>
+          <w:rStyle w:val="OperatorTok"/>
+        </w:rPr>
+        <w:t xml:space="preserve">{</w:t>
+      </w:r>
+      <w:r>
+        <w:br/>
+      </w:r>
+      <w:r>
+        <w:rPr>
+          <w:rStyle w:val="NormalTok"/>
+        </w:rPr>
+        <w:t xml:space="preserve">    (</w:t>
+      </w:r>
+      <w:r>
+        <w:rPr>
+          <w:rStyle w:val="OperatorTok"/>
+        </w:rPr>
+        <w:t xml:space="preserve">$</w:t>
+      </w:r>
+      <w:r>
+        <w:rPr>
+          <w:rStyle w:val="NormalTok"/>
+        </w:rPr>
+        <w:t xml:space="preserve">(</w:t>
+      </w:r>
+      <w:r>
+        <w:rPr>
+          <w:rStyle w:val="OperatorTok"/>
+        </w:rPr>
+        <w:t xml:space="preserve">$</w:t>
+      </w:r>
+      <w:r>
+        <w:rPr>
+          <w:rStyle w:val="NormalTok"/>
+        </w:rPr>
+        <w:t xml:space="preserve">name</w:t>
+      </w:r>
+      <w:r>
+        <w:rPr>
+          <w:rStyle w:val="OperatorTok"/>
+        </w:rPr>
+        <w:t xml:space="preserve">:</w:t>
+      </w:r>
+      <w:r>
+        <w:rPr>
+          <w:rStyle w:val="NormalTok"/>
+        </w:rPr>
+        <w:t xml:space="preserve">ident</w:t>
+      </w:r>
+      <w:r>
+        <w:rPr>
+          <w:rStyle w:val="OperatorTok"/>
+        </w:rPr>
+        <w:t xml:space="preserve">:</w:t>
+      </w:r>
+      <w:r>
+        <w:rPr>
+          <w:rStyle w:val="NormalTok"/>
+        </w:rPr>
+        <w:t xml:space="preserve"> </w:t>
+      </w:r>
+      <w:r>
+        <w:rPr>
+          <w:rStyle w:val="OperatorTok"/>
+        </w:rPr>
+        <w:t xml:space="preserve">$</w:t>
+      </w:r>
+      <w:r>
+        <w:rPr>
+          <w:rStyle w:val="NormalTok"/>
+        </w:rPr>
+        <w:t xml:space="preserve">left</w:t>
+      </w:r>
+      <w:r>
+        <w:rPr>
+          <w:rStyle w:val="OperatorTok"/>
+        </w:rPr>
+        <w:t xml:space="preserve">:</w:t>
+      </w:r>
+      <w:r>
+        <w:rPr>
+          <w:rStyle w:val="NormalTok"/>
+        </w:rPr>
+        <w:t xml:space="preserve">expr</w:t>
+      </w:r>
+      <w:r>
+        <w:rPr>
+          <w:rStyle w:val="OperatorTok"/>
+        </w:rPr>
+        <w:t xml:space="preserve">,</w:t>
+      </w:r>
+      <w:r>
+        <w:rPr>
+          <w:rStyle w:val="NormalTok"/>
+        </w:rPr>
+        <w:t xml:space="preserve"> </w:t>
+      </w:r>
+      <w:r>
+        <w:rPr>
+          <w:rStyle w:val="OperatorTok"/>
+        </w:rPr>
+        <w:t xml:space="preserve">$</w:t>
+      </w:r>
+      <w:r>
+        <w:rPr>
+          <w:rStyle w:val="NormalTok"/>
+        </w:rPr>
+        <w:t xml:space="preserve">right</w:t>
+      </w:r>
+      <w:r>
+        <w:rPr>
+          <w:rStyle w:val="OperatorTok"/>
+        </w:rPr>
+        <w:t xml:space="preserve">:</w:t>
+      </w:r>
+      <w:r>
+        <w:rPr>
+          <w:rStyle w:val="NormalTok"/>
+        </w:rPr>
+        <w:t xml:space="preserve">expr</w:t>
+      </w:r>
+      <w:r>
+        <w:rPr>
+          <w:rStyle w:val="OperatorTok"/>
+        </w:rPr>
+        <w:t xml:space="preserve">,</w:t>
+      </w:r>
+      <w:r>
+        <w:rPr>
+          <w:rStyle w:val="NormalTok"/>
+        </w:rPr>
+        <w:t xml:space="preserve">)</w:t>
+      </w:r>
+      <w:r>
+        <w:rPr>
+          <w:rStyle w:val="OperatorTok"/>
+        </w:rPr>
+        <w:t xml:space="preserve">*</w:t>
+      </w:r>
+      <w:r>
+        <w:rPr>
+          <w:rStyle w:val="NormalTok"/>
+        </w:rPr>
+        <w:t xml:space="preserve">) </w:t>
+      </w:r>
+      <w:r>
+        <w:rPr>
+          <w:rStyle w:val="OperatorTok"/>
+        </w:rPr>
+        <w:t xml:space="preserve">=&gt;</w:t>
+      </w:r>
+      <w:r>
+        <w:rPr>
+          <w:rStyle w:val="NormalTok"/>
+        </w:rPr>
+        <w:t xml:space="preserve"> </w:t>
+      </w:r>
+      <w:r>
+        <w:rPr>
+          <w:rStyle w:val="OperatorTok"/>
+        </w:rPr>
+        <w:t xml:space="preserve">{</w:t>
+      </w:r>
+      <w:r>
+        <w:br/>
+      </w:r>
+      <w:r>
+        <w:rPr>
+          <w:rStyle w:val="NormalTok"/>
+        </w:rPr>
+        <w:t xml:space="preserve">        </w:t>
+      </w:r>
+      <w:r>
+        <w:rPr>
+          <w:rStyle w:val="AttributeTok"/>
+        </w:rPr>
+        <w:t xml:space="preserve">#[</w:t>
+      </w:r>
+      <w:r>
+        <w:rPr>
+          <w:rStyle w:val="NormalTok"/>
+        </w:rPr>
+        <w:t xml:space="preserve">cfg</w:t>
+      </w:r>
+      <w:r>
+        <w:rPr>
+          <w:rStyle w:val="AttributeTok"/>
+        </w:rPr>
+        <w:t xml:space="preserve">(</w:t>
+      </w:r>
+      <w:r>
+        <w:rPr>
+          <w:rStyle w:val="NormalTok"/>
+        </w:rPr>
+        <w:t xml:space="preserve">test</w:t>
+      </w:r>
+      <w:r>
+        <w:rPr>
+          <w:rStyle w:val="AttributeTok"/>
+        </w:rPr>
+        <w:t xml:space="preserve">)]</w:t>
+      </w:r>
+      <w:r>
+        <w:br/>
+      </w:r>
+      <w:r>
+        <w:rPr>
+          <w:rStyle w:val="NormalTok"/>
+        </w:rPr>
+        <w:t xml:space="preserve">        </w:t>
+      </w:r>
+      <w:r>
+        <w:rPr>
+          <w:rStyle w:val="KeywordTok"/>
         </w:rPr>
         <w:t xml:space="preserve">mod</w:t>
       </w:r>
       <w:r>
-        <w:t xml:space="preserve"> </w:t>
-      </w:r>
-      <w:r>
-        <w:t xml:space="preserve">block and letting cargo know that we</w:t>
-      </w:r>
-      <w:r>
-        <w:t xml:space="preserve"> </w:t>
-      </w:r>
-      <w:r>
-        <w:t xml:space="preserve">want to test it.</w:t>
-      </w:r>
-    </w:p>
-    <w:p>
-      <w:pPr>
-        <w:pStyle w:val="BodyText"/>
-      </w:pPr>
-      <w:r>
-        <w:t xml:space="preserve">Let’s say we create this function:</w:t>
+        <w:rPr>
+          <w:rStyle w:val="NormalTok"/>
+        </w:rPr>
+        <w:t xml:space="preserve"> test </w:t>
+      </w:r>
+      <w:r>
+        <w:rPr>
+          <w:rStyle w:val="OperatorTok"/>
+        </w:rPr>
+        <w:t xml:space="preserve">{</w:t>
+      </w:r>
+      <w:r>
+        <w:br/>
+      </w:r>
+      <w:r>
+        <w:rPr>
+          <w:rStyle w:val="NormalTok"/>
+        </w:rPr>
+        <w:t xml:space="preserve">        </w:t>
+      </w:r>
+      <w:r>
+        <w:rPr>
+          <w:rStyle w:val="KeywordTok"/>
+        </w:rPr>
+        <w:t xml:space="preserve">use</w:t>
+      </w:r>
+      <w:r>
+        <w:rPr>
+          <w:rStyle w:val="NormalTok"/>
+        </w:rPr>
+        <w:t xml:space="preserve"> </w:t>
+      </w:r>
+      <w:r>
+        <w:rPr>
+          <w:rStyle w:val="KeywordTok"/>
+        </w:rPr>
+        <w:t xml:space="preserve">super</w:t>
+      </w:r>
+      <w:r>
+        <w:rPr>
+          <w:rStyle w:val="PreprocessorTok"/>
+        </w:rPr>
+        <w:t xml:space="preserve">::</w:t>
+      </w:r>
+      <w:r>
+        <w:rPr>
+          <w:rStyle w:val="OperatorTok"/>
+        </w:rPr>
+        <w:t xml:space="preserve">*;</w:t>
+      </w:r>
+      <w:r>
+        <w:br/>
+      </w:r>
+      <w:r>
+        <w:rPr>
+          <w:rStyle w:val="NormalTok"/>
+        </w:rPr>
+        <w:t xml:space="preserve">            </w:t>
+      </w:r>
+      <w:r>
+        <w:rPr>
+          <w:rStyle w:val="OperatorTok"/>
+        </w:rPr>
+        <w:t xml:space="preserve">$</w:t>
+      </w:r>
+      <w:r>
+        <w:rPr>
+          <w:rStyle w:val="NormalTok"/>
+        </w:rPr>
+        <w:t xml:space="preserve">(</w:t>
+      </w:r>
+      <w:r>
+        <w:br/>
+      </w:r>
+      <w:r>
+        <w:rPr>
+          <w:rStyle w:val="NormalTok"/>
+        </w:rPr>
+        <w:t xml:space="preserve">                </w:t>
+      </w:r>
+      <w:r>
+        <w:rPr>
+          <w:rStyle w:val="AttributeTok"/>
+        </w:rPr>
+        <w:t xml:space="preserve">#[</w:t>
+      </w:r>
+      <w:r>
+        <w:rPr>
+          <w:rStyle w:val="NormalTok"/>
+        </w:rPr>
+        <w:t xml:space="preserve">test</w:t>
+      </w:r>
+      <w:r>
+        <w:rPr>
+          <w:rStyle w:val="AttributeTok"/>
+        </w:rPr>
+        <w:t xml:space="preserve">]</w:t>
+      </w:r>
+      <w:r>
+        <w:br/>
+      </w:r>
+      <w:r>
+        <w:rPr>
+          <w:rStyle w:val="NormalTok"/>
+        </w:rPr>
+        <w:t xml:space="preserve">                </w:t>
+      </w:r>
+      <w:r>
+        <w:rPr>
+          <w:rStyle w:val="KeywordTok"/>
+        </w:rPr>
+        <w:t xml:space="preserve">fn</w:t>
+      </w:r>
+      <w:r>
+        <w:rPr>
+          <w:rStyle w:val="NormalTok"/>
+        </w:rPr>
+        <w:t xml:space="preserve"> $name() </w:t>
+      </w:r>
+      <w:r>
+        <w:rPr>
+          <w:rStyle w:val="OperatorTok"/>
+        </w:rPr>
+        <w:t xml:space="preserve">{</w:t>
+      </w:r>
+      <w:r>
+        <w:br/>
+      </w:r>
+      <w:r>
+        <w:rPr>
+          <w:rStyle w:val="NormalTok"/>
+        </w:rPr>
+        <w:t xml:space="preserve">                    </w:t>
+      </w:r>
+      <w:r>
+        <w:rPr>
+          <w:rStyle w:val="PreprocessorTok"/>
+        </w:rPr>
+        <w:t xml:space="preserve">assert_eq!</w:t>
+      </w:r>
+      <w:r>
+        <w:rPr>
+          <w:rStyle w:val="NormalTok"/>
+        </w:rPr>
+        <w:t xml:space="preserve">(</w:t>
+      </w:r>
+      <w:r>
+        <w:rPr>
+          <w:rStyle w:val="OperatorTok"/>
+        </w:rPr>
+        <w:t xml:space="preserve">$</w:t>
+      </w:r>
+      <w:r>
+        <w:rPr>
+          <w:rStyle w:val="NormalTok"/>
+        </w:rPr>
+        <w:t xml:space="preserve">left</w:t>
+      </w:r>
+      <w:r>
+        <w:rPr>
+          <w:rStyle w:val="OperatorTok"/>
+        </w:rPr>
+        <w:t xml:space="preserve">,</w:t>
+      </w:r>
+      <w:r>
+        <w:rPr>
+          <w:rStyle w:val="NormalTok"/>
+        </w:rPr>
+        <w:t xml:space="preserve"> </w:t>
+      </w:r>
+      <w:r>
+        <w:rPr>
+          <w:rStyle w:val="OperatorTok"/>
+        </w:rPr>
+        <w:t xml:space="preserve">$</w:t>
+      </w:r>
+      <w:r>
+        <w:rPr>
+          <w:rStyle w:val="NormalTok"/>
+        </w:rPr>
+        <w:t xml:space="preserve">right)</w:t>
+      </w:r>
+      <w:r>
+        <w:rPr>
+          <w:rStyle w:val="OperatorTok"/>
+        </w:rPr>
+        <w:t xml:space="preserve">;</w:t>
+      </w:r>
+      <w:r>
+        <w:br/>
+      </w:r>
+      <w:r>
+        <w:rPr>
+          <w:rStyle w:val="NormalTok"/>
+        </w:rPr>
+        <w:t xml:space="preserve">                </w:t>
+      </w:r>
+      <w:r>
+        <w:rPr>
+          <w:rStyle w:val="OperatorTok"/>
+        </w:rPr>
+        <w:t xml:space="preserve">}</w:t>
+      </w:r>
+      <w:r>
+        <w:br/>
+      </w:r>
+      <w:r>
+        <w:rPr>
+          <w:rStyle w:val="NormalTok"/>
+        </w:rPr>
+        <w:t xml:space="preserve">            )</w:t>
+      </w:r>
+      <w:r>
+        <w:rPr>
+          <w:rStyle w:val="OperatorTok"/>
+        </w:rPr>
+        <w:t xml:space="preserve">*</w:t>
+      </w:r>
+      <w:r>
+        <w:br/>
+      </w:r>
+      <w:r>
+        <w:rPr>
+          <w:rStyle w:val="NormalTok"/>
+        </w:rPr>
+        <w:t xml:space="preserve">        </w:t>
+      </w:r>
+      <w:r>
+        <w:rPr>
+          <w:rStyle w:val="OperatorTok"/>
+        </w:rPr>
+        <w:t xml:space="preserve">}</w:t>
+      </w:r>
+      <w:r>
+        <w:br/>
+      </w:r>
+      <w:r>
+        <w:rPr>
+          <w:rStyle w:val="NormalTok"/>
+        </w:rPr>
+        <w:t xml:space="preserve">    </w:t>
+      </w:r>
+      <w:r>
+        <w:rPr>
+          <w:rStyle w:val="OperatorTok"/>
+        </w:rPr>
+        <w:t xml:space="preserve">}</w:t>
+      </w:r>
+      <w:r>
+        <w:br/>
+      </w:r>
+      <w:r>
+        <w:rPr>
+          <w:rStyle w:val="OperatorTok"/>
+        </w:rPr>
+        <w:t xml:space="preserve">}</w:t>
+      </w:r>
+    </w:p>
+    <w:p>
+      <w:pPr>
+        <w:pStyle w:val="FirstParagraph"/>
+      </w:pPr>
+      <w:r>
+        <w:t xml:space="preserve">Our tests can then be rewritten like so:</w:t>
       </w:r>
     </w:p>
     <w:p>
@@ -1091,1461 +2589,381 @@
       </w:pPr>
       <w:r>
         <w:rPr>
+          <w:rStyle w:val="PreprocessorTok"/>
+        </w:rPr>
+        <w:t xml:space="preserve">test!</w:t>
+      </w:r>
+      <w:r>
+        <w:rPr>
+          <w:rStyle w:val="NormalTok"/>
+        </w:rPr>
+        <w:t xml:space="preserve"> </w:t>
+      </w:r>
+      <w:r>
+        <w:rPr>
+          <w:rStyle w:val="OperatorTok"/>
+        </w:rPr>
+        <w:t xml:space="preserve">{</w:t>
+      </w:r>
+      <w:r>
+        <w:br/>
+      </w:r>
+      <w:r>
+        <w:rPr>
+          <w:rStyle w:val="NormalTok"/>
+        </w:rPr>
+        <w:t xml:space="preserve">  add_one_to_one</w:t>
+      </w:r>
+      <w:r>
+        <w:rPr>
+          <w:rStyle w:val="OperatorTok"/>
+        </w:rPr>
+        <w:t xml:space="preserve">:</w:t>
+      </w:r>
+      <w:r>
+        <w:rPr>
+          <w:rStyle w:val="NormalTok"/>
+        </w:rPr>
+        <w:t xml:space="preserve"> add(</w:t>
+      </w:r>
+      <w:r>
+        <w:rPr>
+          <w:rStyle w:val="DecValTok"/>
+        </w:rPr>
+        <w:t xml:space="preserve">1</w:t>
+      </w:r>
+      <w:r>
+        <w:rPr>
+          <w:rStyle w:val="OperatorTok"/>
+        </w:rPr>
+        <w:t xml:space="preserve">,</w:t>
+      </w:r>
+      <w:r>
+        <w:rPr>
+          <w:rStyle w:val="NormalTok"/>
+        </w:rPr>
+        <w:t xml:space="preserve"> </w:t>
+      </w:r>
+      <w:r>
+        <w:rPr>
+          <w:rStyle w:val="DecValTok"/>
+        </w:rPr>
+        <w:t xml:space="preserve">1</w:t>
+      </w:r>
+      <w:r>
+        <w:rPr>
+          <w:rStyle w:val="NormalTok"/>
+        </w:rPr>
+        <w:t xml:space="preserve">)</w:t>
+      </w:r>
+      <w:r>
+        <w:rPr>
+          <w:rStyle w:val="OperatorTok"/>
+        </w:rPr>
+        <w:t xml:space="preserve">,</w:t>
+      </w:r>
+      <w:r>
+        <w:rPr>
+          <w:rStyle w:val="NormalTok"/>
+        </w:rPr>
+        <w:t xml:space="preserve"> </w:t>
+      </w:r>
+      <w:r>
+        <w:rPr>
+          <w:rStyle w:val="DecValTok"/>
+        </w:rPr>
+        <w:t xml:space="preserve">2</w:t>
+      </w:r>
+      <w:r>
+        <w:rPr>
+          <w:rStyle w:val="OperatorTok"/>
+        </w:rPr>
+        <w:t xml:space="preserve">,</w:t>
+      </w:r>
+      <w:r>
+        <w:br/>
+      </w:r>
+      <w:r>
+        <w:rPr>
+          <w:rStyle w:val="NormalTok"/>
+        </w:rPr>
+        <w:t xml:space="preserve">  add_one_to_two</w:t>
+      </w:r>
+      <w:r>
+        <w:rPr>
+          <w:rStyle w:val="OperatorTok"/>
+        </w:rPr>
+        <w:t xml:space="preserve">:</w:t>
+      </w:r>
+      <w:r>
+        <w:rPr>
+          <w:rStyle w:val="NormalTok"/>
+        </w:rPr>
+        <w:t xml:space="preserve"> add(</w:t>
+      </w:r>
+      <w:r>
+        <w:rPr>
+          <w:rStyle w:val="DecValTok"/>
+        </w:rPr>
+        <w:t xml:space="preserve">1</w:t>
+      </w:r>
+      <w:r>
+        <w:rPr>
+          <w:rStyle w:val="OperatorTok"/>
+        </w:rPr>
+        <w:t xml:space="preserve">,</w:t>
+      </w:r>
+      <w:r>
+        <w:rPr>
+          <w:rStyle w:val="NormalTok"/>
+        </w:rPr>
+        <w:t xml:space="preserve"> </w:t>
+      </w:r>
+      <w:r>
+        <w:rPr>
+          <w:rStyle w:val="DecValTok"/>
+        </w:rPr>
+        <w:t xml:space="preserve">2</w:t>
+      </w:r>
+      <w:r>
+        <w:rPr>
+          <w:rStyle w:val="NormalTok"/>
+        </w:rPr>
+        <w:t xml:space="preserve">)</w:t>
+      </w:r>
+      <w:r>
+        <w:rPr>
+          <w:rStyle w:val="OperatorTok"/>
+        </w:rPr>
+        <w:t xml:space="preserve">,</w:t>
+      </w:r>
+      <w:r>
+        <w:rPr>
+          <w:rStyle w:val="NormalTok"/>
+        </w:rPr>
+        <w:t xml:space="preserve"> </w:t>
+      </w:r>
+      <w:r>
+        <w:rPr>
+          <w:rStyle w:val="DecValTok"/>
+        </w:rPr>
+        <w:t xml:space="preserve">3</w:t>
+      </w:r>
+      <w:r>
+        <w:rPr>
+          <w:rStyle w:val="OperatorTok"/>
+        </w:rPr>
+        <w:t xml:space="preserve">,</w:t>
+      </w:r>
+      <w:r>
+        <w:br/>
+      </w:r>
+      <w:r>
+        <w:rPr>
+          <w:rStyle w:val="OperatorTok"/>
+        </w:rPr>
+        <w:t xml:space="preserve">}</w:t>
+      </w:r>
+    </w:p>
+    <w:p>
+      <w:pPr>
+        <w:pStyle w:val="FirstParagraph"/>
+      </w:pPr>
+      <w:r>
+        <w:t xml:space="preserve">And running them gives us this result:</w:t>
+      </w:r>
+    </w:p>
+    <w:p>
+      <w:pPr>
+        <w:pStyle w:val="SourceCode"/>
+      </w:pPr>
+      <w:r>
+        <w:rPr>
+          <w:rStyle w:val="ExtensionTok"/>
+        </w:rPr>
+        <w:t xml:space="preserve">$</w:t>
+      </w:r>
+      <w:r>
+        <w:rPr>
+          <w:rStyle w:val="NormalTok"/>
+        </w:rPr>
+        <w:t xml:space="preserve"> cargo test</w:t>
+      </w:r>
+      <w:r>
+        <w:br/>
+      </w:r>
+      <w:r>
+        <w:rPr>
+          <w:rStyle w:val="ExtensionTok"/>
+        </w:rPr>
+        <w:t xml:space="preserve">running</w:t>
+      </w:r>
+      <w:r>
+        <w:rPr>
+          <w:rStyle w:val="NormalTok"/>
+        </w:rPr>
+        <w:t xml:space="preserve"> 2 tests</w:t>
+      </w:r>
+      <w:r>
+        <w:br/>
+      </w:r>
+      <w:r>
+        <w:rPr>
+          <w:rStyle w:val="BuiltInTok"/>
+        </w:rPr>
+        <w:t xml:space="preserve">test</w:t>
+      </w:r>
+      <w:r>
+        <w:rPr>
+          <w:rStyle w:val="NormalTok"/>
+        </w:rPr>
+        <w:t xml:space="preserve"> test::add_one_and_one ... ok</w:t>
+      </w:r>
+      <w:r>
+        <w:br/>
+      </w:r>
+      <w:r>
+        <w:rPr>
+          <w:rStyle w:val="BuiltInTok"/>
+        </w:rPr>
+        <w:t xml:space="preserve">test</w:t>
+      </w:r>
+      <w:r>
+        <w:rPr>
+          <w:rStyle w:val="NormalTok"/>
+        </w:rPr>
+        <w:t xml:space="preserve"> test::add_one_and_two ... ok</w:t>
+      </w:r>
+      <w:r>
+        <w:br/>
+      </w:r>
+      <w:r>
+        <w:br/>
+      </w:r>
+      <w:r>
+        <w:rPr>
+          <w:rStyle w:val="BuiltInTok"/>
+        </w:rPr>
+        <w:t xml:space="preserve">test</w:t>
+      </w:r>
+      <w:r>
+        <w:rPr>
+          <w:rStyle w:val="NormalTok"/>
+        </w:rPr>
+        <w:t xml:space="preserve"> result: ok. 2 passed</w:t>
+      </w:r>
+      <w:r>
+        <w:rPr>
           <w:rStyle w:val="KeywordTok"/>
         </w:rPr>
-        <w:t xml:space="preserve">fn</w:t>
-      </w:r>
-      <w:r>
-        <w:rPr>
-          <w:rStyle w:val="NormalTok"/>
-        </w:rPr>
-        <w:t xml:space="preserve"> add(a</w:t>
-      </w:r>
-      <w:r>
-        <w:rPr>
-          <w:rStyle w:val="OperatorTok"/>
-        </w:rPr>
-        <w:t xml:space="preserve">:</w:t>
-      </w:r>
-      <w:r>
-        <w:rPr>
-          <w:rStyle w:val="NormalTok"/>
-        </w:rPr>
-        <w:t xml:space="preserve"> </w:t>
-      </w:r>
-      <w:r>
-        <w:rPr>
-          <w:rStyle w:val="DataTypeTok"/>
-        </w:rPr>
-        <w:t xml:space="preserve">i32</w:t>
-      </w:r>
-      <w:r>
-        <w:rPr>
-          <w:rStyle w:val="OperatorTok"/>
-        </w:rPr>
-        <w:t xml:space="preserve">,</w:t>
-      </w:r>
-      <w:r>
-        <w:rPr>
-          <w:rStyle w:val="NormalTok"/>
-        </w:rPr>
-        <w:t xml:space="preserve"> b</w:t>
-      </w:r>
-      <w:r>
-        <w:rPr>
-          <w:rStyle w:val="OperatorTok"/>
-        </w:rPr>
-        <w:t xml:space="preserve">:</w:t>
-      </w:r>
-      <w:r>
-        <w:rPr>
-          <w:rStyle w:val="NormalTok"/>
-        </w:rPr>
-        <w:t xml:space="preserve"> </w:t>
-      </w:r>
-      <w:r>
-        <w:rPr>
-          <w:rStyle w:val="DataTypeTok"/>
-        </w:rPr>
-        <w:t xml:space="preserve">i32</w:t>
-      </w:r>
-      <w:r>
-        <w:rPr>
-          <w:rStyle w:val="NormalTok"/>
-        </w:rPr>
-        <w:t xml:space="preserve">) </w:t>
-      </w:r>
-      <w:r>
-        <w:rPr>
-          <w:rStyle w:val="OperatorTok"/>
-        </w:rPr>
-        <w:t xml:space="preserve">-&gt;</w:t>
-      </w:r>
-      <w:r>
-        <w:rPr>
-          <w:rStyle w:val="NormalTok"/>
-        </w:rPr>
-        <w:t xml:space="preserve"> </w:t>
-      </w:r>
-      <w:r>
-        <w:rPr>
-          <w:rStyle w:val="DataTypeTok"/>
-        </w:rPr>
-        <w:t xml:space="preserve">i32</w:t>
-      </w:r>
-      <w:r>
-        <w:rPr>
-          <w:rStyle w:val="NormalTok"/>
-        </w:rPr>
-        <w:t xml:space="preserve"> </w:t>
-      </w:r>
-      <w:r>
-        <w:rPr>
-          <w:rStyle w:val="OperatorTok"/>
-        </w:rPr>
-        <w:t xml:space="preserve">{</w:t>
-      </w:r>
-      <w:r>
-        <w:br/>
-      </w:r>
-      <w:r>
-        <w:rPr>
-          <w:rStyle w:val="NormalTok"/>
-        </w:rPr>
-        <w:t xml:space="preserve">  a </w:t>
-      </w:r>
-      <w:r>
-        <w:rPr>
-          <w:rStyle w:val="OperatorTok"/>
-        </w:rPr>
-        <w:t xml:space="preserve">+</w:t>
-      </w:r>
-      <w:r>
-        <w:rPr>
-          <w:rStyle w:val="NormalTok"/>
-        </w:rPr>
-        <w:t xml:space="preserve"> b</w:t>
-      </w:r>
-      <w:r>
-        <w:br/>
-      </w:r>
-      <w:r>
-        <w:rPr>
-          <w:rStyle w:val="OperatorTok"/>
-        </w:rPr>
-        <w:t xml:space="preserve">}</w:t>
-      </w:r>
-    </w:p>
-    <w:p>
-      <w:pPr>
-        <w:pStyle w:val="FirstParagraph"/>
-      </w:pPr>
-      <w:r>
-        <w:t xml:space="preserve">We can test it at the bottom of the file:</w:t>
-      </w:r>
-    </w:p>
-    <w:p>
-      <w:pPr>
-        <w:pStyle w:val="SourceCode"/>
-      </w:pPr>
-      <w:r>
-        <w:rPr>
-          <w:rStyle w:val="AttributeTok"/>
-        </w:rPr>
-        <w:t xml:space="preserve">#[</w:t>
-      </w:r>
-      <w:r>
-        <w:rPr>
-          <w:rStyle w:val="NormalTok"/>
-        </w:rPr>
-        <w:t xml:space="preserve">cfg</w:t>
-      </w:r>
-      <w:r>
-        <w:rPr>
-          <w:rStyle w:val="AttributeTok"/>
-        </w:rPr>
-        <w:t xml:space="preserve">(</w:t>
-      </w:r>
-      <w:r>
-        <w:rPr>
-          <w:rStyle w:val="NormalTok"/>
-        </w:rPr>
-        <w:t xml:space="preserve">test</w:t>
-      </w:r>
-      <w:r>
-        <w:rPr>
-          <w:rStyle w:val="AttributeTok"/>
-        </w:rPr>
-        <w:t xml:space="preserve">)]</w:t>
-      </w:r>
-      <w:r>
-        <w:br/>
+        <w:t xml:space="preserve">;</w:t>
+      </w:r>
+      <w:r>
+        <w:rPr>
+          <w:rStyle w:val="NormalTok"/>
+        </w:rPr>
+        <w:t xml:space="preserve"> </w:t>
+      </w:r>
+      <w:r>
+        <w:rPr>
+          <w:rStyle w:val="ExtensionTok"/>
+        </w:rPr>
+        <w:t xml:space="preserve">0</w:t>
+      </w:r>
+      <w:r>
+        <w:rPr>
+          <w:rStyle w:val="NormalTok"/>
+        </w:rPr>
+        <w:t xml:space="preserve"> failed</w:t>
       </w:r>
       <w:r>
         <w:rPr>
           <w:rStyle w:val="KeywordTok"/>
         </w:rPr>
-        <w:t xml:space="preserve">mod</w:t>
-      </w:r>
-      <w:r>
-        <w:rPr>
-          <w:rStyle w:val="NormalTok"/>
-        </w:rPr>
-        <w:t xml:space="preserve"> test </w:t>
-      </w:r>
-      <w:r>
-        <w:rPr>
-          <w:rStyle w:val="OperatorTok"/>
-        </w:rPr>
-        <w:t xml:space="preserve">{</w:t>
-      </w:r>
-      <w:r>
-        <w:br/>
-      </w:r>
-      <w:r>
-        <w:rPr>
-          <w:rStyle w:val="NormalTok"/>
-        </w:rPr>
-        <w:t xml:space="preserve">  </w:t>
+        <w:t xml:space="preserve">;</w:t>
+      </w:r>
+      <w:r>
+        <w:rPr>
+          <w:rStyle w:val="NormalTok"/>
+        </w:rPr>
+        <w:t xml:space="preserve"> </w:t>
+      </w:r>
+      <w:r>
+        <w:rPr>
+          <w:rStyle w:val="ExtensionTok"/>
+        </w:rPr>
+        <w:t xml:space="preserve">0</w:t>
+      </w:r>
+      <w:r>
+        <w:rPr>
+          <w:rStyle w:val="NormalTok"/>
+        </w:rPr>
+        <w:t xml:space="preserve"> ignored</w:t>
       </w:r>
       <w:r>
         <w:rPr>
           <w:rStyle w:val="KeywordTok"/>
         </w:rPr>
-        <w:t xml:space="preserve">use</w:t>
-      </w:r>
-      <w:r>
-        <w:rPr>
-          <w:rStyle w:val="NormalTok"/>
-        </w:rPr>
-        <w:t xml:space="preserve"> </w:t>
+        <w:t xml:space="preserve">;</w:t>
+      </w:r>
+      <w:r>
+        <w:rPr>
+          <w:rStyle w:val="NormalTok"/>
+        </w:rPr>
+        <w:t xml:space="preserve"> </w:t>
+      </w:r>
+      <w:r>
+        <w:rPr>
+          <w:rStyle w:val="ExtensionTok"/>
+        </w:rPr>
+        <w:t xml:space="preserve">0</w:t>
+      </w:r>
+      <w:r>
+        <w:rPr>
+          <w:rStyle w:val="NormalTok"/>
+        </w:rPr>
+        <w:t xml:space="preserve"> measured</w:t>
       </w:r>
       <w:r>
         <w:rPr>
           <w:rStyle w:val="KeywordTok"/>
         </w:rPr>
-        <w:t xml:space="preserve">super</w:t>
-      </w:r>
-      <w:r>
-        <w:rPr>
-          <w:rStyle w:val="PreprocessorTok"/>
-        </w:rPr>
-        <w:t xml:space="preserve">::</w:t>
-      </w:r>
-      <w:r>
-        <w:rPr>
-          <w:rStyle w:val="OperatorTok"/>
-        </w:rPr>
-        <w:t xml:space="preserve">*;</w:t>
-      </w:r>
-      <w:r>
-        <w:br/>
-      </w:r>
-      <w:r>
-        <w:br/>
-      </w:r>
-      <w:r>
-        <w:rPr>
-          <w:rStyle w:val="NormalTok"/>
-        </w:rPr>
-        <w:t xml:space="preserve">  </w:t>
-      </w:r>
-      <w:r>
-        <w:rPr>
-          <w:rStyle w:val="AttributeTok"/>
-        </w:rPr>
-        <w:t xml:space="preserve">#[</w:t>
-      </w:r>
-      <w:r>
-        <w:rPr>
-          <w:rStyle w:val="NormalTok"/>
-        </w:rPr>
-        <w:t xml:space="preserve">test</w:t>
-      </w:r>
-      <w:r>
-        <w:rPr>
-          <w:rStyle w:val="AttributeTok"/>
-        </w:rPr>
-        <w:t xml:space="preserve">]</w:t>
-      </w:r>
-      <w:r>
-        <w:br/>
-      </w:r>
-      <w:r>
-        <w:rPr>
-          <w:rStyle w:val="NormalTok"/>
-        </w:rPr>
-        <w:t xml:space="preserve">  </w:t>
+        <w:t xml:space="preserve">;</w:t>
+      </w:r>
+      <w:r>
+        <w:rPr>
+          <w:rStyle w:val="NormalTok"/>
+        </w:rPr>
+        <w:t xml:space="preserve"> </w:t>
+      </w:r>
+      <w:r>
+        <w:rPr>
+          <w:rStyle w:val="ExtensionTok"/>
+        </w:rPr>
+        <w:t xml:space="preserve">0</w:t>
+      </w:r>
+      <w:r>
+        <w:rPr>
+          <w:rStyle w:val="NormalTok"/>
+        </w:rPr>
+        <w:t xml:space="preserve"> filtered out</w:t>
       </w:r>
       <w:r>
         <w:rPr>
           <w:rStyle w:val="KeywordTok"/>
         </w:rPr>
-        <w:t xml:space="preserve">fn</w:t>
-      </w:r>
-      <w:r>
-        <w:rPr>
-          <w:rStyle w:val="NormalTok"/>
-        </w:rPr>
-        <w:t xml:space="preserve"> add_one_and_one() </w:t>
-      </w:r>
-      <w:r>
-        <w:rPr>
-          <w:rStyle w:val="OperatorTok"/>
-        </w:rPr>
-        <w:t xml:space="preserve">{</w:t>
-      </w:r>
-      <w:r>
-        <w:br/>
-      </w:r>
-      <w:r>
-        <w:rPr>
-          <w:rStyle w:val="NormalTok"/>
-        </w:rPr>
-        <w:t xml:space="preserve">    </w:t>
-      </w:r>
-      <w:r>
-        <w:rPr>
-          <w:rStyle w:val="PreprocessorTok"/>
-        </w:rPr>
-        <w:t xml:space="preserve">assert_eq!</w:t>
-      </w:r>
-      <w:r>
-        <w:rPr>
-          <w:rStyle w:val="NormalTok"/>
-        </w:rPr>
-        <w:t xml:space="preserve">(add(</w:t>
-      </w:r>
-      <w:r>
-        <w:rPr>
-          <w:rStyle w:val="DecValTok"/>
-        </w:rPr>
-        <w:t xml:space="preserve">1</w:t>
-      </w:r>
-      <w:r>
-        <w:rPr>
-          <w:rStyle w:val="OperatorTok"/>
-        </w:rPr>
-        <w:t xml:space="preserve">,</w:t>
-      </w:r>
-      <w:r>
-        <w:rPr>
-          <w:rStyle w:val="NormalTok"/>
-        </w:rPr>
-        <w:t xml:space="preserve"> </w:t>
-      </w:r>
-      <w:r>
-        <w:rPr>
-          <w:rStyle w:val="DecValTok"/>
-        </w:rPr>
-        <w:t xml:space="preserve">1</w:t>
-      </w:r>
-      <w:r>
-        <w:rPr>
-          <w:rStyle w:val="NormalTok"/>
-        </w:rPr>
-        <w:t xml:space="preserve">)</w:t>
-      </w:r>
-      <w:r>
-        <w:rPr>
-          <w:rStyle w:val="OperatorTok"/>
-        </w:rPr>
-        <w:t xml:space="preserve">,</w:t>
-      </w:r>
-      <w:r>
-        <w:rPr>
-          <w:rStyle w:val="NormalTok"/>
-        </w:rPr>
-        <w:t xml:space="preserve"> </w:t>
-      </w:r>
-      <w:r>
-        <w:rPr>
-          <w:rStyle w:val="DecValTok"/>
-        </w:rPr>
-        <w:t xml:space="preserve">2</w:t>
-      </w:r>
-      <w:r>
-        <w:rPr>
-          <w:rStyle w:val="NormalTok"/>
-        </w:rPr>
-        <w:t xml:space="preserve">)</w:t>
-      </w:r>
-      <w:r>
-        <w:rPr>
-          <w:rStyle w:val="OperatorTok"/>
-        </w:rPr>
         <w:t xml:space="preserve">;</w:t>
       </w:r>
       <w:r>
-        <w:br/>
-      </w:r>
-      <w:r>
-        <w:rPr>
-          <w:rStyle w:val="NormalTok"/>
-        </w:rPr>
-        <w:t xml:space="preserve">  </w:t>
-      </w:r>
-      <w:r>
-        <w:rPr>
-          <w:rStyle w:val="OperatorTok"/>
-        </w:rPr>
-        <w:t xml:space="preserve">}</w:t>
-      </w:r>
-      <w:r>
-        <w:br/>
-      </w:r>
-      <w:r>
-        <w:br/>
-      </w:r>
-      <w:r>
-        <w:rPr>
-          <w:rStyle w:val="NormalTok"/>
-        </w:rPr>
-        <w:t xml:space="preserve">  </w:t>
-      </w:r>
-      <w:r>
-        <w:rPr>
-          <w:rStyle w:val="AttributeTok"/>
-        </w:rPr>
-        <w:t xml:space="preserve">#[</w:t>
-      </w:r>
-      <w:r>
-        <w:rPr>
-          <w:rStyle w:val="NormalTok"/>
-        </w:rPr>
-        <w:t xml:space="preserve">test</w:t>
-      </w:r>
-      <w:r>
-        <w:rPr>
-          <w:rStyle w:val="AttributeTok"/>
-        </w:rPr>
-        <w:t xml:space="preserve">]</w:t>
-      </w:r>
-      <w:r>
-        <w:br/>
-      </w:r>
-      <w:r>
-        <w:rPr>
-          <w:rStyle w:val="NormalTok"/>
-        </w:rPr>
-        <w:t xml:space="preserve">  </w:t>
-      </w:r>
-      <w:r>
-        <w:rPr>
-          <w:rStyle w:val="KeywordTok"/>
-        </w:rPr>
-        <w:t xml:space="preserve">fn</w:t>
-      </w:r>
-      <w:r>
-        <w:rPr>
-          <w:rStyle w:val="NormalTok"/>
-        </w:rPr>
-        <w:t xml:space="preserve"> add_one_and_two() </w:t>
-      </w:r>
-      <w:r>
-        <w:rPr>
-          <w:rStyle w:val="OperatorTok"/>
-        </w:rPr>
-        <w:t xml:space="preserve">{</w:t>
-      </w:r>
-      <w:r>
-        <w:br/>
-      </w:r>
-      <w:r>
-        <w:rPr>
-          <w:rStyle w:val="NormalTok"/>
-        </w:rPr>
-        <w:t xml:space="preserve">    </w:t>
-      </w:r>
-      <w:r>
-        <w:rPr>
-          <w:rStyle w:val="PreprocessorTok"/>
-        </w:rPr>
-        <w:t xml:space="preserve">assert_eq!</w:t>
-      </w:r>
-      <w:r>
-        <w:rPr>
-          <w:rStyle w:val="NormalTok"/>
-        </w:rPr>
-        <w:t xml:space="preserve">(add(</w:t>
-      </w:r>
-      <w:r>
-        <w:rPr>
-          <w:rStyle w:val="DecValTok"/>
-        </w:rPr>
-        <w:t xml:space="preserve">1</w:t>
-      </w:r>
-      <w:r>
-        <w:rPr>
-          <w:rStyle w:val="OperatorTok"/>
-        </w:rPr>
-        <w:t xml:space="preserve">,</w:t>
-      </w:r>
-      <w:r>
-        <w:rPr>
-          <w:rStyle w:val="NormalTok"/>
-        </w:rPr>
-        <w:t xml:space="preserve"> </w:t>
-      </w:r>
-      <w:r>
-        <w:rPr>
-          <w:rStyle w:val="DecValTok"/>
-        </w:rPr>
-        <w:t xml:space="preserve">2</w:t>
-      </w:r>
-      <w:r>
-        <w:rPr>
-          <w:rStyle w:val="NormalTok"/>
-        </w:rPr>
-        <w:t xml:space="preserve">)</w:t>
-      </w:r>
-      <w:r>
-        <w:rPr>
-          <w:rStyle w:val="OperatorTok"/>
-        </w:rPr>
-        <w:t xml:space="preserve">,</w:t>
-      </w:r>
-      <w:r>
-        <w:rPr>
-          <w:rStyle w:val="NormalTok"/>
-        </w:rPr>
-        <w:t xml:space="preserve"> </w:t>
-      </w:r>
-      <w:r>
-        <w:rPr>
-          <w:rStyle w:val="DecValTok"/>
-        </w:rPr>
-        <w:t xml:space="preserve">3</w:t>
-      </w:r>
-      <w:r>
-        <w:rPr>
-          <w:rStyle w:val="NormalTok"/>
-        </w:rPr>
-        <w:t xml:space="preserve">)</w:t>
-      </w:r>
-      <w:r>
-        <w:rPr>
-          <w:rStyle w:val="OperatorTok"/>
-        </w:rPr>
-        <w:t xml:space="preserve">;</w:t>
-      </w:r>
-      <w:r>
-        <w:br/>
-      </w:r>
-      <w:r>
-        <w:rPr>
-          <w:rStyle w:val="NormalTok"/>
-        </w:rPr>
-        <w:t xml:space="preserve">  </w:t>
-      </w:r>
-      <w:r>
-        <w:rPr>
-          <w:rStyle w:val="OperatorTok"/>
-        </w:rPr>
-        <w:t xml:space="preserve">}</w:t>
-      </w:r>
-      <w:r>
-        <w:br/>
-      </w:r>
-      <w:r>
-        <w:rPr>
-          <w:rStyle w:val="OperatorTok"/>
-        </w:rPr>
-        <w:t xml:space="preserve">}</w:t>
-      </w:r>
-    </w:p>
-    <w:p>
-      <w:pPr>
-        <w:pStyle w:val="FirstParagraph"/>
-      </w:pPr>
-      <w:r>
-        <w:t xml:space="preserve">Macros let us reduce most of the boilerplate:</w:t>
-      </w:r>
-    </w:p>
-    <w:p>
-      <w:pPr>
-        <w:pStyle w:val="SourceCode"/>
-      </w:pPr>
-      <w:r>
-        <w:rPr>
-          <w:rStyle w:val="AttributeTok"/>
-        </w:rPr>
-        <w:t xml:space="preserve">#[</w:t>
-      </w:r>
-      <w:r>
-        <w:rPr>
-          <w:rStyle w:val="NormalTok"/>
-        </w:rPr>
-        <w:t xml:space="preserve">macro_export</w:t>
-      </w:r>
-      <w:r>
-        <w:rPr>
-          <w:rStyle w:val="AttributeTok"/>
-        </w:rPr>
-        <w:t xml:space="preserve">]</w:t>
-      </w:r>
-      <w:r>
-        <w:br/>
-      </w:r>
-      <w:r>
-        <w:rPr>
-          <w:rStyle w:val="PreprocessorTok"/>
-        </w:rPr>
-        <w:t xml:space="preserve">macro_rules!</w:t>
-      </w:r>
-      <w:r>
-        <w:rPr>
-          <w:rStyle w:val="NormalTok"/>
-        </w:rPr>
-        <w:t xml:space="preserve"> test </w:t>
-      </w:r>
-      <w:r>
-        <w:rPr>
-          <w:rStyle w:val="OperatorTok"/>
-        </w:rPr>
-        <w:t xml:space="preserve">{</w:t>
-      </w:r>
-      <w:r>
-        <w:br/>
-      </w:r>
-      <w:r>
-        <w:rPr>
-          <w:rStyle w:val="NormalTok"/>
-        </w:rPr>
-        <w:t xml:space="preserve">    (</w:t>
-      </w:r>
-      <w:r>
-        <w:rPr>
-          <w:rStyle w:val="OperatorTok"/>
-        </w:rPr>
-        <w:t xml:space="preserve">$</w:t>
-      </w:r>
-      <w:r>
-        <w:rPr>
-          <w:rStyle w:val="NormalTok"/>
-        </w:rPr>
-        <w:t xml:space="preserve">(</w:t>
-      </w:r>
-      <w:r>
-        <w:rPr>
-          <w:rStyle w:val="OperatorTok"/>
-        </w:rPr>
-        <w:t xml:space="preserve">$</w:t>
-      </w:r>
-      <w:r>
-        <w:rPr>
-          <w:rStyle w:val="NormalTok"/>
-        </w:rPr>
-        <w:t xml:space="preserve">name</w:t>
-      </w:r>
-      <w:r>
-        <w:rPr>
-          <w:rStyle w:val="OperatorTok"/>
-        </w:rPr>
-        <w:t xml:space="preserve">:</w:t>
-      </w:r>
-      <w:r>
-        <w:rPr>
-          <w:rStyle w:val="NormalTok"/>
-        </w:rPr>
-        <w:t xml:space="preserve">ident</w:t>
-      </w:r>
-      <w:r>
-        <w:rPr>
-          <w:rStyle w:val="OperatorTok"/>
-        </w:rPr>
-        <w:t xml:space="preserve">:</w:t>
-      </w:r>
-      <w:r>
-        <w:rPr>
-          <w:rStyle w:val="NormalTok"/>
-        </w:rPr>
-        <w:t xml:space="preserve"> </w:t>
-      </w:r>
-      <w:r>
-        <w:rPr>
-          <w:rStyle w:val="OperatorTok"/>
-        </w:rPr>
-        <w:t xml:space="preserve">$</w:t>
-      </w:r>
-      <w:r>
-        <w:rPr>
-          <w:rStyle w:val="NormalTok"/>
-        </w:rPr>
-        <w:t xml:space="preserve">left</w:t>
-      </w:r>
-      <w:r>
-        <w:rPr>
-          <w:rStyle w:val="OperatorTok"/>
-        </w:rPr>
-        <w:t xml:space="preserve">:</w:t>
-      </w:r>
-      <w:r>
-        <w:rPr>
-          <w:rStyle w:val="NormalTok"/>
-        </w:rPr>
-        <w:t xml:space="preserve">expr</w:t>
-      </w:r>
-      <w:r>
-        <w:rPr>
-          <w:rStyle w:val="OperatorTok"/>
-        </w:rPr>
-        <w:t xml:space="preserve">,</w:t>
-      </w:r>
-      <w:r>
-        <w:rPr>
-          <w:rStyle w:val="NormalTok"/>
-        </w:rPr>
-        <w:t xml:space="preserve"> </w:t>
-      </w:r>
-      <w:r>
-        <w:rPr>
-          <w:rStyle w:val="OperatorTok"/>
-        </w:rPr>
-        <w:t xml:space="preserve">$</w:t>
-      </w:r>
-      <w:r>
-        <w:rPr>
-          <w:rStyle w:val="NormalTok"/>
-        </w:rPr>
-        <w:t xml:space="preserve">right</w:t>
-      </w:r>
-      <w:r>
-        <w:rPr>
-          <w:rStyle w:val="OperatorTok"/>
-        </w:rPr>
-        <w:t xml:space="preserve">:</w:t>
-      </w:r>
-      <w:r>
-        <w:rPr>
-          <w:rStyle w:val="NormalTok"/>
-        </w:rPr>
-        <w:t xml:space="preserve">expr</w:t>
-      </w:r>
-      <w:r>
-        <w:rPr>
-          <w:rStyle w:val="OperatorTok"/>
-        </w:rPr>
-        <w:t xml:space="preserve">,</w:t>
-      </w:r>
-      <w:r>
-        <w:rPr>
-          <w:rStyle w:val="NormalTok"/>
-        </w:rPr>
-        <w:t xml:space="preserve">)</w:t>
-      </w:r>
-      <w:r>
-        <w:rPr>
-          <w:rStyle w:val="OperatorTok"/>
-        </w:rPr>
-        <w:t xml:space="preserve">*</w:t>
-      </w:r>
-      <w:r>
-        <w:rPr>
-          <w:rStyle w:val="NormalTok"/>
-        </w:rPr>
-        <w:t xml:space="preserve">) </w:t>
-      </w:r>
-      <w:r>
-        <w:rPr>
-          <w:rStyle w:val="OperatorTok"/>
-        </w:rPr>
-        <w:t xml:space="preserve">=&gt;</w:t>
-      </w:r>
-      <w:r>
-        <w:rPr>
-          <w:rStyle w:val="NormalTok"/>
-        </w:rPr>
-        <w:t xml:space="preserve"> </w:t>
-      </w:r>
-      <w:r>
-        <w:rPr>
-          <w:rStyle w:val="OperatorTok"/>
-        </w:rPr>
-        <w:t xml:space="preserve">{</w:t>
-      </w:r>
-      <w:r>
-        <w:br/>
-      </w:r>
-      <w:r>
-        <w:rPr>
-          <w:rStyle w:val="NormalTok"/>
-        </w:rPr>
-        <w:t xml:space="preserve">        </w:t>
-      </w:r>
-      <w:r>
-        <w:rPr>
-          <w:rStyle w:val="AttributeTok"/>
-        </w:rPr>
-        <w:t xml:space="preserve">#[</w:t>
-      </w:r>
-      <w:r>
-        <w:rPr>
-          <w:rStyle w:val="NormalTok"/>
-        </w:rPr>
-        <w:t xml:space="preserve">cfg</w:t>
-      </w:r>
-      <w:r>
-        <w:rPr>
-          <w:rStyle w:val="AttributeTok"/>
-        </w:rPr>
-        <w:t xml:space="preserve">(</w:t>
-      </w:r>
-      <w:r>
-        <w:rPr>
-          <w:rStyle w:val="NormalTok"/>
-        </w:rPr>
-        <w:t xml:space="preserve">test</w:t>
-      </w:r>
-      <w:r>
-        <w:rPr>
-          <w:rStyle w:val="AttributeTok"/>
-        </w:rPr>
-        <w:t xml:space="preserve">)]</w:t>
-      </w:r>
-      <w:r>
-        <w:br/>
-      </w:r>
-      <w:r>
-        <w:rPr>
-          <w:rStyle w:val="NormalTok"/>
-        </w:rPr>
-        <w:t xml:space="preserve">        </w:t>
-      </w:r>
-      <w:r>
-        <w:rPr>
-          <w:rStyle w:val="KeywordTok"/>
-        </w:rPr>
-        <w:t xml:space="preserve">mod</w:t>
-      </w:r>
-      <w:r>
-        <w:rPr>
-          <w:rStyle w:val="NormalTok"/>
-        </w:rPr>
-        <w:t xml:space="preserve"> test </w:t>
-      </w:r>
-      <w:r>
-        <w:rPr>
-          <w:rStyle w:val="OperatorTok"/>
-        </w:rPr>
-        <w:t xml:space="preserve">{</w:t>
-      </w:r>
-      <w:r>
-        <w:br/>
-      </w:r>
-      <w:r>
-        <w:rPr>
-          <w:rStyle w:val="NormalTok"/>
-        </w:rPr>
-        <w:t xml:space="preserve">        </w:t>
-      </w:r>
-      <w:r>
-        <w:rPr>
-          <w:rStyle w:val="KeywordTok"/>
-        </w:rPr>
-        <w:t xml:space="preserve">use</w:t>
-      </w:r>
-      <w:r>
-        <w:rPr>
-          <w:rStyle w:val="NormalTok"/>
-        </w:rPr>
-        <w:t xml:space="preserve"> </w:t>
-      </w:r>
-      <w:r>
-        <w:rPr>
-          <w:rStyle w:val="KeywordTok"/>
-        </w:rPr>
-        <w:t xml:space="preserve">super</w:t>
-      </w:r>
-      <w:r>
-        <w:rPr>
-          <w:rStyle w:val="PreprocessorTok"/>
-        </w:rPr>
-        <w:t xml:space="preserve">::</w:t>
-      </w:r>
-      <w:r>
-        <w:rPr>
-          <w:rStyle w:val="OperatorTok"/>
-        </w:rPr>
-        <w:t xml:space="preserve">*;</w:t>
-      </w:r>
-      <w:r>
-        <w:br/>
-      </w:r>
-      <w:r>
-        <w:rPr>
-          <w:rStyle w:val="NormalTok"/>
-        </w:rPr>
-        <w:t xml:space="preserve">            </w:t>
-      </w:r>
-      <w:r>
-        <w:rPr>
-          <w:rStyle w:val="OperatorTok"/>
-        </w:rPr>
-        <w:t xml:space="preserve">$</w:t>
-      </w:r>
-      <w:r>
-        <w:rPr>
-          <w:rStyle w:val="NormalTok"/>
-        </w:rPr>
-        <w:t xml:space="preserve">(</w:t>
-      </w:r>
-      <w:r>
-        <w:br/>
-      </w:r>
-      <w:r>
-        <w:rPr>
-          <w:rStyle w:val="NormalTok"/>
-        </w:rPr>
-        <w:t xml:space="preserve">                </w:t>
-      </w:r>
-      <w:r>
-        <w:rPr>
-          <w:rStyle w:val="AttributeTok"/>
-        </w:rPr>
-        <w:t xml:space="preserve">#[</w:t>
-      </w:r>
-      <w:r>
-        <w:rPr>
-          <w:rStyle w:val="NormalTok"/>
-        </w:rPr>
-        <w:t xml:space="preserve">test</w:t>
-      </w:r>
-      <w:r>
-        <w:rPr>
-          <w:rStyle w:val="AttributeTok"/>
-        </w:rPr>
-        <w:t xml:space="preserve">]</w:t>
-      </w:r>
-      <w:r>
-        <w:br/>
-      </w:r>
-      <w:r>
-        <w:rPr>
-          <w:rStyle w:val="NormalTok"/>
-        </w:rPr>
-        <w:t xml:space="preserve">                </w:t>
-      </w:r>
-      <w:r>
-        <w:rPr>
-          <w:rStyle w:val="KeywordTok"/>
-        </w:rPr>
-        <w:t xml:space="preserve">fn</w:t>
-      </w:r>
-      <w:r>
-        <w:rPr>
-          <w:rStyle w:val="NormalTok"/>
-        </w:rPr>
-        <w:t xml:space="preserve"> $name() </w:t>
-      </w:r>
-      <w:r>
-        <w:rPr>
-          <w:rStyle w:val="OperatorTok"/>
-        </w:rPr>
-        <w:t xml:space="preserve">{</w:t>
-      </w:r>
-      <w:r>
-        <w:br/>
-      </w:r>
-      <w:r>
-        <w:rPr>
-          <w:rStyle w:val="NormalTok"/>
-        </w:rPr>
-        <w:t xml:space="preserve">                    </w:t>
-      </w:r>
-      <w:r>
-        <w:rPr>
-          <w:rStyle w:val="PreprocessorTok"/>
-        </w:rPr>
-        <w:t xml:space="preserve">assert_eq!</w:t>
-      </w:r>
-      <w:r>
-        <w:rPr>
-          <w:rStyle w:val="NormalTok"/>
-        </w:rPr>
-        <w:t xml:space="preserve">(</w:t>
-      </w:r>
-      <w:r>
-        <w:rPr>
-          <w:rStyle w:val="OperatorTok"/>
-        </w:rPr>
-        <w:t xml:space="preserve">$</w:t>
-      </w:r>
-      <w:r>
-        <w:rPr>
-          <w:rStyle w:val="NormalTok"/>
-        </w:rPr>
-        <w:t xml:space="preserve">left</w:t>
-      </w:r>
-      <w:r>
-        <w:rPr>
-          <w:rStyle w:val="OperatorTok"/>
-        </w:rPr>
-        <w:t xml:space="preserve">,</w:t>
-      </w:r>
-      <w:r>
-        <w:rPr>
-          <w:rStyle w:val="NormalTok"/>
-        </w:rPr>
-        <w:t xml:space="preserve"> </w:t>
-      </w:r>
-      <w:r>
-        <w:rPr>
-          <w:rStyle w:val="OperatorTok"/>
-        </w:rPr>
-        <w:t xml:space="preserve">$</w:t>
-      </w:r>
-      <w:r>
-        <w:rPr>
-          <w:rStyle w:val="NormalTok"/>
-        </w:rPr>
-        <w:t xml:space="preserve">right)</w:t>
-      </w:r>
-      <w:r>
-        <w:rPr>
-          <w:rStyle w:val="OperatorTok"/>
-        </w:rPr>
-        <w:t xml:space="preserve">;</w:t>
-      </w:r>
-      <w:r>
-        <w:br/>
-      </w:r>
-      <w:r>
-        <w:rPr>
-          <w:rStyle w:val="NormalTok"/>
-        </w:rPr>
-        <w:t xml:space="preserve">                </w:t>
-      </w:r>
-      <w:r>
-        <w:rPr>
-          <w:rStyle w:val="OperatorTok"/>
-        </w:rPr>
-        <w:t xml:space="preserve">}</w:t>
-      </w:r>
-      <w:r>
-        <w:br/>
-      </w:r>
-      <w:r>
-        <w:rPr>
-          <w:rStyle w:val="NormalTok"/>
-        </w:rPr>
-        <w:t xml:space="preserve">            )</w:t>
-      </w:r>
-      <w:r>
-        <w:rPr>
-          <w:rStyle w:val="OperatorTok"/>
-        </w:rPr>
-        <w:t xml:space="preserve">*</w:t>
-      </w:r>
-      <w:r>
-        <w:br/>
-      </w:r>
-      <w:r>
-        <w:rPr>
-          <w:rStyle w:val="NormalTok"/>
-        </w:rPr>
-        <w:t xml:space="preserve">        </w:t>
-      </w:r>
-      <w:r>
-        <w:rPr>
-          <w:rStyle w:val="OperatorTok"/>
-        </w:rPr>
-        <w:t xml:space="preserve">}</w:t>
-      </w:r>
-      <w:r>
-        <w:br/>
-      </w:r>
-      <w:r>
-        <w:rPr>
-          <w:rStyle w:val="NormalTok"/>
-        </w:rPr>
-        <w:t xml:space="preserve">    </w:t>
-      </w:r>
-      <w:r>
-        <w:rPr>
-          <w:rStyle w:val="OperatorTok"/>
-        </w:rPr>
-        <w:t xml:space="preserve">}</w:t>
-      </w:r>
-      <w:r>
-        <w:br/>
-      </w:r>
-      <w:r>
-        <w:rPr>
-          <w:rStyle w:val="OperatorTok"/>
-        </w:rPr>
-        <w:t xml:space="preserve">}</w:t>
-      </w:r>
-    </w:p>
-    <w:p>
-      <w:pPr>
-        <w:pStyle w:val="FirstParagraph"/>
-      </w:pPr>
-      <w:r>
-        <w:t xml:space="preserve">Our tests can then be rewritten like so:</w:t>
-      </w:r>
-    </w:p>
-    <w:p>
-      <w:pPr>
-        <w:pStyle w:val="SourceCode"/>
-      </w:pPr>
-      <w:r>
-        <w:rPr>
-          <w:rStyle w:val="PreprocessorTok"/>
-        </w:rPr>
-        <w:t xml:space="preserve">test!</w:t>
-      </w:r>
-      <w:r>
-        <w:rPr>
-          <w:rStyle w:val="NormalTok"/>
-        </w:rPr>
-        <w:t xml:space="preserve"> </w:t>
-      </w:r>
-      <w:r>
-        <w:rPr>
-          <w:rStyle w:val="OperatorTok"/>
-        </w:rPr>
-        <w:t xml:space="preserve">{</w:t>
-      </w:r>
-      <w:r>
-        <w:br/>
-      </w:r>
-      <w:r>
-        <w:rPr>
-          <w:rStyle w:val="NormalTok"/>
-        </w:rPr>
-        <w:t xml:space="preserve">  add_one_to_one</w:t>
-      </w:r>
-      <w:r>
-        <w:rPr>
-          <w:rStyle w:val="OperatorTok"/>
-        </w:rPr>
-        <w:t xml:space="preserve">:</w:t>
-      </w:r>
-      <w:r>
-        <w:rPr>
-          <w:rStyle w:val="NormalTok"/>
-        </w:rPr>
-        <w:t xml:space="preserve"> add(</w:t>
-      </w:r>
-      <w:r>
-        <w:rPr>
-          <w:rStyle w:val="DecValTok"/>
-        </w:rPr>
-        <w:t xml:space="preserve">1</w:t>
-      </w:r>
-      <w:r>
-        <w:rPr>
-          <w:rStyle w:val="OperatorTok"/>
-        </w:rPr>
-        <w:t xml:space="preserve">,</w:t>
-      </w:r>
-      <w:r>
-        <w:rPr>
-          <w:rStyle w:val="NormalTok"/>
-        </w:rPr>
-        <w:t xml:space="preserve"> </w:t>
-      </w:r>
-      <w:r>
-        <w:rPr>
-          <w:rStyle w:val="DecValTok"/>
-        </w:rPr>
-        <w:t xml:space="preserve">1</w:t>
-      </w:r>
-      <w:r>
-        <w:rPr>
-          <w:rStyle w:val="NormalTok"/>
-        </w:rPr>
-        <w:t xml:space="preserve">)</w:t>
-      </w:r>
-      <w:r>
-        <w:rPr>
-          <w:rStyle w:val="OperatorTok"/>
-        </w:rPr>
-        <w:t xml:space="preserve">,</w:t>
-      </w:r>
-      <w:r>
-        <w:rPr>
-          <w:rStyle w:val="NormalTok"/>
-        </w:rPr>
-        <w:t xml:space="preserve"> </w:t>
-      </w:r>
-      <w:r>
-        <w:rPr>
-          <w:rStyle w:val="DecValTok"/>
-        </w:rPr>
-        <w:t xml:space="preserve">2</w:t>
-      </w:r>
-      <w:r>
-        <w:rPr>
-          <w:rStyle w:val="OperatorTok"/>
-        </w:rPr>
-        <w:t xml:space="preserve">,</w:t>
-      </w:r>
-      <w:r>
-        <w:br/>
-      </w:r>
-      <w:r>
-        <w:rPr>
-          <w:rStyle w:val="NormalTok"/>
-        </w:rPr>
-        <w:t xml:space="preserve">  add_one_to_two</w:t>
-      </w:r>
-      <w:r>
-        <w:rPr>
-          <w:rStyle w:val="OperatorTok"/>
-        </w:rPr>
-        <w:t xml:space="preserve">:</w:t>
-      </w:r>
-      <w:r>
-        <w:rPr>
-          <w:rStyle w:val="NormalTok"/>
-        </w:rPr>
-        <w:t xml:space="preserve"> add(</w:t>
-      </w:r>
-      <w:r>
-        <w:rPr>
-          <w:rStyle w:val="DecValTok"/>
-        </w:rPr>
-        <w:t xml:space="preserve">1</w:t>
-      </w:r>
-      <w:r>
-        <w:rPr>
-          <w:rStyle w:val="OperatorTok"/>
-        </w:rPr>
-        <w:t xml:space="preserve">,</w:t>
-      </w:r>
-      <w:r>
-        <w:rPr>
-          <w:rStyle w:val="NormalTok"/>
-        </w:rPr>
-        <w:t xml:space="preserve"> </w:t>
-      </w:r>
-      <w:r>
-        <w:rPr>
-          <w:rStyle w:val="DecValTok"/>
-        </w:rPr>
-        <w:t xml:space="preserve">2</w:t>
-      </w:r>
-      <w:r>
-        <w:rPr>
-          <w:rStyle w:val="NormalTok"/>
-        </w:rPr>
-        <w:t xml:space="preserve">)</w:t>
-      </w:r>
-      <w:r>
-        <w:rPr>
-          <w:rStyle w:val="OperatorTok"/>
-        </w:rPr>
-        <w:t xml:space="preserve">,</w:t>
-      </w:r>
-      <w:r>
-        <w:rPr>
-          <w:rStyle w:val="NormalTok"/>
-        </w:rPr>
-        <w:t xml:space="preserve"> </w:t>
-      </w:r>
-      <w:r>
-        <w:rPr>
-          <w:rStyle w:val="DecValTok"/>
-        </w:rPr>
-        <w:t xml:space="preserve">3</w:t>
-      </w:r>
-      <w:r>
-        <w:rPr>
-          <w:rStyle w:val="OperatorTok"/>
-        </w:rPr>
-        <w:t xml:space="preserve">,</w:t>
-      </w:r>
-      <w:r>
-        <w:br/>
-      </w:r>
-      <w:r>
-        <w:rPr>
-          <w:rStyle w:val="OperatorTok"/>
-        </w:rPr>
-        <w:t xml:space="preserve">}</w:t>
-      </w:r>
-    </w:p>
-    <w:p>
-      <w:pPr>
-        <w:pStyle w:val="FirstParagraph"/>
-      </w:pPr>
-      <w:r>
-        <w:t xml:space="preserve">And running them gives us this result:</w:t>
-      </w:r>
-    </w:p>
-    <w:p>
-      <w:pPr>
-        <w:pStyle w:val="SourceCode"/>
-      </w:pPr>
+        <w:rPr>
+          <w:rStyle w:val="NormalTok"/>
+        </w:rPr>
+        <w:t xml:space="preserve"> </w:t>
+      </w:r>
       <w:r>
         <w:rPr>
           <w:rStyle w:val="ExtensionTok"/>
         </w:rPr>
-        <w:t xml:space="preserve">$</w:t>
-      </w:r>
-      <w:r>
-        <w:rPr>
-          <w:rStyle w:val="NormalTok"/>
-        </w:rPr>
-        <w:t xml:space="preserve"> cargo test</w:t>
-      </w:r>
-      <w:r>
-        <w:br/>
-      </w:r>
-      <w:r>
-        <w:rPr>
-          <w:rStyle w:val="ExtensionTok"/>
-        </w:rPr>
-        <w:t xml:space="preserve">running</w:t>
-      </w:r>
-      <w:r>
-        <w:rPr>
-          <w:rStyle w:val="NormalTok"/>
-        </w:rPr>
-        <w:t xml:space="preserve"> 2 tests</w:t>
-      </w:r>
-      <w:r>
-        <w:br/>
-      </w:r>
-      <w:r>
-        <w:rPr>
-          <w:rStyle w:val="BuiltInTok"/>
-        </w:rPr>
-        <w:t xml:space="preserve">test</w:t>
-      </w:r>
-      <w:r>
-        <w:rPr>
-          <w:rStyle w:val="NormalTok"/>
-        </w:rPr>
-        <w:t xml:space="preserve"> test::add_one_and_one ... ok</w:t>
-      </w:r>
-      <w:r>
-        <w:br/>
-      </w:r>
-      <w:r>
-        <w:rPr>
-          <w:rStyle w:val="BuiltInTok"/>
-        </w:rPr>
-        <w:t xml:space="preserve">test</w:t>
-      </w:r>
-      <w:r>
-        <w:rPr>
-          <w:rStyle w:val="NormalTok"/>
-        </w:rPr>
-        <w:t xml:space="preserve"> test::add_one_and_two ... ok</w:t>
-      </w:r>
-      <w:r>
-        <w:br/>
-      </w:r>
-      <w:r>
-        <w:br/>
-      </w:r>
-      <w:r>
-        <w:rPr>
-          <w:rStyle w:val="BuiltInTok"/>
-        </w:rPr>
-        <w:t xml:space="preserve">test</w:t>
-      </w:r>
-      <w:r>
-        <w:rPr>
-          <w:rStyle w:val="NormalTok"/>
-        </w:rPr>
-        <w:t xml:space="preserve"> result: ok. 2 passed</w:t>
-      </w:r>
-      <w:r>
-        <w:rPr>
-          <w:rStyle w:val="KeywordTok"/>
-        </w:rPr>
-        <w:t xml:space="preserve">;</w:t>
-      </w:r>
-      <w:r>
-        <w:rPr>
-          <w:rStyle w:val="NormalTok"/>
-        </w:rPr>
-        <w:t xml:space="preserve"> </w:t>
-      </w:r>
-      <w:r>
-        <w:rPr>
-          <w:rStyle w:val="ExtensionTok"/>
-        </w:rPr>
-        <w:t xml:space="preserve">0</w:t>
-      </w:r>
-      <w:r>
-        <w:rPr>
-          <w:rStyle w:val="NormalTok"/>
-        </w:rPr>
-        <w:t xml:space="preserve"> failed</w:t>
-      </w:r>
-      <w:r>
-        <w:rPr>
-          <w:rStyle w:val="KeywordTok"/>
-        </w:rPr>
-        <w:t xml:space="preserve">;</w:t>
-      </w:r>
-      <w:r>
-        <w:rPr>
-          <w:rStyle w:val="NormalTok"/>
-        </w:rPr>
-        <w:t xml:space="preserve"> </w:t>
-      </w:r>
-      <w:r>
-        <w:rPr>
-          <w:rStyle w:val="ExtensionTok"/>
-        </w:rPr>
-        <w:t xml:space="preserve">0</w:t>
-      </w:r>
-      <w:r>
-        <w:rPr>
-          <w:rStyle w:val="NormalTok"/>
-        </w:rPr>
-        <w:t xml:space="preserve"> ignored</w:t>
-      </w:r>
-      <w:r>
-        <w:rPr>
-          <w:rStyle w:val="KeywordTok"/>
-        </w:rPr>
-        <w:t xml:space="preserve">;</w:t>
-      </w:r>
-      <w:r>
-        <w:rPr>
-          <w:rStyle w:val="NormalTok"/>
-        </w:rPr>
-        <w:t xml:space="preserve"> </w:t>
-      </w:r>
-      <w:r>
-        <w:rPr>
-          <w:rStyle w:val="ExtensionTok"/>
-        </w:rPr>
-        <w:t xml:space="preserve">0</w:t>
-      </w:r>
-      <w:r>
-        <w:rPr>
-          <w:rStyle w:val="NormalTok"/>
-        </w:rPr>
-        <w:t xml:space="preserve"> measured</w:t>
-      </w:r>
-      <w:r>
-        <w:rPr>
-          <w:rStyle w:val="KeywordTok"/>
-        </w:rPr>
-        <w:t xml:space="preserve">;</w:t>
-      </w:r>
-      <w:r>
-        <w:rPr>
-          <w:rStyle w:val="NormalTok"/>
-        </w:rPr>
-        <w:t xml:space="preserve"> </w:t>
-      </w:r>
-      <w:r>
-        <w:rPr>
-          <w:rStyle w:val="ExtensionTok"/>
-        </w:rPr>
-        <w:t xml:space="preserve">0</w:t>
-      </w:r>
-      <w:r>
-        <w:rPr>
-          <w:rStyle w:val="NormalTok"/>
-        </w:rPr>
-        <w:t xml:space="preserve"> filtered out</w:t>
-      </w:r>
-      <w:r>
-        <w:rPr>
-          <w:rStyle w:val="KeywordTok"/>
-        </w:rPr>
-        <w:t xml:space="preserve">;</w:t>
-      </w:r>
-      <w:r>
-        <w:rPr>
-          <w:rStyle w:val="NormalTok"/>
-        </w:rPr>
-        <w:t xml:space="preserve"> </w:t>
-      </w:r>
-      <w:r>
-        <w:rPr>
-          <w:rStyle w:val="ExtensionTok"/>
-        </w:rPr>
         <w:t xml:space="preserve">finished</w:t>
       </w:r>
       <w:r>
@@ -2555,9 +2973,9 @@
         <w:t xml:space="preserve"> in 0.01s</w:t>
       </w:r>
     </w:p>
-    <w:bookmarkEnd w:id="43"/>
-    <w:bookmarkEnd w:id="44"/>
-    <w:bookmarkStart w:id="50" w:name="how-to-approach-problems"/>
+    <w:bookmarkEnd w:id="61"/>
+    <w:bookmarkEnd w:id="62"/>
+    <w:bookmarkStart w:id="68" w:name="how-to-approach-problems"/>
     <w:p>
       <w:pPr>
         <w:pStyle w:val="Heading1"/>
@@ -2601,7 +3019,7 @@
         <w:t xml:space="preserve">hard problem by using some of these techniques.</w:t>
       </w:r>
     </w:p>
-    <w:bookmarkStart w:id="46" w:name="a-plan-of-attack"/>
+    <w:bookmarkStart w:id="64" w:name="a-plan-of-attack"/>
     <w:p>
       <w:pPr>
         <w:pStyle w:val="Heading2"/>
@@ -2864,7 +3282,7 @@
         <w:t xml:space="preserve">Output: 0</w:t>
       </w:r>
     </w:p>
-    <w:bookmarkStart w:id="45" w:name="build-intuition"/>
+    <w:bookmarkStart w:id="63" w:name="build-intuition"/>
     <w:p>
       <w:pPr>
         <w:pStyle w:val="Heading3"/>
@@ -4253,9 +4671,9 @@
         <w:t xml:space="preserve">we’ll start by writing test cases for this problem:</w:t>
       </w:r>
     </w:p>
-    <w:bookmarkEnd w:id="45"/>
-    <w:bookmarkEnd w:id="46"/>
-    <w:bookmarkStart w:id="47" w:name="writing-test-cases"/>
+    <w:bookmarkEnd w:id="63"/>
+    <w:bookmarkEnd w:id="64"/>
+    <w:bookmarkStart w:id="65" w:name="writing-test-cases"/>
     <w:p>
       <w:pPr>
         <w:pStyle w:val="Heading2"/>
@@ -5095,8 +5513,8 @@
         <w:t xml:space="preserve">;</w:t>
       </w:r>
     </w:p>
-    <w:bookmarkEnd w:id="47"/>
-    <w:bookmarkStart w:id="48" w:name="writing-code"/>
+    <w:bookmarkEnd w:id="65"/>
+    <w:bookmarkStart w:id="66" w:name="writing-code"/>
     <w:p>
       <w:pPr>
         <w:pStyle w:val="Heading2"/>
@@ -5578,8 +5996,8 @@
         <w:t xml:space="preserve">problems. Time to refactor!</w:t>
       </w:r>
     </w:p>
-    <w:bookmarkEnd w:id="48"/>
-    <w:bookmarkStart w:id="49" w:name="refactoring"/>
+    <w:bookmarkEnd w:id="66"/>
+    <w:bookmarkStart w:id="67" w:name="refactoring"/>
     <w:p>
       <w:pPr>
         <w:pStyle w:val="Heading2"/>
@@ -6609,9 +7027,9 @@
         <w:t xml:space="preserve">And we get down from O(N*M) to O(N) time.</w:t>
       </w:r>
     </w:p>
-    <w:bookmarkEnd w:id="49"/>
-    <w:bookmarkEnd w:id="50"/>
-    <w:bookmarkStart w:id="67" w:name="trees"/>
+    <w:bookmarkEnd w:id="67"/>
+    <w:bookmarkEnd w:id="68"/>
+    <w:bookmarkStart w:id="85" w:name="trees"/>
     <w:p>
       <w:pPr>
         <w:pStyle w:val="Heading1"/>
@@ -6629,7 +7047,7 @@
         <w:t xml:space="preserve">Trees</w:t>
       </w:r>
     </w:p>
-    <w:bookmarkStart w:id="51" w:name="validate-binary-search-tree"/>
+    <w:bookmarkStart w:id="69" w:name="validate-binary-search-tree"/>
     <w:p>
       <w:pPr>
         <w:pStyle w:val="Heading2"/>
@@ -7870,8 +8288,8 @@
         <w:t xml:space="preserve">}</w:t>
       </w:r>
     </w:p>
-    <w:bookmarkEnd w:id="51"/>
-    <w:bookmarkStart w:id="61" w:name="same-tree"/>
+    <w:bookmarkEnd w:id="69"/>
+    <w:bookmarkStart w:id="79" w:name="same-tree"/>
     <w:p>
       <w:pPr>
         <w:pStyle w:val="Heading2"/>
@@ -7889,7 +8307,7 @@
         <w:t xml:space="preserve">Same Tree</w:t>
       </w:r>
     </w:p>
-    <w:bookmarkStart w:id="52" w:name="problem"/>
+    <w:bookmarkStart w:id="70" w:name="problem"/>
     <w:p>
       <w:pPr>
         <w:pStyle w:val="Heading3"/>
@@ -7921,8 +8339,8 @@
         <w:t xml:space="preserve">Two binary trees are considered the same if they are structurally identical, and the nodes have the same value.</w:t>
       </w:r>
     </w:p>
-    <w:bookmarkEnd w:id="52"/>
-    <w:bookmarkStart w:id="53" w:name="intuition"/>
+    <w:bookmarkEnd w:id="70"/>
+    <w:bookmarkStart w:id="71" w:name="intuition"/>
     <w:p>
       <w:pPr>
         <w:pStyle w:val="Heading3"/>
@@ -8020,8 +8438,8 @@
         <w:t xml:space="preserve">and right nodes for equality as well.</w:t>
       </w:r>
     </w:p>
-    <w:bookmarkEnd w:id="53"/>
-    <w:bookmarkStart w:id="54" w:name="test-cases"/>
+    <w:bookmarkEnd w:id="71"/>
+    <w:bookmarkStart w:id="72" w:name="test-cases"/>
     <w:p>
       <w:pPr>
         <w:pStyle w:val="Heading3"/>
@@ -8563,8 +8981,8 @@
         <w:t xml:space="preserve">}</w:t>
       </w:r>
     </w:p>
-    <w:bookmarkEnd w:id="54"/>
-    <w:bookmarkStart w:id="60" w:name="answer"/>
+    <w:bookmarkEnd w:id="72"/>
+    <w:bookmarkStart w:id="78" w:name="answer"/>
     <w:p>
       <w:pPr>
         <w:pStyle w:val="Heading3"/>
@@ -9500,12 +9918,12 @@
                 <wp:inline>
                   <wp:extent cx="1695450" cy="1466850"/>
                   <wp:effectExtent b="0" l="0" r="0" t="0"/>
-                  <wp:docPr descr="" title="" id="56" name="Picture"/>
+                  <wp:docPr descr="" title="" id="74" name="Picture"/>
                   <a:graphic>
                     <a:graphicData uri="http://schemas.openxmlformats.org/drawingml/2006/picture">
                       <pic:pic>
                         <pic:nvPicPr>
-                          <pic:cNvPr descr="chapters/trees/../../figures/same_tree/example.svg" id="57" name="Picture"/>
+                          <pic:cNvPr descr="chapters/trees/../../figures/same_tree/example.svg" id="75" name="Picture"/>
                           <pic:cNvPicPr>
                             <a:picLocks noChangeArrowheads="1" noChangeAspect="1"/>
                           </pic:cNvPicPr>
@@ -9517,7 +9935,7 @@
                                 <a14:useLocalDpi xmlns:a14="http://schemas.microsoft.com/office/drawing/2010/main" val="0"/>
                               </a:ext>
                               <a:ext uri="{96DAC541-7B7A-43D3-8B79-37D633B846F1}">
-                                <asvg:svgBlip xmlns:asvg="http://schemas.microsoft.com/office/drawing/2016/SVG/main" r:embed="rId55"/>
+                                <asvg:svgBlip xmlns:asvg="http://schemas.microsoft.com/office/drawing/2016/SVG/main" r:embed="rId73"/>
                               </a:ext>
                             </a:extLst>
                           </a:blip>
@@ -9560,12 +9978,12 @@
                 <wp:inline>
                   <wp:extent cx="1695450" cy="1466850"/>
                   <wp:effectExtent b="0" l="0" r="0" t="0"/>
-                  <wp:docPr descr="" title="" id="58" name="Picture"/>
+                  <wp:docPr descr="" title="" id="76" name="Picture"/>
                   <a:graphic>
                     <a:graphicData uri="http://schemas.openxmlformats.org/drawingml/2006/picture">
                       <pic:pic>
                         <pic:nvPicPr>
-                          <pic:cNvPr descr="chapters/trees/../../figures/same_tree/example.svg" id="59" name="Picture"/>
+                          <pic:cNvPr descr="chapters/trees/../../figures/same_tree/example.svg" id="77" name="Picture"/>
                           <pic:cNvPicPr>
                             <a:picLocks noChangeArrowheads="1" noChangeAspect="1"/>
                           </pic:cNvPicPr>
@@ -9577,7 +9995,7 @@
                                 <a14:useLocalDpi xmlns:a14="http://schemas.microsoft.com/office/drawing/2010/main" val="0"/>
                               </a:ext>
                               <a:ext uri="{96DAC541-7B7A-43D3-8B79-37D633B846F1}">
-                                <asvg:svgBlip xmlns:asvg="http://schemas.microsoft.com/office/drawing/2016/SVG/main" r:embed="rId55"/>
+                                <asvg:svgBlip xmlns:asvg="http://schemas.microsoft.com/office/drawing/2016/SVG/main" r:embed="rId73"/>
                               </a:ext>
                             </a:extLst>
                           </a:blip>
@@ -9610,9 +10028,9 @@
         </w:tc>
       </w:tr>
     </w:tbl>
-    <w:bookmarkEnd w:id="60"/>
-    <w:bookmarkEnd w:id="61"/>
-    <w:bookmarkStart w:id="62" w:name="maximum-path-through-a-binary-tree"/>
+    <w:bookmarkEnd w:id="78"/>
+    <w:bookmarkEnd w:id="79"/>
+    <w:bookmarkStart w:id="80" w:name="maximum-path-through-a-binary-tree"/>
     <w:p>
       <w:pPr>
         <w:pStyle w:val="Heading2"/>
@@ -10898,8 +11316,8 @@
         <w:t xml:space="preserve">}</w:t>
       </w:r>
     </w:p>
-    <w:bookmarkEnd w:id="62"/>
-    <w:bookmarkStart w:id="66" w:name="references"/>
+    <w:bookmarkEnd w:id="80"/>
+    <w:bookmarkStart w:id="84" w:name="references"/>
     <w:p>
       <w:pPr>
         <w:pStyle w:val="Heading2"/>
@@ -10908,8 +11326,8 @@
         <w:t xml:space="preserve">References</w:t>
       </w:r>
     </w:p>
-    <w:bookmarkStart w:id="65" w:name="refs"/>
-    <w:bookmarkStart w:id="64" w:name="ref-citeulike:679515"/>
+    <w:bookmarkStart w:id="83" w:name="refs"/>
+    <w:bookmarkStart w:id="82" w:name="ref-citeulike:679515"/>
     <w:p>
       <w:pPr>
         <w:pStyle w:val="Bibliography"/>
@@ -10929,7 +11347,7 @@
       <w:r>
         <w:t xml:space="preserve"> </w:t>
       </w:r>
-      <w:hyperlink r:id="rId63">
+      <w:hyperlink r:id="rId81">
         <w:r>
           <w:rPr>
             <w:rStyle w:val="Hyperlink"/>
@@ -10952,10 +11370,10 @@
         <w:t xml:space="preserve">, 1971).</w:t>
       </w:r>
     </w:p>
-    <w:bookmarkEnd w:id="64"/>
-    <w:bookmarkEnd w:id="65"/>
-    <w:bookmarkEnd w:id="66"/>
-    <w:bookmarkEnd w:id="67"/>
+    <w:bookmarkEnd w:id="82"/>
+    <w:bookmarkEnd w:id="83"/>
+    <w:bookmarkEnd w:id="84"/>
+    <w:bookmarkEnd w:id="85"/>
     <w:sectPr/>
   </w:body>
 </w:document>

</xml_diff>

<commit_message>
work on dark theme html
</commit_message>
<xml_diff>
--- a/output/book.docx
+++ b/output/book.docx
@@ -36,7 +36,7 @@
         </w:p>
       </w:sdtContent>
     </w:sdt>
-    <w:bookmarkStart w:id="63" w:name="rust-in-a-nutshell"/>
+    <w:bookmarkStart w:id="66" w:name="rust-in-a-nutshell"/>
     <w:p>
       <w:pPr>
         <w:pStyle w:val="Heading1"/>
@@ -4438,7 +4438,7 @@
       </w:r>
     </w:p>
     <w:bookmarkEnd w:id="29"/>
-    <w:bookmarkStart w:id="40" w:name="basic-types"/>
+    <w:bookmarkStart w:id="36" w:name="basic-types"/>
     <w:p>
       <w:pPr>
         <w:pStyle w:val="Heading2"/>
@@ -4570,7 +4570,26 @@
       </w:r>
     </w:p>
     <w:bookmarkEnd w:id="35"/>
-    <w:bookmarkStart w:id="36" w:name="tuples"/>
+    <w:bookmarkEnd w:id="36"/>
+    <w:bookmarkStart w:id="41" w:name="aggregate-types"/>
+    <w:p>
+      <w:pPr>
+        <w:pStyle w:val="Heading2"/>
+      </w:pPr>
+      <w:r>
+        <w:rPr>
+          <w:rStyle w:val="SectionNumber"/>
+        </w:rPr>
+        <w:t xml:space="preserve">1.8</w:t>
+      </w:r>
+      <w:r>
+        <w:tab/>
+      </w:r>
+      <w:r>
+        <w:t xml:space="preserve">Aggregate types</w:t>
+      </w:r>
+    </w:p>
+    <w:bookmarkStart w:id="37" w:name="tuples"/>
     <w:p>
       <w:pPr>
         <w:pStyle w:val="Heading3"/>
@@ -4579,7 +4598,7 @@
         <w:rPr>
           <w:rStyle w:val="SectionNumber"/>
         </w:rPr>
-        <w:t xml:space="preserve">1.7.7</w:t>
+        <w:t xml:space="preserve">1.8.1</w:t>
       </w:r>
       <w:r>
         <w:tab/>
@@ -4588,8 +4607,8 @@
         <w:t xml:space="preserve">Tuples</w:t>
       </w:r>
     </w:p>
-    <w:bookmarkEnd w:id="36"/>
-    <w:bookmarkStart w:id="37" w:name="structs"/>
+    <w:bookmarkEnd w:id="37"/>
+    <w:bookmarkStart w:id="38" w:name="structs"/>
     <w:p>
       <w:pPr>
         <w:pStyle w:val="Heading3"/>
@@ -4598,7 +4617,7 @@
         <w:rPr>
           <w:rStyle w:val="SectionNumber"/>
         </w:rPr>
-        <w:t xml:space="preserve">1.7.8</w:t>
+        <w:t xml:space="preserve">1.8.2</w:t>
       </w:r>
       <w:r>
         <w:tab/>
@@ -4607,8 +4626,8 @@
         <w:t xml:space="preserve">Structs</w:t>
       </w:r>
     </w:p>
-    <w:bookmarkEnd w:id="37"/>
-    <w:bookmarkStart w:id="38" w:name="enums"/>
+    <w:bookmarkEnd w:id="38"/>
+    <w:bookmarkStart w:id="39" w:name="enums"/>
     <w:p>
       <w:pPr>
         <w:pStyle w:val="Heading3"/>
@@ -4617,7 +4636,7 @@
         <w:rPr>
           <w:rStyle w:val="SectionNumber"/>
         </w:rPr>
-        <w:t xml:space="preserve">1.7.9</w:t>
+        <w:t xml:space="preserve">1.8.3</w:t>
       </w:r>
       <w:r>
         <w:tab/>
@@ -4626,8 +4645,8 @@
         <w:t xml:space="preserve">Enums</w:t>
       </w:r>
     </w:p>
-    <w:bookmarkEnd w:id="38"/>
-    <w:bookmarkStart w:id="39" w:name="unit-type"/>
+    <w:bookmarkEnd w:id="39"/>
+    <w:bookmarkStart w:id="40" w:name="unit-type"/>
     <w:p>
       <w:pPr>
         <w:pStyle w:val="Heading3"/>
@@ -4636,7 +4655,7 @@
         <w:rPr>
           <w:rStyle w:val="SectionNumber"/>
         </w:rPr>
-        <w:t xml:space="preserve">1.7.10</w:t>
+        <w:t xml:space="preserve">1.8.4</w:t>
       </w:r>
       <w:r>
         <w:tab/>
@@ -4645,9 +4664,9 @@
         <w:t xml:space="preserve">Unit Type</w:t>
       </w:r>
     </w:p>
-    <w:bookmarkEnd w:id="39"/>
     <w:bookmarkEnd w:id="40"/>
-    <w:bookmarkStart w:id="41" w:name="pattern-matching"/>
+    <w:bookmarkEnd w:id="41"/>
+    <w:bookmarkStart w:id="42" w:name="pattern-matching"/>
     <w:p>
       <w:pPr>
         <w:pStyle w:val="Heading2"/>
@@ -4656,7 +4675,7 @@
         <w:rPr>
           <w:rStyle w:val="SectionNumber"/>
         </w:rPr>
-        <w:t xml:space="preserve">1.8</w:t>
+        <w:t xml:space="preserve">1.9</w:t>
       </w:r>
       <w:r>
         <w:tab/>
@@ -4665,8 +4684,8 @@
         <w:t xml:space="preserve">Pattern Matching</w:t>
       </w:r>
     </w:p>
-    <w:bookmarkEnd w:id="41"/>
-    <w:bookmarkStart w:id="44" w:name="error-handling-at-compile-time"/>
+    <w:bookmarkEnd w:id="42"/>
+    <w:bookmarkStart w:id="45" w:name="error-handling-at-compile-time"/>
     <w:p>
       <w:pPr>
         <w:pStyle w:val="Heading2"/>
@@ -4675,7 +4694,7 @@
         <w:rPr>
           <w:rStyle w:val="SectionNumber"/>
         </w:rPr>
-        <w:t xml:space="preserve">1.9</w:t>
+        <w:t xml:space="preserve">1.10</w:t>
       </w:r>
       <w:r>
         <w:tab/>
@@ -4684,7 +4703,7 @@
         <w:t xml:space="preserve">Error Handling at Compile Time</w:t>
       </w:r>
     </w:p>
-    <w:bookmarkStart w:id="42" w:name="option"/>
+    <w:bookmarkStart w:id="43" w:name="option"/>
     <w:p>
       <w:pPr>
         <w:pStyle w:val="Heading3"/>
@@ -4693,7 +4712,7 @@
         <w:rPr>
           <w:rStyle w:val="SectionNumber"/>
         </w:rPr>
-        <w:t xml:space="preserve">1.9.1</w:t>
+        <w:t xml:space="preserve">1.10.1</w:t>
       </w:r>
       <w:r>
         <w:tab/>
@@ -4702,8 +4721,8 @@
         <w:t xml:space="preserve">Option</w:t>
       </w:r>
     </w:p>
-    <w:bookmarkEnd w:id="42"/>
-    <w:bookmarkStart w:id="43" w:name="error"/>
+    <w:bookmarkEnd w:id="43"/>
+    <w:bookmarkStart w:id="44" w:name="error"/>
     <w:p>
       <w:pPr>
         <w:pStyle w:val="Heading3"/>
@@ -4712,7 +4731,7 @@
         <w:rPr>
           <w:rStyle w:val="SectionNumber"/>
         </w:rPr>
-        <w:t xml:space="preserve">1.9.2</w:t>
+        <w:t xml:space="preserve">1.10.2</w:t>
       </w:r>
       <w:r>
         <w:tab/>
@@ -4721,9 +4740,9 @@
         <w:t xml:space="preserve">Error</w:t>
       </w:r>
     </w:p>
-    <w:bookmarkEnd w:id="43"/>
     <w:bookmarkEnd w:id="44"/>
-    <w:bookmarkStart w:id="45" w:name="impl"/>
+    <w:bookmarkEnd w:id="45"/>
+    <w:bookmarkStart w:id="46" w:name="impl"/>
     <w:p>
       <w:pPr>
         <w:pStyle w:val="Heading2"/>
@@ -4732,7 +4751,7 @@
         <w:rPr>
           <w:rStyle w:val="SectionNumber"/>
         </w:rPr>
-        <w:t xml:space="preserve">1.10</w:t>
+        <w:t xml:space="preserve">1.11</w:t>
       </w:r>
       <w:r>
         <w:tab/>
@@ -4741,8 +4760,8 @@
         <w:t xml:space="preserve">Impl</w:t>
       </w:r>
     </w:p>
-    <w:bookmarkEnd w:id="45"/>
-    <w:bookmarkStart w:id="46" w:name="traits"/>
+    <w:bookmarkEnd w:id="46"/>
+    <w:bookmarkStart w:id="47" w:name="traits"/>
     <w:p>
       <w:pPr>
         <w:pStyle w:val="Heading2"/>
@@ -4751,7 +4770,7 @@
         <w:rPr>
           <w:rStyle w:val="SectionNumber"/>
         </w:rPr>
-        <w:t xml:space="preserve">1.11</w:t>
+        <w:t xml:space="preserve">1.12</w:t>
       </w:r>
       <w:r>
         <w:tab/>
@@ -4760,8 +4779,8 @@
         <w:t xml:space="preserve">Traits</w:t>
       </w:r>
     </w:p>
-    <w:bookmarkEnd w:id="46"/>
-    <w:bookmarkStart w:id="47" w:name="iterators"/>
+    <w:bookmarkEnd w:id="47"/>
+    <w:bookmarkStart w:id="48" w:name="iterators"/>
     <w:p>
       <w:pPr>
         <w:pStyle w:val="Heading2"/>
@@ -4770,7 +4789,7 @@
         <w:rPr>
           <w:rStyle w:val="SectionNumber"/>
         </w:rPr>
-        <w:t xml:space="preserve">1.12</w:t>
+        <w:t xml:space="preserve">1.13</w:t>
       </w:r>
       <w:r>
         <w:tab/>
@@ -4779,8 +4798,8 @@
         <w:t xml:space="preserve">Iterators</w:t>
       </w:r>
     </w:p>
-    <w:bookmarkEnd w:id="47"/>
-    <w:bookmarkStart w:id="56" w:name="data-structures"/>
+    <w:bookmarkEnd w:id="48"/>
+    <w:bookmarkStart w:id="57" w:name="data-structures"/>
     <w:p>
       <w:pPr>
         <w:pStyle w:val="Heading2"/>
@@ -4789,7 +4808,7 @@
         <w:rPr>
           <w:rStyle w:val="SectionNumber"/>
         </w:rPr>
-        <w:t xml:space="preserve">1.13</w:t>
+        <w:t xml:space="preserve">1.14</w:t>
       </w:r>
       <w:r>
         <w:tab/>
@@ -4798,7 +4817,7 @@
         <w:t xml:space="preserve">Data Structures</w:t>
       </w:r>
     </w:p>
-    <w:bookmarkStart w:id="48" w:name="vec"/>
+    <w:bookmarkStart w:id="49" w:name="vec"/>
     <w:p>
       <w:pPr>
         <w:pStyle w:val="Heading3"/>
@@ -4807,7 +4826,7 @@
         <w:rPr>
           <w:rStyle w:val="SectionNumber"/>
         </w:rPr>
-        <w:t xml:space="preserve">1.13.1</w:t>
+        <w:t xml:space="preserve">1.14.1</w:t>
       </w:r>
       <w:r>
         <w:tab/>
@@ -5349,8 +5368,8 @@
         <w:t xml:space="preserve">;</w:t>
       </w:r>
     </w:p>
-    <w:bookmarkEnd w:id="48"/>
-    <w:bookmarkStart w:id="49" w:name="vecdeque"/>
+    <w:bookmarkEnd w:id="49"/>
+    <w:bookmarkStart w:id="50" w:name="vecdeque"/>
     <w:p>
       <w:pPr>
         <w:pStyle w:val="Heading3"/>
@@ -5359,7 +5378,7 @@
         <w:rPr>
           <w:rStyle w:val="SectionNumber"/>
         </w:rPr>
-        <w:t xml:space="preserve">1.13.2</w:t>
+        <w:t xml:space="preserve">1.14.2</w:t>
       </w:r>
       <w:r>
         <w:tab/>
@@ -5388,8 +5407,8 @@
         <w:t xml:space="preserve">basically makes it a stack and a queue in one data structure.</w:t>
       </w:r>
     </w:p>
-    <w:bookmarkEnd w:id="49"/>
-    <w:bookmarkStart w:id="50" w:name="linkedlist"/>
+    <w:bookmarkEnd w:id="50"/>
+    <w:bookmarkStart w:id="51" w:name="linkedlist"/>
     <w:p>
       <w:pPr>
         <w:pStyle w:val="Heading3"/>
@@ -5398,7 +5417,7 @@
         <w:rPr>
           <w:rStyle w:val="SectionNumber"/>
         </w:rPr>
-        <w:t xml:space="preserve">1.13.3</w:t>
+        <w:t xml:space="preserve">1.14.3</w:t>
       </w:r>
       <w:r>
         <w:tab/>
@@ -5423,8 +5442,8 @@
         <w:t xml:space="preserve">There are two Key-Value data structures in the Rust Standard Library.</w:t>
       </w:r>
     </w:p>
-    <w:bookmarkEnd w:id="50"/>
-    <w:bookmarkStart w:id="51" w:name="hashmap"/>
+    <w:bookmarkEnd w:id="51"/>
+    <w:bookmarkStart w:id="52" w:name="hashmap"/>
     <w:p>
       <w:pPr>
         <w:pStyle w:val="Heading3"/>
@@ -5433,7 +5452,7 @@
         <w:rPr>
           <w:rStyle w:val="SectionNumber"/>
         </w:rPr>
-        <w:t xml:space="preserve">1.13.4</w:t>
+        <w:t xml:space="preserve">1.14.4</w:t>
       </w:r>
       <w:r>
         <w:tab/>
@@ -5462,8 +5481,8 @@
         <w:t xml:space="preserve">time.</w:t>
       </w:r>
     </w:p>
-    <w:bookmarkEnd w:id="51"/>
-    <w:bookmarkStart w:id="52" w:name="btreemap"/>
+    <w:bookmarkEnd w:id="52"/>
+    <w:bookmarkStart w:id="53" w:name="btreemap"/>
     <w:p>
       <w:pPr>
         <w:pStyle w:val="Heading3"/>
@@ -5472,7 +5491,7 @@
         <w:rPr>
           <w:rStyle w:val="SectionNumber"/>
         </w:rPr>
-        <w:t xml:space="preserve">1.13.5</w:t>
+        <w:t xml:space="preserve">1.14.5</w:t>
       </w:r>
       <w:r>
         <w:tab/>
@@ -5501,8 +5520,8 @@
         <w:t xml:space="preserve">n) time.</w:t>
       </w:r>
     </w:p>
-    <w:bookmarkEnd w:id="52"/>
-    <w:bookmarkStart w:id="53" w:name="hashset"/>
+    <w:bookmarkEnd w:id="53"/>
+    <w:bookmarkStart w:id="54" w:name="hashset"/>
     <w:p>
       <w:pPr>
         <w:pStyle w:val="Heading3"/>
@@ -5511,7 +5530,7 @@
         <w:rPr>
           <w:rStyle w:val="SectionNumber"/>
         </w:rPr>
-        <w:t xml:space="preserve">1.13.6</w:t>
+        <w:t xml:space="preserve">1.14.6</w:t>
       </w:r>
       <w:r>
         <w:tab/>
@@ -5520,8 +5539,8 @@
         <w:t xml:space="preserve">HashSet</w:t>
       </w:r>
     </w:p>
-    <w:bookmarkEnd w:id="53"/>
-    <w:bookmarkStart w:id="54" w:name="btreeset"/>
+    <w:bookmarkEnd w:id="54"/>
+    <w:bookmarkStart w:id="55" w:name="btreeset"/>
     <w:p>
       <w:pPr>
         <w:pStyle w:val="Heading3"/>
@@ -5530,7 +5549,7 @@
         <w:rPr>
           <w:rStyle w:val="SectionNumber"/>
         </w:rPr>
-        <w:t xml:space="preserve">1.13.7</w:t>
+        <w:t xml:space="preserve">1.14.7</w:t>
       </w:r>
       <w:r>
         <w:tab/>
@@ -5539,8 +5558,8 @@
         <w:t xml:space="preserve">BTreeSet</w:t>
       </w:r>
     </w:p>
-    <w:bookmarkEnd w:id="54"/>
-    <w:bookmarkStart w:id="55" w:name="binaryheap"/>
+    <w:bookmarkEnd w:id="55"/>
+    <w:bookmarkStart w:id="56" w:name="binaryheap"/>
     <w:p>
       <w:pPr>
         <w:pStyle w:val="Heading3"/>
@@ -5549,7 +5568,7 @@
         <w:rPr>
           <w:rStyle w:val="SectionNumber"/>
         </w:rPr>
-        <w:t xml:space="preserve">1.13.8</w:t>
+        <w:t xml:space="preserve">1.14.8</w:t>
       </w:r>
       <w:r>
         <w:tab/>
@@ -5558,9 +5577,9 @@
         <w:t xml:space="preserve">BinaryHeap</w:t>
       </w:r>
     </w:p>
-    <w:bookmarkEnd w:id="55"/>
     <w:bookmarkEnd w:id="56"/>
-    <w:bookmarkStart w:id="58" w:name="algorithms"/>
+    <w:bookmarkEnd w:id="57"/>
+    <w:bookmarkStart w:id="59" w:name="algorithms"/>
     <w:p>
       <w:pPr>
         <w:pStyle w:val="Heading2"/>
@@ -5569,7 +5588,7 @@
         <w:rPr>
           <w:rStyle w:val="SectionNumber"/>
         </w:rPr>
-        <w:t xml:space="preserve">1.14</w:t>
+        <w:t xml:space="preserve">1.15</w:t>
       </w:r>
       <w:r>
         <w:tab/>
@@ -5578,7 +5597,7 @@
         <w:t xml:space="preserve">Algorithms</w:t>
       </w:r>
     </w:p>
-    <w:bookmarkStart w:id="57" w:name="binary-search"/>
+    <w:bookmarkStart w:id="58" w:name="binary-search"/>
     <w:p>
       <w:pPr>
         <w:pStyle w:val="Heading3"/>
@@ -5587,7 +5606,7 @@
         <w:rPr>
           <w:rStyle w:val="SectionNumber"/>
         </w:rPr>
-        <w:t xml:space="preserve">1.14.1</w:t>
+        <w:t xml:space="preserve">1.15.1</w:t>
       </w:r>
       <w:r>
         <w:tab/>
@@ -5596,9 +5615,9 @@
         <w:t xml:space="preserve">Binary Search</w:t>
       </w:r>
     </w:p>
-    <w:bookmarkEnd w:id="57"/>
     <w:bookmarkEnd w:id="58"/>
-    <w:bookmarkStart w:id="59" w:name="counting-in-o1-space-with-slices"/>
+    <w:bookmarkEnd w:id="59"/>
+    <w:bookmarkStart w:id="60" w:name="counting-in-o1-space-with-slices"/>
     <w:p>
       <w:pPr>
         <w:pStyle w:val="Heading2"/>
@@ -5607,7 +5626,7 @@
         <w:rPr>
           <w:rStyle w:val="SectionNumber"/>
         </w:rPr>
-        <w:t xml:space="preserve">1.15</w:t>
+        <w:t xml:space="preserve">1.16</w:t>
       </w:r>
       <w:r>
         <w:tab/>
@@ -5616,8 +5635,8 @@
         <w:t xml:space="preserve">Counting in O(1) space with slices</w:t>
       </w:r>
     </w:p>
-    <w:bookmarkEnd w:id="59"/>
-    <w:bookmarkStart w:id="60" w:name="regex"/>
+    <w:bookmarkEnd w:id="60"/>
+    <w:bookmarkStart w:id="63" w:name="regex"/>
     <w:p>
       <w:pPr>
         <w:pStyle w:val="Heading2"/>
@@ -5626,7 +5645,7 @@
         <w:rPr>
           <w:rStyle w:val="SectionNumber"/>
         </w:rPr>
-        <w:t xml:space="preserve">1.16</w:t>
+        <w:t xml:space="preserve">1.17</w:t>
       </w:r>
       <w:r>
         <w:tab/>
@@ -5635,47 +5654,137 @@
         <w:t xml:space="preserve">Regex</w:t>
       </w:r>
     </w:p>
-    <w:bookmarkEnd w:id="60"/>
-    <w:bookmarkStart w:id="61" w:name="derive-macros"/>
-    <w:p>
-      <w:pPr>
-        <w:pStyle w:val="Heading2"/>
+    <w:p>
+      <w:pPr>
+        <w:pStyle w:val="FirstParagraph"/>
+      </w:pPr>
+      <w:r>
+        <w:t xml:space="preserve">Rust, unlike many other languages, does not have regex in its standard</w:t>
+      </w:r>
+      <w:r>
+        <w:t xml:space="preserve"> </w:t>
+      </w:r>
+      <w:r>
+        <w:t xml:space="preserve">library. This is because of its tight integration to crates: if regex is</w:t>
+      </w:r>
+      <w:r>
+        <w:t xml:space="preserve"> </w:t>
+      </w:r>
+      <w:r>
+        <w:t xml:space="preserve">required, it’s assumed that you can download the</w:t>
+      </w:r>
+      <w:r>
+        <w:t xml:space="preserve"> </w:t>
+      </w:r>
+      <w:r>
+        <w:rPr>
+          <w:rStyle w:val="VerbatimChar"/>
+        </w:rPr>
+        <w:t xml:space="preserve">regex</w:t>
+      </w:r>
+      <w:r>
+        <w:t xml:space="preserve"> </w:t>
+      </w:r>
+      <w:r>
+        <w:t xml:space="preserve">crate from</w:t>
+      </w:r>
+      <w:r>
+        <w:t xml:space="preserve"> </w:t>
+      </w:r>
+      <w:r>
+        <w:t xml:space="preserve">crates.io.</w:t>
+      </w:r>
+    </w:p>
+    <w:p>
+      <w:pPr>
+        <w:pStyle w:val="BodyText"/>
+      </w:pPr>
+      <w:r>
+        <w:t xml:space="preserve">More documentation can be found here:</w:t>
+      </w:r>
+      <w:r>
+        <w:t xml:space="preserve"> </w:t>
+      </w:r>
+      <w:hyperlink r:id="rId61">
+        <w:r>
+          <w:rPr>
+            <w:rStyle w:val="Hyperlink"/>
+          </w:rPr>
+          <w:t xml:space="preserve">Regex Docs</w:t>
+        </w:r>
+      </w:hyperlink>
+      <w:r>
+        <w:t xml:space="preserve">.</w:t>
+      </w:r>
+    </w:p>
+    <w:p>
+      <w:pPr>
+        <w:pStyle w:val="BodyText"/>
+      </w:pPr>
+      <w:r>
+        <w:t xml:space="preserve">Some common use cases include:</w:t>
+      </w:r>
+    </w:p>
+    <w:bookmarkStart w:id="62" w:name="matching-on"/>
+    <w:p>
+      <w:pPr>
+        <w:pStyle w:val="Heading3"/>
       </w:pPr>
       <w:r>
         <w:rPr>
           <w:rStyle w:val="SectionNumber"/>
         </w:rPr>
-        <w:t xml:space="preserve">1.17</w:t>
+        <w:t xml:space="preserve">1.17.1</w:t>
       </w:r>
       <w:r>
         <w:tab/>
       </w:r>
       <w:r>
-        <w:t xml:space="preserve">Derive Macros</w:t>
-      </w:r>
-    </w:p>
-    <w:bookmarkEnd w:id="61"/>
-    <w:bookmarkStart w:id="62" w:name="smart-pointers"/>
-    <w:p>
-      <w:pPr>
-        <w:pStyle w:val="Heading2"/>
-      </w:pPr>
-      <w:r>
-        <w:rPr>
-          <w:rStyle w:val="SectionNumber"/>
-        </w:rPr>
-        <w:t xml:space="preserve">1.18</w:t>
-      </w:r>
-      <w:r>
-        <w:tab/>
-      </w:r>
-      <w:r>
-        <w:t xml:space="preserve">Smart Pointers</w:t>
+        <w:t xml:space="preserve">Matching on</w:t>
       </w:r>
     </w:p>
     <w:bookmarkEnd w:id="62"/>
     <w:bookmarkEnd w:id="63"/>
-    <w:bookmarkStart w:id="65" w:name="macros-for-rust"/>
+    <w:bookmarkStart w:id="64" w:name="derive-macros"/>
+    <w:p>
+      <w:pPr>
+        <w:pStyle w:val="Heading2"/>
+      </w:pPr>
+      <w:r>
+        <w:rPr>
+          <w:rStyle w:val="SectionNumber"/>
+        </w:rPr>
+        <w:t xml:space="preserve">1.18</w:t>
+      </w:r>
+      <w:r>
+        <w:tab/>
+      </w:r>
+      <w:r>
+        <w:t xml:space="preserve">Derive Macros</w:t>
+      </w:r>
+    </w:p>
+    <w:bookmarkEnd w:id="64"/>
+    <w:bookmarkStart w:id="65" w:name="smart-pointers"/>
+    <w:p>
+      <w:pPr>
+        <w:pStyle w:val="Heading2"/>
+      </w:pPr>
+      <w:r>
+        <w:rPr>
+          <w:rStyle w:val="SectionNumber"/>
+        </w:rPr>
+        <w:t xml:space="preserve">1.19</w:t>
+      </w:r>
+      <w:r>
+        <w:tab/>
+      </w:r>
+      <w:r>
+        <w:t xml:space="preserve">Smart Pointers</w:t>
+      </w:r>
+    </w:p>
+    <w:bookmarkEnd w:id="65"/>
+    <w:bookmarkEnd w:id="66"/>
+    <w:bookmarkStart w:id="68" w:name="macros-for-rust"/>
     <w:p>
       <w:pPr>
         <w:pStyle w:val="Heading1"/>
@@ -5693,7 +5802,7 @@
         <w:t xml:space="preserve">Macros for Rust</w:t>
       </w:r>
     </w:p>
-    <w:bookmarkStart w:id="64" w:name="a-macro-for-testing"/>
+    <w:bookmarkStart w:id="67" w:name="a-macro-for-testing"/>
     <w:p>
       <w:pPr>
         <w:pStyle w:val="Heading2"/>
@@ -7224,9 +7333,9 @@
         <w:t xml:space="preserve"> in 0.01s</w:t>
       </w:r>
     </w:p>
-    <w:bookmarkEnd w:id="64"/>
-    <w:bookmarkEnd w:id="65"/>
-    <w:bookmarkStart w:id="71" w:name="how-to-approach-problems"/>
+    <w:bookmarkEnd w:id="67"/>
+    <w:bookmarkEnd w:id="68"/>
+    <w:bookmarkStart w:id="74" w:name="how-to-approach-problems"/>
     <w:p>
       <w:pPr>
         <w:pStyle w:val="Heading1"/>
@@ -7270,7 +7379,7 @@
         <w:t xml:space="preserve">hard problem by using some of these techniques.</w:t>
       </w:r>
     </w:p>
-    <w:bookmarkStart w:id="67" w:name="a-plan-of-attack"/>
+    <w:bookmarkStart w:id="70" w:name="a-plan-of-attack"/>
     <w:p>
       <w:pPr>
         <w:pStyle w:val="Heading2"/>
@@ -7533,7 +7642,7 @@
         <w:t xml:space="preserve">Output: 0</w:t>
       </w:r>
     </w:p>
-    <w:bookmarkStart w:id="66" w:name="build-intuition"/>
+    <w:bookmarkStart w:id="69" w:name="build-intuition"/>
     <w:p>
       <w:pPr>
         <w:pStyle w:val="Heading3"/>
@@ -8922,9 +9031,9 @@
         <w:t xml:space="preserve">we’ll start by writing test cases for this problem:</w:t>
       </w:r>
     </w:p>
-    <w:bookmarkEnd w:id="66"/>
-    <w:bookmarkEnd w:id="67"/>
-    <w:bookmarkStart w:id="68" w:name="writing-test-cases"/>
+    <w:bookmarkEnd w:id="69"/>
+    <w:bookmarkEnd w:id="70"/>
+    <w:bookmarkStart w:id="71" w:name="writing-test-cases"/>
     <w:p>
       <w:pPr>
         <w:pStyle w:val="Heading2"/>
@@ -9764,8 +9873,8 @@
         <w:t xml:space="preserve">;</w:t>
       </w:r>
     </w:p>
-    <w:bookmarkEnd w:id="68"/>
-    <w:bookmarkStart w:id="69" w:name="writing-code"/>
+    <w:bookmarkEnd w:id="71"/>
+    <w:bookmarkStart w:id="72" w:name="writing-code"/>
     <w:p>
       <w:pPr>
         <w:pStyle w:val="Heading2"/>
@@ -10247,8 +10356,8 @@
         <w:t xml:space="preserve">problems. Time to refactor!</w:t>
       </w:r>
     </w:p>
-    <w:bookmarkEnd w:id="69"/>
-    <w:bookmarkStart w:id="70" w:name="refactoring"/>
+    <w:bookmarkEnd w:id="72"/>
+    <w:bookmarkStart w:id="73" w:name="refactoring"/>
     <w:p>
       <w:pPr>
         <w:pStyle w:val="Heading2"/>
@@ -11278,9 +11387,9 @@
         <w:t xml:space="preserve">And we get down from O(N*M) to O(N) time.</w:t>
       </w:r>
     </w:p>
-    <w:bookmarkEnd w:id="70"/>
-    <w:bookmarkEnd w:id="71"/>
-    <w:bookmarkStart w:id="88" w:name="trees"/>
+    <w:bookmarkEnd w:id="73"/>
+    <w:bookmarkEnd w:id="74"/>
+    <w:bookmarkStart w:id="91" w:name="trees"/>
     <w:p>
       <w:pPr>
         <w:pStyle w:val="Heading1"/>
@@ -11298,7 +11407,7 @@
         <w:t xml:space="preserve">Trees</w:t>
       </w:r>
     </w:p>
-    <w:bookmarkStart w:id="72" w:name="validate-binary-search-tree"/>
+    <w:bookmarkStart w:id="75" w:name="validate-binary-search-tree"/>
     <w:p>
       <w:pPr>
         <w:pStyle w:val="Heading2"/>
@@ -12539,8 +12648,8 @@
         <w:t xml:space="preserve">}</w:t>
       </w:r>
     </w:p>
-    <w:bookmarkEnd w:id="72"/>
-    <w:bookmarkStart w:id="82" w:name="same-tree"/>
+    <w:bookmarkEnd w:id="75"/>
+    <w:bookmarkStart w:id="85" w:name="same-tree"/>
     <w:p>
       <w:pPr>
         <w:pStyle w:val="Heading2"/>
@@ -12558,7 +12667,7 @@
         <w:t xml:space="preserve">Same Tree</w:t>
       </w:r>
     </w:p>
-    <w:bookmarkStart w:id="73" w:name="problem"/>
+    <w:bookmarkStart w:id="76" w:name="problem"/>
     <w:p>
       <w:pPr>
         <w:pStyle w:val="Heading3"/>
@@ -12590,8 +12699,8 @@
         <w:t xml:space="preserve">Two binary trees are considered the same if they are structurally identical, and the nodes have the same value.</w:t>
       </w:r>
     </w:p>
-    <w:bookmarkEnd w:id="73"/>
-    <w:bookmarkStart w:id="74" w:name="intuition"/>
+    <w:bookmarkEnd w:id="76"/>
+    <w:bookmarkStart w:id="77" w:name="intuition"/>
     <w:p>
       <w:pPr>
         <w:pStyle w:val="Heading3"/>
@@ -12689,8 +12798,8 @@
         <w:t xml:space="preserve">and right nodes for equality as well.</w:t>
       </w:r>
     </w:p>
-    <w:bookmarkEnd w:id="74"/>
-    <w:bookmarkStart w:id="75" w:name="test-cases"/>
+    <w:bookmarkEnd w:id="77"/>
+    <w:bookmarkStart w:id="78" w:name="test-cases"/>
     <w:p>
       <w:pPr>
         <w:pStyle w:val="Heading3"/>
@@ -13232,8 +13341,8 @@
         <w:t xml:space="preserve">}</w:t>
       </w:r>
     </w:p>
-    <w:bookmarkEnd w:id="75"/>
-    <w:bookmarkStart w:id="81" w:name="answer"/>
+    <w:bookmarkEnd w:id="78"/>
+    <w:bookmarkStart w:id="84" w:name="answer"/>
     <w:p>
       <w:pPr>
         <w:pStyle w:val="Heading3"/>
@@ -14169,12 +14278,12 @@
                 <wp:inline>
                   <wp:extent cx="1695450" cy="1466850"/>
                   <wp:effectExtent b="0" l="0" r="0" t="0"/>
-                  <wp:docPr descr="" title="" id="77" name="Picture"/>
+                  <wp:docPr descr="" title="" id="80" name="Picture"/>
                   <a:graphic>
                     <a:graphicData uri="http://schemas.openxmlformats.org/drawingml/2006/picture">
                       <pic:pic>
                         <pic:nvPicPr>
-                          <pic:cNvPr descr="chapters/trees/../../figures/same_tree/example.svg" id="78" name="Picture"/>
+                          <pic:cNvPr descr="chapters/trees/../../figures/same_tree/example.svg" id="81" name="Picture"/>
                           <pic:cNvPicPr>
                             <a:picLocks noChangeArrowheads="1" noChangeAspect="1"/>
                           </pic:cNvPicPr>
@@ -14186,7 +14295,7 @@
                                 <a14:useLocalDpi xmlns:a14="http://schemas.microsoft.com/office/drawing/2010/main" val="0"/>
                               </a:ext>
                               <a:ext uri="{96DAC541-7B7A-43D3-8B79-37D633B846F1}">
-                                <asvg:svgBlip xmlns:asvg="http://schemas.microsoft.com/office/drawing/2016/SVG/main" r:embed="rId76"/>
+                                <asvg:svgBlip xmlns:asvg="http://schemas.microsoft.com/office/drawing/2016/SVG/main" r:embed="rId79"/>
                               </a:ext>
                             </a:extLst>
                           </a:blip>
@@ -14229,12 +14338,12 @@
                 <wp:inline>
                   <wp:extent cx="1695450" cy="1466850"/>
                   <wp:effectExtent b="0" l="0" r="0" t="0"/>
-                  <wp:docPr descr="" title="" id="79" name="Picture"/>
+                  <wp:docPr descr="" title="" id="82" name="Picture"/>
                   <a:graphic>
                     <a:graphicData uri="http://schemas.openxmlformats.org/drawingml/2006/picture">
                       <pic:pic>
                         <pic:nvPicPr>
-                          <pic:cNvPr descr="chapters/trees/../../figures/same_tree/example.svg" id="80" name="Picture"/>
+                          <pic:cNvPr descr="chapters/trees/../../figures/same_tree/example.svg" id="83" name="Picture"/>
                           <pic:cNvPicPr>
                             <a:picLocks noChangeArrowheads="1" noChangeAspect="1"/>
                           </pic:cNvPicPr>
@@ -14246,7 +14355,7 @@
                                 <a14:useLocalDpi xmlns:a14="http://schemas.microsoft.com/office/drawing/2010/main" val="0"/>
                               </a:ext>
                               <a:ext uri="{96DAC541-7B7A-43D3-8B79-37D633B846F1}">
-                                <asvg:svgBlip xmlns:asvg="http://schemas.microsoft.com/office/drawing/2016/SVG/main" r:embed="rId76"/>
+                                <asvg:svgBlip xmlns:asvg="http://schemas.microsoft.com/office/drawing/2016/SVG/main" r:embed="rId79"/>
                               </a:ext>
                             </a:extLst>
                           </a:blip>
@@ -14279,9 +14388,9 @@
         </w:tc>
       </w:tr>
     </w:tbl>
-    <w:bookmarkEnd w:id="81"/>
-    <w:bookmarkEnd w:id="82"/>
-    <w:bookmarkStart w:id="83" w:name="maximum-path-through-a-binary-tree"/>
+    <w:bookmarkEnd w:id="84"/>
+    <w:bookmarkEnd w:id="85"/>
+    <w:bookmarkStart w:id="86" w:name="maximum-path-through-a-binary-tree"/>
     <w:p>
       <w:pPr>
         <w:pStyle w:val="Heading2"/>
@@ -15567,8 +15676,8 @@
         <w:t xml:space="preserve">}</w:t>
       </w:r>
     </w:p>
-    <w:bookmarkEnd w:id="83"/>
-    <w:bookmarkStart w:id="87" w:name="references"/>
+    <w:bookmarkEnd w:id="86"/>
+    <w:bookmarkStart w:id="90" w:name="references"/>
     <w:p>
       <w:pPr>
         <w:pStyle w:val="Heading2"/>
@@ -15577,8 +15686,8 @@
         <w:t xml:space="preserve">References</w:t>
       </w:r>
     </w:p>
-    <w:bookmarkStart w:id="86" w:name="refs"/>
-    <w:bookmarkStart w:id="85" w:name="ref-citeulike:679515"/>
+    <w:bookmarkStart w:id="89" w:name="refs"/>
+    <w:bookmarkStart w:id="88" w:name="ref-citeulike:679515"/>
     <w:p>
       <w:pPr>
         <w:pStyle w:val="Bibliography"/>
@@ -15598,7 +15707,7 @@
       <w:r>
         <w:t xml:space="preserve"> </w:t>
       </w:r>
-      <w:hyperlink r:id="rId84">
+      <w:hyperlink r:id="rId87">
         <w:r>
           <w:rPr>
             <w:rStyle w:val="Hyperlink"/>
@@ -15621,10 +15730,10 @@
         <w:t xml:space="preserve">, 1971).</w:t>
       </w:r>
     </w:p>
-    <w:bookmarkEnd w:id="85"/>
-    <w:bookmarkEnd w:id="86"/>
-    <w:bookmarkEnd w:id="87"/>
     <w:bookmarkEnd w:id="88"/>
+    <w:bookmarkEnd w:id="89"/>
+    <w:bookmarkEnd w:id="90"/>
+    <w:bookmarkEnd w:id="91"/>
     <w:sectPr/>
   </w:body>
 </w:document>

</xml_diff>

<commit_message>
add some more questions
</commit_message>
<xml_diff>
--- a/output/book.docx
+++ b/output/book.docx
@@ -36,7 +36,7 @@
         </w:p>
       </w:sdtContent>
     </w:sdt>
-    <w:bookmarkStart w:id="66" w:name="rust-in-a-nutshell"/>
+    <w:bookmarkStart w:id="71" w:name="rust-in-a-nutshell"/>
     <w:p>
       <w:pPr>
         <w:pStyle w:val="Heading1"/>
@@ -5764,7 +5764,7 @@
       </w:r>
     </w:p>
     <w:bookmarkEnd w:id="64"/>
-    <w:bookmarkStart w:id="65" w:name="smart-pointers"/>
+    <w:bookmarkStart w:id="69" w:name="memory"/>
     <w:p>
       <w:pPr>
         <w:pStyle w:val="Heading2"/>
@@ -5779,12 +5779,545 @@
         <w:tab/>
       </w:r>
       <w:r>
+        <w:t xml:space="preserve">Memory</w:t>
+      </w:r>
+    </w:p>
+    <w:bookmarkStart w:id="65" w:name="swap"/>
+    <w:p>
+      <w:pPr>
+        <w:pStyle w:val="Heading3"/>
+      </w:pPr>
+      <w:r>
+        <w:rPr>
+          <w:rStyle w:val="SectionNumber"/>
+        </w:rPr>
+        <w:t xml:space="preserve">1.19.1</w:t>
+      </w:r>
+      <w:r>
+        <w:tab/>
+      </w:r>
+      <w:r>
+        <w:t xml:space="preserve">Swap</w:t>
+      </w:r>
+    </w:p>
+    <w:p>
+      <w:pPr>
+        <w:pStyle w:val="FirstParagraph"/>
+      </w:pPr>
+      <w:r>
+        <w:t xml:space="preserve">Swap does what it says: swaps values at two mutable locations.</w:t>
+      </w:r>
+      <w:r>
+        <w:t xml:space="preserve"> </w:t>
+      </w:r>
+      <w:r>
+        <w:t xml:space="preserve">This is particularly useful for linked list problems, where you may need</w:t>
+      </w:r>
+      <w:r>
+        <w:t xml:space="preserve"> </w:t>
+      </w:r>
+      <w:r>
+        <w:t xml:space="preserve">to swap values.</w:t>
+      </w:r>
+    </w:p>
+    <w:p>
+      <w:pPr>
+        <w:pStyle w:val="SourceCode"/>
+      </w:pPr>
+      <w:r>
+        <w:rPr>
+          <w:rStyle w:val="KeywordTok"/>
+        </w:rPr>
+        <w:t xml:space="preserve">pub</w:t>
+      </w:r>
+      <w:r>
+        <w:rPr>
+          <w:rStyle w:val="NormalTok"/>
+        </w:rPr>
+        <w:t xml:space="preserve"> </w:t>
+      </w:r>
+      <w:r>
+        <w:rPr>
+          <w:rStyle w:val="KeywordTok"/>
+        </w:rPr>
+        <w:t xml:space="preserve">fn</w:t>
+      </w:r>
+      <w:r>
+        <w:rPr>
+          <w:rStyle w:val="NormalTok"/>
+        </w:rPr>
+        <w:t xml:space="preserve"> swap</w:t>
+      </w:r>
+      <w:r>
+        <w:rPr>
+          <w:rStyle w:val="OperatorTok"/>
+        </w:rPr>
+        <w:t xml:space="preserve">&lt;</w:t>
+      </w:r>
+      <w:r>
+        <w:rPr>
+          <w:rStyle w:val="NormalTok"/>
+        </w:rPr>
+        <w:t xml:space="preserve">T</w:t>
+      </w:r>
+      <w:r>
+        <w:rPr>
+          <w:rStyle w:val="OperatorTok"/>
+        </w:rPr>
+        <w:t xml:space="preserve">&gt;</w:t>
+      </w:r>
+      <w:r>
+        <w:rPr>
+          <w:rStyle w:val="NormalTok"/>
+        </w:rPr>
+        <w:t xml:space="preserve">(x</w:t>
+      </w:r>
+      <w:r>
+        <w:rPr>
+          <w:rStyle w:val="OperatorTok"/>
+        </w:rPr>
+        <w:t xml:space="preserve">:</w:t>
+      </w:r>
+      <w:r>
+        <w:rPr>
+          <w:rStyle w:val="NormalTok"/>
+        </w:rPr>
+        <w:t xml:space="preserve"> </w:t>
+      </w:r>
+      <w:r>
+        <w:rPr>
+          <w:rStyle w:val="OperatorTok"/>
+        </w:rPr>
+        <w:t xml:space="preserve">&amp;</w:t>
+      </w:r>
+      <w:r>
+        <w:rPr>
+          <w:rStyle w:val="KeywordTok"/>
+        </w:rPr>
+        <w:t xml:space="preserve">mut</w:t>
+      </w:r>
+      <w:r>
+        <w:rPr>
+          <w:rStyle w:val="NormalTok"/>
+        </w:rPr>
+        <w:t xml:space="preserve"> T</w:t>
+      </w:r>
+      <w:r>
+        <w:rPr>
+          <w:rStyle w:val="OperatorTok"/>
+        </w:rPr>
+        <w:t xml:space="preserve">,</w:t>
+      </w:r>
+      <w:r>
+        <w:rPr>
+          <w:rStyle w:val="NormalTok"/>
+        </w:rPr>
+        <w:t xml:space="preserve"> y</w:t>
+      </w:r>
+      <w:r>
+        <w:rPr>
+          <w:rStyle w:val="OperatorTok"/>
+        </w:rPr>
+        <w:t xml:space="preserve">:</w:t>
+      </w:r>
+      <w:r>
+        <w:rPr>
+          <w:rStyle w:val="NormalTok"/>
+        </w:rPr>
+        <w:t xml:space="preserve"> </w:t>
+      </w:r>
+      <w:r>
+        <w:rPr>
+          <w:rStyle w:val="OperatorTok"/>
+        </w:rPr>
+        <w:t xml:space="preserve">&amp;</w:t>
+      </w:r>
+      <w:r>
+        <w:rPr>
+          <w:rStyle w:val="KeywordTok"/>
+        </w:rPr>
+        <w:t xml:space="preserve">mut</w:t>
+      </w:r>
+      <w:r>
+        <w:rPr>
+          <w:rStyle w:val="NormalTok"/>
+        </w:rPr>
+        <w:t xml:space="preserve"> T)</w:t>
+      </w:r>
+    </w:p>
+    <w:p>
+      <w:pPr>
+        <w:pStyle w:val="SourceCode"/>
+      </w:pPr>
+      <w:r>
+        <w:rPr>
+          <w:rStyle w:val="KeywordTok"/>
+        </w:rPr>
+        <w:t xml:space="preserve">use</w:t>
+      </w:r>
+      <w:r>
+        <w:rPr>
+          <w:rStyle w:val="NormalTok"/>
+        </w:rPr>
+        <w:t xml:space="preserve"> </w:t>
+      </w:r>
+      <w:r>
+        <w:rPr>
+          <w:rStyle w:val="PreprocessorTok"/>
+        </w:rPr>
+        <w:t xml:space="preserve">std::</w:t>
+      </w:r>
+      <w:r>
+        <w:rPr>
+          <w:rStyle w:val="NormalTok"/>
+        </w:rPr>
+        <w:t xml:space="preserve">mem</w:t>
+      </w:r>
+      <w:r>
+        <w:rPr>
+          <w:rStyle w:val="OperatorTok"/>
+        </w:rPr>
+        <w:t xml:space="preserve">;</w:t>
+      </w:r>
+      <w:r>
+        <w:br/>
+      </w:r>
+      <w:r>
+        <w:br/>
+      </w:r>
+      <w:r>
+        <w:rPr>
+          <w:rStyle w:val="KeywordTok"/>
+        </w:rPr>
+        <w:t xml:space="preserve">let</w:t>
+      </w:r>
+      <w:r>
+        <w:rPr>
+          <w:rStyle w:val="NormalTok"/>
+        </w:rPr>
+        <w:t xml:space="preserve"> </w:t>
+      </w:r>
+      <w:r>
+        <w:rPr>
+          <w:rStyle w:val="KeywordTok"/>
+        </w:rPr>
+        <w:t xml:space="preserve">mut</w:t>
+      </w:r>
+      <w:r>
+        <w:rPr>
+          <w:rStyle w:val="NormalTok"/>
+        </w:rPr>
+        <w:t xml:space="preserve"> x </w:t>
+      </w:r>
+      <w:r>
+        <w:rPr>
+          <w:rStyle w:val="OperatorTok"/>
+        </w:rPr>
+        <w:t xml:space="preserve">=</w:t>
+      </w:r>
+      <w:r>
+        <w:rPr>
+          <w:rStyle w:val="NormalTok"/>
+        </w:rPr>
+        <w:t xml:space="preserve"> </w:t>
+      </w:r>
+      <w:r>
+        <w:rPr>
+          <w:rStyle w:val="DecValTok"/>
+        </w:rPr>
+        <w:t xml:space="preserve">5</w:t>
+      </w:r>
+      <w:r>
+        <w:rPr>
+          <w:rStyle w:val="OperatorTok"/>
+        </w:rPr>
+        <w:t xml:space="preserve">;</w:t>
+      </w:r>
+      <w:r>
+        <w:br/>
+      </w:r>
+      <w:r>
+        <w:rPr>
+          <w:rStyle w:val="KeywordTok"/>
+        </w:rPr>
+        <w:t xml:space="preserve">let</w:t>
+      </w:r>
+      <w:r>
+        <w:rPr>
+          <w:rStyle w:val="NormalTok"/>
+        </w:rPr>
+        <w:t xml:space="preserve"> </w:t>
+      </w:r>
+      <w:r>
+        <w:rPr>
+          <w:rStyle w:val="KeywordTok"/>
+        </w:rPr>
+        <w:t xml:space="preserve">mut</w:t>
+      </w:r>
+      <w:r>
+        <w:rPr>
+          <w:rStyle w:val="NormalTok"/>
+        </w:rPr>
+        <w:t xml:space="preserve"> y </w:t>
+      </w:r>
+      <w:r>
+        <w:rPr>
+          <w:rStyle w:val="OperatorTok"/>
+        </w:rPr>
+        <w:t xml:space="preserve">=</w:t>
+      </w:r>
+      <w:r>
+        <w:rPr>
+          <w:rStyle w:val="NormalTok"/>
+        </w:rPr>
+        <w:t xml:space="preserve"> </w:t>
+      </w:r>
+      <w:r>
+        <w:rPr>
+          <w:rStyle w:val="DecValTok"/>
+        </w:rPr>
+        <w:t xml:space="preserve">42</w:t>
+      </w:r>
+      <w:r>
+        <w:rPr>
+          <w:rStyle w:val="OperatorTok"/>
+        </w:rPr>
+        <w:t xml:space="preserve">;</w:t>
+      </w:r>
+      <w:r>
+        <w:br/>
+      </w:r>
+      <w:r>
+        <w:br/>
+      </w:r>
+      <w:r>
+        <w:rPr>
+          <w:rStyle w:val="PreprocessorTok"/>
+        </w:rPr>
+        <w:t xml:space="preserve">mem::</w:t>
+      </w:r>
+      <w:r>
+        <w:rPr>
+          <w:rStyle w:val="NormalTok"/>
+        </w:rPr>
+        <w:t xml:space="preserve">swap(</w:t>
+      </w:r>
+      <w:r>
+        <w:rPr>
+          <w:rStyle w:val="OperatorTok"/>
+        </w:rPr>
+        <w:t xml:space="preserve">&amp;</w:t>
+      </w:r>
+      <w:r>
+        <w:rPr>
+          <w:rStyle w:val="KeywordTok"/>
+        </w:rPr>
+        <w:t xml:space="preserve">mut</w:t>
+      </w:r>
+      <w:r>
+        <w:rPr>
+          <w:rStyle w:val="NormalTok"/>
+        </w:rPr>
+        <w:t xml:space="preserve"> x</w:t>
+      </w:r>
+      <w:r>
+        <w:rPr>
+          <w:rStyle w:val="OperatorTok"/>
+        </w:rPr>
+        <w:t xml:space="preserve">,</w:t>
+      </w:r>
+      <w:r>
+        <w:rPr>
+          <w:rStyle w:val="NormalTok"/>
+        </w:rPr>
+        <w:t xml:space="preserve"> </w:t>
+      </w:r>
+      <w:r>
+        <w:rPr>
+          <w:rStyle w:val="OperatorTok"/>
+        </w:rPr>
+        <w:t xml:space="preserve">&amp;</w:t>
+      </w:r>
+      <w:r>
+        <w:rPr>
+          <w:rStyle w:val="KeywordTok"/>
+        </w:rPr>
+        <w:t xml:space="preserve">mut</w:t>
+      </w:r>
+      <w:r>
+        <w:rPr>
+          <w:rStyle w:val="NormalTok"/>
+        </w:rPr>
+        <w:t xml:space="preserve"> y)</w:t>
+      </w:r>
+      <w:r>
+        <w:rPr>
+          <w:rStyle w:val="OperatorTok"/>
+        </w:rPr>
+        <w:t xml:space="preserve">;</w:t>
+      </w:r>
+      <w:r>
+        <w:br/>
+      </w:r>
+      <w:r>
+        <w:br/>
+      </w:r>
+      <w:r>
+        <w:rPr>
+          <w:rStyle w:val="PreprocessorTok"/>
+        </w:rPr>
+        <w:t xml:space="preserve">assert_eq!</w:t>
+      </w:r>
+      <w:r>
+        <w:rPr>
+          <w:rStyle w:val="NormalTok"/>
+        </w:rPr>
+        <w:t xml:space="preserve">(</w:t>
+      </w:r>
+      <w:r>
+        <w:rPr>
+          <w:rStyle w:val="DecValTok"/>
+        </w:rPr>
+        <w:t xml:space="preserve">42</w:t>
+      </w:r>
+      <w:r>
+        <w:rPr>
+          <w:rStyle w:val="OperatorTok"/>
+        </w:rPr>
+        <w:t xml:space="preserve">,</w:t>
+      </w:r>
+      <w:r>
+        <w:rPr>
+          <w:rStyle w:val="NormalTok"/>
+        </w:rPr>
+        <w:t xml:space="preserve"> x)</w:t>
+      </w:r>
+      <w:r>
+        <w:rPr>
+          <w:rStyle w:val="OperatorTok"/>
+        </w:rPr>
+        <w:t xml:space="preserve">;</w:t>
+      </w:r>
+      <w:r>
+        <w:br/>
+      </w:r>
+      <w:r>
+        <w:rPr>
+          <w:rStyle w:val="PreprocessorTok"/>
+        </w:rPr>
+        <w:t xml:space="preserve">assert_eq!</w:t>
+      </w:r>
+      <w:r>
+        <w:rPr>
+          <w:rStyle w:val="NormalTok"/>
+        </w:rPr>
+        <w:t xml:space="preserve">(</w:t>
+      </w:r>
+      <w:r>
+        <w:rPr>
+          <w:rStyle w:val="DecValTok"/>
+        </w:rPr>
+        <w:t xml:space="preserve">5</w:t>
+      </w:r>
+      <w:r>
+        <w:rPr>
+          <w:rStyle w:val="OperatorTok"/>
+        </w:rPr>
+        <w:t xml:space="preserve">,</w:t>
+      </w:r>
+      <w:r>
+        <w:rPr>
+          <w:rStyle w:val="NormalTok"/>
+        </w:rPr>
+        <w:t xml:space="preserve"> y)</w:t>
+      </w:r>
+      <w:r>
+        <w:rPr>
+          <w:rStyle w:val="OperatorTok"/>
+        </w:rPr>
+        <w:t xml:space="preserve">;</w:t>
+      </w:r>
+    </w:p>
+    <w:bookmarkEnd w:id="65"/>
+    <w:bookmarkStart w:id="66" w:name="take"/>
+    <w:p>
+      <w:pPr>
+        <w:pStyle w:val="Heading3"/>
+      </w:pPr>
+      <w:r>
+        <w:rPr>
+          <w:rStyle w:val="SectionNumber"/>
+        </w:rPr>
+        <w:t xml:space="preserve">1.19.2</w:t>
+      </w:r>
+      <w:r>
+        <w:tab/>
+      </w:r>
+      <w:r>
+        <w:t xml:space="preserve">Take</w:t>
+      </w:r>
+    </w:p>
+    <w:bookmarkEnd w:id="66"/>
+    <w:bookmarkStart w:id="67" w:name="replace"/>
+    <w:p>
+      <w:pPr>
+        <w:pStyle w:val="Heading3"/>
+      </w:pPr>
+      <w:r>
+        <w:rPr>
+          <w:rStyle w:val="SectionNumber"/>
+        </w:rPr>
+        <w:t xml:space="preserve">1.19.3</w:t>
+      </w:r>
+      <w:r>
+        <w:tab/>
+      </w:r>
+      <w:r>
+        <w:t xml:space="preserve">Replace</w:t>
+      </w:r>
+    </w:p>
+    <w:bookmarkEnd w:id="67"/>
+    <w:bookmarkStart w:id="68" w:name="transmute"/>
+    <w:p>
+      <w:pPr>
+        <w:pStyle w:val="Heading3"/>
+      </w:pPr>
+      <w:r>
+        <w:rPr>
+          <w:rStyle w:val="SectionNumber"/>
+        </w:rPr>
+        <w:t xml:space="preserve">1.19.4</w:t>
+      </w:r>
+      <w:r>
+        <w:tab/>
+      </w:r>
+      <w:r>
+        <w:t xml:space="preserve">Transmute</w:t>
+      </w:r>
+    </w:p>
+    <w:bookmarkEnd w:id="68"/>
+    <w:bookmarkEnd w:id="69"/>
+    <w:bookmarkStart w:id="70" w:name="smart-pointers"/>
+    <w:p>
+      <w:pPr>
+        <w:pStyle w:val="Heading2"/>
+      </w:pPr>
+      <w:r>
+        <w:rPr>
+          <w:rStyle w:val="SectionNumber"/>
+        </w:rPr>
+        <w:t xml:space="preserve">1.20</w:t>
+      </w:r>
+      <w:r>
+        <w:tab/>
+      </w:r>
+      <w:r>
         <w:t xml:space="preserve">Smart Pointers</w:t>
       </w:r>
     </w:p>
-    <w:bookmarkEnd w:id="65"/>
-    <w:bookmarkEnd w:id="66"/>
-    <w:bookmarkStart w:id="68" w:name="macros-for-rust"/>
+    <w:bookmarkEnd w:id="70"/>
+    <w:bookmarkEnd w:id="71"/>
+    <w:bookmarkStart w:id="73" w:name="macros-for-rust"/>
     <w:p>
       <w:pPr>
         <w:pStyle w:val="Heading1"/>
@@ -5802,7 +6335,7 @@
         <w:t xml:space="preserve">Macros for Rust</w:t>
       </w:r>
     </w:p>
-    <w:bookmarkStart w:id="67" w:name="a-macro-for-testing"/>
+    <w:bookmarkStart w:id="72" w:name="a-macro-for-testing"/>
     <w:p>
       <w:pPr>
         <w:pStyle w:val="Heading2"/>
@@ -7333,9 +7866,9 @@
         <w:t xml:space="preserve"> in 0.01s</w:t>
       </w:r>
     </w:p>
-    <w:bookmarkEnd w:id="67"/>
-    <w:bookmarkEnd w:id="68"/>
-    <w:bookmarkStart w:id="74" w:name="how-to-approach-problems"/>
+    <w:bookmarkEnd w:id="72"/>
+    <w:bookmarkEnd w:id="73"/>
+    <w:bookmarkStart w:id="79" w:name="how-to-approach-problems"/>
     <w:p>
       <w:pPr>
         <w:pStyle w:val="Heading1"/>
@@ -7379,7 +7912,7 @@
         <w:t xml:space="preserve">hard problem by using some of these techniques.</w:t>
       </w:r>
     </w:p>
-    <w:bookmarkStart w:id="70" w:name="a-plan-of-attack"/>
+    <w:bookmarkStart w:id="75" w:name="a-plan-of-attack"/>
     <w:p>
       <w:pPr>
         <w:pStyle w:val="Heading2"/>
@@ -7642,7 +8175,7 @@
         <w:t xml:space="preserve">Output: 0</w:t>
       </w:r>
     </w:p>
-    <w:bookmarkStart w:id="69" w:name="build-intuition"/>
+    <w:bookmarkStart w:id="74" w:name="build-intuition"/>
     <w:p>
       <w:pPr>
         <w:pStyle w:val="Heading3"/>
@@ -9031,9 +9564,9 @@
         <w:t xml:space="preserve">we’ll start by writing test cases for this problem:</w:t>
       </w:r>
     </w:p>
-    <w:bookmarkEnd w:id="69"/>
-    <w:bookmarkEnd w:id="70"/>
-    <w:bookmarkStart w:id="71" w:name="writing-test-cases"/>
+    <w:bookmarkEnd w:id="74"/>
+    <w:bookmarkEnd w:id="75"/>
+    <w:bookmarkStart w:id="76" w:name="writing-test-cases"/>
     <w:p>
       <w:pPr>
         <w:pStyle w:val="Heading2"/>
@@ -9873,8 +10406,8 @@
         <w:t xml:space="preserve">;</w:t>
       </w:r>
     </w:p>
-    <w:bookmarkEnd w:id="71"/>
-    <w:bookmarkStart w:id="72" w:name="writing-code"/>
+    <w:bookmarkEnd w:id="76"/>
+    <w:bookmarkStart w:id="77" w:name="writing-code"/>
     <w:p>
       <w:pPr>
         <w:pStyle w:val="Heading2"/>
@@ -10356,8 +10889,8 @@
         <w:t xml:space="preserve">problems. Time to refactor!</w:t>
       </w:r>
     </w:p>
-    <w:bookmarkEnd w:id="72"/>
-    <w:bookmarkStart w:id="73" w:name="refactoring"/>
+    <w:bookmarkEnd w:id="77"/>
+    <w:bookmarkStart w:id="78" w:name="refactoring"/>
     <w:p>
       <w:pPr>
         <w:pStyle w:val="Heading2"/>
@@ -11387,9 +11920,9 @@
         <w:t xml:space="preserve">And we get down from O(N*M) to O(N) time.</w:t>
       </w:r>
     </w:p>
-    <w:bookmarkEnd w:id="73"/>
-    <w:bookmarkEnd w:id="74"/>
-    <w:bookmarkStart w:id="102" w:name="trees"/>
+    <w:bookmarkEnd w:id="78"/>
+    <w:bookmarkEnd w:id="79"/>
+    <w:bookmarkStart w:id="107" w:name="trees"/>
     <w:p>
       <w:pPr>
         <w:pStyle w:val="Heading1"/>
@@ -11407,7 +11940,7 @@
         <w:t xml:space="preserve">Trees</w:t>
       </w:r>
     </w:p>
-    <w:bookmarkStart w:id="84" w:name="same-tree"/>
+    <w:bookmarkStart w:id="89" w:name="same-tree"/>
     <w:p>
       <w:pPr>
         <w:pStyle w:val="Heading2"/>
@@ -11425,7 +11958,7 @@
         <w:t xml:space="preserve">Same Tree</w:t>
       </w:r>
     </w:p>
-    <w:bookmarkStart w:id="75" w:name="problem"/>
+    <w:bookmarkStart w:id="80" w:name="problem"/>
     <w:p>
       <w:pPr>
         <w:pStyle w:val="Heading3"/>
@@ -11457,8 +11990,8 @@
         <w:t xml:space="preserve">Two binary trees are considered the same if they are structurally identical, and the nodes have the same value.</w:t>
       </w:r>
     </w:p>
-    <w:bookmarkEnd w:id="75"/>
-    <w:bookmarkStart w:id="76" w:name="intuition"/>
+    <w:bookmarkEnd w:id="80"/>
+    <w:bookmarkStart w:id="81" w:name="intuition"/>
     <w:p>
       <w:pPr>
         <w:pStyle w:val="Heading3"/>
@@ -11556,8 +12089,8 @@
         <w:t xml:space="preserve">and right nodes for equality as well.</w:t>
       </w:r>
     </w:p>
-    <w:bookmarkEnd w:id="76"/>
-    <w:bookmarkStart w:id="77" w:name="test-cases"/>
+    <w:bookmarkEnd w:id="81"/>
+    <w:bookmarkStart w:id="82" w:name="test-cases"/>
     <w:p>
       <w:pPr>
         <w:pStyle w:val="Heading3"/>
@@ -12099,8 +12632,8 @@
         <w:t xml:space="preserve">}</w:t>
       </w:r>
     </w:p>
-    <w:bookmarkEnd w:id="77"/>
-    <w:bookmarkStart w:id="83" w:name="answer"/>
+    <w:bookmarkEnd w:id="82"/>
+    <w:bookmarkStart w:id="88" w:name="answer"/>
     <w:p>
       <w:pPr>
         <w:pStyle w:val="Heading3"/>
@@ -13036,12 +13569,12 @@
                 <wp:inline>
                   <wp:extent cx="1695450" cy="1466850"/>
                   <wp:effectExtent b="0" l="0" r="0" t="0"/>
-                  <wp:docPr descr="" title="" id="79" name="Picture"/>
+                  <wp:docPr descr="" title="" id="84" name="Picture"/>
                   <a:graphic>
                     <a:graphicData uri="http://schemas.openxmlformats.org/drawingml/2006/picture">
                       <pic:pic>
                         <pic:nvPicPr>
-                          <pic:cNvPr descr="chapters/trees/../../figures/same_tree/example.svg" id="80" name="Picture"/>
+                          <pic:cNvPr descr="chapters/trees/../../figures/same_tree/example.svg" id="85" name="Picture"/>
                           <pic:cNvPicPr>
                             <a:picLocks noChangeArrowheads="1" noChangeAspect="1"/>
                           </pic:cNvPicPr>
@@ -13053,7 +13586,7 @@
                                 <a14:useLocalDpi xmlns:a14="http://schemas.microsoft.com/office/drawing/2010/main" val="0"/>
                               </a:ext>
                               <a:ext uri="{96DAC541-7B7A-43D3-8B79-37D633B846F1}">
-                                <asvg:svgBlip xmlns:asvg="http://schemas.microsoft.com/office/drawing/2016/SVG/main" r:embed="rId78"/>
+                                <asvg:svgBlip xmlns:asvg="http://schemas.microsoft.com/office/drawing/2016/SVG/main" r:embed="rId83"/>
                               </a:ext>
                             </a:extLst>
                           </a:blip>
@@ -13096,12 +13629,12 @@
                 <wp:inline>
                   <wp:extent cx="1695450" cy="1466850"/>
                   <wp:effectExtent b="0" l="0" r="0" t="0"/>
-                  <wp:docPr descr="" title="" id="81" name="Picture"/>
+                  <wp:docPr descr="" title="" id="86" name="Picture"/>
                   <a:graphic>
                     <a:graphicData uri="http://schemas.openxmlformats.org/drawingml/2006/picture">
                       <pic:pic>
                         <pic:nvPicPr>
-                          <pic:cNvPr descr="chapters/trees/../../figures/same_tree/example.svg" id="82" name="Picture"/>
+                          <pic:cNvPr descr="chapters/trees/../../figures/same_tree/example.svg" id="87" name="Picture"/>
                           <pic:cNvPicPr>
                             <a:picLocks noChangeArrowheads="1" noChangeAspect="1"/>
                           </pic:cNvPicPr>
@@ -13113,7 +13646,7 @@
                                 <a14:useLocalDpi xmlns:a14="http://schemas.microsoft.com/office/drawing/2010/main" val="0"/>
                               </a:ext>
                               <a:ext uri="{96DAC541-7B7A-43D3-8B79-37D633B846F1}">
-                                <asvg:svgBlip xmlns:asvg="http://schemas.microsoft.com/office/drawing/2016/SVG/main" r:embed="rId78"/>
+                                <asvg:svgBlip xmlns:asvg="http://schemas.microsoft.com/office/drawing/2016/SVG/main" r:embed="rId83"/>
                               </a:ext>
                             </a:extLst>
                           </a:blip>
@@ -13146,1084 +13679,9 @@
         </w:tc>
       </w:tr>
     </w:tbl>
-    <w:bookmarkEnd w:id="83"/>
-    <w:bookmarkEnd w:id="84"/>
-    <w:bookmarkStart w:id="89" w:name="maximum-depth-of-binary-tree"/>
-    <w:p>
-      <w:pPr>
-        <w:pStyle w:val="Heading2"/>
-      </w:pPr>
-      <w:r>
-        <w:rPr>
-          <w:rStyle w:val="SectionNumber"/>
-        </w:rPr>
-        <w:t xml:space="preserve">4.2</w:t>
-      </w:r>
-      <w:r>
-        <w:tab/>
-      </w:r>
-      <w:r>
-        <w:t xml:space="preserve">Maximum Depth of Binary Tree</w:t>
-      </w:r>
-    </w:p>
-    <w:bookmarkStart w:id="85" w:name="problem"/>
-    <w:p>
-      <w:pPr>
-        <w:pStyle w:val="Heading3"/>
-      </w:pPr>
-      <w:r>
-        <w:rPr>
-          <w:rStyle w:val="SectionNumber"/>
-        </w:rPr>
-        <w:t xml:space="preserve">4.2.1</w:t>
-      </w:r>
-      <w:r>
-        <w:tab/>
-      </w:r>
-      <w:r>
-        <w:t xml:space="preserve">Problem</w:t>
-      </w:r>
-    </w:p>
-    <w:p>
-      <w:pPr>
-        <w:pStyle w:val="BlockText"/>
-      </w:pPr>
-      <w:r>
-        <w:t xml:space="preserve">Given the root of a binary tree, return its maximum depth.</w:t>
-      </w:r>
-    </w:p>
-    <w:p>
-      <w:pPr>
-        <w:pStyle w:val="BlockText"/>
-      </w:pPr>
-      <w:r>
-        <w:t xml:space="preserve">A binary tree’s maximum depth is the number of nodes along the longest</w:t>
-      </w:r>
-      <w:r>
-        <w:t xml:space="preserve"> </w:t>
-      </w:r>
-      <w:r>
-        <w:t xml:space="preserve">path from the root node down to the farthest leaf node.</w:t>
-      </w:r>
-    </w:p>
-    <w:bookmarkEnd w:id="85"/>
-    <w:bookmarkStart w:id="86" w:name="intuition"/>
-    <w:p>
-      <w:pPr>
-        <w:pStyle w:val="Heading3"/>
-      </w:pPr>
-      <w:r>
-        <w:rPr>
-          <w:rStyle w:val="SectionNumber"/>
-        </w:rPr>
-        <w:t xml:space="preserve">4.2.2</w:t>
-      </w:r>
-      <w:r>
-        <w:tab/>
-      </w:r>
-      <w:r>
-        <w:t xml:space="preserve">Intuition</w:t>
-      </w:r>
-    </w:p>
-    <w:bookmarkEnd w:id="86"/>
-    <w:bookmarkStart w:id="87" w:name="test-cases"/>
-    <w:p>
-      <w:pPr>
-        <w:pStyle w:val="Heading3"/>
-      </w:pPr>
-      <w:r>
-        <w:rPr>
-          <w:rStyle w:val="SectionNumber"/>
-        </w:rPr>
-        <w:t xml:space="preserve">4.2.3</w:t>
-      </w:r>
-      <w:r>
-        <w:tab/>
-      </w:r>
-      <w:r>
-        <w:t xml:space="preserve">Test Cases</w:t>
-      </w:r>
-    </w:p>
-    <w:p>
-      <w:pPr>
-        <w:pStyle w:val="SourceCode"/>
-      </w:pPr>
-      <w:r>
-        <w:br/>
-      </w:r>
-      <w:r>
-        <w:rPr>
-          <w:rStyle w:val="PreprocessorTok"/>
-        </w:rPr>
-        <w:t xml:space="preserve">test!</w:t>
-      </w:r>
-      <w:r>
-        <w:rPr>
-          <w:rStyle w:val="NormalTok"/>
-        </w:rPr>
-        <w:t xml:space="preserve"> </w:t>
-      </w:r>
-      <w:r>
-        <w:rPr>
-          <w:rStyle w:val="OperatorTok"/>
-        </w:rPr>
-        <w:t xml:space="preserve">{</w:t>
-      </w:r>
-      <w:r>
-        <w:br/>
-      </w:r>
-      <w:r>
-        <w:rPr>
-          <w:rStyle w:val="NormalTok"/>
-        </w:rPr>
-        <w:t xml:space="preserve">    test_1</w:t>
-      </w:r>
-      <w:r>
-        <w:rPr>
-          <w:rStyle w:val="OperatorTok"/>
-        </w:rPr>
-        <w:t xml:space="preserve">:</w:t>
-      </w:r>
-      <w:r>
-        <w:rPr>
-          <w:rStyle w:val="NormalTok"/>
-        </w:rPr>
-        <w:t xml:space="preserve"> max_depth(</w:t>
-      </w:r>
-      <w:r>
-        <w:rPr>
-          <w:rStyle w:val="PreprocessorTok"/>
-        </w:rPr>
-        <w:t xml:space="preserve">btree!</w:t>
-      </w:r>
-      <w:r>
-        <w:rPr>
-          <w:rStyle w:val="NormalTok"/>
-        </w:rPr>
-        <w:t xml:space="preserve">[])</w:t>
-      </w:r>
-      <w:r>
-        <w:rPr>
-          <w:rStyle w:val="OperatorTok"/>
-        </w:rPr>
-        <w:t xml:space="preserve">,</w:t>
-      </w:r>
-      <w:r>
-        <w:rPr>
-          <w:rStyle w:val="NormalTok"/>
-        </w:rPr>
-        <w:t xml:space="preserve"> </w:t>
-      </w:r>
-      <w:r>
-        <w:rPr>
-          <w:rStyle w:val="DecValTok"/>
-        </w:rPr>
-        <w:t xml:space="preserve">0</w:t>
-      </w:r>
-      <w:r>
-        <w:rPr>
-          <w:rStyle w:val="OperatorTok"/>
-        </w:rPr>
-        <w:t xml:space="preserve">,</w:t>
-      </w:r>
-      <w:r>
-        <w:br/>
-      </w:r>
-      <w:r>
-        <w:rPr>
-          <w:rStyle w:val="NormalTok"/>
-        </w:rPr>
-        <w:t xml:space="preserve">    test_2</w:t>
-      </w:r>
-      <w:r>
-        <w:rPr>
-          <w:rStyle w:val="OperatorTok"/>
-        </w:rPr>
-        <w:t xml:space="preserve">:</w:t>
-      </w:r>
-      <w:r>
-        <w:rPr>
-          <w:rStyle w:val="NormalTok"/>
-        </w:rPr>
-        <w:t xml:space="preserve"> max_depth(</w:t>
-      </w:r>
-      <w:r>
-        <w:rPr>
-          <w:rStyle w:val="PreprocessorTok"/>
-        </w:rPr>
-        <w:t xml:space="preserve">btree!</w:t>
-      </w:r>
-      <w:r>
-        <w:rPr>
-          <w:rStyle w:val="NormalTok"/>
-        </w:rPr>
-        <w:t xml:space="preserve">[</w:t>
-      </w:r>
-      <w:r>
-        <w:rPr>
-          <w:rStyle w:val="DecValTok"/>
-        </w:rPr>
-        <w:t xml:space="preserve">1</w:t>
-      </w:r>
-      <w:r>
-        <w:rPr>
-          <w:rStyle w:val="OperatorTok"/>
-        </w:rPr>
-        <w:t xml:space="preserve">,</w:t>
-      </w:r>
-      <w:r>
-        <w:rPr>
-          <w:rStyle w:val="NormalTok"/>
-        </w:rPr>
-        <w:t xml:space="preserve"> </w:t>
-      </w:r>
-      <w:r>
-        <w:rPr>
-          <w:rStyle w:val="DecValTok"/>
-        </w:rPr>
-        <w:t xml:space="preserve">2</w:t>
-      </w:r>
-      <w:r>
-        <w:rPr>
-          <w:rStyle w:val="OperatorTok"/>
-        </w:rPr>
-        <w:t xml:space="preserve">,</w:t>
-      </w:r>
-      <w:r>
-        <w:rPr>
-          <w:rStyle w:val="NormalTok"/>
-        </w:rPr>
-        <w:t xml:space="preserve"> </w:t>
-      </w:r>
-      <w:r>
-        <w:rPr>
-          <w:rStyle w:val="DecValTok"/>
-        </w:rPr>
-        <w:t xml:space="preserve">3</w:t>
-      </w:r>
-      <w:r>
-        <w:rPr>
-          <w:rStyle w:val="OperatorTok"/>
-        </w:rPr>
-        <w:t xml:space="preserve">,</w:t>
-      </w:r>
-      <w:r>
-        <w:rPr>
-          <w:rStyle w:val="NormalTok"/>
-        </w:rPr>
-        <w:t xml:space="preserve"> </w:t>
-      </w:r>
-      <w:r>
-        <w:rPr>
-          <w:rStyle w:val="DecValTok"/>
-        </w:rPr>
-        <w:t xml:space="preserve">4</w:t>
-      </w:r>
-      <w:r>
-        <w:rPr>
-          <w:rStyle w:val="OperatorTok"/>
-        </w:rPr>
-        <w:t xml:space="preserve">,</w:t>
-      </w:r>
-      <w:r>
-        <w:rPr>
-          <w:rStyle w:val="NormalTok"/>
-        </w:rPr>
-        <w:t xml:space="preserve"> </w:t>
-      </w:r>
-      <w:r>
-        <w:rPr>
-          <w:rStyle w:val="DecValTok"/>
-        </w:rPr>
-        <w:t xml:space="preserve">5</w:t>
-      </w:r>
-      <w:r>
-        <w:rPr>
-          <w:rStyle w:val="OperatorTok"/>
-        </w:rPr>
-        <w:t xml:space="preserve">,</w:t>
-      </w:r>
-      <w:r>
-        <w:rPr>
-          <w:rStyle w:val="NormalTok"/>
-        </w:rPr>
-        <w:t xml:space="preserve"> </w:t>
-      </w:r>
-      <w:r>
-        <w:rPr>
-          <w:rStyle w:val="DecValTok"/>
-        </w:rPr>
-        <w:t xml:space="preserve">6</w:t>
-      </w:r>
-      <w:r>
-        <w:rPr>
-          <w:rStyle w:val="NormalTok"/>
-        </w:rPr>
-        <w:t xml:space="preserve">])</w:t>
-      </w:r>
-      <w:r>
-        <w:rPr>
-          <w:rStyle w:val="OperatorTok"/>
-        </w:rPr>
-        <w:t xml:space="preserve">,</w:t>
-      </w:r>
-      <w:r>
-        <w:rPr>
-          <w:rStyle w:val="NormalTok"/>
-        </w:rPr>
-        <w:t xml:space="preserve"> </w:t>
-      </w:r>
-      <w:r>
-        <w:rPr>
-          <w:rStyle w:val="DecValTok"/>
-        </w:rPr>
-        <w:t xml:space="preserve">3</w:t>
-      </w:r>
-      <w:r>
-        <w:rPr>
-          <w:rStyle w:val="OperatorTok"/>
-        </w:rPr>
-        <w:t xml:space="preserve">,</w:t>
-      </w:r>
-      <w:r>
-        <w:br/>
-      </w:r>
-      <w:r>
-        <w:rPr>
-          <w:rStyle w:val="NormalTok"/>
-        </w:rPr>
-        <w:t xml:space="preserve">    test_3</w:t>
-      </w:r>
-      <w:r>
-        <w:rPr>
-          <w:rStyle w:val="OperatorTok"/>
-        </w:rPr>
-        <w:t xml:space="preserve">:</w:t>
-      </w:r>
-      <w:r>
-        <w:rPr>
-          <w:rStyle w:val="NormalTok"/>
-        </w:rPr>
-        <w:t xml:space="preserve"> max_depth(</w:t>
-      </w:r>
-      <w:r>
-        <w:rPr>
-          <w:rStyle w:val="PreprocessorTok"/>
-        </w:rPr>
-        <w:t xml:space="preserve">btree!</w:t>
-      </w:r>
-      <w:r>
-        <w:rPr>
-          <w:rStyle w:val="NormalTok"/>
-        </w:rPr>
-        <w:t xml:space="preserve">[</w:t>
-      </w:r>
-      <w:r>
-        <w:rPr>
-          <w:rStyle w:val="DecValTok"/>
-        </w:rPr>
-        <w:t xml:space="preserve">1</w:t>
-      </w:r>
-      <w:r>
-        <w:rPr>
-          <w:rStyle w:val="OperatorTok"/>
-        </w:rPr>
-        <w:t xml:space="preserve">,</w:t>
-      </w:r>
-      <w:r>
-        <w:rPr>
-          <w:rStyle w:val="NormalTok"/>
-        </w:rPr>
-        <w:t xml:space="preserve"> </w:t>
-      </w:r>
-      <w:r>
-        <w:rPr>
-          <w:rStyle w:val="DecValTok"/>
-        </w:rPr>
-        <w:t xml:space="preserve">2</w:t>
-      </w:r>
-      <w:r>
-        <w:rPr>
-          <w:rStyle w:val="OperatorTok"/>
-        </w:rPr>
-        <w:t xml:space="preserve">,</w:t>
-      </w:r>
-      <w:r>
-        <w:rPr>
-          <w:rStyle w:val="NormalTok"/>
-        </w:rPr>
-        <w:t xml:space="preserve"> </w:t>
-      </w:r>
-      <w:r>
-        <w:rPr>
-          <w:rStyle w:val="DecValTok"/>
-        </w:rPr>
-        <w:t xml:space="preserve">3</w:t>
-      </w:r>
-      <w:r>
-        <w:rPr>
-          <w:rStyle w:val="OperatorTok"/>
-        </w:rPr>
-        <w:t xml:space="preserve">,</w:t>
-      </w:r>
-      <w:r>
-        <w:rPr>
-          <w:rStyle w:val="NormalTok"/>
-        </w:rPr>
-        <w:t xml:space="preserve"> </w:t>
-      </w:r>
-      <w:r>
-        <w:rPr>
-          <w:rStyle w:val="DecValTok"/>
-        </w:rPr>
-        <w:t xml:space="preserve">4</w:t>
-      </w:r>
-      <w:r>
-        <w:rPr>
-          <w:rStyle w:val="OperatorTok"/>
-        </w:rPr>
-        <w:t xml:space="preserve">,</w:t>
-      </w:r>
-      <w:r>
-        <w:rPr>
-          <w:rStyle w:val="NormalTok"/>
-        </w:rPr>
-        <w:t xml:space="preserve"> </w:t>
-      </w:r>
-      <w:r>
-        <w:rPr>
-          <w:rStyle w:val="DecValTok"/>
-        </w:rPr>
-        <w:t xml:space="preserve">5</w:t>
-      </w:r>
-      <w:r>
-        <w:rPr>
-          <w:rStyle w:val="OperatorTok"/>
-        </w:rPr>
-        <w:t xml:space="preserve">,</w:t>
-      </w:r>
-      <w:r>
-        <w:rPr>
-          <w:rStyle w:val="NormalTok"/>
-        </w:rPr>
-        <w:t xml:space="preserve"> </w:t>
-      </w:r>
-      <w:r>
-        <w:rPr>
-          <w:rStyle w:val="DecValTok"/>
-        </w:rPr>
-        <w:t xml:space="preserve">6</w:t>
-      </w:r>
-      <w:r>
-        <w:rPr>
-          <w:rStyle w:val="OperatorTok"/>
-        </w:rPr>
-        <w:t xml:space="preserve">,</w:t>
-      </w:r>
-      <w:r>
-        <w:rPr>
-          <w:rStyle w:val="NormalTok"/>
-        </w:rPr>
-        <w:t xml:space="preserve"> </w:t>
-      </w:r>
-      <w:r>
-        <w:rPr>
-          <w:rStyle w:val="DecValTok"/>
-        </w:rPr>
-        <w:t xml:space="preserve">7</w:t>
-      </w:r>
-      <w:r>
-        <w:rPr>
-          <w:rStyle w:val="OperatorTok"/>
-        </w:rPr>
-        <w:t xml:space="preserve">,</w:t>
-      </w:r>
-      <w:r>
-        <w:rPr>
-          <w:rStyle w:val="NormalTok"/>
-        </w:rPr>
-        <w:t xml:space="preserve"> </w:t>
-      </w:r>
-      <w:r>
-        <w:rPr>
-          <w:rStyle w:val="DecValTok"/>
-        </w:rPr>
-        <w:t xml:space="preserve">8</w:t>
-      </w:r>
-      <w:r>
-        <w:rPr>
-          <w:rStyle w:val="NormalTok"/>
-        </w:rPr>
-        <w:t xml:space="preserve">])</w:t>
-      </w:r>
-      <w:r>
-        <w:rPr>
-          <w:rStyle w:val="OperatorTok"/>
-        </w:rPr>
-        <w:t xml:space="preserve">,</w:t>
-      </w:r>
-      <w:r>
-        <w:rPr>
-          <w:rStyle w:val="NormalTok"/>
-        </w:rPr>
-        <w:t xml:space="preserve"> </w:t>
-      </w:r>
-      <w:r>
-        <w:rPr>
-          <w:rStyle w:val="DecValTok"/>
-        </w:rPr>
-        <w:t xml:space="preserve">4</w:t>
-      </w:r>
-      <w:r>
-        <w:rPr>
-          <w:rStyle w:val="OperatorTok"/>
-        </w:rPr>
-        <w:t xml:space="preserve">,</w:t>
-      </w:r>
-      <w:r>
-        <w:br/>
-      </w:r>
-      <w:r>
-        <w:rPr>
-          <w:rStyle w:val="OperatorTok"/>
-        </w:rPr>
-        <w:t xml:space="preserve">}</w:t>
-      </w:r>
-    </w:p>
-    <w:bookmarkEnd w:id="87"/>
-    <w:bookmarkStart w:id="88" w:name="answer"/>
-    <w:p>
-      <w:pPr>
-        <w:pStyle w:val="Heading3"/>
-      </w:pPr>
-      <w:r>
-        <w:rPr>
-          <w:rStyle w:val="SectionNumber"/>
-        </w:rPr>
-        <w:t xml:space="preserve">4.2.4</w:t>
-      </w:r>
-      <w:r>
-        <w:tab/>
-      </w:r>
-      <w:r>
-        <w:t xml:space="preserve">Answer</w:t>
-      </w:r>
-    </w:p>
-    <w:p>
-      <w:pPr>
-        <w:pStyle w:val="SourceCode"/>
-      </w:pPr>
-      <w:r>
-        <w:br/>
-      </w:r>
-      <w:r>
-        <w:rPr>
-          <w:rStyle w:val="CommentTok"/>
-        </w:rPr>
-        <w:t xml:space="preserve">/// A function that finds the maximum depth of a binary tree.</w:t>
-      </w:r>
-      <w:r>
-        <w:br/>
-      </w:r>
-      <w:r>
-        <w:rPr>
-          <w:rStyle w:val="CommentTok"/>
-        </w:rPr>
-        <w:t xml:space="preserve">/// It does this recursively:</w:t>
-      </w:r>
-      <w:r>
-        <w:br/>
-      </w:r>
-      <w:r>
-        <w:rPr>
-          <w:rStyle w:val="CommentTok"/>
-        </w:rPr>
-        <w:t xml:space="preserve">/// If the current node is `None`, it returns a depth of 0.</w:t>
-      </w:r>
-      <w:r>
-        <w:br/>
-      </w:r>
-      <w:r>
-        <w:rPr>
-          <w:rStyle w:val="CommentTok"/>
-        </w:rPr>
-        <w:t xml:space="preserve">/// For a node that exists, it takes the max depth of the left and right subtree and adds 1 to it.</w:t>
-      </w:r>
-      <w:r>
-        <w:br/>
-      </w:r>
-      <w:r>
-        <w:rPr>
-          <w:rStyle w:val="CommentTok"/>
-        </w:rPr>
-        <w:t xml:space="preserve">/// It then returns that value.</w:t>
-      </w:r>
-      <w:r>
-        <w:br/>
-      </w:r>
-      <w:r>
-        <w:rPr>
-          <w:rStyle w:val="KeywordTok"/>
-        </w:rPr>
-        <w:t xml:space="preserve">pub</w:t>
-      </w:r>
-      <w:r>
-        <w:rPr>
-          <w:rStyle w:val="NormalTok"/>
-        </w:rPr>
-        <w:t xml:space="preserve"> </w:t>
-      </w:r>
-      <w:r>
-        <w:rPr>
-          <w:rStyle w:val="KeywordTok"/>
-        </w:rPr>
-        <w:t xml:space="preserve">fn</w:t>
-      </w:r>
-      <w:r>
-        <w:rPr>
-          <w:rStyle w:val="NormalTok"/>
-        </w:rPr>
-        <w:t xml:space="preserve"> max_depth(root</w:t>
-      </w:r>
-      <w:r>
-        <w:rPr>
-          <w:rStyle w:val="OperatorTok"/>
-        </w:rPr>
-        <w:t xml:space="preserve">:</w:t>
-      </w:r>
-      <w:r>
-        <w:rPr>
-          <w:rStyle w:val="NormalTok"/>
-        </w:rPr>
-        <w:t xml:space="preserve"> BSTNode) </w:t>
-      </w:r>
-      <w:r>
-        <w:rPr>
-          <w:rStyle w:val="OperatorTok"/>
-        </w:rPr>
-        <w:t xml:space="preserve">-&gt;</w:t>
-      </w:r>
-      <w:r>
-        <w:rPr>
-          <w:rStyle w:val="NormalTok"/>
-        </w:rPr>
-        <w:t xml:space="preserve"> </w:t>
-      </w:r>
-      <w:r>
-        <w:rPr>
-          <w:rStyle w:val="DataTypeTok"/>
-        </w:rPr>
-        <w:t xml:space="preserve">i32</w:t>
-      </w:r>
-      <w:r>
-        <w:rPr>
-          <w:rStyle w:val="NormalTok"/>
-        </w:rPr>
-        <w:t xml:space="preserve"> </w:t>
-      </w:r>
-      <w:r>
-        <w:rPr>
-          <w:rStyle w:val="OperatorTok"/>
-        </w:rPr>
-        <w:t xml:space="preserve">{</w:t>
-      </w:r>
-      <w:r>
-        <w:br/>
-      </w:r>
-      <w:r>
-        <w:rPr>
-          <w:rStyle w:val="NormalTok"/>
-        </w:rPr>
-        <w:t xml:space="preserve">    </w:t>
-      </w:r>
-      <w:r>
-        <w:rPr>
-          <w:rStyle w:val="KeywordTok"/>
-        </w:rPr>
-        <w:t xml:space="preserve">fn</w:t>
-      </w:r>
-      <w:r>
-        <w:rPr>
-          <w:rStyle w:val="NormalTok"/>
-        </w:rPr>
-        <w:t xml:space="preserve"> traverse(node</w:t>
-      </w:r>
-      <w:r>
-        <w:rPr>
-          <w:rStyle w:val="OperatorTok"/>
-        </w:rPr>
-        <w:t xml:space="preserve">:</w:t>
-      </w:r>
-      <w:r>
-        <w:rPr>
-          <w:rStyle w:val="NormalTok"/>
-        </w:rPr>
-        <w:t xml:space="preserve"> </w:t>
-      </w:r>
-      <w:r>
-        <w:rPr>
-          <w:rStyle w:val="OperatorTok"/>
-        </w:rPr>
-        <w:t xml:space="preserve">&amp;</w:t>
-      </w:r>
-      <w:r>
-        <w:rPr>
-          <w:rStyle w:val="NormalTok"/>
-        </w:rPr>
-        <w:t xml:space="preserve">BSTNode) </w:t>
-      </w:r>
-      <w:r>
-        <w:rPr>
-          <w:rStyle w:val="OperatorTok"/>
-        </w:rPr>
-        <w:t xml:space="preserve">-&gt;</w:t>
-      </w:r>
-      <w:r>
-        <w:rPr>
-          <w:rStyle w:val="NormalTok"/>
-        </w:rPr>
-        <w:t xml:space="preserve"> </w:t>
-      </w:r>
-      <w:r>
-        <w:rPr>
-          <w:rStyle w:val="DataTypeTok"/>
-        </w:rPr>
-        <w:t xml:space="preserve">i32</w:t>
-      </w:r>
-      <w:r>
-        <w:rPr>
-          <w:rStyle w:val="NormalTok"/>
-        </w:rPr>
-        <w:t xml:space="preserve"> </w:t>
-      </w:r>
-      <w:r>
-        <w:rPr>
-          <w:rStyle w:val="OperatorTok"/>
-        </w:rPr>
-        <w:t xml:space="preserve">{</w:t>
-      </w:r>
-      <w:r>
-        <w:br/>
-      </w:r>
-      <w:r>
-        <w:rPr>
-          <w:rStyle w:val="NormalTok"/>
-        </w:rPr>
-        <w:t xml:space="preserve">        </w:t>
-      </w:r>
-      <w:r>
-        <w:rPr>
-          <w:rStyle w:val="ControlFlowTok"/>
-        </w:rPr>
-        <w:t xml:space="preserve">match</w:t>
-      </w:r>
-      <w:r>
-        <w:rPr>
-          <w:rStyle w:val="NormalTok"/>
-        </w:rPr>
-        <w:t xml:space="preserve"> node </w:t>
-      </w:r>
-      <w:r>
-        <w:rPr>
-          <w:rStyle w:val="OperatorTok"/>
-        </w:rPr>
-        <w:t xml:space="preserve">{</w:t>
-      </w:r>
-      <w:r>
-        <w:br/>
-      </w:r>
-      <w:r>
-        <w:rPr>
-          <w:rStyle w:val="NormalTok"/>
-        </w:rPr>
-        <w:t xml:space="preserve">            </w:t>
-      </w:r>
-      <w:r>
-        <w:rPr>
-          <w:rStyle w:val="ConstantTok"/>
-        </w:rPr>
-        <w:t xml:space="preserve">Some</w:t>
-      </w:r>
-      <w:r>
-        <w:rPr>
-          <w:rStyle w:val="NormalTok"/>
-        </w:rPr>
-        <w:t xml:space="preserve">(n) </w:t>
-      </w:r>
-      <w:r>
-        <w:rPr>
-          <w:rStyle w:val="OperatorTok"/>
-        </w:rPr>
-        <w:t xml:space="preserve">=&gt;</w:t>
-      </w:r>
-      <w:r>
-        <w:rPr>
-          <w:rStyle w:val="NormalTok"/>
-        </w:rPr>
-        <w:t xml:space="preserve"> max(</w:t>
-      </w:r>
-      <w:r>
-        <w:br/>
-      </w:r>
-      <w:r>
-        <w:rPr>
-          <w:rStyle w:val="NormalTok"/>
-        </w:rPr>
-        <w:t xml:space="preserve">                traverse(</w:t>
-      </w:r>
-      <w:r>
-        <w:rPr>
-          <w:rStyle w:val="OperatorTok"/>
-        </w:rPr>
-        <w:t xml:space="preserve">&amp;</w:t>
-      </w:r>
-      <w:r>
-        <w:rPr>
-          <w:rStyle w:val="NormalTok"/>
-        </w:rPr>
-        <w:t xml:space="preserve">n</w:t>
-      </w:r>
-      <w:r>
-        <w:rPr>
-          <w:rStyle w:val="OperatorTok"/>
-        </w:rPr>
-        <w:t xml:space="preserve">.</w:t>
-      </w:r>
-      <w:r>
-        <w:rPr>
-          <w:rStyle w:val="NormalTok"/>
-        </w:rPr>
-        <w:t xml:space="preserve">borrow()</w:t>
-      </w:r>
-      <w:r>
-        <w:rPr>
-          <w:rStyle w:val="OperatorTok"/>
-        </w:rPr>
-        <w:t xml:space="preserve">.</w:t>
-      </w:r>
-      <w:r>
-        <w:rPr>
-          <w:rStyle w:val="NormalTok"/>
-        </w:rPr>
-        <w:t xml:space="preserve">left) </w:t>
-      </w:r>
-      <w:r>
-        <w:rPr>
-          <w:rStyle w:val="OperatorTok"/>
-        </w:rPr>
-        <w:t xml:space="preserve">+</w:t>
-      </w:r>
-      <w:r>
-        <w:rPr>
-          <w:rStyle w:val="NormalTok"/>
-        </w:rPr>
-        <w:t xml:space="preserve"> </w:t>
-      </w:r>
-      <w:r>
-        <w:rPr>
-          <w:rStyle w:val="DecValTok"/>
-        </w:rPr>
-        <w:t xml:space="preserve">1</w:t>
-      </w:r>
-      <w:r>
-        <w:rPr>
-          <w:rStyle w:val="OperatorTok"/>
-        </w:rPr>
-        <w:t xml:space="preserve">,</w:t>
-      </w:r>
-      <w:r>
-        <w:br/>
-      </w:r>
-      <w:r>
-        <w:rPr>
-          <w:rStyle w:val="NormalTok"/>
-        </w:rPr>
-        <w:t xml:space="preserve">                traverse(</w:t>
-      </w:r>
-      <w:r>
-        <w:rPr>
-          <w:rStyle w:val="OperatorTok"/>
-        </w:rPr>
-        <w:t xml:space="preserve">&amp;</w:t>
-      </w:r>
-      <w:r>
-        <w:rPr>
-          <w:rStyle w:val="NormalTok"/>
-        </w:rPr>
-        <w:t xml:space="preserve">n</w:t>
-      </w:r>
-      <w:r>
-        <w:rPr>
-          <w:rStyle w:val="OperatorTok"/>
-        </w:rPr>
-        <w:t xml:space="preserve">.</w:t>
-      </w:r>
-      <w:r>
-        <w:rPr>
-          <w:rStyle w:val="NormalTok"/>
-        </w:rPr>
-        <w:t xml:space="preserve">borrow()</w:t>
-      </w:r>
-      <w:r>
-        <w:rPr>
-          <w:rStyle w:val="OperatorTok"/>
-        </w:rPr>
-        <w:t xml:space="preserve">.</w:t>
-      </w:r>
-      <w:r>
-        <w:rPr>
-          <w:rStyle w:val="NormalTok"/>
-        </w:rPr>
-        <w:t xml:space="preserve">right) </w:t>
-      </w:r>
-      <w:r>
-        <w:rPr>
-          <w:rStyle w:val="OperatorTok"/>
-        </w:rPr>
-        <w:t xml:space="preserve">+</w:t>
-      </w:r>
-      <w:r>
-        <w:rPr>
-          <w:rStyle w:val="NormalTok"/>
-        </w:rPr>
-        <w:t xml:space="preserve"> </w:t>
-      </w:r>
-      <w:r>
-        <w:rPr>
-          <w:rStyle w:val="DecValTok"/>
-        </w:rPr>
-        <w:t xml:space="preserve">1</w:t>
-      </w:r>
-      <w:r>
-        <w:rPr>
-          <w:rStyle w:val="OperatorTok"/>
-        </w:rPr>
-        <w:t xml:space="preserve">,</w:t>
-      </w:r>
-      <w:r>
-        <w:br/>
-      </w:r>
-      <w:r>
-        <w:rPr>
-          <w:rStyle w:val="NormalTok"/>
-        </w:rPr>
-        <w:t xml:space="preserve">            )</w:t>
-      </w:r>
-      <w:r>
-        <w:rPr>
-          <w:rStyle w:val="OperatorTok"/>
-        </w:rPr>
-        <w:t xml:space="preserve">,</w:t>
-      </w:r>
-      <w:r>
-        <w:br/>
-      </w:r>
-      <w:r>
-        <w:rPr>
-          <w:rStyle w:val="NormalTok"/>
-        </w:rPr>
-        <w:t xml:space="preserve">            </w:t>
-      </w:r>
-      <w:r>
-        <w:rPr>
-          <w:rStyle w:val="ConstantTok"/>
-        </w:rPr>
-        <w:t xml:space="preserve">None</w:t>
-      </w:r>
-      <w:r>
-        <w:rPr>
-          <w:rStyle w:val="NormalTok"/>
-        </w:rPr>
-        <w:t xml:space="preserve"> </w:t>
-      </w:r>
-      <w:r>
-        <w:rPr>
-          <w:rStyle w:val="OperatorTok"/>
-        </w:rPr>
-        <w:t xml:space="preserve">=&gt;</w:t>
-      </w:r>
-      <w:r>
-        <w:rPr>
-          <w:rStyle w:val="NormalTok"/>
-        </w:rPr>
-        <w:t xml:space="preserve"> </w:t>
-      </w:r>
-      <w:r>
-        <w:rPr>
-          <w:rStyle w:val="DecValTok"/>
-        </w:rPr>
-        <w:t xml:space="preserve">0</w:t>
-      </w:r>
-      <w:r>
-        <w:rPr>
-          <w:rStyle w:val="OperatorTok"/>
-        </w:rPr>
-        <w:t xml:space="preserve">,</w:t>
-      </w:r>
-      <w:r>
-        <w:br/>
-      </w:r>
-      <w:r>
-        <w:rPr>
-          <w:rStyle w:val="NormalTok"/>
-        </w:rPr>
-        <w:t xml:space="preserve">        </w:t>
-      </w:r>
-      <w:r>
-        <w:rPr>
-          <w:rStyle w:val="OperatorTok"/>
-        </w:rPr>
-        <w:t xml:space="preserve">}</w:t>
-      </w:r>
-      <w:r>
-        <w:br/>
-      </w:r>
-      <w:r>
-        <w:rPr>
-          <w:rStyle w:val="NormalTok"/>
-        </w:rPr>
-        <w:t xml:space="preserve">    </w:t>
-      </w:r>
-      <w:r>
-        <w:rPr>
-          <w:rStyle w:val="OperatorTok"/>
-        </w:rPr>
-        <w:t xml:space="preserve">}</w:t>
-      </w:r>
-      <w:r>
-        <w:br/>
-      </w:r>
-      <w:r>
-        <w:rPr>
-          <w:rStyle w:val="NormalTok"/>
-        </w:rPr>
-        <w:t xml:space="preserve">    traverse(</w:t>
-      </w:r>
-      <w:r>
-        <w:rPr>
-          <w:rStyle w:val="OperatorTok"/>
-        </w:rPr>
-        <w:t xml:space="preserve">&amp;</w:t>
-      </w:r>
-      <w:r>
-        <w:rPr>
-          <w:rStyle w:val="NormalTok"/>
-        </w:rPr>
-        <w:t xml:space="preserve">root)</w:t>
-      </w:r>
-      <w:r>
-        <w:br/>
-      </w:r>
-      <w:r>
-        <w:rPr>
-          <w:rStyle w:val="OperatorTok"/>
-        </w:rPr>
-        <w:t xml:space="preserve">}</w:t>
-      </w:r>
-    </w:p>
     <w:bookmarkEnd w:id="88"/>
     <w:bookmarkEnd w:id="89"/>
-    <w:bookmarkStart w:id="94" w:name="invert-binary-tree"/>
+    <w:bookmarkStart w:id="94" w:name="maximum-depth-of-binary-tree"/>
     <w:p>
       <w:pPr>
         <w:pStyle w:val="Heading2"/>
@@ -14232,13 +13690,13 @@
         <w:rPr>
           <w:rStyle w:val="SectionNumber"/>
         </w:rPr>
-        <w:t xml:space="preserve">4.3</w:t>
+        <w:t xml:space="preserve">4.2</w:t>
       </w:r>
       <w:r>
         <w:tab/>
       </w:r>
       <w:r>
-        <w:t xml:space="preserve">Invert Binary Tree</w:t>
+        <w:t xml:space="preserve">Maximum Depth of Binary Tree</w:t>
       </w:r>
     </w:p>
     <w:bookmarkStart w:id="90" w:name="problem"/>
@@ -14250,7 +13708,7 @@
         <w:rPr>
           <w:rStyle w:val="SectionNumber"/>
         </w:rPr>
-        <w:t xml:space="preserve">4.3.1</w:t>
+        <w:t xml:space="preserve">4.2.1</w:t>
       </w:r>
       <w:r>
         <w:tab/>
@@ -14264,26 +13722,1077 @@
         <w:pStyle w:val="BlockText"/>
       </w:pPr>
       <w:r>
-        <w:t xml:space="preserve">Given the</w:t>
-      </w:r>
-      <w:r>
-        <w:t xml:space="preserve"> </w:t>
-      </w:r>
-      <w:r>
-        <w:rPr>
-          <w:rStyle w:val="VerbatimChar"/>
-        </w:rPr>
-        <w:t xml:space="preserve">root</w:t>
-      </w:r>
-      <w:r>
-        <w:t xml:space="preserve"> </w:t>
-      </w:r>
-      <w:r>
-        <w:t xml:space="preserve">of a binary tree, invert the tree, and return its root.</w:t>
+        <w:t xml:space="preserve">Given the root of a binary tree, return its maximum depth.</w:t>
+      </w:r>
+    </w:p>
+    <w:p>
+      <w:pPr>
+        <w:pStyle w:val="BlockText"/>
+      </w:pPr>
+      <w:r>
+        <w:t xml:space="preserve">A binary tree’s maximum depth is the number of nodes along the longest</w:t>
+      </w:r>
+      <w:r>
+        <w:t xml:space="preserve"> </w:t>
+      </w:r>
+      <w:r>
+        <w:t xml:space="preserve">path from the root node down to the farthest leaf node.</w:t>
       </w:r>
     </w:p>
     <w:bookmarkEnd w:id="90"/>
     <w:bookmarkStart w:id="91" w:name="intuition"/>
+    <w:p>
+      <w:pPr>
+        <w:pStyle w:val="Heading3"/>
+      </w:pPr>
+      <w:r>
+        <w:rPr>
+          <w:rStyle w:val="SectionNumber"/>
+        </w:rPr>
+        <w:t xml:space="preserve">4.2.2</w:t>
+      </w:r>
+      <w:r>
+        <w:tab/>
+      </w:r>
+      <w:r>
+        <w:t xml:space="preserve">Intuition</w:t>
+      </w:r>
+    </w:p>
+    <w:bookmarkEnd w:id="91"/>
+    <w:bookmarkStart w:id="92" w:name="test-cases"/>
+    <w:p>
+      <w:pPr>
+        <w:pStyle w:val="Heading3"/>
+      </w:pPr>
+      <w:r>
+        <w:rPr>
+          <w:rStyle w:val="SectionNumber"/>
+        </w:rPr>
+        <w:t xml:space="preserve">4.2.3</w:t>
+      </w:r>
+      <w:r>
+        <w:tab/>
+      </w:r>
+      <w:r>
+        <w:t xml:space="preserve">Test Cases</w:t>
+      </w:r>
+    </w:p>
+    <w:p>
+      <w:pPr>
+        <w:pStyle w:val="SourceCode"/>
+      </w:pPr>
+      <w:r>
+        <w:rPr>
+          <w:rStyle w:val="NormalTok"/>
+        </w:rPr>
+        <w:t xml:space="preserve">    test_1</w:t>
+      </w:r>
+      <w:r>
+        <w:rPr>
+          <w:rStyle w:val="OperatorTok"/>
+        </w:rPr>
+        <w:t xml:space="preserve">:</w:t>
+      </w:r>
+      <w:r>
+        <w:rPr>
+          <w:rStyle w:val="NormalTok"/>
+        </w:rPr>
+        <w:t xml:space="preserve"> max_depth(</w:t>
+      </w:r>
+      <w:r>
+        <w:rPr>
+          <w:rStyle w:val="PreprocessorTok"/>
+        </w:rPr>
+        <w:t xml:space="preserve">btree!</w:t>
+      </w:r>
+      <w:r>
+        <w:rPr>
+          <w:rStyle w:val="NormalTok"/>
+        </w:rPr>
+        <w:t xml:space="preserve">[])</w:t>
+      </w:r>
+      <w:r>
+        <w:rPr>
+          <w:rStyle w:val="OperatorTok"/>
+        </w:rPr>
+        <w:t xml:space="preserve">,</w:t>
+      </w:r>
+      <w:r>
+        <w:rPr>
+          <w:rStyle w:val="NormalTok"/>
+        </w:rPr>
+        <w:t xml:space="preserve"> </w:t>
+      </w:r>
+      <w:r>
+        <w:rPr>
+          <w:rStyle w:val="DecValTok"/>
+        </w:rPr>
+        <w:t xml:space="preserve">0</w:t>
+      </w:r>
+      <w:r>
+        <w:rPr>
+          <w:rStyle w:val="OperatorTok"/>
+        </w:rPr>
+        <w:t xml:space="preserve">,</w:t>
+      </w:r>
+      <w:r>
+        <w:br/>
+      </w:r>
+      <w:r>
+        <w:rPr>
+          <w:rStyle w:val="NormalTok"/>
+        </w:rPr>
+        <w:t xml:space="preserve">    test_2</w:t>
+      </w:r>
+      <w:r>
+        <w:rPr>
+          <w:rStyle w:val="OperatorTok"/>
+        </w:rPr>
+        <w:t xml:space="preserve">:</w:t>
+      </w:r>
+      <w:r>
+        <w:rPr>
+          <w:rStyle w:val="NormalTok"/>
+        </w:rPr>
+        <w:t xml:space="preserve"> max_depth(</w:t>
+      </w:r>
+      <w:r>
+        <w:rPr>
+          <w:rStyle w:val="PreprocessorTok"/>
+        </w:rPr>
+        <w:t xml:space="preserve">btree!</w:t>
+      </w:r>
+      <w:r>
+        <w:rPr>
+          <w:rStyle w:val="NormalTok"/>
+        </w:rPr>
+        <w:t xml:space="preserve">[</w:t>
+      </w:r>
+      <w:r>
+        <w:rPr>
+          <w:rStyle w:val="DecValTok"/>
+        </w:rPr>
+        <w:t xml:space="preserve">1</w:t>
+      </w:r>
+      <w:r>
+        <w:rPr>
+          <w:rStyle w:val="OperatorTok"/>
+        </w:rPr>
+        <w:t xml:space="preserve">,</w:t>
+      </w:r>
+      <w:r>
+        <w:rPr>
+          <w:rStyle w:val="NormalTok"/>
+        </w:rPr>
+        <w:t xml:space="preserve"> </w:t>
+      </w:r>
+      <w:r>
+        <w:rPr>
+          <w:rStyle w:val="DecValTok"/>
+        </w:rPr>
+        <w:t xml:space="preserve">2</w:t>
+      </w:r>
+      <w:r>
+        <w:rPr>
+          <w:rStyle w:val="OperatorTok"/>
+        </w:rPr>
+        <w:t xml:space="preserve">,</w:t>
+      </w:r>
+      <w:r>
+        <w:rPr>
+          <w:rStyle w:val="NormalTok"/>
+        </w:rPr>
+        <w:t xml:space="preserve"> </w:t>
+      </w:r>
+      <w:r>
+        <w:rPr>
+          <w:rStyle w:val="DecValTok"/>
+        </w:rPr>
+        <w:t xml:space="preserve">3</w:t>
+      </w:r>
+      <w:r>
+        <w:rPr>
+          <w:rStyle w:val="OperatorTok"/>
+        </w:rPr>
+        <w:t xml:space="preserve">,</w:t>
+      </w:r>
+      <w:r>
+        <w:rPr>
+          <w:rStyle w:val="NormalTok"/>
+        </w:rPr>
+        <w:t xml:space="preserve"> </w:t>
+      </w:r>
+      <w:r>
+        <w:rPr>
+          <w:rStyle w:val="DecValTok"/>
+        </w:rPr>
+        <w:t xml:space="preserve">4</w:t>
+      </w:r>
+      <w:r>
+        <w:rPr>
+          <w:rStyle w:val="OperatorTok"/>
+        </w:rPr>
+        <w:t xml:space="preserve">,</w:t>
+      </w:r>
+      <w:r>
+        <w:rPr>
+          <w:rStyle w:val="NormalTok"/>
+        </w:rPr>
+        <w:t xml:space="preserve"> </w:t>
+      </w:r>
+      <w:r>
+        <w:rPr>
+          <w:rStyle w:val="DecValTok"/>
+        </w:rPr>
+        <w:t xml:space="preserve">5</w:t>
+      </w:r>
+      <w:r>
+        <w:rPr>
+          <w:rStyle w:val="OperatorTok"/>
+        </w:rPr>
+        <w:t xml:space="preserve">,</w:t>
+      </w:r>
+      <w:r>
+        <w:rPr>
+          <w:rStyle w:val="NormalTok"/>
+        </w:rPr>
+        <w:t xml:space="preserve"> </w:t>
+      </w:r>
+      <w:r>
+        <w:rPr>
+          <w:rStyle w:val="DecValTok"/>
+        </w:rPr>
+        <w:t xml:space="preserve">6</w:t>
+      </w:r>
+      <w:r>
+        <w:rPr>
+          <w:rStyle w:val="NormalTok"/>
+        </w:rPr>
+        <w:t xml:space="preserve">])</w:t>
+      </w:r>
+      <w:r>
+        <w:rPr>
+          <w:rStyle w:val="OperatorTok"/>
+        </w:rPr>
+        <w:t xml:space="preserve">,</w:t>
+      </w:r>
+      <w:r>
+        <w:rPr>
+          <w:rStyle w:val="NormalTok"/>
+        </w:rPr>
+        <w:t xml:space="preserve"> </w:t>
+      </w:r>
+      <w:r>
+        <w:rPr>
+          <w:rStyle w:val="DecValTok"/>
+        </w:rPr>
+        <w:t xml:space="preserve">3</w:t>
+      </w:r>
+      <w:r>
+        <w:rPr>
+          <w:rStyle w:val="OperatorTok"/>
+        </w:rPr>
+        <w:t xml:space="preserve">,</w:t>
+      </w:r>
+      <w:r>
+        <w:br/>
+      </w:r>
+      <w:r>
+        <w:rPr>
+          <w:rStyle w:val="NormalTok"/>
+        </w:rPr>
+        <w:t xml:space="preserve">    test_3</w:t>
+      </w:r>
+      <w:r>
+        <w:rPr>
+          <w:rStyle w:val="OperatorTok"/>
+        </w:rPr>
+        <w:t xml:space="preserve">:</w:t>
+      </w:r>
+      <w:r>
+        <w:rPr>
+          <w:rStyle w:val="NormalTok"/>
+        </w:rPr>
+        <w:t xml:space="preserve"> max_depth(</w:t>
+      </w:r>
+      <w:r>
+        <w:rPr>
+          <w:rStyle w:val="PreprocessorTok"/>
+        </w:rPr>
+        <w:t xml:space="preserve">btree!</w:t>
+      </w:r>
+      <w:r>
+        <w:rPr>
+          <w:rStyle w:val="NormalTok"/>
+        </w:rPr>
+        <w:t xml:space="preserve">[</w:t>
+      </w:r>
+      <w:r>
+        <w:rPr>
+          <w:rStyle w:val="DecValTok"/>
+        </w:rPr>
+        <w:t xml:space="preserve">1</w:t>
+      </w:r>
+      <w:r>
+        <w:rPr>
+          <w:rStyle w:val="OperatorTok"/>
+        </w:rPr>
+        <w:t xml:space="preserve">,</w:t>
+      </w:r>
+      <w:r>
+        <w:rPr>
+          <w:rStyle w:val="NormalTok"/>
+        </w:rPr>
+        <w:t xml:space="preserve"> </w:t>
+      </w:r>
+      <w:r>
+        <w:rPr>
+          <w:rStyle w:val="DecValTok"/>
+        </w:rPr>
+        <w:t xml:space="preserve">2</w:t>
+      </w:r>
+      <w:r>
+        <w:rPr>
+          <w:rStyle w:val="OperatorTok"/>
+        </w:rPr>
+        <w:t xml:space="preserve">,</w:t>
+      </w:r>
+      <w:r>
+        <w:rPr>
+          <w:rStyle w:val="NormalTok"/>
+        </w:rPr>
+        <w:t xml:space="preserve"> </w:t>
+      </w:r>
+      <w:r>
+        <w:rPr>
+          <w:rStyle w:val="DecValTok"/>
+        </w:rPr>
+        <w:t xml:space="preserve">3</w:t>
+      </w:r>
+      <w:r>
+        <w:rPr>
+          <w:rStyle w:val="OperatorTok"/>
+        </w:rPr>
+        <w:t xml:space="preserve">,</w:t>
+      </w:r>
+      <w:r>
+        <w:rPr>
+          <w:rStyle w:val="NormalTok"/>
+        </w:rPr>
+        <w:t xml:space="preserve"> </w:t>
+      </w:r>
+      <w:r>
+        <w:rPr>
+          <w:rStyle w:val="DecValTok"/>
+        </w:rPr>
+        <w:t xml:space="preserve">4</w:t>
+      </w:r>
+      <w:r>
+        <w:rPr>
+          <w:rStyle w:val="OperatorTok"/>
+        </w:rPr>
+        <w:t xml:space="preserve">,</w:t>
+      </w:r>
+      <w:r>
+        <w:rPr>
+          <w:rStyle w:val="NormalTok"/>
+        </w:rPr>
+        <w:t xml:space="preserve"> </w:t>
+      </w:r>
+      <w:r>
+        <w:rPr>
+          <w:rStyle w:val="DecValTok"/>
+        </w:rPr>
+        <w:t xml:space="preserve">5</w:t>
+      </w:r>
+      <w:r>
+        <w:rPr>
+          <w:rStyle w:val="OperatorTok"/>
+        </w:rPr>
+        <w:t xml:space="preserve">,</w:t>
+      </w:r>
+      <w:r>
+        <w:rPr>
+          <w:rStyle w:val="NormalTok"/>
+        </w:rPr>
+        <w:t xml:space="preserve"> </w:t>
+      </w:r>
+      <w:r>
+        <w:rPr>
+          <w:rStyle w:val="DecValTok"/>
+        </w:rPr>
+        <w:t xml:space="preserve">6</w:t>
+      </w:r>
+      <w:r>
+        <w:rPr>
+          <w:rStyle w:val="OperatorTok"/>
+        </w:rPr>
+        <w:t xml:space="preserve">,</w:t>
+      </w:r>
+      <w:r>
+        <w:rPr>
+          <w:rStyle w:val="NormalTok"/>
+        </w:rPr>
+        <w:t xml:space="preserve"> </w:t>
+      </w:r>
+      <w:r>
+        <w:rPr>
+          <w:rStyle w:val="DecValTok"/>
+        </w:rPr>
+        <w:t xml:space="preserve">7</w:t>
+      </w:r>
+      <w:r>
+        <w:rPr>
+          <w:rStyle w:val="OperatorTok"/>
+        </w:rPr>
+        <w:t xml:space="preserve">,</w:t>
+      </w:r>
+      <w:r>
+        <w:rPr>
+          <w:rStyle w:val="NormalTok"/>
+        </w:rPr>
+        <w:t xml:space="preserve"> </w:t>
+      </w:r>
+      <w:r>
+        <w:rPr>
+          <w:rStyle w:val="DecValTok"/>
+        </w:rPr>
+        <w:t xml:space="preserve">8</w:t>
+      </w:r>
+      <w:r>
+        <w:rPr>
+          <w:rStyle w:val="NormalTok"/>
+        </w:rPr>
+        <w:t xml:space="preserve">])</w:t>
+      </w:r>
+      <w:r>
+        <w:rPr>
+          <w:rStyle w:val="OperatorTok"/>
+        </w:rPr>
+        <w:t xml:space="preserve">,</w:t>
+      </w:r>
+      <w:r>
+        <w:rPr>
+          <w:rStyle w:val="NormalTok"/>
+        </w:rPr>
+        <w:t xml:space="preserve"> </w:t>
+      </w:r>
+      <w:r>
+        <w:rPr>
+          <w:rStyle w:val="DecValTok"/>
+        </w:rPr>
+        <w:t xml:space="preserve">4</w:t>
+      </w:r>
+      <w:r>
+        <w:rPr>
+          <w:rStyle w:val="OperatorTok"/>
+        </w:rPr>
+        <w:t xml:space="preserve">,</w:t>
+      </w:r>
+      <w:r>
+        <w:br/>
+      </w:r>
+      <w:r>
+        <w:rPr>
+          <w:rStyle w:val="OperatorTok"/>
+        </w:rPr>
+        <w:t xml:space="preserve">}</w:t>
+      </w:r>
+      <w:r>
+        <w:br/>
+      </w:r>
+      <w:r>
+        <w:br/>
+      </w:r>
+      <w:r>
+        <w:rPr>
+          <w:rStyle w:val="CommentTok"/>
+        </w:rPr>
+        <w:t xml:space="preserve">/// A function that finds the maximum depth of a binary tree.</w:t>
+      </w:r>
+    </w:p>
+    <w:bookmarkEnd w:id="92"/>
+    <w:bookmarkStart w:id="93" w:name="answer"/>
+    <w:p>
+      <w:pPr>
+        <w:pStyle w:val="Heading3"/>
+      </w:pPr>
+      <w:r>
+        <w:rPr>
+          <w:rStyle w:val="SectionNumber"/>
+        </w:rPr>
+        <w:t xml:space="preserve">4.2.4</w:t>
+      </w:r>
+      <w:r>
+        <w:tab/>
+      </w:r>
+      <w:r>
+        <w:t xml:space="preserve">Answer</w:t>
+      </w:r>
+    </w:p>
+    <w:p>
+      <w:pPr>
+        <w:pStyle w:val="SourceCode"/>
+      </w:pPr>
+      <w:r>
+        <w:rPr>
+          <w:rStyle w:val="CommentTok"/>
+        </w:rPr>
+        <w:t xml:space="preserve">/// It does this recursively:</w:t>
+      </w:r>
+      <w:r>
+        <w:br/>
+      </w:r>
+      <w:r>
+        <w:rPr>
+          <w:rStyle w:val="CommentTok"/>
+        </w:rPr>
+        <w:t xml:space="preserve">/// If the current node is `None`, it returns a depth of 0.</w:t>
+      </w:r>
+      <w:r>
+        <w:br/>
+      </w:r>
+      <w:r>
+        <w:rPr>
+          <w:rStyle w:val="CommentTok"/>
+        </w:rPr>
+        <w:t xml:space="preserve">/// For a node that exists, it takes the max depth of the left and right subtree and adds 1 to it.</w:t>
+      </w:r>
+      <w:r>
+        <w:br/>
+      </w:r>
+      <w:r>
+        <w:rPr>
+          <w:rStyle w:val="CommentTok"/>
+        </w:rPr>
+        <w:t xml:space="preserve">/// It then returns that value.</w:t>
+      </w:r>
+      <w:r>
+        <w:br/>
+      </w:r>
+      <w:r>
+        <w:rPr>
+          <w:rStyle w:val="KeywordTok"/>
+        </w:rPr>
+        <w:t xml:space="preserve">pub</w:t>
+      </w:r>
+      <w:r>
+        <w:rPr>
+          <w:rStyle w:val="NormalTok"/>
+        </w:rPr>
+        <w:t xml:space="preserve"> </w:t>
+      </w:r>
+      <w:r>
+        <w:rPr>
+          <w:rStyle w:val="KeywordTok"/>
+        </w:rPr>
+        <w:t xml:space="preserve">fn</w:t>
+      </w:r>
+      <w:r>
+        <w:rPr>
+          <w:rStyle w:val="NormalTok"/>
+        </w:rPr>
+        <w:t xml:space="preserve"> max_depth(root</w:t>
+      </w:r>
+      <w:r>
+        <w:rPr>
+          <w:rStyle w:val="OperatorTok"/>
+        </w:rPr>
+        <w:t xml:space="preserve">:</w:t>
+      </w:r>
+      <w:r>
+        <w:rPr>
+          <w:rStyle w:val="NormalTok"/>
+        </w:rPr>
+        <w:t xml:space="preserve"> BSTNode) </w:t>
+      </w:r>
+      <w:r>
+        <w:rPr>
+          <w:rStyle w:val="OperatorTok"/>
+        </w:rPr>
+        <w:t xml:space="preserve">-&gt;</w:t>
+      </w:r>
+      <w:r>
+        <w:rPr>
+          <w:rStyle w:val="NormalTok"/>
+        </w:rPr>
+        <w:t xml:space="preserve"> </w:t>
+      </w:r>
+      <w:r>
+        <w:rPr>
+          <w:rStyle w:val="DataTypeTok"/>
+        </w:rPr>
+        <w:t xml:space="preserve">i32</w:t>
+      </w:r>
+      <w:r>
+        <w:rPr>
+          <w:rStyle w:val="NormalTok"/>
+        </w:rPr>
+        <w:t xml:space="preserve"> </w:t>
+      </w:r>
+      <w:r>
+        <w:rPr>
+          <w:rStyle w:val="OperatorTok"/>
+        </w:rPr>
+        <w:t xml:space="preserve">{</w:t>
+      </w:r>
+      <w:r>
+        <w:br/>
+      </w:r>
+      <w:r>
+        <w:rPr>
+          <w:rStyle w:val="NormalTok"/>
+        </w:rPr>
+        <w:t xml:space="preserve">    </w:t>
+      </w:r>
+      <w:r>
+        <w:rPr>
+          <w:rStyle w:val="KeywordTok"/>
+        </w:rPr>
+        <w:t xml:space="preserve">fn</w:t>
+      </w:r>
+      <w:r>
+        <w:rPr>
+          <w:rStyle w:val="NormalTok"/>
+        </w:rPr>
+        <w:t xml:space="preserve"> traverse(node</w:t>
+      </w:r>
+      <w:r>
+        <w:rPr>
+          <w:rStyle w:val="OperatorTok"/>
+        </w:rPr>
+        <w:t xml:space="preserve">:</w:t>
+      </w:r>
+      <w:r>
+        <w:rPr>
+          <w:rStyle w:val="NormalTok"/>
+        </w:rPr>
+        <w:t xml:space="preserve"> </w:t>
+      </w:r>
+      <w:r>
+        <w:rPr>
+          <w:rStyle w:val="OperatorTok"/>
+        </w:rPr>
+        <w:t xml:space="preserve">&amp;</w:t>
+      </w:r>
+      <w:r>
+        <w:rPr>
+          <w:rStyle w:val="NormalTok"/>
+        </w:rPr>
+        <w:t xml:space="preserve">BSTNode) </w:t>
+      </w:r>
+      <w:r>
+        <w:rPr>
+          <w:rStyle w:val="OperatorTok"/>
+        </w:rPr>
+        <w:t xml:space="preserve">-&gt;</w:t>
+      </w:r>
+      <w:r>
+        <w:rPr>
+          <w:rStyle w:val="NormalTok"/>
+        </w:rPr>
+        <w:t xml:space="preserve"> </w:t>
+      </w:r>
+      <w:r>
+        <w:rPr>
+          <w:rStyle w:val="DataTypeTok"/>
+        </w:rPr>
+        <w:t xml:space="preserve">i32</w:t>
+      </w:r>
+      <w:r>
+        <w:rPr>
+          <w:rStyle w:val="NormalTok"/>
+        </w:rPr>
+        <w:t xml:space="preserve"> </w:t>
+      </w:r>
+      <w:r>
+        <w:rPr>
+          <w:rStyle w:val="OperatorTok"/>
+        </w:rPr>
+        <w:t xml:space="preserve">{</w:t>
+      </w:r>
+      <w:r>
+        <w:br/>
+      </w:r>
+      <w:r>
+        <w:rPr>
+          <w:rStyle w:val="NormalTok"/>
+        </w:rPr>
+        <w:t xml:space="preserve">        </w:t>
+      </w:r>
+      <w:r>
+        <w:rPr>
+          <w:rStyle w:val="ControlFlowTok"/>
+        </w:rPr>
+        <w:t xml:space="preserve">match</w:t>
+      </w:r>
+      <w:r>
+        <w:rPr>
+          <w:rStyle w:val="NormalTok"/>
+        </w:rPr>
+        <w:t xml:space="preserve"> node </w:t>
+      </w:r>
+      <w:r>
+        <w:rPr>
+          <w:rStyle w:val="OperatorTok"/>
+        </w:rPr>
+        <w:t xml:space="preserve">{</w:t>
+      </w:r>
+      <w:r>
+        <w:br/>
+      </w:r>
+      <w:r>
+        <w:rPr>
+          <w:rStyle w:val="NormalTok"/>
+        </w:rPr>
+        <w:t xml:space="preserve">            </w:t>
+      </w:r>
+      <w:r>
+        <w:rPr>
+          <w:rStyle w:val="ConstantTok"/>
+        </w:rPr>
+        <w:t xml:space="preserve">Some</w:t>
+      </w:r>
+      <w:r>
+        <w:rPr>
+          <w:rStyle w:val="NormalTok"/>
+        </w:rPr>
+        <w:t xml:space="preserve">(n) </w:t>
+      </w:r>
+      <w:r>
+        <w:rPr>
+          <w:rStyle w:val="OperatorTok"/>
+        </w:rPr>
+        <w:t xml:space="preserve">=&gt;</w:t>
+      </w:r>
+      <w:r>
+        <w:rPr>
+          <w:rStyle w:val="NormalTok"/>
+        </w:rPr>
+        <w:t xml:space="preserve"> max(</w:t>
+      </w:r>
+      <w:r>
+        <w:br/>
+      </w:r>
+      <w:r>
+        <w:rPr>
+          <w:rStyle w:val="NormalTok"/>
+        </w:rPr>
+        <w:t xml:space="preserve">                traverse(</w:t>
+      </w:r>
+      <w:r>
+        <w:rPr>
+          <w:rStyle w:val="OperatorTok"/>
+        </w:rPr>
+        <w:t xml:space="preserve">&amp;</w:t>
+      </w:r>
+      <w:r>
+        <w:rPr>
+          <w:rStyle w:val="NormalTok"/>
+        </w:rPr>
+        <w:t xml:space="preserve">n</w:t>
+      </w:r>
+      <w:r>
+        <w:rPr>
+          <w:rStyle w:val="OperatorTok"/>
+        </w:rPr>
+        <w:t xml:space="preserve">.</w:t>
+      </w:r>
+      <w:r>
+        <w:rPr>
+          <w:rStyle w:val="NormalTok"/>
+        </w:rPr>
+        <w:t xml:space="preserve">borrow()</w:t>
+      </w:r>
+      <w:r>
+        <w:rPr>
+          <w:rStyle w:val="OperatorTok"/>
+        </w:rPr>
+        <w:t xml:space="preserve">.</w:t>
+      </w:r>
+      <w:r>
+        <w:rPr>
+          <w:rStyle w:val="NormalTok"/>
+        </w:rPr>
+        <w:t xml:space="preserve">left) </w:t>
+      </w:r>
+      <w:r>
+        <w:rPr>
+          <w:rStyle w:val="OperatorTok"/>
+        </w:rPr>
+        <w:t xml:space="preserve">+</w:t>
+      </w:r>
+      <w:r>
+        <w:rPr>
+          <w:rStyle w:val="NormalTok"/>
+        </w:rPr>
+        <w:t xml:space="preserve"> </w:t>
+      </w:r>
+      <w:r>
+        <w:rPr>
+          <w:rStyle w:val="DecValTok"/>
+        </w:rPr>
+        <w:t xml:space="preserve">1</w:t>
+      </w:r>
+      <w:r>
+        <w:rPr>
+          <w:rStyle w:val="OperatorTok"/>
+        </w:rPr>
+        <w:t xml:space="preserve">,</w:t>
+      </w:r>
+      <w:r>
+        <w:br/>
+      </w:r>
+      <w:r>
+        <w:rPr>
+          <w:rStyle w:val="NormalTok"/>
+        </w:rPr>
+        <w:t xml:space="preserve">                traverse(</w:t>
+      </w:r>
+      <w:r>
+        <w:rPr>
+          <w:rStyle w:val="OperatorTok"/>
+        </w:rPr>
+        <w:t xml:space="preserve">&amp;</w:t>
+      </w:r>
+      <w:r>
+        <w:rPr>
+          <w:rStyle w:val="NormalTok"/>
+        </w:rPr>
+        <w:t xml:space="preserve">n</w:t>
+      </w:r>
+      <w:r>
+        <w:rPr>
+          <w:rStyle w:val="OperatorTok"/>
+        </w:rPr>
+        <w:t xml:space="preserve">.</w:t>
+      </w:r>
+      <w:r>
+        <w:rPr>
+          <w:rStyle w:val="NormalTok"/>
+        </w:rPr>
+        <w:t xml:space="preserve">borrow()</w:t>
+      </w:r>
+      <w:r>
+        <w:rPr>
+          <w:rStyle w:val="OperatorTok"/>
+        </w:rPr>
+        <w:t xml:space="preserve">.</w:t>
+      </w:r>
+      <w:r>
+        <w:rPr>
+          <w:rStyle w:val="NormalTok"/>
+        </w:rPr>
+        <w:t xml:space="preserve">right) </w:t>
+      </w:r>
+      <w:r>
+        <w:rPr>
+          <w:rStyle w:val="OperatorTok"/>
+        </w:rPr>
+        <w:t xml:space="preserve">+</w:t>
+      </w:r>
+      <w:r>
+        <w:rPr>
+          <w:rStyle w:val="NormalTok"/>
+        </w:rPr>
+        <w:t xml:space="preserve"> </w:t>
+      </w:r>
+      <w:r>
+        <w:rPr>
+          <w:rStyle w:val="DecValTok"/>
+        </w:rPr>
+        <w:t xml:space="preserve">1</w:t>
+      </w:r>
+      <w:r>
+        <w:rPr>
+          <w:rStyle w:val="OperatorTok"/>
+        </w:rPr>
+        <w:t xml:space="preserve">,</w:t>
+      </w:r>
+      <w:r>
+        <w:br/>
+      </w:r>
+      <w:r>
+        <w:rPr>
+          <w:rStyle w:val="NormalTok"/>
+        </w:rPr>
+        <w:t xml:space="preserve">            )</w:t>
+      </w:r>
+      <w:r>
+        <w:rPr>
+          <w:rStyle w:val="OperatorTok"/>
+        </w:rPr>
+        <w:t xml:space="preserve">,</w:t>
+      </w:r>
+      <w:r>
+        <w:br/>
+      </w:r>
+      <w:r>
+        <w:rPr>
+          <w:rStyle w:val="NormalTok"/>
+        </w:rPr>
+        <w:t xml:space="preserve">            </w:t>
+      </w:r>
+      <w:r>
+        <w:rPr>
+          <w:rStyle w:val="ConstantTok"/>
+        </w:rPr>
+        <w:t xml:space="preserve">None</w:t>
+      </w:r>
+      <w:r>
+        <w:rPr>
+          <w:rStyle w:val="NormalTok"/>
+        </w:rPr>
+        <w:t xml:space="preserve"> </w:t>
+      </w:r>
+      <w:r>
+        <w:rPr>
+          <w:rStyle w:val="OperatorTok"/>
+        </w:rPr>
+        <w:t xml:space="preserve">=&gt;</w:t>
+      </w:r>
+      <w:r>
+        <w:rPr>
+          <w:rStyle w:val="NormalTok"/>
+        </w:rPr>
+        <w:t xml:space="preserve"> </w:t>
+      </w:r>
+      <w:r>
+        <w:rPr>
+          <w:rStyle w:val="DecValTok"/>
+        </w:rPr>
+        <w:t xml:space="preserve">0</w:t>
+      </w:r>
+      <w:r>
+        <w:rPr>
+          <w:rStyle w:val="OperatorTok"/>
+        </w:rPr>
+        <w:t xml:space="preserve">,</w:t>
+      </w:r>
+      <w:r>
+        <w:br/>
+      </w:r>
+      <w:r>
+        <w:rPr>
+          <w:rStyle w:val="NormalTok"/>
+        </w:rPr>
+        <w:t xml:space="preserve">        </w:t>
+      </w:r>
+      <w:r>
+        <w:rPr>
+          <w:rStyle w:val="OperatorTok"/>
+        </w:rPr>
+        <w:t xml:space="preserve">}</w:t>
+      </w:r>
+      <w:r>
+        <w:br/>
+      </w:r>
+      <w:r>
+        <w:rPr>
+          <w:rStyle w:val="NormalTok"/>
+        </w:rPr>
+        <w:t xml:space="preserve">    </w:t>
+      </w:r>
+      <w:r>
+        <w:rPr>
+          <w:rStyle w:val="OperatorTok"/>
+        </w:rPr>
+        <w:t xml:space="preserve">}</w:t>
+      </w:r>
+      <w:r>
+        <w:br/>
+      </w:r>
+      <w:r>
+        <w:rPr>
+          <w:rStyle w:val="NormalTok"/>
+        </w:rPr>
+        <w:t xml:space="preserve">    traverse(</w:t>
+      </w:r>
+      <w:r>
+        <w:rPr>
+          <w:rStyle w:val="OperatorTok"/>
+        </w:rPr>
+        <w:t xml:space="preserve">&amp;</w:t>
+      </w:r>
+      <w:r>
+        <w:rPr>
+          <w:rStyle w:val="NormalTok"/>
+        </w:rPr>
+        <w:t xml:space="preserve">root)</w:t>
+      </w:r>
+      <w:r>
+        <w:br/>
+      </w:r>
+      <w:r>
+        <w:rPr>
+          <w:rStyle w:val="OperatorTok"/>
+        </w:rPr>
+        <w:t xml:space="preserve">}</w:t>
+      </w:r>
+    </w:p>
+    <w:bookmarkEnd w:id="93"/>
+    <w:bookmarkEnd w:id="94"/>
+    <w:bookmarkStart w:id="99" w:name="invert-binary-tree"/>
+    <w:p>
+      <w:pPr>
+        <w:pStyle w:val="Heading2"/>
+      </w:pPr>
+      <w:r>
+        <w:rPr>
+          <w:rStyle w:val="SectionNumber"/>
+        </w:rPr>
+        <w:t xml:space="preserve">4.3</w:t>
+      </w:r>
+      <w:r>
+        <w:tab/>
+      </w:r>
+      <w:r>
+        <w:t xml:space="preserve">Invert Binary Tree</w:t>
+      </w:r>
+    </w:p>
+    <w:bookmarkStart w:id="95" w:name="problem"/>
+    <w:p>
+      <w:pPr>
+        <w:pStyle w:val="Heading3"/>
+      </w:pPr>
+      <w:r>
+        <w:rPr>
+          <w:rStyle w:val="SectionNumber"/>
+        </w:rPr>
+        <w:t xml:space="preserve">4.3.1</w:t>
+      </w:r>
+      <w:r>
+        <w:tab/>
+      </w:r>
+      <w:r>
+        <w:t xml:space="preserve">Problem</w:t>
+      </w:r>
+    </w:p>
+    <w:p>
+      <w:pPr>
+        <w:pStyle w:val="BlockText"/>
+      </w:pPr>
+      <w:r>
+        <w:t xml:space="preserve">Given the</w:t>
+      </w:r>
+      <w:r>
+        <w:t xml:space="preserve"> </w:t>
+      </w:r>
+      <w:r>
+        <w:rPr>
+          <w:rStyle w:val="VerbatimChar"/>
+        </w:rPr>
+        <w:t xml:space="preserve">root</w:t>
+      </w:r>
+      <w:r>
+        <w:t xml:space="preserve"> </w:t>
+      </w:r>
+      <w:r>
+        <w:t xml:space="preserve">of a binary tree, invert the tree, and return its root.</w:t>
+      </w:r>
+    </w:p>
+    <w:bookmarkEnd w:id="95"/>
+    <w:bookmarkStart w:id="96" w:name="intuition"/>
     <w:p>
       <w:pPr>
         <w:pStyle w:val="Heading3"/>
@@ -14381,8 +14890,8 @@
         <w:t xml:space="preserve">and right nodes for equality as well.</w:t>
       </w:r>
     </w:p>
-    <w:bookmarkEnd w:id="91"/>
-    <w:bookmarkStart w:id="92" w:name="test-cases"/>
+    <w:bookmarkEnd w:id="96"/>
+    <w:bookmarkStart w:id="97" w:name="test-cases"/>
     <w:p>
       <w:pPr>
         <w:pStyle w:val="Heading3"/>
@@ -14720,8 +15229,8 @@
         <w:t xml:space="preserve">{</w:t>
       </w:r>
     </w:p>
-    <w:bookmarkEnd w:id="92"/>
-    <w:bookmarkStart w:id="93" w:name="answer"/>
+    <w:bookmarkEnd w:id="97"/>
+    <w:bookmarkStart w:id="98" w:name="answer"/>
     <w:p>
       <w:pPr>
         <w:pStyle w:val="Heading3"/>
@@ -15839,9 +16348,9 @@
         <w:t xml:space="preserve">}</w:t>
       </w:r>
     </w:p>
-    <w:bookmarkEnd w:id="93"/>
-    <w:bookmarkEnd w:id="94"/>
-    <w:bookmarkStart w:id="99" w:name="invert-binary-tree"/>
+    <w:bookmarkEnd w:id="98"/>
+    <w:bookmarkEnd w:id="99"/>
+    <w:bookmarkStart w:id="104" w:name="invert-binary-tree"/>
     <w:p>
       <w:pPr>
         <w:pStyle w:val="Heading2"/>
@@ -15859,7 +16368,7 @@
         <w:t xml:space="preserve">Invert Binary Tree</w:t>
       </w:r>
     </w:p>
-    <w:bookmarkStart w:id="95" w:name="problem"/>
+    <w:bookmarkStart w:id="100" w:name="problem"/>
     <w:p>
       <w:pPr>
         <w:pStyle w:val="Heading3"/>
@@ -15900,8 +16409,8 @@
         <w:t xml:space="preserve">of a binary tree, invert the tree, and return its root.</w:t>
       </w:r>
     </w:p>
-    <w:bookmarkEnd w:id="95"/>
-    <w:bookmarkStart w:id="96" w:name="intuition"/>
+    <w:bookmarkEnd w:id="100"/>
+    <w:bookmarkStart w:id="101" w:name="intuition"/>
     <w:p>
       <w:pPr>
         <w:pStyle w:val="Heading3"/>
@@ -15999,8 +16508,8 @@
         <w:t xml:space="preserve">and right nodes for equality as well.</w:t>
       </w:r>
     </w:p>
-    <w:bookmarkEnd w:id="96"/>
-    <w:bookmarkStart w:id="97" w:name="test-cases"/>
+    <w:bookmarkEnd w:id="101"/>
+    <w:bookmarkStart w:id="102" w:name="test-cases"/>
     <w:p>
       <w:pPr>
         <w:pStyle w:val="Heading3"/>
@@ -16338,8 +16847,8 @@
         <w:t xml:space="preserve">{</w:t>
       </w:r>
     </w:p>
-    <w:bookmarkEnd w:id="97"/>
-    <w:bookmarkStart w:id="98" w:name="answer"/>
+    <w:bookmarkEnd w:id="102"/>
+    <w:bookmarkStart w:id="103" w:name="answer"/>
     <w:p>
       <w:pPr>
         <w:pStyle w:val="Heading3"/>
@@ -17457,9 +17966,9 @@
         <w:t xml:space="preserve">}</w:t>
       </w:r>
     </w:p>
-    <w:bookmarkEnd w:id="98"/>
-    <w:bookmarkEnd w:id="99"/>
-    <w:bookmarkStart w:id="100" w:name="validate-binary-search-tree"/>
+    <w:bookmarkEnd w:id="103"/>
+    <w:bookmarkEnd w:id="104"/>
+    <w:bookmarkStart w:id="105" w:name="validate-binary-search-tree"/>
     <w:p>
       <w:pPr>
         <w:pStyle w:val="Heading2"/>
@@ -18700,8 +19209,8 @@
         <w:t xml:space="preserve">}</w:t>
       </w:r>
     </w:p>
-    <w:bookmarkEnd w:id="100"/>
-    <w:bookmarkStart w:id="101" w:name="maximum-path-through-a-binary-tree"/>
+    <w:bookmarkEnd w:id="105"/>
+    <w:bookmarkStart w:id="106" w:name="maximum-path-through-a-binary-tree"/>
     <w:p>
       <w:pPr>
         <w:pStyle w:val="Heading2"/>
@@ -19985,124 +20494,29 @@
           <w:rStyle w:val="OperatorTok"/>
         </w:rPr>
         <w:t xml:space="preserve">}</w:t>
-      </w:r>
-    </w:p>
-    <w:bookmarkEnd w:id="101"/>
-    <w:bookmarkEnd w:id="102"/>
-    <w:bookmarkStart w:id="113" w:name="heaps"/>
-    <w:p>
-      <w:pPr>
-        <w:pStyle w:val="Heading1"/>
-      </w:pPr>
-      <w:r>
-        <w:rPr>
-          <w:rStyle w:val="SectionNumber"/>
-        </w:rPr>
-        <w:t xml:space="preserve">5</w:t>
-      </w:r>
-      <w:r>
-        <w:tab/>
-      </w:r>
-      <w:r>
-        <w:t xml:space="preserve">Heaps</w:t>
-      </w:r>
-    </w:p>
-    <w:bookmarkStart w:id="107" w:name="top-k-frequent-elements"/>
-    <w:p>
-      <w:pPr>
-        <w:pStyle w:val="Heading2"/>
-      </w:pPr>
-      <w:r>
-        <w:rPr>
-          <w:rStyle w:val="SectionNumber"/>
-        </w:rPr>
-        <w:t xml:space="preserve">5.1</w:t>
-      </w:r>
-      <w:r>
-        <w:tab/>
-      </w:r>
-      <w:r>
-        <w:t xml:space="preserve">Top K Frequent Elements</w:t>
-      </w:r>
-    </w:p>
-    <w:bookmarkStart w:id="103" w:name="problem"/>
-    <w:p>
-      <w:pPr>
-        <w:pStyle w:val="Heading3"/>
-      </w:pPr>
-      <w:r>
-        <w:rPr>
-          <w:rStyle w:val="SectionNumber"/>
-        </w:rPr>
-        <w:t xml:space="preserve">5.1.1</w:t>
-      </w:r>
-      <w:r>
-        <w:tab/>
-      </w:r>
-      <w:r>
-        <w:t xml:space="preserve">Problem</w:t>
-      </w:r>
-    </w:p>
-    <w:bookmarkEnd w:id="103"/>
-    <w:bookmarkStart w:id="104" w:name="intuition"/>
-    <w:p>
-      <w:pPr>
-        <w:pStyle w:val="Heading3"/>
-      </w:pPr>
-      <w:r>
-        <w:rPr>
-          <w:rStyle w:val="SectionNumber"/>
-        </w:rPr>
-        <w:t xml:space="preserve">5.1.2</w:t>
-      </w:r>
-      <w:r>
-        <w:tab/>
-      </w:r>
-      <w:r>
-        <w:t xml:space="preserve">Intuition</w:t>
-      </w:r>
-    </w:p>
-    <w:bookmarkEnd w:id="104"/>
-    <w:bookmarkStart w:id="105" w:name="test-cases"/>
-    <w:p>
-      <w:pPr>
-        <w:pStyle w:val="Heading3"/>
-      </w:pPr>
-      <w:r>
-        <w:rPr>
-          <w:rStyle w:val="SectionNumber"/>
-        </w:rPr>
-        <w:t xml:space="preserve">5.1.3</w:t>
-      </w:r>
-      <w:r>
-        <w:tab/>
-      </w:r>
-      <w:r>
-        <w:t xml:space="preserve">Test Cases</w:t>
-      </w:r>
-    </w:p>
-    <w:bookmarkEnd w:id="105"/>
-    <w:bookmarkStart w:id="106" w:name="answer"/>
-    <w:p>
-      <w:pPr>
-        <w:pStyle w:val="Heading3"/>
-      </w:pPr>
-      <w:r>
-        <w:rPr>
-          <w:rStyle w:val="SectionNumber"/>
-        </w:rPr>
-        <w:t xml:space="preserve">5.1.4</w:t>
-      </w:r>
-      <w:r>
-        <w:tab/>
-      </w:r>
-      <w:r>
-        <w:t xml:space="preserve">Answer</w:t>
       </w:r>
     </w:p>
     <w:bookmarkEnd w:id="106"/>
     <w:bookmarkEnd w:id="107"/>
-    <w:bookmarkStart w:id="112" w:name="find-median-from-data-stream"/>
+    <w:bookmarkStart w:id="118" w:name="heaps"/>
+    <w:p>
+      <w:pPr>
+        <w:pStyle w:val="Heading1"/>
+      </w:pPr>
+      <w:r>
+        <w:rPr>
+          <w:rStyle w:val="SectionNumber"/>
+        </w:rPr>
+        <w:t xml:space="preserve">5</w:t>
+      </w:r>
+      <w:r>
+        <w:tab/>
+      </w:r>
+      <w:r>
+        <w:t xml:space="preserve">Heaps</w:t>
+      </w:r>
+    </w:p>
+    <w:bookmarkStart w:id="112" w:name="top-k-frequent-elements"/>
     <w:p>
       <w:pPr>
         <w:pStyle w:val="Heading2"/>
@@ -20111,13 +20525,13 @@
         <w:rPr>
           <w:rStyle w:val="SectionNumber"/>
         </w:rPr>
-        <w:t xml:space="preserve">5.2</w:t>
+        <w:t xml:space="preserve">5.1</w:t>
       </w:r>
       <w:r>
         <w:tab/>
       </w:r>
       <w:r>
-        <w:t xml:space="preserve">Find Median from Data Stream</w:t>
+        <w:t xml:space="preserve">Top K Frequent Elements</w:t>
       </w:r>
     </w:p>
     <w:bookmarkStart w:id="108" w:name="problem"/>
@@ -20129,7 +20543,7 @@
         <w:rPr>
           <w:rStyle w:val="SectionNumber"/>
         </w:rPr>
-        <w:t xml:space="preserve">5.2.1</w:t>
+        <w:t xml:space="preserve">5.1.1</w:t>
       </w:r>
       <w:r>
         <w:tab/>
@@ -20148,7 +20562,7 @@
         <w:rPr>
           <w:rStyle w:val="SectionNumber"/>
         </w:rPr>
-        <w:t xml:space="preserve">5.2.2</w:t>
+        <w:t xml:space="preserve">5.1.2</w:t>
       </w:r>
       <w:r>
         <w:tab/>
@@ -20167,7 +20581,7 @@
         <w:rPr>
           <w:rStyle w:val="SectionNumber"/>
         </w:rPr>
-        <w:t xml:space="preserve">5.2.3</w:t>
+        <w:t xml:space="preserve">5.1.3</w:t>
       </w:r>
       <w:r>
         <w:tab/>
@@ -20186,7 +20600,7 @@
         <w:rPr>
           <w:rStyle w:val="SectionNumber"/>
         </w:rPr>
-        <w:t xml:space="preserve">5.2.4</w:t>
+        <w:t xml:space="preserve">5.1.4</w:t>
       </w:r>
       <w:r>
         <w:tab/>
@@ -20197,44 +20611,82 @@
     </w:p>
     <w:bookmarkEnd w:id="111"/>
     <w:bookmarkEnd w:id="112"/>
+    <w:bookmarkStart w:id="117" w:name="find-median-from-data-stream"/>
+    <w:p>
+      <w:pPr>
+        <w:pStyle w:val="Heading2"/>
+      </w:pPr>
+      <w:r>
+        <w:rPr>
+          <w:rStyle w:val="SectionNumber"/>
+        </w:rPr>
+        <w:t xml:space="preserve">5.2</w:t>
+      </w:r>
+      <w:r>
+        <w:tab/>
+      </w:r>
+      <w:r>
+        <w:t xml:space="preserve">Find Median from Data Stream</w:t>
+      </w:r>
+    </w:p>
+    <w:bookmarkStart w:id="113" w:name="problem"/>
+    <w:p>
+      <w:pPr>
+        <w:pStyle w:val="Heading3"/>
+      </w:pPr>
+      <w:r>
+        <w:rPr>
+          <w:rStyle w:val="SectionNumber"/>
+        </w:rPr>
+        <w:t xml:space="preserve">5.2.1</w:t>
+      </w:r>
+      <w:r>
+        <w:tab/>
+      </w:r>
+      <w:r>
+        <w:t xml:space="preserve">Problem</w:t>
+      </w:r>
+    </w:p>
     <w:bookmarkEnd w:id="113"/>
-    <w:bookmarkStart w:id="129" w:name="graphs"/>
-    <w:p>
-      <w:pPr>
-        <w:pStyle w:val="Heading1"/>
+    <w:bookmarkStart w:id="114" w:name="intuition"/>
+    <w:p>
+      <w:pPr>
+        <w:pStyle w:val="Heading3"/>
       </w:pPr>
       <w:r>
         <w:rPr>
           <w:rStyle w:val="SectionNumber"/>
         </w:rPr>
-        <w:t xml:space="preserve">6</w:t>
+        <w:t xml:space="preserve">5.2.2</w:t>
       </w:r>
       <w:r>
         <w:tab/>
       </w:r>
       <w:r>
-        <w:t xml:space="preserve">Graphs</w:t>
-      </w:r>
-    </w:p>
-    <w:bookmarkStart w:id="118" w:name="number-of-islands"/>
-    <w:p>
-      <w:pPr>
-        <w:pStyle w:val="Heading2"/>
+        <w:t xml:space="preserve">Intuition</w:t>
+      </w:r>
+    </w:p>
+    <w:bookmarkEnd w:id="114"/>
+    <w:bookmarkStart w:id="115" w:name="test-cases"/>
+    <w:p>
+      <w:pPr>
+        <w:pStyle w:val="Heading3"/>
       </w:pPr>
       <w:r>
         <w:rPr>
           <w:rStyle w:val="SectionNumber"/>
         </w:rPr>
-        <w:t xml:space="preserve">6.1</w:t>
+        <w:t xml:space="preserve">5.2.3</w:t>
       </w:r>
       <w:r>
         <w:tab/>
       </w:r>
       <w:r>
-        <w:t xml:space="preserve">Number of Islands</w:t>
-      </w:r>
-    </w:p>
-    <w:bookmarkStart w:id="114" w:name="problem"/>
+        <w:t xml:space="preserve">Test Cases</w:t>
+      </w:r>
+    </w:p>
+    <w:bookmarkEnd w:id="115"/>
+    <w:bookmarkStart w:id="116" w:name="answer"/>
     <w:p>
       <w:pPr>
         <w:pStyle w:val="Heading3"/>
@@ -20243,75 +20695,37 @@
         <w:rPr>
           <w:rStyle w:val="SectionNumber"/>
         </w:rPr>
-        <w:t xml:space="preserve">6.1.1</w:t>
+        <w:t xml:space="preserve">5.2.4</w:t>
       </w:r>
       <w:r>
         <w:tab/>
       </w:r>
       <w:r>
-        <w:t xml:space="preserve">Problem</w:t>
-      </w:r>
-    </w:p>
-    <w:bookmarkEnd w:id="114"/>
-    <w:bookmarkStart w:id="115" w:name="intuition"/>
-    <w:p>
-      <w:pPr>
-        <w:pStyle w:val="Heading3"/>
-      </w:pPr>
-      <w:r>
-        <w:rPr>
-          <w:rStyle w:val="SectionNumber"/>
-        </w:rPr>
-        <w:t xml:space="preserve">6.1.2</w:t>
-      </w:r>
-      <w:r>
-        <w:tab/>
-      </w:r>
-      <w:r>
-        <w:t xml:space="preserve">Intuition</w:t>
-      </w:r>
-    </w:p>
-    <w:bookmarkEnd w:id="115"/>
-    <w:bookmarkStart w:id="116" w:name="test-cases"/>
-    <w:p>
-      <w:pPr>
-        <w:pStyle w:val="Heading3"/>
-      </w:pPr>
-      <w:r>
-        <w:rPr>
-          <w:rStyle w:val="SectionNumber"/>
-        </w:rPr>
-        <w:t xml:space="preserve">6.1.3</w:t>
-      </w:r>
-      <w:r>
-        <w:tab/>
-      </w:r>
-      <w:r>
-        <w:t xml:space="preserve">Test Cases</w:t>
+        <w:t xml:space="preserve">Answer</w:t>
       </w:r>
     </w:p>
     <w:bookmarkEnd w:id="116"/>
-    <w:bookmarkStart w:id="117" w:name="answer"/>
-    <w:p>
-      <w:pPr>
-        <w:pStyle w:val="Heading3"/>
-      </w:pPr>
-      <w:r>
-        <w:rPr>
-          <w:rStyle w:val="SectionNumber"/>
-        </w:rPr>
-        <w:t xml:space="preserve">6.1.4</w:t>
-      </w:r>
-      <w:r>
-        <w:tab/>
-      </w:r>
-      <w:r>
-        <w:t xml:space="preserve">Answer</w:t>
-      </w:r>
-    </w:p>
     <w:bookmarkEnd w:id="117"/>
     <w:bookmarkEnd w:id="118"/>
-    <w:bookmarkStart w:id="123" w:name="clone-graph"/>
+    <w:bookmarkStart w:id="134" w:name="graphs"/>
+    <w:p>
+      <w:pPr>
+        <w:pStyle w:val="Heading1"/>
+      </w:pPr>
+      <w:r>
+        <w:rPr>
+          <w:rStyle w:val="SectionNumber"/>
+        </w:rPr>
+        <w:t xml:space="preserve">6</w:t>
+      </w:r>
+      <w:r>
+        <w:tab/>
+      </w:r>
+      <w:r>
+        <w:t xml:space="preserve">Graphs</w:t>
+      </w:r>
+    </w:p>
+    <w:bookmarkStart w:id="123" w:name="number-of-islands"/>
     <w:p>
       <w:pPr>
         <w:pStyle w:val="Heading2"/>
@@ -20320,13 +20734,13 @@
         <w:rPr>
           <w:rStyle w:val="SectionNumber"/>
         </w:rPr>
-        <w:t xml:space="preserve">6.2</w:t>
+        <w:t xml:space="preserve">6.1</w:t>
       </w:r>
       <w:r>
         <w:tab/>
       </w:r>
       <w:r>
-        <w:t xml:space="preserve">Clone Graph</w:t>
+        <w:t xml:space="preserve">Number of Islands</w:t>
       </w:r>
     </w:p>
     <w:bookmarkStart w:id="119" w:name="problem"/>
@@ -20338,7 +20752,7 @@
         <w:rPr>
           <w:rStyle w:val="SectionNumber"/>
         </w:rPr>
-        <w:t xml:space="preserve">6.2.1</w:t>
+        <w:t xml:space="preserve">6.1.1</w:t>
       </w:r>
       <w:r>
         <w:tab/>
@@ -20357,7 +20771,7 @@
         <w:rPr>
           <w:rStyle w:val="SectionNumber"/>
         </w:rPr>
-        <w:t xml:space="preserve">6.2.2</w:t>
+        <w:t xml:space="preserve">6.1.2</w:t>
       </w:r>
       <w:r>
         <w:tab/>
@@ -20376,7 +20790,7 @@
         <w:rPr>
           <w:rStyle w:val="SectionNumber"/>
         </w:rPr>
-        <w:t xml:space="preserve">6.2.3</w:t>
+        <w:t xml:space="preserve">6.1.3</w:t>
       </w:r>
       <w:r>
         <w:tab/>
@@ -20395,7 +20809,7 @@
         <w:rPr>
           <w:rStyle w:val="SectionNumber"/>
         </w:rPr>
-        <w:t xml:space="preserve">6.2.4</w:t>
+        <w:t xml:space="preserve">6.1.4</w:t>
       </w:r>
       <w:r>
         <w:tab/>
@@ -20406,7 +20820,7 @@
     </w:p>
     <w:bookmarkEnd w:id="122"/>
     <w:bookmarkEnd w:id="123"/>
-    <w:bookmarkStart w:id="128" w:name="pacific-atlantic-water-flow"/>
+    <w:bookmarkStart w:id="128" w:name="clone-graph"/>
     <w:p>
       <w:pPr>
         <w:pStyle w:val="Heading2"/>
@@ -20415,13 +20829,13 @@
         <w:rPr>
           <w:rStyle w:val="SectionNumber"/>
         </w:rPr>
-        <w:t xml:space="preserve">6.3</w:t>
+        <w:t xml:space="preserve">6.2</w:t>
       </w:r>
       <w:r>
         <w:tab/>
       </w:r>
       <w:r>
-        <w:t xml:space="preserve">Pacific Atlantic Water Flow</w:t>
+        <w:t xml:space="preserve">Clone Graph</w:t>
       </w:r>
     </w:p>
     <w:bookmarkStart w:id="124" w:name="problem"/>
@@ -20433,7 +20847,7 @@
         <w:rPr>
           <w:rStyle w:val="SectionNumber"/>
         </w:rPr>
-        <w:t xml:space="preserve">6.3.1</w:t>
+        <w:t xml:space="preserve">6.2.1</w:t>
       </w:r>
       <w:r>
         <w:tab/>
@@ -20452,7 +20866,7 @@
         <w:rPr>
           <w:rStyle w:val="SectionNumber"/>
         </w:rPr>
-        <w:t xml:space="preserve">6.3.2</w:t>
+        <w:t xml:space="preserve">6.2.2</w:t>
       </w:r>
       <w:r>
         <w:tab/>
@@ -20471,7 +20885,7 @@
         <w:rPr>
           <w:rStyle w:val="SectionNumber"/>
         </w:rPr>
-        <w:t xml:space="preserve">6.3.3</w:t>
+        <w:t xml:space="preserve">6.2.3</w:t>
       </w:r>
       <w:r>
         <w:tab/>
@@ -20490,7 +20904,7 @@
         <w:rPr>
           <w:rStyle w:val="SectionNumber"/>
         </w:rPr>
-        <w:t xml:space="preserve">6.3.4</w:t>
+        <w:t xml:space="preserve">6.2.4</w:t>
       </w:r>
       <w:r>
         <w:tab/>
@@ -20501,44 +20915,82 @@
     </w:p>
     <w:bookmarkEnd w:id="127"/>
     <w:bookmarkEnd w:id="128"/>
+    <w:bookmarkStart w:id="133" w:name="pacific-atlantic-water-flow"/>
+    <w:p>
+      <w:pPr>
+        <w:pStyle w:val="Heading2"/>
+      </w:pPr>
+      <w:r>
+        <w:rPr>
+          <w:rStyle w:val="SectionNumber"/>
+        </w:rPr>
+        <w:t xml:space="preserve">6.3</w:t>
+      </w:r>
+      <w:r>
+        <w:tab/>
+      </w:r>
+      <w:r>
+        <w:t xml:space="preserve">Pacific Atlantic Water Flow</w:t>
+      </w:r>
+    </w:p>
+    <w:bookmarkStart w:id="129" w:name="problem"/>
+    <w:p>
+      <w:pPr>
+        <w:pStyle w:val="Heading3"/>
+      </w:pPr>
+      <w:r>
+        <w:rPr>
+          <w:rStyle w:val="SectionNumber"/>
+        </w:rPr>
+        <w:t xml:space="preserve">6.3.1</w:t>
+      </w:r>
+      <w:r>
+        <w:tab/>
+      </w:r>
+      <w:r>
+        <w:t xml:space="preserve">Problem</w:t>
+      </w:r>
+    </w:p>
     <w:bookmarkEnd w:id="129"/>
-    <w:bookmarkStart w:id="159" w:name="dynamic-programming"/>
-    <w:p>
-      <w:pPr>
-        <w:pStyle w:val="Heading1"/>
+    <w:bookmarkStart w:id="130" w:name="intuition"/>
+    <w:p>
+      <w:pPr>
+        <w:pStyle w:val="Heading3"/>
       </w:pPr>
       <w:r>
         <w:rPr>
           <w:rStyle w:val="SectionNumber"/>
         </w:rPr>
-        <w:t xml:space="preserve">7</w:t>
+        <w:t xml:space="preserve">6.3.2</w:t>
       </w:r>
       <w:r>
         <w:tab/>
       </w:r>
       <w:r>
-        <w:t xml:space="preserve">Dynamic Programming</w:t>
-      </w:r>
-    </w:p>
-    <w:bookmarkStart w:id="134" w:name="climbing-stairs"/>
-    <w:p>
-      <w:pPr>
-        <w:pStyle w:val="Heading2"/>
+        <w:t xml:space="preserve">Intuition</w:t>
+      </w:r>
+    </w:p>
+    <w:bookmarkEnd w:id="130"/>
+    <w:bookmarkStart w:id="131" w:name="test-cases"/>
+    <w:p>
+      <w:pPr>
+        <w:pStyle w:val="Heading3"/>
       </w:pPr>
       <w:r>
         <w:rPr>
           <w:rStyle w:val="SectionNumber"/>
         </w:rPr>
-        <w:t xml:space="preserve">7.1</w:t>
+        <w:t xml:space="preserve">6.3.3</w:t>
       </w:r>
       <w:r>
         <w:tab/>
       </w:r>
       <w:r>
-        <w:t xml:space="preserve">Climbing Stairs</w:t>
-      </w:r>
-    </w:p>
-    <w:bookmarkStart w:id="130" w:name="problem"/>
+        <w:t xml:space="preserve">Test Cases</w:t>
+      </w:r>
+    </w:p>
+    <w:bookmarkEnd w:id="131"/>
+    <w:bookmarkStart w:id="132" w:name="answer"/>
     <w:p>
       <w:pPr>
         <w:pStyle w:val="Heading3"/>
@@ -20547,75 +20999,37 @@
         <w:rPr>
           <w:rStyle w:val="SectionNumber"/>
         </w:rPr>
-        <w:t xml:space="preserve">7.1.1</w:t>
+        <w:t xml:space="preserve">6.3.4</w:t>
       </w:r>
       <w:r>
         <w:tab/>
       </w:r>
       <w:r>
-        <w:t xml:space="preserve">Problem</w:t>
-      </w:r>
-    </w:p>
-    <w:bookmarkEnd w:id="130"/>
-    <w:bookmarkStart w:id="131" w:name="intuition"/>
-    <w:p>
-      <w:pPr>
-        <w:pStyle w:val="Heading3"/>
-      </w:pPr>
-      <w:r>
-        <w:rPr>
-          <w:rStyle w:val="SectionNumber"/>
-        </w:rPr>
-        <w:t xml:space="preserve">7.1.2</w:t>
-      </w:r>
-      <w:r>
-        <w:tab/>
-      </w:r>
-      <w:r>
-        <w:t xml:space="preserve">Intuition</w:t>
-      </w:r>
-    </w:p>
-    <w:bookmarkEnd w:id="131"/>
-    <w:bookmarkStart w:id="132" w:name="test-cases"/>
-    <w:p>
-      <w:pPr>
-        <w:pStyle w:val="Heading3"/>
-      </w:pPr>
-      <w:r>
-        <w:rPr>
-          <w:rStyle w:val="SectionNumber"/>
-        </w:rPr>
-        <w:t xml:space="preserve">7.1.3</w:t>
-      </w:r>
-      <w:r>
-        <w:tab/>
-      </w:r>
-      <w:r>
-        <w:t xml:space="preserve">Test Cases</w:t>
+        <w:t xml:space="preserve">Answer</w:t>
       </w:r>
     </w:p>
     <w:bookmarkEnd w:id="132"/>
-    <w:bookmarkStart w:id="133" w:name="answer"/>
-    <w:p>
-      <w:pPr>
-        <w:pStyle w:val="Heading3"/>
-      </w:pPr>
-      <w:r>
-        <w:rPr>
-          <w:rStyle w:val="SectionNumber"/>
-        </w:rPr>
-        <w:t xml:space="preserve">7.1.4</w:t>
-      </w:r>
-      <w:r>
-        <w:tab/>
-      </w:r>
-      <w:r>
-        <w:t xml:space="preserve">Answer</w:t>
-      </w:r>
-    </w:p>
     <w:bookmarkEnd w:id="133"/>
     <w:bookmarkEnd w:id="134"/>
-    <w:bookmarkStart w:id="139" w:name="unique-paths"/>
+    <w:bookmarkStart w:id="164" w:name="dynamic-programming"/>
+    <w:p>
+      <w:pPr>
+        <w:pStyle w:val="Heading1"/>
+      </w:pPr>
+      <w:r>
+        <w:rPr>
+          <w:rStyle w:val="SectionNumber"/>
+        </w:rPr>
+        <w:t xml:space="preserve">7</w:t>
+      </w:r>
+      <w:r>
+        <w:tab/>
+      </w:r>
+      <w:r>
+        <w:t xml:space="preserve">Dynamic Programming</w:t>
+      </w:r>
+    </w:p>
+    <w:bookmarkStart w:id="139" w:name="climbing-stairs"/>
     <w:p>
       <w:pPr>
         <w:pStyle w:val="Heading2"/>
@@ -20624,13 +21038,13 @@
         <w:rPr>
           <w:rStyle w:val="SectionNumber"/>
         </w:rPr>
-        <w:t xml:space="preserve">7.2</w:t>
+        <w:t xml:space="preserve">7.1</w:t>
       </w:r>
       <w:r>
         <w:tab/>
       </w:r>
       <w:r>
-        <w:t xml:space="preserve">Unique Paths</w:t>
+        <w:t xml:space="preserve">Climbing Stairs</w:t>
       </w:r>
     </w:p>
     <w:bookmarkStart w:id="135" w:name="problem"/>
@@ -20642,7 +21056,7 @@
         <w:rPr>
           <w:rStyle w:val="SectionNumber"/>
         </w:rPr>
-        <w:t xml:space="preserve">7.2.1</w:t>
+        <w:t xml:space="preserve">7.1.1</w:t>
       </w:r>
       <w:r>
         <w:tab/>
@@ -20661,7 +21075,7 @@
         <w:rPr>
           <w:rStyle w:val="SectionNumber"/>
         </w:rPr>
-        <w:t xml:space="preserve">7.2.2</w:t>
+        <w:t xml:space="preserve">7.1.2</w:t>
       </w:r>
       <w:r>
         <w:tab/>
@@ -20680,7 +21094,7 @@
         <w:rPr>
           <w:rStyle w:val="SectionNumber"/>
         </w:rPr>
-        <w:t xml:space="preserve">7.2.3</w:t>
+        <w:t xml:space="preserve">7.1.3</w:t>
       </w:r>
       <w:r>
         <w:tab/>
@@ -20699,7 +21113,7 @@
         <w:rPr>
           <w:rStyle w:val="SectionNumber"/>
         </w:rPr>
-        <w:t xml:space="preserve">7.2.4</w:t>
+        <w:t xml:space="preserve">7.1.4</w:t>
       </w:r>
       <w:r>
         <w:tab/>
@@ -20710,7 +21124,7 @@
     </w:p>
     <w:bookmarkEnd w:id="138"/>
     <w:bookmarkEnd w:id="139"/>
-    <w:bookmarkStart w:id="144" w:name="jump-game"/>
+    <w:bookmarkStart w:id="144" w:name="unique-paths"/>
     <w:p>
       <w:pPr>
         <w:pStyle w:val="Heading2"/>
@@ -20719,13 +21133,13 @@
         <w:rPr>
           <w:rStyle w:val="SectionNumber"/>
         </w:rPr>
-        <w:t xml:space="preserve">7.3</w:t>
+        <w:t xml:space="preserve">7.2</w:t>
       </w:r>
       <w:r>
         <w:tab/>
       </w:r>
       <w:r>
-        <w:t xml:space="preserve">Jump Game</w:t>
+        <w:t xml:space="preserve">Unique Paths</w:t>
       </w:r>
     </w:p>
     <w:bookmarkStart w:id="140" w:name="problem"/>
@@ -20737,7 +21151,7 @@
         <w:rPr>
           <w:rStyle w:val="SectionNumber"/>
         </w:rPr>
-        <w:t xml:space="preserve">7.3.1</w:t>
+        <w:t xml:space="preserve">7.2.1</w:t>
       </w:r>
       <w:r>
         <w:tab/>
@@ -20756,7 +21170,7 @@
         <w:rPr>
           <w:rStyle w:val="SectionNumber"/>
         </w:rPr>
-        <w:t xml:space="preserve">7.3.2</w:t>
+        <w:t xml:space="preserve">7.2.2</w:t>
       </w:r>
       <w:r>
         <w:tab/>
@@ -20775,7 +21189,7 @@
         <w:rPr>
           <w:rStyle w:val="SectionNumber"/>
         </w:rPr>
-        <w:t xml:space="preserve">7.3.3</w:t>
+        <w:t xml:space="preserve">7.2.3</w:t>
       </w:r>
       <w:r>
         <w:tab/>
@@ -20794,7 +21208,7 @@
         <w:rPr>
           <w:rStyle w:val="SectionNumber"/>
         </w:rPr>
-        <w:t xml:space="preserve">7.3.4</w:t>
+        <w:t xml:space="preserve">7.2.4</w:t>
       </w:r>
       <w:r>
         <w:tab/>
@@ -20805,7 +21219,7 @@
     </w:p>
     <w:bookmarkEnd w:id="143"/>
     <w:bookmarkEnd w:id="144"/>
-    <w:bookmarkStart w:id="149" w:name="coin-change"/>
+    <w:bookmarkStart w:id="149" w:name="jump-game"/>
     <w:p>
       <w:pPr>
         <w:pStyle w:val="Heading2"/>
@@ -20814,13 +21228,13 @@
         <w:rPr>
           <w:rStyle w:val="SectionNumber"/>
         </w:rPr>
-        <w:t xml:space="preserve">7.4</w:t>
+        <w:t xml:space="preserve">7.3</w:t>
       </w:r>
       <w:r>
         <w:tab/>
       </w:r>
       <w:r>
-        <w:t xml:space="preserve">Coin Change</w:t>
+        <w:t xml:space="preserve">Jump Game</w:t>
       </w:r>
     </w:p>
     <w:bookmarkStart w:id="145" w:name="problem"/>
@@ -20832,7 +21246,7 @@
         <w:rPr>
           <w:rStyle w:val="SectionNumber"/>
         </w:rPr>
-        <w:t xml:space="preserve">7.4.1</w:t>
+        <w:t xml:space="preserve">7.3.1</w:t>
       </w:r>
       <w:r>
         <w:tab/>
@@ -20851,7 +21265,7 @@
         <w:rPr>
           <w:rStyle w:val="SectionNumber"/>
         </w:rPr>
-        <w:t xml:space="preserve">7.4.2</w:t>
+        <w:t xml:space="preserve">7.3.2</w:t>
       </w:r>
       <w:r>
         <w:tab/>
@@ -20870,7 +21284,7 @@
         <w:rPr>
           <w:rStyle w:val="SectionNumber"/>
         </w:rPr>
-        <w:t xml:space="preserve">7.4.3</w:t>
+        <w:t xml:space="preserve">7.3.3</w:t>
       </w:r>
       <w:r>
         <w:tab/>
@@ -20889,7 +21303,7 @@
         <w:rPr>
           <w:rStyle w:val="SectionNumber"/>
         </w:rPr>
-        <w:t xml:space="preserve">7.4.4</w:t>
+        <w:t xml:space="preserve">7.3.4</w:t>
       </w:r>
       <w:r>
         <w:tab/>
@@ -20900,7 +21314,7 @@
     </w:p>
     <w:bookmarkEnd w:id="148"/>
     <w:bookmarkEnd w:id="149"/>
-    <w:bookmarkStart w:id="154" w:name="longest-increasing-subsequence"/>
+    <w:bookmarkStart w:id="154" w:name="coin-change"/>
     <w:p>
       <w:pPr>
         <w:pStyle w:val="Heading2"/>
@@ -20909,13 +21323,13 @@
         <w:rPr>
           <w:rStyle w:val="SectionNumber"/>
         </w:rPr>
-        <w:t xml:space="preserve">7.5</w:t>
+        <w:t xml:space="preserve">7.4</w:t>
       </w:r>
       <w:r>
         <w:tab/>
       </w:r>
       <w:r>
-        <w:t xml:space="preserve">Longest Increasing Subsequence</w:t>
+        <w:t xml:space="preserve">Coin Change</w:t>
       </w:r>
     </w:p>
     <w:bookmarkStart w:id="150" w:name="problem"/>
@@ -20927,7 +21341,7 @@
         <w:rPr>
           <w:rStyle w:val="SectionNumber"/>
         </w:rPr>
-        <w:t xml:space="preserve">7.5.1</w:t>
+        <w:t xml:space="preserve">7.4.1</w:t>
       </w:r>
       <w:r>
         <w:tab/>
@@ -20946,7 +21360,7 @@
         <w:rPr>
           <w:rStyle w:val="SectionNumber"/>
         </w:rPr>
-        <w:t xml:space="preserve">7.5.2</w:t>
+        <w:t xml:space="preserve">7.4.2</w:t>
       </w:r>
       <w:r>
         <w:tab/>
@@ -20965,7 +21379,7 @@
         <w:rPr>
           <w:rStyle w:val="SectionNumber"/>
         </w:rPr>
-        <w:t xml:space="preserve">7.5.3</w:t>
+        <w:t xml:space="preserve">7.4.3</w:t>
       </w:r>
       <w:r>
         <w:tab/>
@@ -20984,7 +21398,7 @@
         <w:rPr>
           <w:rStyle w:val="SectionNumber"/>
         </w:rPr>
-        <w:t xml:space="preserve">7.5.4</w:t>
+        <w:t xml:space="preserve">7.4.4</w:t>
       </w:r>
       <w:r>
         <w:tab/>
@@ -20995,17 +21409,112 @@
     </w:p>
     <w:bookmarkEnd w:id="153"/>
     <w:bookmarkEnd w:id="154"/>
-    <w:bookmarkStart w:id="158" w:name="references"/>
+    <w:bookmarkStart w:id="159" w:name="longest-increasing-subsequence"/>
     <w:p>
       <w:pPr>
         <w:pStyle w:val="Heading2"/>
       </w:pPr>
       <w:r>
+        <w:rPr>
+          <w:rStyle w:val="SectionNumber"/>
+        </w:rPr>
+        <w:t xml:space="preserve">7.5</w:t>
+      </w:r>
+      <w:r>
+        <w:tab/>
+      </w:r>
+      <w:r>
+        <w:t xml:space="preserve">Longest Increasing Subsequence</w:t>
+      </w:r>
+    </w:p>
+    <w:bookmarkStart w:id="155" w:name="problem"/>
+    <w:p>
+      <w:pPr>
+        <w:pStyle w:val="Heading3"/>
+      </w:pPr>
+      <w:r>
+        <w:rPr>
+          <w:rStyle w:val="SectionNumber"/>
+        </w:rPr>
+        <w:t xml:space="preserve">7.5.1</w:t>
+      </w:r>
+      <w:r>
+        <w:tab/>
+      </w:r>
+      <w:r>
+        <w:t xml:space="preserve">Problem</w:t>
+      </w:r>
+    </w:p>
+    <w:bookmarkEnd w:id="155"/>
+    <w:bookmarkStart w:id="156" w:name="intuition"/>
+    <w:p>
+      <w:pPr>
+        <w:pStyle w:val="Heading3"/>
+      </w:pPr>
+      <w:r>
+        <w:rPr>
+          <w:rStyle w:val="SectionNumber"/>
+        </w:rPr>
+        <w:t xml:space="preserve">7.5.2</w:t>
+      </w:r>
+      <w:r>
+        <w:tab/>
+      </w:r>
+      <w:r>
+        <w:t xml:space="preserve">Intuition</w:t>
+      </w:r>
+    </w:p>
+    <w:bookmarkEnd w:id="156"/>
+    <w:bookmarkStart w:id="157" w:name="test-cases"/>
+    <w:p>
+      <w:pPr>
+        <w:pStyle w:val="Heading3"/>
+      </w:pPr>
+      <w:r>
+        <w:rPr>
+          <w:rStyle w:val="SectionNumber"/>
+        </w:rPr>
+        <w:t xml:space="preserve">7.5.3</w:t>
+      </w:r>
+      <w:r>
+        <w:tab/>
+      </w:r>
+      <w:r>
+        <w:t xml:space="preserve">Test Cases</w:t>
+      </w:r>
+    </w:p>
+    <w:bookmarkEnd w:id="157"/>
+    <w:bookmarkStart w:id="158" w:name="answer"/>
+    <w:p>
+      <w:pPr>
+        <w:pStyle w:val="Heading3"/>
+      </w:pPr>
+      <w:r>
+        <w:rPr>
+          <w:rStyle w:val="SectionNumber"/>
+        </w:rPr>
+        <w:t xml:space="preserve">7.5.4</w:t>
+      </w:r>
+      <w:r>
+        <w:tab/>
+      </w:r>
+      <w:r>
+        <w:t xml:space="preserve">Answer</w:t>
+      </w:r>
+    </w:p>
+    <w:bookmarkEnd w:id="158"/>
+    <w:bookmarkEnd w:id="159"/>
+    <w:bookmarkStart w:id="163" w:name="references"/>
+    <w:p>
+      <w:pPr>
+        <w:pStyle w:val="Heading2"/>
+      </w:pPr>
+      <w:r>
         <w:t xml:space="preserve">References</w:t>
       </w:r>
     </w:p>
-    <w:bookmarkStart w:id="157" w:name="refs"/>
-    <w:bookmarkStart w:id="156" w:name="ref-citeulike:679515"/>
+    <w:bookmarkStart w:id="162" w:name="refs"/>
+    <w:bookmarkStart w:id="161" w:name="ref-citeulike:679515"/>
     <w:p>
       <w:pPr>
         <w:pStyle w:val="Bibliography"/>
@@ -21025,7 +21534,7 @@
       <w:r>
         <w:t xml:space="preserve"> </w:t>
       </w:r>
-      <w:hyperlink r:id="rId155">
+      <w:hyperlink r:id="rId160">
         <w:r>
           <w:rPr>
             <w:rStyle w:val="Hyperlink"/>
@@ -21048,10 +21557,10 @@
         <w:t xml:space="preserve">, 1971).</w:t>
       </w:r>
     </w:p>
-    <w:bookmarkEnd w:id="156"/>
-    <w:bookmarkEnd w:id="157"/>
-    <w:bookmarkEnd w:id="158"/>
-    <w:bookmarkEnd w:id="159"/>
+    <w:bookmarkEnd w:id="161"/>
+    <w:bookmarkEnd w:id="162"/>
+    <w:bookmarkEnd w:id="163"/>
+    <w:bookmarkEnd w:id="164"/>
     <w:sectPr/>
   </w:body>
 </w:document>

</xml_diff>

<commit_message>
add chapter on arrays
</commit_message>
<xml_diff>
--- a/output/book.docx
+++ b/output/book.docx
@@ -4532,7 +4532,7 @@
       </w:r>
     </w:p>
     <w:bookmarkEnd w:id="33"/>
-    <w:bookmarkStart w:id="34" w:name="saturing-operations"/>
+    <w:bookmarkStart w:id="34" w:name="saturating-operations"/>
     <w:p>
       <w:pPr>
         <w:pStyle w:val="Heading3"/>
@@ -4547,7 +4547,7 @@
         <w:tab/>
       </w:r>
       <w:r>
-        <w:t xml:space="preserve">Saturing Operations</w:t>
+        <w:t xml:space="preserve">Saturating Operations</w:t>
       </w:r>
     </w:p>
     <w:bookmarkEnd w:id="34"/>
@@ -5764,7 +5764,7 @@
       </w:r>
     </w:p>
     <w:bookmarkEnd w:id="64"/>
-    <w:bookmarkStart w:id="69" w:name="memory"/>
+    <w:bookmarkStart w:id="68" w:name="memory"/>
     <w:p>
       <w:pPr>
         <w:pStyle w:val="Heading2"/>
@@ -6257,6 +6257,513 @@
         <w:t xml:space="preserve">Take</w:t>
       </w:r>
     </w:p>
+    <w:p>
+      <w:pPr>
+        <w:pStyle w:val="FirstParagraph"/>
+      </w:pPr>
+      <w:r>
+        <w:t xml:space="preserve">Take grabs a value from a location, and then replaces that with the</w:t>
+      </w:r>
+      <w:r>
+        <w:t xml:space="preserve"> </w:t>
+      </w:r>
+      <w:r>
+        <w:t xml:space="preserve">default value of</w:t>
+      </w:r>
+      <w:r>
+        <w:t xml:space="preserve"> </w:t>
+      </w:r>
+      <w:r>
+        <w:rPr>
+          <w:rStyle w:val="VerbatimChar"/>
+        </w:rPr>
+        <w:t xml:space="preserve">T</w:t>
+      </w:r>
+      <w:r>
+        <w:t xml:space="preserve">, while returning the value that was previously at</w:t>
+      </w:r>
+      <w:r>
+        <w:t xml:space="preserve"> </w:t>
+      </w:r>
+      <w:r>
+        <w:t xml:space="preserve">that location.</w:t>
+      </w:r>
+    </w:p>
+    <w:p>
+      <w:pPr>
+        <w:pStyle w:val="SourceCode"/>
+      </w:pPr>
+      <w:r>
+        <w:rPr>
+          <w:rStyle w:val="KeywordTok"/>
+        </w:rPr>
+        <w:t xml:space="preserve">pub</w:t>
+      </w:r>
+      <w:r>
+        <w:rPr>
+          <w:rStyle w:val="NormalTok"/>
+        </w:rPr>
+        <w:t xml:space="preserve"> </w:t>
+      </w:r>
+      <w:r>
+        <w:rPr>
+          <w:rStyle w:val="KeywordTok"/>
+        </w:rPr>
+        <w:t xml:space="preserve">fn</w:t>
+      </w:r>
+      <w:r>
+        <w:rPr>
+          <w:rStyle w:val="NormalTok"/>
+        </w:rPr>
+        <w:t xml:space="preserve"> take</w:t>
+      </w:r>
+      <w:r>
+        <w:rPr>
+          <w:rStyle w:val="OperatorTok"/>
+        </w:rPr>
+        <w:t xml:space="preserve">&lt;</w:t>
+      </w:r>
+      <w:r>
+        <w:rPr>
+          <w:rStyle w:val="NormalTok"/>
+        </w:rPr>
+        <w:t xml:space="preserve">T</w:t>
+      </w:r>
+      <w:r>
+        <w:rPr>
+          <w:rStyle w:val="OperatorTok"/>
+        </w:rPr>
+        <w:t xml:space="preserve">&gt;</w:t>
+      </w:r>
+      <w:r>
+        <w:rPr>
+          <w:rStyle w:val="NormalTok"/>
+        </w:rPr>
+        <w:t xml:space="preserve">(dest</w:t>
+      </w:r>
+      <w:r>
+        <w:rPr>
+          <w:rStyle w:val="OperatorTok"/>
+        </w:rPr>
+        <w:t xml:space="preserve">:</w:t>
+      </w:r>
+      <w:r>
+        <w:rPr>
+          <w:rStyle w:val="NormalTok"/>
+        </w:rPr>
+        <w:t xml:space="preserve"> </w:t>
+      </w:r>
+      <w:r>
+        <w:rPr>
+          <w:rStyle w:val="OperatorTok"/>
+        </w:rPr>
+        <w:t xml:space="preserve">&amp;</w:t>
+      </w:r>
+      <w:r>
+        <w:rPr>
+          <w:rStyle w:val="KeywordTok"/>
+        </w:rPr>
+        <w:t xml:space="preserve">mut</w:t>
+      </w:r>
+      <w:r>
+        <w:rPr>
+          <w:rStyle w:val="NormalTok"/>
+        </w:rPr>
+        <w:t xml:space="preserve"> T) </w:t>
+      </w:r>
+      <w:r>
+        <w:rPr>
+          <w:rStyle w:val="OperatorTok"/>
+        </w:rPr>
+        <w:t xml:space="preserve">-&gt;</w:t>
+      </w:r>
+      <w:r>
+        <w:rPr>
+          <w:rStyle w:val="NormalTok"/>
+        </w:rPr>
+        <w:t xml:space="preserve"> T </w:t>
+      </w:r>
+      <w:r>
+        <w:rPr>
+          <w:rStyle w:val="KeywordTok"/>
+        </w:rPr>
+        <w:t xml:space="preserve">where</w:t>
+      </w:r>
+      <w:r>
+        <w:br/>
+      </w:r>
+      <w:r>
+        <w:rPr>
+          <w:rStyle w:val="NormalTok"/>
+        </w:rPr>
+        <w:t xml:space="preserve">    T</w:t>
+      </w:r>
+      <w:r>
+        <w:rPr>
+          <w:rStyle w:val="OperatorTok"/>
+        </w:rPr>
+        <w:t xml:space="preserve">:</w:t>
+      </w:r>
+      <w:r>
+        <w:rPr>
+          <w:rStyle w:val="NormalTok"/>
+        </w:rPr>
+        <w:t xml:space="preserve"> </w:t>
+      </w:r>
+      <w:r>
+        <w:rPr>
+          <w:rStyle w:val="BuiltInTok"/>
+        </w:rPr>
+        <w:t xml:space="preserve">Default</w:t>
+      </w:r>
+      <w:r>
+        <w:rPr>
+          <w:rStyle w:val="OperatorTok"/>
+        </w:rPr>
+        <w:t xml:space="preserve">,</w:t>
+      </w:r>
+    </w:p>
+    <w:p>
+      <w:pPr>
+        <w:pStyle w:val="SourceCode"/>
+      </w:pPr>
+      <w:r>
+        <w:rPr>
+          <w:rStyle w:val="KeywordTok"/>
+        </w:rPr>
+        <w:t xml:space="preserve">use</w:t>
+      </w:r>
+      <w:r>
+        <w:rPr>
+          <w:rStyle w:val="NormalTok"/>
+        </w:rPr>
+        <w:t xml:space="preserve"> </w:t>
+      </w:r>
+      <w:r>
+        <w:rPr>
+          <w:rStyle w:val="PreprocessorTok"/>
+        </w:rPr>
+        <w:t xml:space="preserve">std::</w:t>
+      </w:r>
+      <w:r>
+        <w:rPr>
+          <w:rStyle w:val="NormalTok"/>
+        </w:rPr>
+        <w:t xml:space="preserve">mem</w:t>
+      </w:r>
+      <w:r>
+        <w:rPr>
+          <w:rStyle w:val="OperatorTok"/>
+        </w:rPr>
+        <w:t xml:space="preserve">;</w:t>
+      </w:r>
+      <w:r>
+        <w:br/>
+      </w:r>
+      <w:r>
+        <w:br/>
+      </w:r>
+      <w:r>
+        <w:rPr>
+          <w:rStyle w:val="KeywordTok"/>
+        </w:rPr>
+        <w:t xml:space="preserve">let</w:t>
+      </w:r>
+      <w:r>
+        <w:rPr>
+          <w:rStyle w:val="NormalTok"/>
+        </w:rPr>
+        <w:t xml:space="preserve"> </w:t>
+      </w:r>
+      <w:r>
+        <w:rPr>
+          <w:rStyle w:val="KeywordTok"/>
+        </w:rPr>
+        <w:t xml:space="preserve">mut</w:t>
+      </w:r>
+      <w:r>
+        <w:rPr>
+          <w:rStyle w:val="NormalTok"/>
+        </w:rPr>
+        <w:t xml:space="preserve"> v</w:t>
+      </w:r>
+      <w:r>
+        <w:rPr>
+          <w:rStyle w:val="OperatorTok"/>
+        </w:rPr>
+        <w:t xml:space="preserve">:</w:t>
+      </w:r>
+      <w:r>
+        <w:rPr>
+          <w:rStyle w:val="NormalTok"/>
+        </w:rPr>
+        <w:t xml:space="preserve"> </w:t>
+      </w:r>
+      <w:r>
+        <w:rPr>
+          <w:rStyle w:val="DataTypeTok"/>
+        </w:rPr>
+        <w:t xml:space="preserve">Vec</w:t>
+      </w:r>
+      <w:r>
+        <w:rPr>
+          <w:rStyle w:val="OperatorTok"/>
+        </w:rPr>
+        <w:t xml:space="preserve">&lt;</w:t>
+      </w:r>
+      <w:r>
+        <w:rPr>
+          <w:rStyle w:val="DataTypeTok"/>
+        </w:rPr>
+        <w:t xml:space="preserve">i32</w:t>
+      </w:r>
+      <w:r>
+        <w:rPr>
+          <w:rStyle w:val="OperatorTok"/>
+        </w:rPr>
+        <w:t xml:space="preserve">&gt;</w:t>
+      </w:r>
+      <w:r>
+        <w:rPr>
+          <w:rStyle w:val="NormalTok"/>
+        </w:rPr>
+        <w:t xml:space="preserve"> </w:t>
+      </w:r>
+      <w:r>
+        <w:rPr>
+          <w:rStyle w:val="OperatorTok"/>
+        </w:rPr>
+        <w:t xml:space="preserve">=</w:t>
+      </w:r>
+      <w:r>
+        <w:rPr>
+          <w:rStyle w:val="NormalTok"/>
+        </w:rPr>
+        <w:t xml:space="preserve"> </w:t>
+      </w:r>
+      <w:r>
+        <w:rPr>
+          <w:rStyle w:val="PreprocessorTok"/>
+        </w:rPr>
+        <w:t xml:space="preserve">vec!</w:t>
+      </w:r>
+      <w:r>
+        <w:rPr>
+          <w:rStyle w:val="NormalTok"/>
+        </w:rPr>
+        <w:t xml:space="preserve">[</w:t>
+      </w:r>
+      <w:r>
+        <w:rPr>
+          <w:rStyle w:val="DecValTok"/>
+        </w:rPr>
+        <w:t xml:space="preserve">1</w:t>
+      </w:r>
+      <w:r>
+        <w:rPr>
+          <w:rStyle w:val="OperatorTok"/>
+        </w:rPr>
+        <w:t xml:space="preserve">,</w:t>
+      </w:r>
+      <w:r>
+        <w:rPr>
+          <w:rStyle w:val="NormalTok"/>
+        </w:rPr>
+        <w:t xml:space="preserve"> </w:t>
+      </w:r>
+      <w:r>
+        <w:rPr>
+          <w:rStyle w:val="DecValTok"/>
+        </w:rPr>
+        <w:t xml:space="preserve">2</w:t>
+      </w:r>
+      <w:r>
+        <w:rPr>
+          <w:rStyle w:val="NormalTok"/>
+        </w:rPr>
+        <w:t xml:space="preserve">]</w:t>
+      </w:r>
+      <w:r>
+        <w:rPr>
+          <w:rStyle w:val="OperatorTok"/>
+        </w:rPr>
+        <w:t xml:space="preserve">;</w:t>
+      </w:r>
+      <w:r>
+        <w:br/>
+      </w:r>
+      <w:r>
+        <w:br/>
+      </w:r>
+      <w:r>
+        <w:rPr>
+          <w:rStyle w:val="KeywordTok"/>
+        </w:rPr>
+        <w:t xml:space="preserve">let</w:t>
+      </w:r>
+      <w:r>
+        <w:rPr>
+          <w:rStyle w:val="NormalTok"/>
+        </w:rPr>
+        <w:t xml:space="preserve"> old_v </w:t>
+      </w:r>
+      <w:r>
+        <w:rPr>
+          <w:rStyle w:val="OperatorTok"/>
+        </w:rPr>
+        <w:t xml:space="preserve">=</w:t>
+      </w:r>
+      <w:r>
+        <w:rPr>
+          <w:rStyle w:val="NormalTok"/>
+        </w:rPr>
+        <w:t xml:space="preserve"> </w:t>
+      </w:r>
+      <w:r>
+        <w:rPr>
+          <w:rStyle w:val="PreprocessorTok"/>
+        </w:rPr>
+        <w:t xml:space="preserve">mem::</w:t>
+      </w:r>
+      <w:r>
+        <w:rPr>
+          <w:rStyle w:val="NormalTok"/>
+        </w:rPr>
+        <w:t xml:space="preserve">take(</w:t>
+      </w:r>
+      <w:r>
+        <w:rPr>
+          <w:rStyle w:val="OperatorTok"/>
+        </w:rPr>
+        <w:t xml:space="preserve">&amp;</w:t>
+      </w:r>
+      <w:r>
+        <w:rPr>
+          <w:rStyle w:val="KeywordTok"/>
+        </w:rPr>
+        <w:t xml:space="preserve">mut</w:t>
+      </w:r>
+      <w:r>
+        <w:rPr>
+          <w:rStyle w:val="NormalTok"/>
+        </w:rPr>
+        <w:t xml:space="preserve"> v)</w:t>
+      </w:r>
+      <w:r>
+        <w:rPr>
+          <w:rStyle w:val="OperatorTok"/>
+        </w:rPr>
+        <w:t xml:space="preserve">;</w:t>
+      </w:r>
+      <w:r>
+        <w:br/>
+      </w:r>
+      <w:r>
+        <w:rPr>
+          <w:rStyle w:val="PreprocessorTok"/>
+        </w:rPr>
+        <w:t xml:space="preserve">assert_eq!</w:t>
+      </w:r>
+      <w:r>
+        <w:rPr>
+          <w:rStyle w:val="NormalTok"/>
+        </w:rPr>
+        <w:t xml:space="preserve">(</w:t>
+      </w:r>
+      <w:r>
+        <w:rPr>
+          <w:rStyle w:val="PreprocessorTok"/>
+        </w:rPr>
+        <w:t xml:space="preserve">vec!</w:t>
+      </w:r>
+      <w:r>
+        <w:rPr>
+          <w:rStyle w:val="NormalTok"/>
+        </w:rPr>
+        <w:t xml:space="preserve">[</w:t>
+      </w:r>
+      <w:r>
+        <w:rPr>
+          <w:rStyle w:val="DecValTok"/>
+        </w:rPr>
+        <w:t xml:space="preserve">1</w:t>
+      </w:r>
+      <w:r>
+        <w:rPr>
+          <w:rStyle w:val="OperatorTok"/>
+        </w:rPr>
+        <w:t xml:space="preserve">,</w:t>
+      </w:r>
+      <w:r>
+        <w:rPr>
+          <w:rStyle w:val="NormalTok"/>
+        </w:rPr>
+        <w:t xml:space="preserve"> </w:t>
+      </w:r>
+      <w:r>
+        <w:rPr>
+          <w:rStyle w:val="DecValTok"/>
+        </w:rPr>
+        <w:t xml:space="preserve">2</w:t>
+      </w:r>
+      <w:r>
+        <w:rPr>
+          <w:rStyle w:val="NormalTok"/>
+        </w:rPr>
+        <w:t xml:space="preserve">]</w:t>
+      </w:r>
+      <w:r>
+        <w:rPr>
+          <w:rStyle w:val="OperatorTok"/>
+        </w:rPr>
+        <w:t xml:space="preserve">,</w:t>
+      </w:r>
+      <w:r>
+        <w:rPr>
+          <w:rStyle w:val="NormalTok"/>
+        </w:rPr>
+        <w:t xml:space="preserve"> old_v)</w:t>
+      </w:r>
+      <w:r>
+        <w:rPr>
+          <w:rStyle w:val="OperatorTok"/>
+        </w:rPr>
+        <w:t xml:space="preserve">;</w:t>
+      </w:r>
+      <w:r>
+        <w:br/>
+      </w:r>
+      <w:r>
+        <w:rPr>
+          <w:rStyle w:val="PreprocessorTok"/>
+        </w:rPr>
+        <w:t xml:space="preserve">assert!</w:t>
+      </w:r>
+      <w:r>
+        <w:rPr>
+          <w:rStyle w:val="NormalTok"/>
+        </w:rPr>
+        <w:t xml:space="preserve">(v</w:t>
+      </w:r>
+      <w:r>
+        <w:rPr>
+          <w:rStyle w:val="OperatorTok"/>
+        </w:rPr>
+        <w:t xml:space="preserve">.</w:t>
+      </w:r>
+      <w:r>
+        <w:rPr>
+          <w:rStyle w:val="NormalTok"/>
+        </w:rPr>
+        <w:t xml:space="preserve">is_empty())</w:t>
+      </w:r>
+      <w:r>
+        <w:rPr>
+          <w:rStyle w:val="OperatorTok"/>
+        </w:rPr>
+        <w:t xml:space="preserve">;</w:t>
+      </w:r>
+    </w:p>
     <w:bookmarkEnd w:id="66"/>
     <w:bookmarkStart w:id="67" w:name="replace"/>
     <w:p>
@@ -6276,8 +6783,633 @@
         <w:t xml:space="preserve">Replace</w:t>
       </w:r>
     </w:p>
+    <w:p>
+      <w:pPr>
+        <w:pStyle w:val="FirstParagraph"/>
+      </w:pPr>
+      <w:r>
+        <w:t xml:space="preserve">Replace moves a value into a mutable reference, and returns the value</w:t>
+      </w:r>
+      <w:r>
+        <w:t xml:space="preserve"> </w:t>
+      </w:r>
+      <w:r>
+        <w:t xml:space="preserve">that was previously there.</w:t>
+      </w:r>
+    </w:p>
+    <w:p>
+      <w:pPr>
+        <w:pStyle w:val="SourceCode"/>
+      </w:pPr>
+      <w:r>
+        <w:rPr>
+          <w:rStyle w:val="KeywordTok"/>
+        </w:rPr>
+        <w:t xml:space="preserve">pub</w:t>
+      </w:r>
+      <w:r>
+        <w:rPr>
+          <w:rStyle w:val="NormalTok"/>
+        </w:rPr>
+        <w:t xml:space="preserve"> </w:t>
+      </w:r>
+      <w:r>
+        <w:rPr>
+          <w:rStyle w:val="KeywordTok"/>
+        </w:rPr>
+        <w:t xml:space="preserve">fn</w:t>
+      </w:r>
+      <w:r>
+        <w:rPr>
+          <w:rStyle w:val="NormalTok"/>
+        </w:rPr>
+        <w:t xml:space="preserve"> replace</w:t>
+      </w:r>
+      <w:r>
+        <w:rPr>
+          <w:rStyle w:val="OperatorTok"/>
+        </w:rPr>
+        <w:t xml:space="preserve">&lt;</w:t>
+      </w:r>
+      <w:r>
+        <w:rPr>
+          <w:rStyle w:val="NormalTok"/>
+        </w:rPr>
+        <w:t xml:space="preserve">T</w:t>
+      </w:r>
+      <w:r>
+        <w:rPr>
+          <w:rStyle w:val="OperatorTok"/>
+        </w:rPr>
+        <w:t xml:space="preserve">&gt;</w:t>
+      </w:r>
+      <w:r>
+        <w:rPr>
+          <w:rStyle w:val="NormalTok"/>
+        </w:rPr>
+        <w:t xml:space="preserve">(dest</w:t>
+      </w:r>
+      <w:r>
+        <w:rPr>
+          <w:rStyle w:val="OperatorTok"/>
+        </w:rPr>
+        <w:t xml:space="preserve">:</w:t>
+      </w:r>
+      <w:r>
+        <w:rPr>
+          <w:rStyle w:val="NormalTok"/>
+        </w:rPr>
+        <w:t xml:space="preserve"> </w:t>
+      </w:r>
+      <w:r>
+        <w:rPr>
+          <w:rStyle w:val="OperatorTok"/>
+        </w:rPr>
+        <w:t xml:space="preserve">&amp;</w:t>
+      </w:r>
+      <w:r>
+        <w:rPr>
+          <w:rStyle w:val="KeywordTok"/>
+        </w:rPr>
+        <w:t xml:space="preserve">mut</w:t>
+      </w:r>
+      <w:r>
+        <w:rPr>
+          <w:rStyle w:val="NormalTok"/>
+        </w:rPr>
+        <w:t xml:space="preserve"> T</w:t>
+      </w:r>
+      <w:r>
+        <w:rPr>
+          <w:rStyle w:val="OperatorTok"/>
+        </w:rPr>
+        <w:t xml:space="preserve">,</w:t>
+      </w:r>
+      <w:r>
+        <w:rPr>
+          <w:rStyle w:val="NormalTok"/>
+        </w:rPr>
+        <w:t xml:space="preserve"> src</w:t>
+      </w:r>
+      <w:r>
+        <w:rPr>
+          <w:rStyle w:val="OperatorTok"/>
+        </w:rPr>
+        <w:t xml:space="preserve">:</w:t>
+      </w:r>
+      <w:r>
+        <w:rPr>
+          <w:rStyle w:val="NormalTok"/>
+        </w:rPr>
+        <w:t xml:space="preserve"> T) </w:t>
+      </w:r>
+      <w:r>
+        <w:rPr>
+          <w:rStyle w:val="OperatorTok"/>
+        </w:rPr>
+        <w:t xml:space="preserve">-&gt;</w:t>
+      </w:r>
+      <w:r>
+        <w:rPr>
+          <w:rStyle w:val="NormalTok"/>
+        </w:rPr>
+        <w:t xml:space="preserve"> T</w:t>
+      </w:r>
+    </w:p>
+    <w:p>
+      <w:pPr>
+        <w:pStyle w:val="SourceCode"/>
+      </w:pPr>
+      <w:r>
+        <w:rPr>
+          <w:rStyle w:val="KeywordTok"/>
+        </w:rPr>
+        <w:t xml:space="preserve">use</w:t>
+      </w:r>
+      <w:r>
+        <w:rPr>
+          <w:rStyle w:val="NormalTok"/>
+        </w:rPr>
+        <w:t xml:space="preserve"> </w:t>
+      </w:r>
+      <w:r>
+        <w:rPr>
+          <w:rStyle w:val="PreprocessorTok"/>
+        </w:rPr>
+        <w:t xml:space="preserve">std::</w:t>
+      </w:r>
+      <w:r>
+        <w:rPr>
+          <w:rStyle w:val="NormalTok"/>
+        </w:rPr>
+        <w:t xml:space="preserve">mem</w:t>
+      </w:r>
+      <w:r>
+        <w:rPr>
+          <w:rStyle w:val="OperatorTok"/>
+        </w:rPr>
+        <w:t xml:space="preserve">;</w:t>
+      </w:r>
+      <w:r>
+        <w:br/>
+      </w:r>
+      <w:r>
+        <w:br/>
+      </w:r>
+      <w:r>
+        <w:rPr>
+          <w:rStyle w:val="KeywordTok"/>
+        </w:rPr>
+        <w:t xml:space="preserve">let</w:t>
+      </w:r>
+      <w:r>
+        <w:rPr>
+          <w:rStyle w:val="NormalTok"/>
+        </w:rPr>
+        <w:t xml:space="preserve"> </w:t>
+      </w:r>
+      <w:r>
+        <w:rPr>
+          <w:rStyle w:val="KeywordTok"/>
+        </w:rPr>
+        <w:t xml:space="preserve">mut</w:t>
+      </w:r>
+      <w:r>
+        <w:rPr>
+          <w:rStyle w:val="NormalTok"/>
+        </w:rPr>
+        <w:t xml:space="preserve"> v</w:t>
+      </w:r>
+      <w:r>
+        <w:rPr>
+          <w:rStyle w:val="OperatorTok"/>
+        </w:rPr>
+        <w:t xml:space="preserve">:</w:t>
+      </w:r>
+      <w:r>
+        <w:rPr>
+          <w:rStyle w:val="NormalTok"/>
+        </w:rPr>
+        <w:t xml:space="preserve"> </w:t>
+      </w:r>
+      <w:r>
+        <w:rPr>
+          <w:rStyle w:val="DataTypeTok"/>
+        </w:rPr>
+        <w:t xml:space="preserve">Vec</w:t>
+      </w:r>
+      <w:r>
+        <w:rPr>
+          <w:rStyle w:val="OperatorTok"/>
+        </w:rPr>
+        <w:t xml:space="preserve">&lt;</w:t>
+      </w:r>
+      <w:r>
+        <w:rPr>
+          <w:rStyle w:val="DataTypeTok"/>
+        </w:rPr>
+        <w:t xml:space="preserve">i32</w:t>
+      </w:r>
+      <w:r>
+        <w:rPr>
+          <w:rStyle w:val="OperatorTok"/>
+        </w:rPr>
+        <w:t xml:space="preserve">&gt;</w:t>
+      </w:r>
+      <w:r>
+        <w:rPr>
+          <w:rStyle w:val="NormalTok"/>
+        </w:rPr>
+        <w:t xml:space="preserve"> </w:t>
+      </w:r>
+      <w:r>
+        <w:rPr>
+          <w:rStyle w:val="OperatorTok"/>
+        </w:rPr>
+        <w:t xml:space="preserve">=</w:t>
+      </w:r>
+      <w:r>
+        <w:rPr>
+          <w:rStyle w:val="NormalTok"/>
+        </w:rPr>
+        <w:t xml:space="preserve"> </w:t>
+      </w:r>
+      <w:r>
+        <w:rPr>
+          <w:rStyle w:val="PreprocessorTok"/>
+        </w:rPr>
+        <w:t xml:space="preserve">vec!</w:t>
+      </w:r>
+      <w:r>
+        <w:rPr>
+          <w:rStyle w:val="NormalTok"/>
+        </w:rPr>
+        <w:t xml:space="preserve">[</w:t>
+      </w:r>
+      <w:r>
+        <w:rPr>
+          <w:rStyle w:val="DecValTok"/>
+        </w:rPr>
+        <w:t xml:space="preserve">1</w:t>
+      </w:r>
+      <w:r>
+        <w:rPr>
+          <w:rStyle w:val="OperatorTok"/>
+        </w:rPr>
+        <w:t xml:space="preserve">,</w:t>
+      </w:r>
+      <w:r>
+        <w:rPr>
+          <w:rStyle w:val="NormalTok"/>
+        </w:rPr>
+        <w:t xml:space="preserve"> </w:t>
+      </w:r>
+      <w:r>
+        <w:rPr>
+          <w:rStyle w:val="DecValTok"/>
+        </w:rPr>
+        <w:t xml:space="preserve">2</w:t>
+      </w:r>
+      <w:r>
+        <w:rPr>
+          <w:rStyle w:val="NormalTok"/>
+        </w:rPr>
+        <w:t xml:space="preserve">]</w:t>
+      </w:r>
+      <w:r>
+        <w:rPr>
+          <w:rStyle w:val="OperatorTok"/>
+        </w:rPr>
+        <w:t xml:space="preserve">;</w:t>
+      </w:r>
+      <w:r>
+        <w:br/>
+      </w:r>
+      <w:r>
+        <w:br/>
+      </w:r>
+      <w:r>
+        <w:rPr>
+          <w:rStyle w:val="KeywordTok"/>
+        </w:rPr>
+        <w:t xml:space="preserve">let</w:t>
+      </w:r>
+      <w:r>
+        <w:rPr>
+          <w:rStyle w:val="NormalTok"/>
+        </w:rPr>
+        <w:t xml:space="preserve"> old_v </w:t>
+      </w:r>
+      <w:r>
+        <w:rPr>
+          <w:rStyle w:val="OperatorTok"/>
+        </w:rPr>
+        <w:t xml:space="preserve">=</w:t>
+      </w:r>
+      <w:r>
+        <w:rPr>
+          <w:rStyle w:val="NormalTok"/>
+        </w:rPr>
+        <w:t xml:space="preserve"> </w:t>
+      </w:r>
+      <w:r>
+        <w:rPr>
+          <w:rStyle w:val="PreprocessorTok"/>
+        </w:rPr>
+        <w:t xml:space="preserve">mem::</w:t>
+      </w:r>
+      <w:r>
+        <w:rPr>
+          <w:rStyle w:val="NormalTok"/>
+        </w:rPr>
+        <w:t xml:space="preserve">replace(</w:t>
+      </w:r>
+      <w:r>
+        <w:rPr>
+          <w:rStyle w:val="OperatorTok"/>
+        </w:rPr>
+        <w:t xml:space="preserve">&amp;</w:t>
+      </w:r>
+      <w:r>
+        <w:rPr>
+          <w:rStyle w:val="KeywordTok"/>
+        </w:rPr>
+        <w:t xml:space="preserve">mut</w:t>
+      </w:r>
+      <w:r>
+        <w:rPr>
+          <w:rStyle w:val="NormalTok"/>
+        </w:rPr>
+        <w:t xml:space="preserve"> v</w:t>
+      </w:r>
+      <w:r>
+        <w:rPr>
+          <w:rStyle w:val="OperatorTok"/>
+        </w:rPr>
+        <w:t xml:space="preserve">,</w:t>
+      </w:r>
+      <w:r>
+        <w:rPr>
+          <w:rStyle w:val="NormalTok"/>
+        </w:rPr>
+        <w:t xml:space="preserve"> </w:t>
+      </w:r>
+      <w:r>
+        <w:rPr>
+          <w:rStyle w:val="PreprocessorTok"/>
+        </w:rPr>
+        <w:t xml:space="preserve">vec!</w:t>
+      </w:r>
+      <w:r>
+        <w:rPr>
+          <w:rStyle w:val="NormalTok"/>
+        </w:rPr>
+        <w:t xml:space="preserve">[</w:t>
+      </w:r>
+      <w:r>
+        <w:rPr>
+          <w:rStyle w:val="DecValTok"/>
+        </w:rPr>
+        <w:t xml:space="preserve">3</w:t>
+      </w:r>
+      <w:r>
+        <w:rPr>
+          <w:rStyle w:val="OperatorTok"/>
+        </w:rPr>
+        <w:t xml:space="preserve">,</w:t>
+      </w:r>
+      <w:r>
+        <w:rPr>
+          <w:rStyle w:val="NormalTok"/>
+        </w:rPr>
+        <w:t xml:space="preserve"> </w:t>
+      </w:r>
+      <w:r>
+        <w:rPr>
+          <w:rStyle w:val="DecValTok"/>
+        </w:rPr>
+        <w:t xml:space="preserve">4</w:t>
+      </w:r>
+      <w:r>
+        <w:rPr>
+          <w:rStyle w:val="OperatorTok"/>
+        </w:rPr>
+        <w:t xml:space="preserve">,</w:t>
+      </w:r>
+      <w:r>
+        <w:rPr>
+          <w:rStyle w:val="NormalTok"/>
+        </w:rPr>
+        <w:t xml:space="preserve"> </w:t>
+      </w:r>
+      <w:r>
+        <w:rPr>
+          <w:rStyle w:val="DecValTok"/>
+        </w:rPr>
+        <w:t xml:space="preserve">5</w:t>
+      </w:r>
+      <w:r>
+        <w:rPr>
+          <w:rStyle w:val="NormalTok"/>
+        </w:rPr>
+        <w:t xml:space="preserve">])</w:t>
+      </w:r>
+      <w:r>
+        <w:rPr>
+          <w:rStyle w:val="OperatorTok"/>
+        </w:rPr>
+        <w:t xml:space="preserve">;</w:t>
+      </w:r>
+      <w:r>
+        <w:br/>
+      </w:r>
+      <w:r>
+        <w:rPr>
+          <w:rStyle w:val="PreprocessorTok"/>
+        </w:rPr>
+        <w:t xml:space="preserve">assert_eq!</w:t>
+      </w:r>
+      <w:r>
+        <w:rPr>
+          <w:rStyle w:val="NormalTok"/>
+        </w:rPr>
+        <w:t xml:space="preserve">(</w:t>
+      </w:r>
+      <w:r>
+        <w:rPr>
+          <w:rStyle w:val="PreprocessorTok"/>
+        </w:rPr>
+        <w:t xml:space="preserve">vec!</w:t>
+      </w:r>
+      <w:r>
+        <w:rPr>
+          <w:rStyle w:val="NormalTok"/>
+        </w:rPr>
+        <w:t xml:space="preserve">[</w:t>
+      </w:r>
+      <w:r>
+        <w:rPr>
+          <w:rStyle w:val="DecValTok"/>
+        </w:rPr>
+        <w:t xml:space="preserve">1</w:t>
+      </w:r>
+      <w:r>
+        <w:rPr>
+          <w:rStyle w:val="OperatorTok"/>
+        </w:rPr>
+        <w:t xml:space="preserve">,</w:t>
+      </w:r>
+      <w:r>
+        <w:rPr>
+          <w:rStyle w:val="NormalTok"/>
+        </w:rPr>
+        <w:t xml:space="preserve"> </w:t>
+      </w:r>
+      <w:r>
+        <w:rPr>
+          <w:rStyle w:val="DecValTok"/>
+        </w:rPr>
+        <w:t xml:space="preserve">2</w:t>
+      </w:r>
+      <w:r>
+        <w:rPr>
+          <w:rStyle w:val="NormalTok"/>
+        </w:rPr>
+        <w:t xml:space="preserve">]</w:t>
+      </w:r>
+      <w:r>
+        <w:rPr>
+          <w:rStyle w:val="OperatorTok"/>
+        </w:rPr>
+        <w:t xml:space="preserve">,</w:t>
+      </w:r>
+      <w:r>
+        <w:rPr>
+          <w:rStyle w:val="NormalTok"/>
+        </w:rPr>
+        <w:t xml:space="preserve"> old_v)</w:t>
+      </w:r>
+      <w:r>
+        <w:rPr>
+          <w:rStyle w:val="OperatorTok"/>
+        </w:rPr>
+        <w:t xml:space="preserve">;</w:t>
+      </w:r>
+      <w:r>
+        <w:br/>
+      </w:r>
+      <w:r>
+        <w:rPr>
+          <w:rStyle w:val="PreprocessorTok"/>
+        </w:rPr>
+        <w:t xml:space="preserve">assert_eq!</w:t>
+      </w:r>
+      <w:r>
+        <w:rPr>
+          <w:rStyle w:val="NormalTok"/>
+        </w:rPr>
+        <w:t xml:space="preserve">(</w:t>
+      </w:r>
+      <w:r>
+        <w:rPr>
+          <w:rStyle w:val="PreprocessorTok"/>
+        </w:rPr>
+        <w:t xml:space="preserve">vec!</w:t>
+      </w:r>
+      <w:r>
+        <w:rPr>
+          <w:rStyle w:val="NormalTok"/>
+        </w:rPr>
+        <w:t xml:space="preserve">[</w:t>
+      </w:r>
+      <w:r>
+        <w:rPr>
+          <w:rStyle w:val="DecValTok"/>
+        </w:rPr>
+        <w:t xml:space="preserve">3</w:t>
+      </w:r>
+      <w:r>
+        <w:rPr>
+          <w:rStyle w:val="OperatorTok"/>
+        </w:rPr>
+        <w:t xml:space="preserve">,</w:t>
+      </w:r>
+      <w:r>
+        <w:rPr>
+          <w:rStyle w:val="NormalTok"/>
+        </w:rPr>
+        <w:t xml:space="preserve"> </w:t>
+      </w:r>
+      <w:r>
+        <w:rPr>
+          <w:rStyle w:val="DecValTok"/>
+        </w:rPr>
+        <w:t xml:space="preserve">4</w:t>
+      </w:r>
+      <w:r>
+        <w:rPr>
+          <w:rStyle w:val="OperatorTok"/>
+        </w:rPr>
+        <w:t xml:space="preserve">,</w:t>
+      </w:r>
+      <w:r>
+        <w:rPr>
+          <w:rStyle w:val="NormalTok"/>
+        </w:rPr>
+        <w:t xml:space="preserve"> </w:t>
+      </w:r>
+      <w:r>
+        <w:rPr>
+          <w:rStyle w:val="DecValTok"/>
+        </w:rPr>
+        <w:t xml:space="preserve">5</w:t>
+      </w:r>
+      <w:r>
+        <w:rPr>
+          <w:rStyle w:val="NormalTok"/>
+        </w:rPr>
+        <w:t xml:space="preserve">]</w:t>
+      </w:r>
+      <w:r>
+        <w:rPr>
+          <w:rStyle w:val="OperatorTok"/>
+        </w:rPr>
+        <w:t xml:space="preserve">,</w:t>
+      </w:r>
+      <w:r>
+        <w:rPr>
+          <w:rStyle w:val="NormalTok"/>
+        </w:rPr>
+        <w:t xml:space="preserve"> v)</w:t>
+      </w:r>
+      <w:r>
+        <w:rPr>
+          <w:rStyle w:val="OperatorTok"/>
+        </w:rPr>
+        <w:t xml:space="preserve">;</w:t>
+      </w:r>
+    </w:p>
     <w:bookmarkEnd w:id="67"/>
-    <w:bookmarkStart w:id="68" w:name="transmute"/>
+    <w:bookmarkEnd w:id="68"/>
+    <w:bookmarkStart w:id="70" w:name="smart-pointers"/>
+    <w:p>
+      <w:pPr>
+        <w:pStyle w:val="Heading2"/>
+      </w:pPr>
+      <w:r>
+        <w:rPr>
+          <w:rStyle w:val="SectionNumber"/>
+        </w:rPr>
+        <w:t xml:space="preserve">1.20</w:t>
+      </w:r>
+      <w:r>
+        <w:tab/>
+      </w:r>
+      <w:r>
+        <w:t xml:space="preserve">Smart Pointers</w:t>
+      </w:r>
+    </w:p>
+    <w:bookmarkStart w:id="69" w:name="box"/>
     <w:p>
       <w:pPr>
         <w:pStyle w:val="Heading3"/>
@@ -6286,35 +7418,387 @@
         <w:rPr>
           <w:rStyle w:val="SectionNumber"/>
         </w:rPr>
-        <w:t xml:space="preserve">1.19.4</w:t>
+        <w:t xml:space="preserve">1.20.1</w:t>
       </w:r>
       <w:r>
         <w:tab/>
       </w:r>
       <w:r>
-        <w:t xml:space="preserve">Transmute</w:t>
-      </w:r>
-    </w:p>
-    <w:bookmarkEnd w:id="68"/>
+        <w:t xml:space="preserve">Box</w:t>
+      </w:r>
+    </w:p>
+    <w:p>
+      <w:pPr>
+        <w:pStyle w:val="FirstParagraph"/>
+      </w:pPr>
+      <w:r>
+        <w:t xml:space="preserve">Box is a smart pointer that points to data on the heap. Box is analogous</w:t>
+      </w:r>
+      <w:r>
+        <w:t xml:space="preserve"> </w:t>
+      </w:r>
+      <w:r>
+        <w:t xml:space="preserve">to C++’s</w:t>
+      </w:r>
+      <w:r>
+        <w:t xml:space="preserve"> </w:t>
+      </w:r>
+      <w:r>
+        <w:rPr>
+          <w:rStyle w:val="VerbatimChar"/>
+        </w:rPr>
+        <w:t xml:space="preserve">std::unique_ptr</w:t>
+      </w:r>
+      <w:r>
+        <w:t xml:space="preserve"> </w:t>
+      </w:r>
+      <w:r>
+        <w:t xml:space="preserve">in that it is a pointer for data on the heap.</w:t>
+      </w:r>
+    </w:p>
+    <w:p>
+      <w:pPr>
+        <w:pStyle w:val="SourceCode"/>
+      </w:pPr>
+      <w:r>
+        <w:rPr>
+          <w:rStyle w:val="KeywordTok"/>
+        </w:rPr>
+        <w:t xml:space="preserve">let</w:t>
+      </w:r>
+      <w:r>
+        <w:rPr>
+          <w:rStyle w:val="NormalTok"/>
+        </w:rPr>
+        <w:t xml:space="preserve"> five </w:t>
+      </w:r>
+      <w:r>
+        <w:rPr>
+          <w:rStyle w:val="OperatorTok"/>
+        </w:rPr>
+        <w:t xml:space="preserve">=</w:t>
+      </w:r>
+      <w:r>
+        <w:rPr>
+          <w:rStyle w:val="NormalTok"/>
+        </w:rPr>
+        <w:t xml:space="preserve"> </w:t>
+      </w:r>
+      <w:r>
+        <w:rPr>
+          <w:rStyle w:val="DataTypeTok"/>
+        </w:rPr>
+        <w:t xml:space="preserve">Box</w:t>
+      </w:r>
+      <w:r>
+        <w:rPr>
+          <w:rStyle w:val="PreprocessorTok"/>
+        </w:rPr>
+        <w:t xml:space="preserve">::</w:t>
+      </w:r>
+      <w:r>
+        <w:rPr>
+          <w:rStyle w:val="NormalTok"/>
+        </w:rPr>
+        <w:t xml:space="preserve">new(</w:t>
+      </w:r>
+      <w:r>
+        <w:rPr>
+          <w:rStyle w:val="DecValTok"/>
+        </w:rPr>
+        <w:t xml:space="preserve">5</w:t>
+      </w:r>
+      <w:r>
+        <w:rPr>
+          <w:rStyle w:val="NormalTok"/>
+        </w:rPr>
+        <w:t xml:space="preserve">)</w:t>
+      </w:r>
+      <w:r>
+        <w:rPr>
+          <w:rStyle w:val="OperatorTok"/>
+        </w:rPr>
+        <w:t xml:space="preserve">;</w:t>
+      </w:r>
+      <w:r>
+        <w:rPr>
+          <w:rStyle w:val="NormalTok"/>
+        </w:rPr>
+        <w:t xml:space="preserve"> </w:t>
+      </w:r>
+      <w:r>
+        <w:rPr>
+          <w:rStyle w:val="CommentTok"/>
+        </w:rPr>
+        <w:t xml:space="preserve">// create a new pointer</w:t>
+      </w:r>
+    </w:p>
+    <w:p>
+      <w:pPr>
+        <w:pStyle w:val="FirstParagraph"/>
+      </w:pPr>
+      <w:r>
+        <w:t xml:space="preserve">This is useful for data that doesn’t have a size that is known at</w:t>
+      </w:r>
+      <w:r>
+        <w:t xml:space="preserve"> </w:t>
+      </w:r>
+      <w:r>
+        <w:t xml:space="preserve">compile time:</w:t>
+      </w:r>
+    </w:p>
+    <w:p>
+      <w:pPr>
+        <w:pStyle w:val="SourceCode"/>
+      </w:pPr>
+      <w:r>
+        <w:rPr>
+          <w:rStyle w:val="KeywordTok"/>
+        </w:rPr>
+        <w:t xml:space="preserve">enum</w:t>
+      </w:r>
+      <w:r>
+        <w:rPr>
+          <w:rStyle w:val="NormalTok"/>
+        </w:rPr>
+        <w:t xml:space="preserve"> List </w:t>
+      </w:r>
+      <w:r>
+        <w:rPr>
+          <w:rStyle w:val="OperatorTok"/>
+        </w:rPr>
+        <w:t xml:space="preserve">{</w:t>
+      </w:r>
+      <w:r>
+        <w:br/>
+      </w:r>
+      <w:r>
+        <w:rPr>
+          <w:rStyle w:val="NormalTok"/>
+        </w:rPr>
+        <w:t xml:space="preserve">  </w:t>
+      </w:r>
+      <w:r>
+        <w:rPr>
+          <w:rStyle w:val="ConstantTok"/>
+        </w:rPr>
+        <w:t xml:space="preserve">Cons</w:t>
+      </w:r>
+      <w:r>
+        <w:rPr>
+          <w:rStyle w:val="NormalTok"/>
+        </w:rPr>
+        <w:t xml:space="preserve">(</w:t>
+      </w:r>
+      <w:r>
+        <w:rPr>
+          <w:rStyle w:val="DataTypeTok"/>
+        </w:rPr>
+        <w:t xml:space="preserve">i32</w:t>
+      </w:r>
+      <w:r>
+        <w:rPr>
+          <w:rStyle w:val="OperatorTok"/>
+        </w:rPr>
+        <w:t xml:space="preserve">,</w:t>
+      </w:r>
+      <w:r>
+        <w:rPr>
+          <w:rStyle w:val="NormalTok"/>
+        </w:rPr>
+        <w:t xml:space="preserve"> </w:t>
+      </w:r>
+      <w:r>
+        <w:rPr>
+          <w:rStyle w:val="DataTypeTok"/>
+        </w:rPr>
+        <w:t xml:space="preserve">Box</w:t>
+      </w:r>
+      <w:r>
+        <w:rPr>
+          <w:rStyle w:val="OperatorTok"/>
+        </w:rPr>
+        <w:t xml:space="preserve">&lt;</w:t>
+      </w:r>
+      <w:r>
+        <w:rPr>
+          <w:rStyle w:val="NormalTok"/>
+        </w:rPr>
+        <w:t xml:space="preserve">List</w:t>
+      </w:r>
+      <w:r>
+        <w:rPr>
+          <w:rStyle w:val="OperatorTok"/>
+        </w:rPr>
+        <w:t xml:space="preserve">&gt;</w:t>
+      </w:r>
+      <w:r>
+        <w:rPr>
+          <w:rStyle w:val="NormalTok"/>
+        </w:rPr>
+        <w:t xml:space="preserve">)</w:t>
+      </w:r>
+      <w:r>
+        <w:rPr>
+          <w:rStyle w:val="OperatorTok"/>
+        </w:rPr>
+        <w:t xml:space="preserve">,</w:t>
+      </w:r>
+      <w:r>
+        <w:br/>
+      </w:r>
+      <w:r>
+        <w:rPr>
+          <w:rStyle w:val="NormalTok"/>
+        </w:rPr>
+        <w:t xml:space="preserve">  </w:t>
+      </w:r>
+      <w:r>
+        <w:rPr>
+          <w:rStyle w:val="ConstantTok"/>
+        </w:rPr>
+        <w:t xml:space="preserve">Nil</w:t>
+      </w:r>
+      <w:r>
+        <w:rPr>
+          <w:rStyle w:val="OperatorTok"/>
+        </w:rPr>
+        <w:t xml:space="preserve">,</w:t>
+      </w:r>
+      <w:r>
+        <w:br/>
+      </w:r>
+      <w:r>
+        <w:rPr>
+          <w:rStyle w:val="OperatorTok"/>
+        </w:rPr>
+        <w:t xml:space="preserve">}</w:t>
+      </w:r>
+      <w:r>
+        <w:rPr>
+          <w:rStyle w:val="NormalTok"/>
+        </w:rPr>
+        <w:t xml:space="preserve"> </w:t>
+      </w:r>
+      <w:r>
+        <w:rPr>
+          <w:rStyle w:val="CommentTok"/>
+        </w:rPr>
+        <w:t xml:space="preserve">// this compiles because data on the heap can be unsized</w:t>
+      </w:r>
+      <w:r>
+        <w:br/>
+      </w:r>
+      <w:r>
+        <w:br/>
+      </w:r>
+      <w:r>
+        <w:rPr>
+          <w:rStyle w:val="KeywordTok"/>
+        </w:rPr>
+        <w:t xml:space="preserve">enum</w:t>
+      </w:r>
+      <w:r>
+        <w:rPr>
+          <w:rStyle w:val="NormalTok"/>
+        </w:rPr>
+        <w:t xml:space="preserve"> List </w:t>
+      </w:r>
+      <w:r>
+        <w:rPr>
+          <w:rStyle w:val="OperatorTok"/>
+        </w:rPr>
+        <w:t xml:space="preserve">{</w:t>
+      </w:r>
+      <w:r>
+        <w:br/>
+      </w:r>
+      <w:r>
+        <w:rPr>
+          <w:rStyle w:val="NormalTok"/>
+        </w:rPr>
+        <w:t xml:space="preserve">  </w:t>
+      </w:r>
+      <w:r>
+        <w:rPr>
+          <w:rStyle w:val="ConstantTok"/>
+        </w:rPr>
+        <w:t xml:space="preserve">Cons</w:t>
+      </w:r>
+      <w:r>
+        <w:rPr>
+          <w:rStyle w:val="NormalTok"/>
+        </w:rPr>
+        <w:t xml:space="preserve">(</w:t>
+      </w:r>
+      <w:r>
+        <w:rPr>
+          <w:rStyle w:val="DataTypeTok"/>
+        </w:rPr>
+        <w:t xml:space="preserve">i32</w:t>
+      </w:r>
+      <w:r>
+        <w:rPr>
+          <w:rStyle w:val="OperatorTok"/>
+        </w:rPr>
+        <w:t xml:space="preserve">,</w:t>
+      </w:r>
+      <w:r>
+        <w:rPr>
+          <w:rStyle w:val="NormalTok"/>
+        </w:rPr>
+        <w:t xml:space="preserve"> List)</w:t>
+      </w:r>
+      <w:r>
+        <w:rPr>
+          <w:rStyle w:val="OperatorTok"/>
+        </w:rPr>
+        <w:t xml:space="preserve">,</w:t>
+      </w:r>
+      <w:r>
+        <w:br/>
+      </w:r>
+      <w:r>
+        <w:rPr>
+          <w:rStyle w:val="NormalTok"/>
+        </w:rPr>
+        <w:t xml:space="preserve">  </w:t>
+      </w:r>
+      <w:r>
+        <w:rPr>
+          <w:rStyle w:val="ConstantTok"/>
+        </w:rPr>
+        <w:t xml:space="preserve">Nil</w:t>
+      </w:r>
+      <w:r>
+        <w:rPr>
+          <w:rStyle w:val="OperatorTok"/>
+        </w:rPr>
+        <w:t xml:space="preserve">,</w:t>
+      </w:r>
+      <w:r>
+        <w:br/>
+      </w:r>
+      <w:r>
+        <w:rPr>
+          <w:rStyle w:val="OperatorTok"/>
+        </w:rPr>
+        <w:t xml:space="preserve">}</w:t>
+      </w:r>
+      <w:r>
+        <w:rPr>
+          <w:rStyle w:val="NormalTok"/>
+        </w:rPr>
+        <w:t xml:space="preserve"> </w:t>
+      </w:r>
+      <w:r>
+        <w:rPr>
+          <w:rStyle w:val="CommentTok"/>
+        </w:rPr>
+        <w:t xml:space="preserve">// the compiler doesn't accept unsized values on the stack</w:t>
+      </w:r>
+    </w:p>
     <w:bookmarkEnd w:id="69"/>
-    <w:bookmarkStart w:id="70" w:name="smart-pointers"/>
-    <w:p>
-      <w:pPr>
-        <w:pStyle w:val="Heading2"/>
-      </w:pPr>
-      <w:r>
-        <w:rPr>
-          <w:rStyle w:val="SectionNumber"/>
-        </w:rPr>
-        <w:t xml:space="preserve">1.20</w:t>
-      </w:r>
-      <w:r>
-        <w:tab/>
-      </w:r>
-      <w:r>
-        <w:t xml:space="preserve">Smart Pointers</w:t>
-      </w:r>
-    </w:p>
     <w:bookmarkEnd w:id="70"/>
     <w:bookmarkEnd w:id="71"/>
     <w:bookmarkStart w:id="73" w:name="macros-for-rust"/>
@@ -13976,7 +15460,7 @@
     <w:bookmarkEnd w:id="92"/>
     <w:bookmarkEnd w:id="93"/>
     <w:bookmarkEnd w:id="94"/>
-    <w:bookmarkStart w:id="122" w:name="trees"/>
+    <w:bookmarkStart w:id="150" w:name="arrays"/>
     <w:p>
       <w:pPr>
         <w:pStyle w:val="Heading1"/>
@@ -13991,10 +15475,10 @@
         <w:tab/>
       </w:r>
       <w:r>
-        <w:t xml:space="preserve">Trees</w:t>
-      </w:r>
-    </w:p>
-    <w:bookmarkStart w:id="104" w:name="same-tree"/>
+        <w:t xml:space="preserve">Arrays</w:t>
+      </w:r>
+    </w:p>
+    <w:bookmarkStart w:id="99" w:name="example"/>
     <w:p>
       <w:pPr>
         <w:pStyle w:val="Heading2"/>
@@ -14009,7 +15493,7 @@
         <w:tab/>
       </w:r>
       <w:r>
-        <w:t xml:space="preserve">Same Tree</w:t>
+        <w:t xml:space="preserve">Example</w:t>
       </w:r>
     </w:p>
     <w:bookmarkStart w:id="95" w:name="problem"/>
@@ -14028,20 +15512,6 @@
       </w:r>
       <w:r>
         <w:t xml:space="preserve">Problem</w:t>
-      </w:r>
-    </w:p>
-    <w:p>
-      <w:pPr>
-        <w:pStyle w:val="BlockText"/>
-      </w:pPr>
-      <w:r>
-        <w:t xml:space="preserve">Given the roots of two binary trees p and q, write a function to check if they are the same or not.</w:t>
-      </w:r>
-      <w:r>
-        <w:t xml:space="preserve"> </w:t>
-      </w:r>
-      <w:r>
-        <w:t xml:space="preserve">Two binary trees are considered the same if they are structurally identical, and the nodes have the same value.</w:t>
       </w:r>
     </w:p>
     <w:bookmarkEnd w:id="95"/>
@@ -14055,6 +15525,1084 @@
           <w:rStyle w:val="SectionNumber"/>
         </w:rPr>
         <w:t xml:space="preserve">5.1.2</w:t>
+      </w:r>
+      <w:r>
+        <w:tab/>
+      </w:r>
+      <w:r>
+        <w:t xml:space="preserve">Intuition</w:t>
+      </w:r>
+    </w:p>
+    <w:bookmarkEnd w:id="96"/>
+    <w:bookmarkStart w:id="97" w:name="test-cases"/>
+    <w:p>
+      <w:pPr>
+        <w:pStyle w:val="Heading3"/>
+      </w:pPr>
+      <w:r>
+        <w:rPr>
+          <w:rStyle w:val="SectionNumber"/>
+        </w:rPr>
+        <w:t xml:space="preserve">5.1.3</w:t>
+      </w:r>
+      <w:r>
+        <w:tab/>
+      </w:r>
+      <w:r>
+        <w:t xml:space="preserve">Test Cases</w:t>
+      </w:r>
+    </w:p>
+    <w:bookmarkEnd w:id="97"/>
+    <w:bookmarkStart w:id="98" w:name="answer"/>
+    <w:p>
+      <w:pPr>
+        <w:pStyle w:val="Heading3"/>
+      </w:pPr>
+      <w:r>
+        <w:rPr>
+          <w:rStyle w:val="SectionNumber"/>
+        </w:rPr>
+        <w:t xml:space="preserve">5.1.4</w:t>
+      </w:r>
+      <w:r>
+        <w:tab/>
+      </w:r>
+      <w:r>
+        <w:t xml:space="preserve">Answer</w:t>
+      </w:r>
+    </w:p>
+    <w:bookmarkEnd w:id="98"/>
+    <w:bookmarkEnd w:id="99"/>
+    <w:bookmarkStart w:id="104" w:name="example"/>
+    <w:p>
+      <w:pPr>
+        <w:pStyle w:val="Heading2"/>
+      </w:pPr>
+      <w:r>
+        <w:rPr>
+          <w:rStyle w:val="SectionNumber"/>
+        </w:rPr>
+        <w:t xml:space="preserve">5.2</w:t>
+      </w:r>
+      <w:r>
+        <w:tab/>
+      </w:r>
+      <w:r>
+        <w:t xml:space="preserve">Example</w:t>
+      </w:r>
+    </w:p>
+    <w:bookmarkStart w:id="100" w:name="problem"/>
+    <w:p>
+      <w:pPr>
+        <w:pStyle w:val="Heading3"/>
+      </w:pPr>
+      <w:r>
+        <w:rPr>
+          <w:rStyle w:val="SectionNumber"/>
+        </w:rPr>
+        <w:t xml:space="preserve">5.2.1</w:t>
+      </w:r>
+      <w:r>
+        <w:tab/>
+      </w:r>
+      <w:r>
+        <w:t xml:space="preserve">Problem</w:t>
+      </w:r>
+    </w:p>
+    <w:bookmarkEnd w:id="100"/>
+    <w:bookmarkStart w:id="101" w:name="intuition"/>
+    <w:p>
+      <w:pPr>
+        <w:pStyle w:val="Heading3"/>
+      </w:pPr>
+      <w:r>
+        <w:rPr>
+          <w:rStyle w:val="SectionNumber"/>
+        </w:rPr>
+        <w:t xml:space="preserve">5.2.2</w:t>
+      </w:r>
+      <w:r>
+        <w:tab/>
+      </w:r>
+      <w:r>
+        <w:t xml:space="preserve">Intuition</w:t>
+      </w:r>
+    </w:p>
+    <w:bookmarkEnd w:id="101"/>
+    <w:bookmarkStart w:id="102" w:name="test-cases"/>
+    <w:p>
+      <w:pPr>
+        <w:pStyle w:val="Heading3"/>
+      </w:pPr>
+      <w:r>
+        <w:rPr>
+          <w:rStyle w:val="SectionNumber"/>
+        </w:rPr>
+        <w:t xml:space="preserve">5.2.3</w:t>
+      </w:r>
+      <w:r>
+        <w:tab/>
+      </w:r>
+      <w:r>
+        <w:t xml:space="preserve">Test Cases</w:t>
+      </w:r>
+    </w:p>
+    <w:bookmarkEnd w:id="102"/>
+    <w:bookmarkStart w:id="103" w:name="answer"/>
+    <w:p>
+      <w:pPr>
+        <w:pStyle w:val="Heading3"/>
+      </w:pPr>
+      <w:r>
+        <w:rPr>
+          <w:rStyle w:val="SectionNumber"/>
+        </w:rPr>
+        <w:t xml:space="preserve">5.2.4</w:t>
+      </w:r>
+      <w:r>
+        <w:tab/>
+      </w:r>
+      <w:r>
+        <w:t xml:space="preserve">Answer</w:t>
+      </w:r>
+    </w:p>
+    <w:bookmarkEnd w:id="103"/>
+    <w:bookmarkEnd w:id="104"/>
+    <w:bookmarkStart w:id="109" w:name="example"/>
+    <w:p>
+      <w:pPr>
+        <w:pStyle w:val="Heading2"/>
+      </w:pPr>
+      <w:r>
+        <w:rPr>
+          <w:rStyle w:val="SectionNumber"/>
+        </w:rPr>
+        <w:t xml:space="preserve">5.3</w:t>
+      </w:r>
+      <w:r>
+        <w:tab/>
+      </w:r>
+      <w:r>
+        <w:t xml:space="preserve">Example</w:t>
+      </w:r>
+    </w:p>
+    <w:bookmarkStart w:id="105" w:name="problem"/>
+    <w:p>
+      <w:pPr>
+        <w:pStyle w:val="Heading3"/>
+      </w:pPr>
+      <w:r>
+        <w:rPr>
+          <w:rStyle w:val="SectionNumber"/>
+        </w:rPr>
+        <w:t xml:space="preserve">5.3.1</w:t>
+      </w:r>
+      <w:r>
+        <w:tab/>
+      </w:r>
+      <w:r>
+        <w:t xml:space="preserve">Problem</w:t>
+      </w:r>
+    </w:p>
+    <w:bookmarkEnd w:id="105"/>
+    <w:bookmarkStart w:id="106" w:name="intuition"/>
+    <w:p>
+      <w:pPr>
+        <w:pStyle w:val="Heading3"/>
+      </w:pPr>
+      <w:r>
+        <w:rPr>
+          <w:rStyle w:val="SectionNumber"/>
+        </w:rPr>
+        <w:t xml:space="preserve">5.3.2</w:t>
+      </w:r>
+      <w:r>
+        <w:tab/>
+      </w:r>
+      <w:r>
+        <w:t xml:space="preserve">Intuition</w:t>
+      </w:r>
+    </w:p>
+    <w:bookmarkEnd w:id="106"/>
+    <w:bookmarkStart w:id="107" w:name="test-cases"/>
+    <w:p>
+      <w:pPr>
+        <w:pStyle w:val="Heading3"/>
+      </w:pPr>
+      <w:r>
+        <w:rPr>
+          <w:rStyle w:val="SectionNumber"/>
+        </w:rPr>
+        <w:t xml:space="preserve">5.3.3</w:t>
+      </w:r>
+      <w:r>
+        <w:tab/>
+      </w:r>
+      <w:r>
+        <w:t xml:space="preserve">Test Cases</w:t>
+      </w:r>
+    </w:p>
+    <w:bookmarkEnd w:id="107"/>
+    <w:bookmarkStart w:id="108" w:name="answer"/>
+    <w:p>
+      <w:pPr>
+        <w:pStyle w:val="Heading3"/>
+      </w:pPr>
+      <w:r>
+        <w:rPr>
+          <w:rStyle w:val="SectionNumber"/>
+        </w:rPr>
+        <w:t xml:space="preserve">5.3.4</w:t>
+      </w:r>
+      <w:r>
+        <w:tab/>
+      </w:r>
+      <w:r>
+        <w:t xml:space="preserve">Answer</w:t>
+      </w:r>
+    </w:p>
+    <w:bookmarkEnd w:id="108"/>
+    <w:bookmarkEnd w:id="109"/>
+    <w:bookmarkStart w:id="114" w:name="example"/>
+    <w:p>
+      <w:pPr>
+        <w:pStyle w:val="Heading2"/>
+      </w:pPr>
+      <w:r>
+        <w:rPr>
+          <w:rStyle w:val="SectionNumber"/>
+        </w:rPr>
+        <w:t xml:space="preserve">5.4</w:t>
+      </w:r>
+      <w:r>
+        <w:tab/>
+      </w:r>
+      <w:r>
+        <w:t xml:space="preserve">Example</w:t>
+      </w:r>
+    </w:p>
+    <w:bookmarkStart w:id="110" w:name="problem"/>
+    <w:p>
+      <w:pPr>
+        <w:pStyle w:val="Heading3"/>
+      </w:pPr>
+      <w:r>
+        <w:rPr>
+          <w:rStyle w:val="SectionNumber"/>
+        </w:rPr>
+        <w:t xml:space="preserve">5.4.1</w:t>
+      </w:r>
+      <w:r>
+        <w:tab/>
+      </w:r>
+      <w:r>
+        <w:t xml:space="preserve">Problem</w:t>
+      </w:r>
+    </w:p>
+    <w:bookmarkEnd w:id="110"/>
+    <w:bookmarkStart w:id="111" w:name="intuition"/>
+    <w:p>
+      <w:pPr>
+        <w:pStyle w:val="Heading3"/>
+      </w:pPr>
+      <w:r>
+        <w:rPr>
+          <w:rStyle w:val="SectionNumber"/>
+        </w:rPr>
+        <w:t xml:space="preserve">5.4.2</w:t>
+      </w:r>
+      <w:r>
+        <w:tab/>
+      </w:r>
+      <w:r>
+        <w:t xml:space="preserve">Intuition</w:t>
+      </w:r>
+    </w:p>
+    <w:bookmarkEnd w:id="111"/>
+    <w:bookmarkStart w:id="112" w:name="test-cases"/>
+    <w:p>
+      <w:pPr>
+        <w:pStyle w:val="Heading3"/>
+      </w:pPr>
+      <w:r>
+        <w:rPr>
+          <w:rStyle w:val="SectionNumber"/>
+        </w:rPr>
+        <w:t xml:space="preserve">5.4.3</w:t>
+      </w:r>
+      <w:r>
+        <w:tab/>
+      </w:r>
+      <w:r>
+        <w:t xml:space="preserve">Test Cases</w:t>
+      </w:r>
+    </w:p>
+    <w:bookmarkEnd w:id="112"/>
+    <w:bookmarkStart w:id="113" w:name="answer"/>
+    <w:p>
+      <w:pPr>
+        <w:pStyle w:val="Heading3"/>
+      </w:pPr>
+      <w:r>
+        <w:rPr>
+          <w:rStyle w:val="SectionNumber"/>
+        </w:rPr>
+        <w:t xml:space="preserve">5.4.4</w:t>
+      </w:r>
+      <w:r>
+        <w:tab/>
+      </w:r>
+      <w:r>
+        <w:t xml:space="preserve">Answer</w:t>
+      </w:r>
+    </w:p>
+    <w:bookmarkEnd w:id="113"/>
+    <w:bookmarkEnd w:id="114"/>
+    <w:bookmarkStart w:id="119" w:name="example"/>
+    <w:p>
+      <w:pPr>
+        <w:pStyle w:val="Heading2"/>
+      </w:pPr>
+      <w:r>
+        <w:rPr>
+          <w:rStyle w:val="SectionNumber"/>
+        </w:rPr>
+        <w:t xml:space="preserve">5.5</w:t>
+      </w:r>
+      <w:r>
+        <w:tab/>
+      </w:r>
+      <w:r>
+        <w:t xml:space="preserve">Example</w:t>
+      </w:r>
+    </w:p>
+    <w:bookmarkStart w:id="115" w:name="problem"/>
+    <w:p>
+      <w:pPr>
+        <w:pStyle w:val="Heading3"/>
+      </w:pPr>
+      <w:r>
+        <w:rPr>
+          <w:rStyle w:val="SectionNumber"/>
+        </w:rPr>
+        <w:t xml:space="preserve">5.5.1</w:t>
+      </w:r>
+      <w:r>
+        <w:tab/>
+      </w:r>
+      <w:r>
+        <w:t xml:space="preserve">Problem</w:t>
+      </w:r>
+    </w:p>
+    <w:bookmarkEnd w:id="115"/>
+    <w:bookmarkStart w:id="116" w:name="intuition"/>
+    <w:p>
+      <w:pPr>
+        <w:pStyle w:val="Heading3"/>
+      </w:pPr>
+      <w:r>
+        <w:rPr>
+          <w:rStyle w:val="SectionNumber"/>
+        </w:rPr>
+        <w:t xml:space="preserve">5.5.2</w:t>
+      </w:r>
+      <w:r>
+        <w:tab/>
+      </w:r>
+      <w:r>
+        <w:t xml:space="preserve">Intuition</w:t>
+      </w:r>
+    </w:p>
+    <w:bookmarkEnd w:id="116"/>
+    <w:bookmarkStart w:id="117" w:name="test-cases"/>
+    <w:p>
+      <w:pPr>
+        <w:pStyle w:val="Heading3"/>
+      </w:pPr>
+      <w:r>
+        <w:rPr>
+          <w:rStyle w:val="SectionNumber"/>
+        </w:rPr>
+        <w:t xml:space="preserve">5.5.3</w:t>
+      </w:r>
+      <w:r>
+        <w:tab/>
+      </w:r>
+      <w:r>
+        <w:t xml:space="preserve">Test Cases</w:t>
+      </w:r>
+    </w:p>
+    <w:bookmarkEnd w:id="117"/>
+    <w:bookmarkStart w:id="118" w:name="answer"/>
+    <w:p>
+      <w:pPr>
+        <w:pStyle w:val="Heading3"/>
+      </w:pPr>
+      <w:r>
+        <w:rPr>
+          <w:rStyle w:val="SectionNumber"/>
+        </w:rPr>
+        <w:t xml:space="preserve">5.5.4</w:t>
+      </w:r>
+      <w:r>
+        <w:tab/>
+      </w:r>
+      <w:r>
+        <w:t xml:space="preserve">Answer</w:t>
+      </w:r>
+    </w:p>
+    <w:bookmarkEnd w:id="118"/>
+    <w:bookmarkEnd w:id="119"/>
+    <w:bookmarkStart w:id="124" w:name="example"/>
+    <w:p>
+      <w:pPr>
+        <w:pStyle w:val="Heading2"/>
+      </w:pPr>
+      <w:r>
+        <w:rPr>
+          <w:rStyle w:val="SectionNumber"/>
+        </w:rPr>
+        <w:t xml:space="preserve">5.6</w:t>
+      </w:r>
+      <w:r>
+        <w:tab/>
+      </w:r>
+      <w:r>
+        <w:t xml:space="preserve">Example</w:t>
+      </w:r>
+    </w:p>
+    <w:bookmarkStart w:id="120" w:name="problem"/>
+    <w:p>
+      <w:pPr>
+        <w:pStyle w:val="Heading3"/>
+      </w:pPr>
+      <w:r>
+        <w:rPr>
+          <w:rStyle w:val="SectionNumber"/>
+        </w:rPr>
+        <w:t xml:space="preserve">5.6.1</w:t>
+      </w:r>
+      <w:r>
+        <w:tab/>
+      </w:r>
+      <w:r>
+        <w:t xml:space="preserve">Problem</w:t>
+      </w:r>
+    </w:p>
+    <w:bookmarkEnd w:id="120"/>
+    <w:bookmarkStart w:id="121" w:name="intuition"/>
+    <w:p>
+      <w:pPr>
+        <w:pStyle w:val="Heading3"/>
+      </w:pPr>
+      <w:r>
+        <w:rPr>
+          <w:rStyle w:val="SectionNumber"/>
+        </w:rPr>
+        <w:t xml:space="preserve">5.6.2</w:t>
+      </w:r>
+      <w:r>
+        <w:tab/>
+      </w:r>
+      <w:r>
+        <w:t xml:space="preserve">Intuition</w:t>
+      </w:r>
+    </w:p>
+    <w:bookmarkEnd w:id="121"/>
+    <w:bookmarkStart w:id="122" w:name="test-cases"/>
+    <w:p>
+      <w:pPr>
+        <w:pStyle w:val="Heading3"/>
+      </w:pPr>
+      <w:r>
+        <w:rPr>
+          <w:rStyle w:val="SectionNumber"/>
+        </w:rPr>
+        <w:t xml:space="preserve">5.6.3</w:t>
+      </w:r>
+      <w:r>
+        <w:tab/>
+      </w:r>
+      <w:r>
+        <w:t xml:space="preserve">Test Cases</w:t>
+      </w:r>
+    </w:p>
+    <w:bookmarkEnd w:id="122"/>
+    <w:bookmarkStart w:id="123" w:name="answer"/>
+    <w:p>
+      <w:pPr>
+        <w:pStyle w:val="Heading3"/>
+      </w:pPr>
+      <w:r>
+        <w:rPr>
+          <w:rStyle w:val="SectionNumber"/>
+        </w:rPr>
+        <w:t xml:space="preserve">5.6.4</w:t>
+      </w:r>
+      <w:r>
+        <w:tab/>
+      </w:r>
+      <w:r>
+        <w:t xml:space="preserve">Answer</w:t>
+      </w:r>
+    </w:p>
+    <w:bookmarkEnd w:id="123"/>
+    <w:bookmarkEnd w:id="124"/>
+    <w:bookmarkStart w:id="129" w:name="example"/>
+    <w:p>
+      <w:pPr>
+        <w:pStyle w:val="Heading2"/>
+      </w:pPr>
+      <w:r>
+        <w:rPr>
+          <w:rStyle w:val="SectionNumber"/>
+        </w:rPr>
+        <w:t xml:space="preserve">5.7</w:t>
+      </w:r>
+      <w:r>
+        <w:tab/>
+      </w:r>
+      <w:r>
+        <w:t xml:space="preserve">Example</w:t>
+      </w:r>
+    </w:p>
+    <w:bookmarkStart w:id="125" w:name="problem"/>
+    <w:p>
+      <w:pPr>
+        <w:pStyle w:val="Heading3"/>
+      </w:pPr>
+      <w:r>
+        <w:rPr>
+          <w:rStyle w:val="SectionNumber"/>
+        </w:rPr>
+        <w:t xml:space="preserve">5.7.1</w:t>
+      </w:r>
+      <w:r>
+        <w:tab/>
+      </w:r>
+      <w:r>
+        <w:t xml:space="preserve">Problem</w:t>
+      </w:r>
+    </w:p>
+    <w:bookmarkEnd w:id="125"/>
+    <w:bookmarkStart w:id="126" w:name="intuition"/>
+    <w:p>
+      <w:pPr>
+        <w:pStyle w:val="Heading3"/>
+      </w:pPr>
+      <w:r>
+        <w:rPr>
+          <w:rStyle w:val="SectionNumber"/>
+        </w:rPr>
+        <w:t xml:space="preserve">5.7.2</w:t>
+      </w:r>
+      <w:r>
+        <w:tab/>
+      </w:r>
+      <w:r>
+        <w:t xml:space="preserve">Intuition</w:t>
+      </w:r>
+    </w:p>
+    <w:bookmarkEnd w:id="126"/>
+    <w:bookmarkStart w:id="127" w:name="test-cases"/>
+    <w:p>
+      <w:pPr>
+        <w:pStyle w:val="Heading3"/>
+      </w:pPr>
+      <w:r>
+        <w:rPr>
+          <w:rStyle w:val="SectionNumber"/>
+        </w:rPr>
+        <w:t xml:space="preserve">5.7.3</w:t>
+      </w:r>
+      <w:r>
+        <w:tab/>
+      </w:r>
+      <w:r>
+        <w:t xml:space="preserve">Test Cases</w:t>
+      </w:r>
+    </w:p>
+    <w:bookmarkEnd w:id="127"/>
+    <w:bookmarkStart w:id="128" w:name="answer"/>
+    <w:p>
+      <w:pPr>
+        <w:pStyle w:val="Heading3"/>
+      </w:pPr>
+      <w:r>
+        <w:rPr>
+          <w:rStyle w:val="SectionNumber"/>
+        </w:rPr>
+        <w:t xml:space="preserve">5.7.4</w:t>
+      </w:r>
+      <w:r>
+        <w:tab/>
+      </w:r>
+      <w:r>
+        <w:t xml:space="preserve">Answer</w:t>
+      </w:r>
+    </w:p>
+    <w:bookmarkEnd w:id="128"/>
+    <w:bookmarkEnd w:id="129"/>
+    <w:bookmarkStart w:id="134" w:name="example"/>
+    <w:p>
+      <w:pPr>
+        <w:pStyle w:val="Heading2"/>
+      </w:pPr>
+      <w:r>
+        <w:rPr>
+          <w:rStyle w:val="SectionNumber"/>
+        </w:rPr>
+        <w:t xml:space="preserve">5.8</w:t>
+      </w:r>
+      <w:r>
+        <w:tab/>
+      </w:r>
+      <w:r>
+        <w:t xml:space="preserve">Example</w:t>
+      </w:r>
+    </w:p>
+    <w:bookmarkStart w:id="130" w:name="problem"/>
+    <w:p>
+      <w:pPr>
+        <w:pStyle w:val="Heading3"/>
+      </w:pPr>
+      <w:r>
+        <w:rPr>
+          <w:rStyle w:val="SectionNumber"/>
+        </w:rPr>
+        <w:t xml:space="preserve">5.8.1</w:t>
+      </w:r>
+      <w:r>
+        <w:tab/>
+      </w:r>
+      <w:r>
+        <w:t xml:space="preserve">Problem</w:t>
+      </w:r>
+    </w:p>
+    <w:bookmarkEnd w:id="130"/>
+    <w:bookmarkStart w:id="131" w:name="intuition"/>
+    <w:p>
+      <w:pPr>
+        <w:pStyle w:val="Heading3"/>
+      </w:pPr>
+      <w:r>
+        <w:rPr>
+          <w:rStyle w:val="SectionNumber"/>
+        </w:rPr>
+        <w:t xml:space="preserve">5.8.2</w:t>
+      </w:r>
+      <w:r>
+        <w:tab/>
+      </w:r>
+      <w:r>
+        <w:t xml:space="preserve">Intuition</w:t>
+      </w:r>
+    </w:p>
+    <w:bookmarkEnd w:id="131"/>
+    <w:bookmarkStart w:id="132" w:name="test-cases"/>
+    <w:p>
+      <w:pPr>
+        <w:pStyle w:val="Heading3"/>
+      </w:pPr>
+      <w:r>
+        <w:rPr>
+          <w:rStyle w:val="SectionNumber"/>
+        </w:rPr>
+        <w:t xml:space="preserve">5.8.3</w:t>
+      </w:r>
+      <w:r>
+        <w:tab/>
+      </w:r>
+      <w:r>
+        <w:t xml:space="preserve">Test Cases</w:t>
+      </w:r>
+    </w:p>
+    <w:bookmarkEnd w:id="132"/>
+    <w:bookmarkStart w:id="133" w:name="answer"/>
+    <w:p>
+      <w:pPr>
+        <w:pStyle w:val="Heading3"/>
+      </w:pPr>
+      <w:r>
+        <w:rPr>
+          <w:rStyle w:val="SectionNumber"/>
+        </w:rPr>
+        <w:t xml:space="preserve">5.8.4</w:t>
+      </w:r>
+      <w:r>
+        <w:tab/>
+      </w:r>
+      <w:r>
+        <w:t xml:space="preserve">Answer</w:t>
+      </w:r>
+    </w:p>
+    <w:bookmarkEnd w:id="133"/>
+    <w:bookmarkEnd w:id="134"/>
+    <w:bookmarkStart w:id="139" w:name="example"/>
+    <w:p>
+      <w:pPr>
+        <w:pStyle w:val="Heading2"/>
+      </w:pPr>
+      <w:r>
+        <w:rPr>
+          <w:rStyle w:val="SectionNumber"/>
+        </w:rPr>
+        <w:t xml:space="preserve">5.9</w:t>
+      </w:r>
+      <w:r>
+        <w:tab/>
+      </w:r>
+      <w:r>
+        <w:t xml:space="preserve">Example</w:t>
+      </w:r>
+    </w:p>
+    <w:bookmarkStart w:id="135" w:name="problem"/>
+    <w:p>
+      <w:pPr>
+        <w:pStyle w:val="Heading3"/>
+      </w:pPr>
+      <w:r>
+        <w:rPr>
+          <w:rStyle w:val="SectionNumber"/>
+        </w:rPr>
+        <w:t xml:space="preserve">5.9.1</w:t>
+      </w:r>
+      <w:r>
+        <w:tab/>
+      </w:r>
+      <w:r>
+        <w:t xml:space="preserve">Problem</w:t>
+      </w:r>
+    </w:p>
+    <w:bookmarkEnd w:id="135"/>
+    <w:bookmarkStart w:id="136" w:name="intuition"/>
+    <w:p>
+      <w:pPr>
+        <w:pStyle w:val="Heading3"/>
+      </w:pPr>
+      <w:r>
+        <w:rPr>
+          <w:rStyle w:val="SectionNumber"/>
+        </w:rPr>
+        <w:t xml:space="preserve">5.9.2</w:t>
+      </w:r>
+      <w:r>
+        <w:tab/>
+      </w:r>
+      <w:r>
+        <w:t xml:space="preserve">Intuition</w:t>
+      </w:r>
+    </w:p>
+    <w:bookmarkEnd w:id="136"/>
+    <w:bookmarkStart w:id="137" w:name="test-cases"/>
+    <w:p>
+      <w:pPr>
+        <w:pStyle w:val="Heading3"/>
+      </w:pPr>
+      <w:r>
+        <w:rPr>
+          <w:rStyle w:val="SectionNumber"/>
+        </w:rPr>
+        <w:t xml:space="preserve">5.9.3</w:t>
+      </w:r>
+      <w:r>
+        <w:tab/>
+      </w:r>
+      <w:r>
+        <w:t xml:space="preserve">Test Cases</w:t>
+      </w:r>
+    </w:p>
+    <w:bookmarkEnd w:id="137"/>
+    <w:bookmarkStart w:id="138" w:name="answer"/>
+    <w:p>
+      <w:pPr>
+        <w:pStyle w:val="Heading3"/>
+      </w:pPr>
+      <w:r>
+        <w:rPr>
+          <w:rStyle w:val="SectionNumber"/>
+        </w:rPr>
+        <w:t xml:space="preserve">5.9.4</w:t>
+      </w:r>
+      <w:r>
+        <w:tab/>
+      </w:r>
+      <w:r>
+        <w:t xml:space="preserve">Answer</w:t>
+      </w:r>
+    </w:p>
+    <w:bookmarkEnd w:id="138"/>
+    <w:bookmarkEnd w:id="139"/>
+    <w:bookmarkStart w:id="144" w:name="example"/>
+    <w:p>
+      <w:pPr>
+        <w:pStyle w:val="Heading2"/>
+      </w:pPr>
+      <w:r>
+        <w:rPr>
+          <w:rStyle w:val="SectionNumber"/>
+        </w:rPr>
+        <w:t xml:space="preserve">5.10</w:t>
+      </w:r>
+      <w:r>
+        <w:tab/>
+      </w:r>
+      <w:r>
+        <w:t xml:space="preserve">Example</w:t>
+      </w:r>
+    </w:p>
+    <w:bookmarkStart w:id="140" w:name="problem"/>
+    <w:p>
+      <w:pPr>
+        <w:pStyle w:val="Heading3"/>
+      </w:pPr>
+      <w:r>
+        <w:rPr>
+          <w:rStyle w:val="SectionNumber"/>
+        </w:rPr>
+        <w:t xml:space="preserve">5.10.1</w:t>
+      </w:r>
+      <w:r>
+        <w:tab/>
+      </w:r>
+      <w:r>
+        <w:t xml:space="preserve">Problem</w:t>
+      </w:r>
+    </w:p>
+    <w:bookmarkEnd w:id="140"/>
+    <w:bookmarkStart w:id="141" w:name="intuition"/>
+    <w:p>
+      <w:pPr>
+        <w:pStyle w:val="Heading3"/>
+      </w:pPr>
+      <w:r>
+        <w:rPr>
+          <w:rStyle w:val="SectionNumber"/>
+        </w:rPr>
+        <w:t xml:space="preserve">5.10.2</w:t>
+      </w:r>
+      <w:r>
+        <w:tab/>
+      </w:r>
+      <w:r>
+        <w:t xml:space="preserve">Intuition</w:t>
+      </w:r>
+    </w:p>
+    <w:bookmarkEnd w:id="141"/>
+    <w:bookmarkStart w:id="142" w:name="test-cases"/>
+    <w:p>
+      <w:pPr>
+        <w:pStyle w:val="Heading3"/>
+      </w:pPr>
+      <w:r>
+        <w:rPr>
+          <w:rStyle w:val="SectionNumber"/>
+        </w:rPr>
+        <w:t xml:space="preserve">5.10.3</w:t>
+      </w:r>
+      <w:r>
+        <w:tab/>
+      </w:r>
+      <w:r>
+        <w:t xml:space="preserve">Test Cases</w:t>
+      </w:r>
+    </w:p>
+    <w:bookmarkEnd w:id="142"/>
+    <w:bookmarkStart w:id="143" w:name="answer"/>
+    <w:p>
+      <w:pPr>
+        <w:pStyle w:val="Heading3"/>
+      </w:pPr>
+      <w:r>
+        <w:rPr>
+          <w:rStyle w:val="SectionNumber"/>
+        </w:rPr>
+        <w:t xml:space="preserve">5.10.4</w:t>
+      </w:r>
+      <w:r>
+        <w:tab/>
+      </w:r>
+      <w:r>
+        <w:t xml:space="preserve">Answer</w:t>
+      </w:r>
+    </w:p>
+    <w:bookmarkEnd w:id="143"/>
+    <w:bookmarkEnd w:id="144"/>
+    <w:bookmarkStart w:id="149" w:name="example"/>
+    <w:p>
+      <w:pPr>
+        <w:pStyle w:val="Heading2"/>
+      </w:pPr>
+      <w:r>
+        <w:rPr>
+          <w:rStyle w:val="SectionNumber"/>
+        </w:rPr>
+        <w:t xml:space="preserve">5.11</w:t>
+      </w:r>
+      <w:r>
+        <w:tab/>
+      </w:r>
+      <w:r>
+        <w:t xml:space="preserve">Example</w:t>
+      </w:r>
+    </w:p>
+    <w:bookmarkStart w:id="145" w:name="problem"/>
+    <w:p>
+      <w:pPr>
+        <w:pStyle w:val="Heading3"/>
+      </w:pPr>
+      <w:r>
+        <w:rPr>
+          <w:rStyle w:val="SectionNumber"/>
+        </w:rPr>
+        <w:t xml:space="preserve">5.11.1</w:t>
+      </w:r>
+      <w:r>
+        <w:tab/>
+      </w:r>
+      <w:r>
+        <w:t xml:space="preserve">Problem</w:t>
+      </w:r>
+    </w:p>
+    <w:bookmarkEnd w:id="145"/>
+    <w:bookmarkStart w:id="146" w:name="intuition"/>
+    <w:p>
+      <w:pPr>
+        <w:pStyle w:val="Heading3"/>
+      </w:pPr>
+      <w:r>
+        <w:rPr>
+          <w:rStyle w:val="SectionNumber"/>
+        </w:rPr>
+        <w:t xml:space="preserve">5.11.2</w:t>
+      </w:r>
+      <w:r>
+        <w:tab/>
+      </w:r>
+      <w:r>
+        <w:t xml:space="preserve">Intuition</w:t>
+      </w:r>
+    </w:p>
+    <w:bookmarkEnd w:id="146"/>
+    <w:bookmarkStart w:id="147" w:name="test-cases"/>
+    <w:p>
+      <w:pPr>
+        <w:pStyle w:val="Heading3"/>
+      </w:pPr>
+      <w:r>
+        <w:rPr>
+          <w:rStyle w:val="SectionNumber"/>
+        </w:rPr>
+        <w:t xml:space="preserve">5.11.3</w:t>
+      </w:r>
+      <w:r>
+        <w:tab/>
+      </w:r>
+      <w:r>
+        <w:t xml:space="preserve">Test Cases</w:t>
+      </w:r>
+    </w:p>
+    <w:bookmarkEnd w:id="147"/>
+    <w:bookmarkStart w:id="148" w:name="answer"/>
+    <w:p>
+      <w:pPr>
+        <w:pStyle w:val="Heading3"/>
+      </w:pPr>
+      <w:r>
+        <w:rPr>
+          <w:rStyle w:val="SectionNumber"/>
+        </w:rPr>
+        <w:t xml:space="preserve">5.11.4</w:t>
+      </w:r>
+      <w:r>
+        <w:tab/>
+      </w:r>
+      <w:r>
+        <w:t xml:space="preserve">Answer</w:t>
+      </w:r>
+    </w:p>
+    <w:bookmarkEnd w:id="148"/>
+    <w:bookmarkEnd w:id="149"/>
+    <w:bookmarkEnd w:id="150"/>
+    <w:bookmarkStart w:id="178" w:name="trees"/>
+    <w:p>
+      <w:pPr>
+        <w:pStyle w:val="Heading1"/>
+      </w:pPr>
+      <w:r>
+        <w:rPr>
+          <w:rStyle w:val="SectionNumber"/>
+        </w:rPr>
+        <w:t xml:space="preserve">6</w:t>
+      </w:r>
+      <w:r>
+        <w:tab/>
+      </w:r>
+      <w:r>
+        <w:t xml:space="preserve">Trees</w:t>
+      </w:r>
+    </w:p>
+    <w:bookmarkStart w:id="160" w:name="same-tree"/>
+    <w:p>
+      <w:pPr>
+        <w:pStyle w:val="Heading2"/>
+      </w:pPr>
+      <w:r>
+        <w:rPr>
+          <w:rStyle w:val="SectionNumber"/>
+        </w:rPr>
+        <w:t xml:space="preserve">6.1</w:t>
+      </w:r>
+      <w:r>
+        <w:tab/>
+      </w:r>
+      <w:r>
+        <w:t xml:space="preserve">Same Tree</w:t>
+      </w:r>
+    </w:p>
+    <w:bookmarkStart w:id="151" w:name="problem"/>
+    <w:p>
+      <w:pPr>
+        <w:pStyle w:val="Heading3"/>
+      </w:pPr>
+      <w:r>
+        <w:rPr>
+          <w:rStyle w:val="SectionNumber"/>
+        </w:rPr>
+        <w:t xml:space="preserve">6.1.1</w:t>
+      </w:r>
+      <w:r>
+        <w:tab/>
+      </w:r>
+      <w:r>
+        <w:t xml:space="preserve">Problem</w:t>
+      </w:r>
+    </w:p>
+    <w:p>
+      <w:pPr>
+        <w:pStyle w:val="BlockText"/>
+      </w:pPr>
+      <w:r>
+        <w:t xml:space="preserve">Given the roots of two binary trees p and q, write a function to check if they are the same or not.</w:t>
+      </w:r>
+      <w:r>
+        <w:t xml:space="preserve"> </w:t>
+      </w:r>
+      <w:r>
+        <w:t xml:space="preserve">Two binary trees are considered the same if they are structurally identical, and the nodes have the same value.</w:t>
+      </w:r>
+    </w:p>
+    <w:bookmarkEnd w:id="151"/>
+    <w:bookmarkStart w:id="152" w:name="intuition"/>
+    <w:p>
+      <w:pPr>
+        <w:pStyle w:val="Heading3"/>
+      </w:pPr>
+      <w:r>
+        <w:rPr>
+          <w:rStyle w:val="SectionNumber"/>
+        </w:rPr>
+        <w:t xml:space="preserve">6.1.2</w:t>
       </w:r>
       <w:r>
         <w:tab/>
@@ -14143,8 +16691,8 @@
         <w:t xml:space="preserve">and right nodes for equality as well.</w:t>
       </w:r>
     </w:p>
-    <w:bookmarkEnd w:id="96"/>
-    <w:bookmarkStart w:id="97" w:name="test-cases"/>
+    <w:bookmarkEnd w:id="152"/>
+    <w:bookmarkStart w:id="153" w:name="test-cases"/>
     <w:p>
       <w:pPr>
         <w:pStyle w:val="Heading3"/>
@@ -14153,7 +16701,7 @@
         <w:rPr>
           <w:rStyle w:val="SectionNumber"/>
         </w:rPr>
-        <w:t xml:space="preserve">5.1.3</w:t>
+        <w:t xml:space="preserve">6.1.3</w:t>
       </w:r>
       <w:r>
         <w:tab/>
@@ -14686,8 +17234,8 @@
         <w:t xml:space="preserve">}</w:t>
       </w:r>
     </w:p>
-    <w:bookmarkEnd w:id="97"/>
-    <w:bookmarkStart w:id="103" w:name="answer"/>
+    <w:bookmarkEnd w:id="153"/>
+    <w:bookmarkStart w:id="159" w:name="answer"/>
     <w:p>
       <w:pPr>
         <w:pStyle w:val="Heading3"/>
@@ -14696,7 +17244,7 @@
         <w:rPr>
           <w:rStyle w:val="SectionNumber"/>
         </w:rPr>
-        <w:t xml:space="preserve">5.1.4</w:t>
+        <w:t xml:space="preserve">6.1.4</w:t>
       </w:r>
       <w:r>
         <w:tab/>
@@ -15623,12 +18171,12 @@
                 <wp:inline>
                   <wp:extent cx="1695450" cy="1466850"/>
                   <wp:effectExtent b="0" l="0" r="0" t="0"/>
-                  <wp:docPr descr="" title="" id="99" name="Picture"/>
+                  <wp:docPr descr="" title="" id="155" name="Picture"/>
                   <a:graphic>
                     <a:graphicData uri="http://schemas.openxmlformats.org/drawingml/2006/picture">
                       <pic:pic>
                         <pic:nvPicPr>
-                          <pic:cNvPr descr="chapters/trees/../../figures/same_tree/example.svg" id="100" name="Picture"/>
+                          <pic:cNvPr descr="chapters/trees/../../figures/same_tree/example.svg" id="156" name="Picture"/>
                           <pic:cNvPicPr>
                             <a:picLocks noChangeArrowheads="1" noChangeAspect="1"/>
                           </pic:cNvPicPr>
@@ -15640,7 +18188,7 @@
                                 <a14:useLocalDpi xmlns:a14="http://schemas.microsoft.com/office/drawing/2010/main" val="0"/>
                               </a:ext>
                               <a:ext uri="{96DAC541-7B7A-43D3-8B79-37D633B846F1}">
-                                <asvg:svgBlip xmlns:asvg="http://schemas.microsoft.com/office/drawing/2016/SVG/main" r:embed="rId98"/>
+                                <asvg:svgBlip xmlns:asvg="http://schemas.microsoft.com/office/drawing/2016/SVG/main" r:embed="rId154"/>
                               </a:ext>
                             </a:extLst>
                           </a:blip>
@@ -15683,12 +18231,12 @@
                 <wp:inline>
                   <wp:extent cx="1695450" cy="1466850"/>
                   <wp:effectExtent b="0" l="0" r="0" t="0"/>
-                  <wp:docPr descr="" title="" id="101" name="Picture"/>
+                  <wp:docPr descr="" title="" id="157" name="Picture"/>
                   <a:graphic>
                     <a:graphicData uri="http://schemas.openxmlformats.org/drawingml/2006/picture">
                       <pic:pic>
                         <pic:nvPicPr>
-                          <pic:cNvPr descr="chapters/trees/../../figures/same_tree/example.svg" id="102" name="Picture"/>
+                          <pic:cNvPr descr="chapters/trees/../../figures/same_tree/example.svg" id="158" name="Picture"/>
                           <pic:cNvPicPr>
                             <a:picLocks noChangeArrowheads="1" noChangeAspect="1"/>
                           </pic:cNvPicPr>
@@ -15700,7 +18248,7 @@
                                 <a14:useLocalDpi xmlns:a14="http://schemas.microsoft.com/office/drawing/2010/main" val="0"/>
                               </a:ext>
                               <a:ext uri="{96DAC541-7B7A-43D3-8B79-37D633B846F1}">
-                                <asvg:svgBlip xmlns:asvg="http://schemas.microsoft.com/office/drawing/2016/SVG/main" r:embed="rId98"/>
+                                <asvg:svgBlip xmlns:asvg="http://schemas.microsoft.com/office/drawing/2016/SVG/main" r:embed="rId154"/>
                               </a:ext>
                             </a:extLst>
                           </a:blip>
@@ -15733,9 +18281,9 @@
         </w:tc>
       </w:tr>
     </w:tbl>
-    <w:bookmarkEnd w:id="103"/>
-    <w:bookmarkEnd w:id="104"/>
-    <w:bookmarkStart w:id="109" w:name="maximum-depth-of-binary-tree"/>
+    <w:bookmarkEnd w:id="159"/>
+    <w:bookmarkEnd w:id="160"/>
+    <w:bookmarkStart w:id="165" w:name="maximum-depth-of-binary-tree"/>
     <w:p>
       <w:pPr>
         <w:pStyle w:val="Heading2"/>
@@ -15744,7 +18292,7 @@
         <w:rPr>
           <w:rStyle w:val="SectionNumber"/>
         </w:rPr>
-        <w:t xml:space="preserve">5.2</w:t>
+        <w:t xml:space="preserve">6.2</w:t>
       </w:r>
       <w:r>
         <w:tab/>
@@ -15753,7 +18301,7 @@
         <w:t xml:space="preserve">Maximum Depth of Binary Tree</w:t>
       </w:r>
     </w:p>
-    <w:bookmarkStart w:id="105" w:name="problem"/>
+    <w:bookmarkStart w:id="161" w:name="problem"/>
     <w:p>
       <w:pPr>
         <w:pStyle w:val="Heading3"/>
@@ -15762,7 +18310,7 @@
         <w:rPr>
           <w:rStyle w:val="SectionNumber"/>
         </w:rPr>
-        <w:t xml:space="preserve">5.2.1</w:t>
+        <w:t xml:space="preserve">6.2.1</w:t>
       </w:r>
       <w:r>
         <w:tab/>
@@ -15793,8 +18341,8 @@
         <w:t xml:space="preserve">path from the root node down to the farthest leaf node.</w:t>
       </w:r>
     </w:p>
-    <w:bookmarkEnd w:id="105"/>
-    <w:bookmarkStart w:id="106" w:name="intuition"/>
+    <w:bookmarkEnd w:id="161"/>
+    <w:bookmarkStart w:id="162" w:name="intuition"/>
     <w:p>
       <w:pPr>
         <w:pStyle w:val="Heading3"/>
@@ -15803,7 +18351,7 @@
         <w:rPr>
           <w:rStyle w:val="SectionNumber"/>
         </w:rPr>
-        <w:t xml:space="preserve">5.2.2</w:t>
+        <w:t xml:space="preserve">6.2.2</w:t>
       </w:r>
       <w:r>
         <w:tab/>
@@ -15812,8 +18360,8 @@
         <w:t xml:space="preserve">Intuition</w:t>
       </w:r>
     </w:p>
-    <w:bookmarkEnd w:id="106"/>
-    <w:bookmarkStart w:id="107" w:name="test-cases"/>
+    <w:bookmarkEnd w:id="162"/>
+    <w:bookmarkStart w:id="163" w:name="test-cases"/>
     <w:p>
       <w:pPr>
         <w:pStyle w:val="Heading3"/>
@@ -15822,7 +18370,7 @@
         <w:rPr>
           <w:rStyle w:val="SectionNumber"/>
         </w:rPr>
-        <w:t xml:space="preserve">5.2.3</w:t>
+        <w:t xml:space="preserve">6.2.3</w:t>
       </w:r>
       <w:r>
         <w:tab/>
@@ -16265,8 +18813,8 @@
         <w:t xml:space="preserve">/// A function that finds the maximum depth of a binary tree.</w:t>
       </w:r>
     </w:p>
-    <w:bookmarkEnd w:id="107"/>
-    <w:bookmarkStart w:id="108" w:name="answer"/>
+    <w:bookmarkEnd w:id="163"/>
+    <w:bookmarkStart w:id="164" w:name="answer"/>
     <w:p>
       <w:pPr>
         <w:pStyle w:val="Heading3"/>
@@ -16275,7 +18823,7 @@
         <w:rPr>
           <w:rStyle w:val="SectionNumber"/>
         </w:rPr>
-        <w:t xml:space="preserve">5.2.4</w:t>
+        <w:t xml:space="preserve">6.2.4</w:t>
       </w:r>
       <w:r>
         <w:tab/>
@@ -16784,9 +19332,9 @@
         <w:t xml:space="preserve">}</w:t>
       </w:r>
     </w:p>
-    <w:bookmarkEnd w:id="108"/>
-    <w:bookmarkEnd w:id="109"/>
-    <w:bookmarkStart w:id="114" w:name="invert-binary-tree"/>
+    <w:bookmarkEnd w:id="164"/>
+    <w:bookmarkEnd w:id="165"/>
+    <w:bookmarkStart w:id="170" w:name="invert-binary-tree"/>
     <w:p>
       <w:pPr>
         <w:pStyle w:val="Heading2"/>
@@ -16795,7 +19343,7 @@
         <w:rPr>
           <w:rStyle w:val="SectionNumber"/>
         </w:rPr>
-        <w:t xml:space="preserve">5.3</w:t>
+        <w:t xml:space="preserve">6.3</w:t>
       </w:r>
       <w:r>
         <w:tab/>
@@ -16804,7 +19352,7 @@
         <w:t xml:space="preserve">Invert Binary Tree</w:t>
       </w:r>
     </w:p>
-    <w:bookmarkStart w:id="110" w:name="problem"/>
+    <w:bookmarkStart w:id="166" w:name="problem"/>
     <w:p>
       <w:pPr>
         <w:pStyle w:val="Heading3"/>
@@ -16813,7 +19361,7 @@
         <w:rPr>
           <w:rStyle w:val="SectionNumber"/>
         </w:rPr>
-        <w:t xml:space="preserve">5.3.1</w:t>
+        <w:t xml:space="preserve">6.3.1</w:t>
       </w:r>
       <w:r>
         <w:tab/>
@@ -16845,8 +19393,8 @@
         <w:t xml:space="preserve">of a binary tree, invert the tree, and return its root.</w:t>
       </w:r>
     </w:p>
-    <w:bookmarkEnd w:id="110"/>
-    <w:bookmarkStart w:id="111" w:name="intuition"/>
+    <w:bookmarkEnd w:id="166"/>
+    <w:bookmarkStart w:id="167" w:name="intuition"/>
     <w:p>
       <w:pPr>
         <w:pStyle w:val="Heading3"/>
@@ -16855,7 +19403,7 @@
         <w:rPr>
           <w:rStyle w:val="SectionNumber"/>
         </w:rPr>
-        <w:t xml:space="preserve">5.3.2</w:t>
+        <w:t xml:space="preserve">6.3.2</w:t>
       </w:r>
       <w:r>
         <w:tab/>
@@ -16944,8 +19492,8 @@
         <w:t xml:space="preserve">and right nodes for equality as well.</w:t>
       </w:r>
     </w:p>
-    <w:bookmarkEnd w:id="111"/>
-    <w:bookmarkStart w:id="112" w:name="test-cases"/>
+    <w:bookmarkEnd w:id="167"/>
+    <w:bookmarkStart w:id="168" w:name="test-cases"/>
     <w:p>
       <w:pPr>
         <w:pStyle w:val="Heading3"/>
@@ -16954,7 +19502,7 @@
         <w:rPr>
           <w:rStyle w:val="SectionNumber"/>
         </w:rPr>
-        <w:t xml:space="preserve">5.3.3</w:t>
+        <w:t xml:space="preserve">6.3.3</w:t>
       </w:r>
       <w:r>
         <w:tab/>
@@ -17283,8 +19831,8 @@
         <w:t xml:space="preserve">{</w:t>
       </w:r>
     </w:p>
-    <w:bookmarkEnd w:id="112"/>
-    <w:bookmarkStart w:id="113" w:name="answer"/>
+    <w:bookmarkEnd w:id="168"/>
+    <w:bookmarkStart w:id="169" w:name="answer"/>
     <w:p>
       <w:pPr>
         <w:pStyle w:val="Heading3"/>
@@ -17293,7 +19841,7 @@
         <w:rPr>
           <w:rStyle w:val="SectionNumber"/>
         </w:rPr>
-        <w:t xml:space="preserve">5.3.4</w:t>
+        <w:t xml:space="preserve">6.3.4</w:t>
       </w:r>
       <w:r>
         <w:tab/>
@@ -18402,9 +20950,9 @@
         <w:t xml:space="preserve">}</w:t>
       </w:r>
     </w:p>
-    <w:bookmarkEnd w:id="113"/>
-    <w:bookmarkEnd w:id="114"/>
-    <w:bookmarkStart w:id="119" w:name="invert-binary-tree"/>
+    <w:bookmarkEnd w:id="169"/>
+    <w:bookmarkEnd w:id="170"/>
+    <w:bookmarkStart w:id="175" w:name="invert-binary-tree"/>
     <w:p>
       <w:pPr>
         <w:pStyle w:val="Heading2"/>
@@ -18413,7 +20961,7 @@
         <w:rPr>
           <w:rStyle w:val="SectionNumber"/>
         </w:rPr>
-        <w:t xml:space="preserve">5.4</w:t>
+        <w:t xml:space="preserve">6.4</w:t>
       </w:r>
       <w:r>
         <w:tab/>
@@ -18422,7 +20970,7 @@
         <w:t xml:space="preserve">Invert Binary Tree</w:t>
       </w:r>
     </w:p>
-    <w:bookmarkStart w:id="115" w:name="problem"/>
+    <w:bookmarkStart w:id="171" w:name="problem"/>
     <w:p>
       <w:pPr>
         <w:pStyle w:val="Heading3"/>
@@ -18431,7 +20979,7 @@
         <w:rPr>
           <w:rStyle w:val="SectionNumber"/>
         </w:rPr>
-        <w:t xml:space="preserve">5.4.1</w:t>
+        <w:t xml:space="preserve">6.4.1</w:t>
       </w:r>
       <w:r>
         <w:tab/>
@@ -18463,8 +21011,8 @@
         <w:t xml:space="preserve">of a binary tree, invert the tree, and return its root.</w:t>
       </w:r>
     </w:p>
-    <w:bookmarkEnd w:id="115"/>
-    <w:bookmarkStart w:id="116" w:name="intuition"/>
+    <w:bookmarkEnd w:id="171"/>
+    <w:bookmarkStart w:id="172" w:name="intuition"/>
     <w:p>
       <w:pPr>
         <w:pStyle w:val="Heading3"/>
@@ -18473,7 +21021,7 @@
         <w:rPr>
           <w:rStyle w:val="SectionNumber"/>
         </w:rPr>
-        <w:t xml:space="preserve">5.4.2</w:t>
+        <w:t xml:space="preserve">6.4.2</w:t>
       </w:r>
       <w:r>
         <w:tab/>
@@ -18562,8 +21110,8 @@
         <w:t xml:space="preserve">and right nodes for equality as well.</w:t>
       </w:r>
     </w:p>
-    <w:bookmarkEnd w:id="116"/>
-    <w:bookmarkStart w:id="117" w:name="test-cases"/>
+    <w:bookmarkEnd w:id="172"/>
+    <w:bookmarkStart w:id="173" w:name="test-cases"/>
     <w:p>
       <w:pPr>
         <w:pStyle w:val="Heading3"/>
@@ -18572,7 +21120,7 @@
         <w:rPr>
           <w:rStyle w:val="SectionNumber"/>
         </w:rPr>
-        <w:t xml:space="preserve">5.4.3</w:t>
+        <w:t xml:space="preserve">6.4.3</w:t>
       </w:r>
       <w:r>
         <w:tab/>
@@ -18901,8 +21449,8 @@
         <w:t xml:space="preserve">{</w:t>
       </w:r>
     </w:p>
-    <w:bookmarkEnd w:id="117"/>
-    <w:bookmarkStart w:id="118" w:name="answer"/>
+    <w:bookmarkEnd w:id="173"/>
+    <w:bookmarkStart w:id="174" w:name="answer"/>
     <w:p>
       <w:pPr>
         <w:pStyle w:val="Heading3"/>
@@ -18911,7 +21459,7 @@
         <w:rPr>
           <w:rStyle w:val="SectionNumber"/>
         </w:rPr>
-        <w:t xml:space="preserve">5.4.4</w:t>
+        <w:t xml:space="preserve">6.4.4</w:t>
       </w:r>
       <w:r>
         <w:tab/>
@@ -20020,9 +22568,9 @@
         <w:t xml:space="preserve">}</w:t>
       </w:r>
     </w:p>
-    <w:bookmarkEnd w:id="118"/>
-    <w:bookmarkEnd w:id="119"/>
-    <w:bookmarkStart w:id="120" w:name="validate-binary-search-tree"/>
+    <w:bookmarkEnd w:id="174"/>
+    <w:bookmarkEnd w:id="175"/>
+    <w:bookmarkStart w:id="176" w:name="validate-binary-search-tree"/>
     <w:p>
       <w:pPr>
         <w:pStyle w:val="Heading2"/>
@@ -20031,7 +22579,7 @@
         <w:rPr>
           <w:rStyle w:val="SectionNumber"/>
         </w:rPr>
-        <w:t xml:space="preserve">5.5</w:t>
+        <w:t xml:space="preserve">6.5</w:t>
       </w:r>
       <w:r>
         <w:tab/>
@@ -21263,8 +23811,8 @@
         <w:t xml:space="preserve">}</w:t>
       </w:r>
     </w:p>
-    <w:bookmarkEnd w:id="120"/>
-    <w:bookmarkStart w:id="121" w:name="maximum-path-through-a-binary-tree"/>
+    <w:bookmarkEnd w:id="176"/>
+    <w:bookmarkStart w:id="177" w:name="maximum-path-through-a-binary-tree"/>
     <w:p>
       <w:pPr>
         <w:pStyle w:val="Heading2"/>
@@ -21273,7 +23821,7 @@
         <w:rPr>
           <w:rStyle w:val="SectionNumber"/>
         </w:rPr>
-        <w:t xml:space="preserve">5.6</w:t>
+        <w:t xml:space="preserve">6.6</w:t>
       </w:r>
       <w:r>
         <w:tab/>
@@ -22550,9 +25098,9 @@
         <w:t xml:space="preserve">}</w:t>
       </w:r>
     </w:p>
-    <w:bookmarkEnd w:id="121"/>
-    <w:bookmarkEnd w:id="122"/>
-    <w:bookmarkStart w:id="133" w:name="heaps"/>
+    <w:bookmarkEnd w:id="177"/>
+    <w:bookmarkEnd w:id="178"/>
+    <w:bookmarkStart w:id="189" w:name="heaps"/>
     <w:p>
       <w:pPr>
         <w:pStyle w:val="Heading1"/>
@@ -22561,7 +25109,7 @@
         <w:rPr>
           <w:rStyle w:val="SectionNumber"/>
         </w:rPr>
-        <w:t xml:space="preserve">6</w:t>
+        <w:t xml:space="preserve">7</w:t>
       </w:r>
       <w:r>
         <w:tab/>
@@ -22570,7 +25118,7 @@
         <w:t xml:space="preserve">Heaps</w:t>
       </w:r>
     </w:p>
-    <w:bookmarkStart w:id="127" w:name="top-k-frequent-elements"/>
+    <w:bookmarkStart w:id="183" w:name="top-k-frequent-elements"/>
     <w:p>
       <w:pPr>
         <w:pStyle w:val="Heading2"/>
@@ -22579,7 +25127,7 @@
         <w:rPr>
           <w:rStyle w:val="SectionNumber"/>
         </w:rPr>
-        <w:t xml:space="preserve">6.1</w:t>
+        <w:t xml:space="preserve">7.1</w:t>
       </w:r>
       <w:r>
         <w:tab/>
@@ -22588,7 +25136,7 @@
         <w:t xml:space="preserve">Top K Frequent Elements</w:t>
       </w:r>
     </w:p>
-    <w:bookmarkStart w:id="123" w:name="problem"/>
+    <w:bookmarkStart w:id="179" w:name="problem"/>
     <w:p>
       <w:pPr>
         <w:pStyle w:val="Heading3"/>
@@ -22597,7 +25145,7 @@
         <w:rPr>
           <w:rStyle w:val="SectionNumber"/>
         </w:rPr>
-        <w:t xml:space="preserve">6.1.1</w:t>
+        <w:t xml:space="preserve">7.1.1</w:t>
       </w:r>
       <w:r>
         <w:tab/>
@@ -22606,8 +25154,8 @@
         <w:t xml:space="preserve">Problem</w:t>
       </w:r>
     </w:p>
-    <w:bookmarkEnd w:id="123"/>
-    <w:bookmarkStart w:id="124" w:name="intuition"/>
+    <w:bookmarkEnd w:id="179"/>
+    <w:bookmarkStart w:id="180" w:name="intuition"/>
     <w:p>
       <w:pPr>
         <w:pStyle w:val="Heading3"/>
@@ -22616,7 +25164,7 @@
         <w:rPr>
           <w:rStyle w:val="SectionNumber"/>
         </w:rPr>
-        <w:t xml:space="preserve">6.1.2</w:t>
+        <w:t xml:space="preserve">7.1.2</w:t>
       </w:r>
       <w:r>
         <w:tab/>
@@ -22625,8 +25173,8 @@
         <w:t xml:space="preserve">Intuition</w:t>
       </w:r>
     </w:p>
-    <w:bookmarkEnd w:id="124"/>
-    <w:bookmarkStart w:id="125" w:name="test-cases"/>
+    <w:bookmarkEnd w:id="180"/>
+    <w:bookmarkStart w:id="181" w:name="test-cases"/>
     <w:p>
       <w:pPr>
         <w:pStyle w:val="Heading3"/>
@@ -22635,7 +25183,7 @@
         <w:rPr>
           <w:rStyle w:val="SectionNumber"/>
         </w:rPr>
-        <w:t xml:space="preserve">6.1.3</w:t>
+        <w:t xml:space="preserve">7.1.3</w:t>
       </w:r>
       <w:r>
         <w:tab/>
@@ -22644,8 +25192,8 @@
         <w:t xml:space="preserve">Test Cases</w:t>
       </w:r>
     </w:p>
-    <w:bookmarkEnd w:id="125"/>
-    <w:bookmarkStart w:id="126" w:name="answer"/>
+    <w:bookmarkEnd w:id="181"/>
+    <w:bookmarkStart w:id="182" w:name="answer"/>
     <w:p>
       <w:pPr>
         <w:pStyle w:val="Heading3"/>
@@ -22654,7 +25202,7 @@
         <w:rPr>
           <w:rStyle w:val="SectionNumber"/>
         </w:rPr>
-        <w:t xml:space="preserve">6.1.4</w:t>
+        <w:t xml:space="preserve">7.1.4</w:t>
       </w:r>
       <w:r>
         <w:tab/>
@@ -22663,9 +25211,9 @@
         <w:t xml:space="preserve">Answer</w:t>
       </w:r>
     </w:p>
-    <w:bookmarkEnd w:id="126"/>
-    <w:bookmarkEnd w:id="127"/>
-    <w:bookmarkStart w:id="132" w:name="find-median-from-data-stream"/>
+    <w:bookmarkEnd w:id="182"/>
+    <w:bookmarkEnd w:id="183"/>
+    <w:bookmarkStart w:id="188" w:name="find-median-from-data-stream"/>
     <w:p>
       <w:pPr>
         <w:pStyle w:val="Heading2"/>
@@ -22674,7 +25222,7 @@
         <w:rPr>
           <w:rStyle w:val="SectionNumber"/>
         </w:rPr>
-        <w:t xml:space="preserve">6.2</w:t>
+        <w:t xml:space="preserve">7.2</w:t>
       </w:r>
       <w:r>
         <w:tab/>
@@ -22683,7 +25231,7 @@
         <w:t xml:space="preserve">Find Median from Data Stream</w:t>
       </w:r>
     </w:p>
-    <w:bookmarkStart w:id="128" w:name="problem"/>
+    <w:bookmarkStart w:id="184" w:name="problem"/>
     <w:p>
       <w:pPr>
         <w:pStyle w:val="Heading3"/>
@@ -22692,7 +25240,7 @@
         <w:rPr>
           <w:rStyle w:val="SectionNumber"/>
         </w:rPr>
-        <w:t xml:space="preserve">6.2.1</w:t>
+        <w:t xml:space="preserve">7.2.1</w:t>
       </w:r>
       <w:r>
         <w:tab/>
@@ -22701,8 +25249,8 @@
         <w:t xml:space="preserve">Problem</w:t>
       </w:r>
     </w:p>
-    <w:bookmarkEnd w:id="128"/>
-    <w:bookmarkStart w:id="129" w:name="intuition"/>
+    <w:bookmarkEnd w:id="184"/>
+    <w:bookmarkStart w:id="185" w:name="intuition"/>
     <w:p>
       <w:pPr>
         <w:pStyle w:val="Heading3"/>
@@ -22711,7 +25259,7 @@
         <w:rPr>
           <w:rStyle w:val="SectionNumber"/>
         </w:rPr>
-        <w:t xml:space="preserve">6.2.2</w:t>
+        <w:t xml:space="preserve">7.2.2</w:t>
       </w:r>
       <w:r>
         <w:tab/>
@@ -22720,8 +25268,8 @@
         <w:t xml:space="preserve">Intuition</w:t>
       </w:r>
     </w:p>
-    <w:bookmarkEnd w:id="129"/>
-    <w:bookmarkStart w:id="130" w:name="test-cases"/>
+    <w:bookmarkEnd w:id="185"/>
+    <w:bookmarkStart w:id="186" w:name="test-cases"/>
     <w:p>
       <w:pPr>
         <w:pStyle w:val="Heading3"/>
@@ -22730,7 +25278,7 @@
         <w:rPr>
           <w:rStyle w:val="SectionNumber"/>
         </w:rPr>
-        <w:t xml:space="preserve">6.2.3</w:t>
+        <w:t xml:space="preserve">7.2.3</w:t>
       </w:r>
       <w:r>
         <w:tab/>
@@ -22739,8 +25287,8 @@
         <w:t xml:space="preserve">Test Cases</w:t>
       </w:r>
     </w:p>
-    <w:bookmarkEnd w:id="130"/>
-    <w:bookmarkStart w:id="131" w:name="answer"/>
+    <w:bookmarkEnd w:id="186"/>
+    <w:bookmarkStart w:id="187" w:name="answer"/>
     <w:p>
       <w:pPr>
         <w:pStyle w:val="Heading3"/>
@@ -22749,7 +25297,7 @@
         <w:rPr>
           <w:rStyle w:val="SectionNumber"/>
         </w:rPr>
-        <w:t xml:space="preserve">6.2.4</w:t>
+        <w:t xml:space="preserve">7.2.4</w:t>
       </w:r>
       <w:r>
         <w:tab/>
@@ -22758,10 +25306,10 @@
         <w:t xml:space="preserve">Answer</w:t>
       </w:r>
     </w:p>
-    <w:bookmarkEnd w:id="131"/>
-    <w:bookmarkEnd w:id="132"/>
-    <w:bookmarkEnd w:id="133"/>
-    <w:bookmarkStart w:id="149" w:name="graphs"/>
+    <w:bookmarkEnd w:id="187"/>
+    <w:bookmarkEnd w:id="188"/>
+    <w:bookmarkEnd w:id="189"/>
+    <w:bookmarkStart w:id="205" w:name="graphs"/>
     <w:p>
       <w:pPr>
         <w:pStyle w:val="Heading1"/>
@@ -22770,7 +25318,7 @@
         <w:rPr>
           <w:rStyle w:val="SectionNumber"/>
         </w:rPr>
-        <w:t xml:space="preserve">7</w:t>
+        <w:t xml:space="preserve">8</w:t>
       </w:r>
       <w:r>
         <w:tab/>
@@ -22779,7 +25327,7 @@
         <w:t xml:space="preserve">Graphs</w:t>
       </w:r>
     </w:p>
-    <w:bookmarkStart w:id="138" w:name="number-of-islands"/>
+    <w:bookmarkStart w:id="194" w:name="number-of-islands"/>
     <w:p>
       <w:pPr>
         <w:pStyle w:val="Heading2"/>
@@ -22788,7 +25336,7 @@
         <w:rPr>
           <w:rStyle w:val="SectionNumber"/>
         </w:rPr>
-        <w:t xml:space="preserve">7.1</w:t>
+        <w:t xml:space="preserve">8.1</w:t>
       </w:r>
       <w:r>
         <w:tab/>
@@ -22797,7 +25345,7 @@
         <w:t xml:space="preserve">Number of Islands</w:t>
       </w:r>
     </w:p>
-    <w:bookmarkStart w:id="134" w:name="problem"/>
+    <w:bookmarkStart w:id="190" w:name="problem"/>
     <w:p>
       <w:pPr>
         <w:pStyle w:val="Heading3"/>
@@ -22806,7 +25354,7 @@
         <w:rPr>
           <w:rStyle w:val="SectionNumber"/>
         </w:rPr>
-        <w:t xml:space="preserve">7.1.1</w:t>
+        <w:t xml:space="preserve">8.1.1</w:t>
       </w:r>
       <w:r>
         <w:tab/>
@@ -22815,8 +25363,8 @@
         <w:t xml:space="preserve">Problem</w:t>
       </w:r>
     </w:p>
-    <w:bookmarkEnd w:id="134"/>
-    <w:bookmarkStart w:id="135" w:name="intuition"/>
+    <w:bookmarkEnd w:id="190"/>
+    <w:bookmarkStart w:id="191" w:name="intuition"/>
     <w:p>
       <w:pPr>
         <w:pStyle w:val="Heading3"/>
@@ -22825,7 +25373,7 @@
         <w:rPr>
           <w:rStyle w:val="SectionNumber"/>
         </w:rPr>
-        <w:t xml:space="preserve">7.1.2</w:t>
+        <w:t xml:space="preserve">8.1.2</w:t>
       </w:r>
       <w:r>
         <w:tab/>
@@ -22834,8 +25382,8 @@
         <w:t xml:space="preserve">Intuition</w:t>
       </w:r>
     </w:p>
-    <w:bookmarkEnd w:id="135"/>
-    <w:bookmarkStart w:id="136" w:name="test-cases"/>
+    <w:bookmarkEnd w:id="191"/>
+    <w:bookmarkStart w:id="192" w:name="test-cases"/>
     <w:p>
       <w:pPr>
         <w:pStyle w:val="Heading3"/>
@@ -22844,7 +25392,7 @@
         <w:rPr>
           <w:rStyle w:val="SectionNumber"/>
         </w:rPr>
-        <w:t xml:space="preserve">7.1.3</w:t>
+        <w:t xml:space="preserve">8.1.3</w:t>
       </w:r>
       <w:r>
         <w:tab/>
@@ -22853,8 +25401,8 @@
         <w:t xml:space="preserve">Test Cases</w:t>
       </w:r>
     </w:p>
-    <w:bookmarkEnd w:id="136"/>
-    <w:bookmarkStart w:id="137" w:name="answer"/>
+    <w:bookmarkEnd w:id="192"/>
+    <w:bookmarkStart w:id="193" w:name="answer"/>
     <w:p>
       <w:pPr>
         <w:pStyle w:val="Heading3"/>
@@ -22863,7 +25411,7 @@
         <w:rPr>
           <w:rStyle w:val="SectionNumber"/>
         </w:rPr>
-        <w:t xml:space="preserve">7.1.4</w:t>
+        <w:t xml:space="preserve">8.1.4</w:t>
       </w:r>
       <w:r>
         <w:tab/>
@@ -22872,9 +25420,9 @@
         <w:t xml:space="preserve">Answer</w:t>
       </w:r>
     </w:p>
-    <w:bookmarkEnd w:id="137"/>
-    <w:bookmarkEnd w:id="138"/>
-    <w:bookmarkStart w:id="143" w:name="clone-graph"/>
+    <w:bookmarkEnd w:id="193"/>
+    <w:bookmarkEnd w:id="194"/>
+    <w:bookmarkStart w:id="199" w:name="clone-graph"/>
     <w:p>
       <w:pPr>
         <w:pStyle w:val="Heading2"/>
@@ -22883,7 +25431,7 @@
         <w:rPr>
           <w:rStyle w:val="SectionNumber"/>
         </w:rPr>
-        <w:t xml:space="preserve">7.2</w:t>
+        <w:t xml:space="preserve">8.2</w:t>
       </w:r>
       <w:r>
         <w:tab/>
@@ -22892,7 +25440,7 @@
         <w:t xml:space="preserve">Clone Graph</w:t>
       </w:r>
     </w:p>
-    <w:bookmarkStart w:id="139" w:name="problem"/>
+    <w:bookmarkStart w:id="195" w:name="problem"/>
     <w:p>
       <w:pPr>
         <w:pStyle w:val="Heading3"/>
@@ -22901,7 +25449,7 @@
         <w:rPr>
           <w:rStyle w:val="SectionNumber"/>
         </w:rPr>
-        <w:t xml:space="preserve">7.2.1</w:t>
+        <w:t xml:space="preserve">8.2.1</w:t>
       </w:r>
       <w:r>
         <w:tab/>
@@ -22910,8 +25458,8 @@
         <w:t xml:space="preserve">Problem</w:t>
       </w:r>
     </w:p>
-    <w:bookmarkEnd w:id="139"/>
-    <w:bookmarkStart w:id="140" w:name="intuition"/>
+    <w:bookmarkEnd w:id="195"/>
+    <w:bookmarkStart w:id="196" w:name="intuition"/>
     <w:p>
       <w:pPr>
         <w:pStyle w:val="Heading3"/>
@@ -22920,7 +25468,7 @@
         <w:rPr>
           <w:rStyle w:val="SectionNumber"/>
         </w:rPr>
-        <w:t xml:space="preserve">7.2.2</w:t>
+        <w:t xml:space="preserve">8.2.2</w:t>
       </w:r>
       <w:r>
         <w:tab/>
@@ -22929,8 +25477,8 @@
         <w:t xml:space="preserve">Intuition</w:t>
       </w:r>
     </w:p>
-    <w:bookmarkEnd w:id="140"/>
-    <w:bookmarkStart w:id="141" w:name="test-cases"/>
+    <w:bookmarkEnd w:id="196"/>
+    <w:bookmarkStart w:id="197" w:name="test-cases"/>
     <w:p>
       <w:pPr>
         <w:pStyle w:val="Heading3"/>
@@ -22939,7 +25487,7 @@
         <w:rPr>
           <w:rStyle w:val="SectionNumber"/>
         </w:rPr>
-        <w:t xml:space="preserve">7.2.3</w:t>
+        <w:t xml:space="preserve">8.2.3</w:t>
       </w:r>
       <w:r>
         <w:tab/>
@@ -22948,8 +25496,8 @@
         <w:t xml:space="preserve">Test Cases</w:t>
       </w:r>
     </w:p>
-    <w:bookmarkEnd w:id="141"/>
-    <w:bookmarkStart w:id="142" w:name="answer"/>
+    <w:bookmarkEnd w:id="197"/>
+    <w:bookmarkStart w:id="198" w:name="answer"/>
     <w:p>
       <w:pPr>
         <w:pStyle w:val="Heading3"/>
@@ -22958,7 +25506,7 @@
         <w:rPr>
           <w:rStyle w:val="SectionNumber"/>
         </w:rPr>
-        <w:t xml:space="preserve">7.2.4</w:t>
+        <w:t xml:space="preserve">8.2.4</w:t>
       </w:r>
       <w:r>
         <w:tab/>
@@ -22967,9 +25515,9 @@
         <w:t xml:space="preserve">Answer</w:t>
       </w:r>
     </w:p>
-    <w:bookmarkEnd w:id="142"/>
-    <w:bookmarkEnd w:id="143"/>
-    <w:bookmarkStart w:id="148" w:name="pacific-atlantic-water-flow"/>
+    <w:bookmarkEnd w:id="198"/>
+    <w:bookmarkEnd w:id="199"/>
+    <w:bookmarkStart w:id="204" w:name="pacific-atlantic-water-flow"/>
     <w:p>
       <w:pPr>
         <w:pStyle w:val="Heading2"/>
@@ -22978,7 +25526,7 @@
         <w:rPr>
           <w:rStyle w:val="SectionNumber"/>
         </w:rPr>
-        <w:t xml:space="preserve">7.3</w:t>
+        <w:t xml:space="preserve">8.3</w:t>
       </w:r>
       <w:r>
         <w:tab/>
@@ -22987,7 +25535,7 @@
         <w:t xml:space="preserve">Pacific Atlantic Water Flow</w:t>
       </w:r>
     </w:p>
-    <w:bookmarkStart w:id="144" w:name="problem"/>
+    <w:bookmarkStart w:id="200" w:name="problem"/>
     <w:p>
       <w:pPr>
         <w:pStyle w:val="Heading3"/>
@@ -22996,7 +25544,7 @@
         <w:rPr>
           <w:rStyle w:val="SectionNumber"/>
         </w:rPr>
-        <w:t xml:space="preserve">7.3.1</w:t>
+        <w:t xml:space="preserve">8.3.1</w:t>
       </w:r>
       <w:r>
         <w:tab/>
@@ -23005,8 +25553,8 @@
         <w:t xml:space="preserve">Problem</w:t>
       </w:r>
     </w:p>
-    <w:bookmarkEnd w:id="144"/>
-    <w:bookmarkStart w:id="145" w:name="intuition"/>
+    <w:bookmarkEnd w:id="200"/>
+    <w:bookmarkStart w:id="201" w:name="intuition"/>
     <w:p>
       <w:pPr>
         <w:pStyle w:val="Heading3"/>
@@ -23015,7 +25563,7 @@
         <w:rPr>
           <w:rStyle w:val="SectionNumber"/>
         </w:rPr>
-        <w:t xml:space="preserve">7.3.2</w:t>
+        <w:t xml:space="preserve">8.3.2</w:t>
       </w:r>
       <w:r>
         <w:tab/>
@@ -23024,8 +25572,8 @@
         <w:t xml:space="preserve">Intuition</w:t>
       </w:r>
     </w:p>
-    <w:bookmarkEnd w:id="145"/>
-    <w:bookmarkStart w:id="146" w:name="test-cases"/>
+    <w:bookmarkEnd w:id="201"/>
+    <w:bookmarkStart w:id="202" w:name="test-cases"/>
     <w:p>
       <w:pPr>
         <w:pStyle w:val="Heading3"/>
@@ -23034,7 +25582,7 @@
         <w:rPr>
           <w:rStyle w:val="SectionNumber"/>
         </w:rPr>
-        <w:t xml:space="preserve">7.3.3</w:t>
+        <w:t xml:space="preserve">8.3.3</w:t>
       </w:r>
       <w:r>
         <w:tab/>
@@ -23043,8 +25591,8 @@
         <w:t xml:space="preserve">Test Cases</w:t>
       </w:r>
     </w:p>
-    <w:bookmarkEnd w:id="146"/>
-    <w:bookmarkStart w:id="147" w:name="answer"/>
+    <w:bookmarkEnd w:id="202"/>
+    <w:bookmarkStart w:id="203" w:name="answer"/>
     <w:p>
       <w:pPr>
         <w:pStyle w:val="Heading3"/>
@@ -23053,7 +25601,7 @@
         <w:rPr>
           <w:rStyle w:val="SectionNumber"/>
         </w:rPr>
-        <w:t xml:space="preserve">7.3.4</w:t>
+        <w:t xml:space="preserve">8.3.4</w:t>
       </w:r>
       <w:r>
         <w:tab/>
@@ -23062,10 +25610,10 @@
         <w:t xml:space="preserve">Answer</w:t>
       </w:r>
     </w:p>
-    <w:bookmarkEnd w:id="147"/>
-    <w:bookmarkEnd w:id="148"/>
-    <w:bookmarkEnd w:id="149"/>
-    <w:bookmarkStart w:id="179" w:name="dynamic-programming"/>
+    <w:bookmarkEnd w:id="203"/>
+    <w:bookmarkEnd w:id="204"/>
+    <w:bookmarkEnd w:id="205"/>
+    <w:bookmarkStart w:id="235" w:name="dynamic-programming"/>
     <w:p>
       <w:pPr>
         <w:pStyle w:val="Heading1"/>
@@ -23074,7 +25622,7 @@
         <w:rPr>
           <w:rStyle w:val="SectionNumber"/>
         </w:rPr>
-        <w:t xml:space="preserve">8</w:t>
+        <w:t xml:space="preserve">9</w:t>
       </w:r>
       <w:r>
         <w:tab/>
@@ -23083,7 +25631,7 @@
         <w:t xml:space="preserve">Dynamic Programming</w:t>
       </w:r>
     </w:p>
-    <w:bookmarkStart w:id="154" w:name="climbing-stairs"/>
+    <w:bookmarkStart w:id="210" w:name="climbing-stairs"/>
     <w:p>
       <w:pPr>
         <w:pStyle w:val="Heading2"/>
@@ -23092,7 +25640,7 @@
         <w:rPr>
           <w:rStyle w:val="SectionNumber"/>
         </w:rPr>
-        <w:t xml:space="preserve">8.1</w:t>
+        <w:t xml:space="preserve">9.1</w:t>
       </w:r>
       <w:r>
         <w:tab/>
@@ -23101,7 +25649,7 @@
         <w:t xml:space="preserve">Climbing Stairs</w:t>
       </w:r>
     </w:p>
-    <w:bookmarkStart w:id="150" w:name="problem"/>
+    <w:bookmarkStart w:id="206" w:name="problem"/>
     <w:p>
       <w:pPr>
         <w:pStyle w:val="Heading3"/>
@@ -23110,7 +25658,7 @@
         <w:rPr>
           <w:rStyle w:val="SectionNumber"/>
         </w:rPr>
-        <w:t xml:space="preserve">8.1.1</w:t>
+        <w:t xml:space="preserve">9.1.1</w:t>
       </w:r>
       <w:r>
         <w:tab/>
@@ -23119,8 +25667,8 @@
         <w:t xml:space="preserve">Problem</w:t>
       </w:r>
     </w:p>
-    <w:bookmarkEnd w:id="150"/>
-    <w:bookmarkStart w:id="151" w:name="intuition"/>
+    <w:bookmarkEnd w:id="206"/>
+    <w:bookmarkStart w:id="207" w:name="intuition"/>
     <w:p>
       <w:pPr>
         <w:pStyle w:val="Heading3"/>
@@ -23129,7 +25677,7 @@
         <w:rPr>
           <w:rStyle w:val="SectionNumber"/>
         </w:rPr>
-        <w:t xml:space="preserve">8.1.2</w:t>
+        <w:t xml:space="preserve">9.1.2</w:t>
       </w:r>
       <w:r>
         <w:tab/>
@@ -23138,8 +25686,8 @@
         <w:t xml:space="preserve">Intuition</w:t>
       </w:r>
     </w:p>
-    <w:bookmarkEnd w:id="151"/>
-    <w:bookmarkStart w:id="152" w:name="test-cases"/>
+    <w:bookmarkEnd w:id="207"/>
+    <w:bookmarkStart w:id="208" w:name="test-cases"/>
     <w:p>
       <w:pPr>
         <w:pStyle w:val="Heading3"/>
@@ -23148,7 +25696,7 @@
         <w:rPr>
           <w:rStyle w:val="SectionNumber"/>
         </w:rPr>
-        <w:t xml:space="preserve">8.1.3</w:t>
+        <w:t xml:space="preserve">9.1.3</w:t>
       </w:r>
       <w:r>
         <w:tab/>
@@ -23157,8 +25705,8 @@
         <w:t xml:space="preserve">Test Cases</w:t>
       </w:r>
     </w:p>
-    <w:bookmarkEnd w:id="152"/>
-    <w:bookmarkStart w:id="153" w:name="answer"/>
+    <w:bookmarkEnd w:id="208"/>
+    <w:bookmarkStart w:id="209" w:name="answer"/>
     <w:p>
       <w:pPr>
         <w:pStyle w:val="Heading3"/>
@@ -23167,7 +25715,7 @@
         <w:rPr>
           <w:rStyle w:val="SectionNumber"/>
         </w:rPr>
-        <w:t xml:space="preserve">8.1.4</w:t>
+        <w:t xml:space="preserve">9.1.4</w:t>
       </w:r>
       <w:r>
         <w:tab/>
@@ -23176,9 +25724,9 @@
         <w:t xml:space="preserve">Answer</w:t>
       </w:r>
     </w:p>
-    <w:bookmarkEnd w:id="153"/>
-    <w:bookmarkEnd w:id="154"/>
-    <w:bookmarkStart w:id="159" w:name="unique-paths"/>
+    <w:bookmarkEnd w:id="209"/>
+    <w:bookmarkEnd w:id="210"/>
+    <w:bookmarkStart w:id="215" w:name="unique-paths"/>
     <w:p>
       <w:pPr>
         <w:pStyle w:val="Heading2"/>
@@ -23187,7 +25735,7 @@
         <w:rPr>
           <w:rStyle w:val="SectionNumber"/>
         </w:rPr>
-        <w:t xml:space="preserve">8.2</w:t>
+        <w:t xml:space="preserve">9.2</w:t>
       </w:r>
       <w:r>
         <w:tab/>
@@ -23196,7 +25744,7 @@
         <w:t xml:space="preserve">Unique Paths</w:t>
       </w:r>
     </w:p>
-    <w:bookmarkStart w:id="155" w:name="problem"/>
+    <w:bookmarkStart w:id="211" w:name="problem"/>
     <w:p>
       <w:pPr>
         <w:pStyle w:val="Heading3"/>
@@ -23205,7 +25753,7 @@
         <w:rPr>
           <w:rStyle w:val="SectionNumber"/>
         </w:rPr>
-        <w:t xml:space="preserve">8.2.1</w:t>
+        <w:t xml:space="preserve">9.2.1</w:t>
       </w:r>
       <w:r>
         <w:tab/>
@@ -23214,8 +25762,8 @@
         <w:t xml:space="preserve">Problem</w:t>
       </w:r>
     </w:p>
-    <w:bookmarkEnd w:id="155"/>
-    <w:bookmarkStart w:id="156" w:name="intuition"/>
+    <w:bookmarkEnd w:id="211"/>
+    <w:bookmarkStart w:id="212" w:name="intuition"/>
     <w:p>
       <w:pPr>
         <w:pStyle w:val="Heading3"/>
@@ -23224,7 +25772,7 @@
         <w:rPr>
           <w:rStyle w:val="SectionNumber"/>
         </w:rPr>
-        <w:t xml:space="preserve">8.2.2</w:t>
+        <w:t xml:space="preserve">9.2.2</w:t>
       </w:r>
       <w:r>
         <w:tab/>
@@ -23233,8 +25781,8 @@
         <w:t xml:space="preserve">Intuition</w:t>
       </w:r>
     </w:p>
-    <w:bookmarkEnd w:id="156"/>
-    <w:bookmarkStart w:id="157" w:name="test-cases"/>
+    <w:bookmarkEnd w:id="212"/>
+    <w:bookmarkStart w:id="213" w:name="test-cases"/>
     <w:p>
       <w:pPr>
         <w:pStyle w:val="Heading3"/>
@@ -23243,7 +25791,7 @@
         <w:rPr>
           <w:rStyle w:val="SectionNumber"/>
         </w:rPr>
-        <w:t xml:space="preserve">8.2.3</w:t>
+        <w:t xml:space="preserve">9.2.3</w:t>
       </w:r>
       <w:r>
         <w:tab/>
@@ -23252,8 +25800,8 @@
         <w:t xml:space="preserve">Test Cases</w:t>
       </w:r>
     </w:p>
-    <w:bookmarkEnd w:id="157"/>
-    <w:bookmarkStart w:id="158" w:name="answer"/>
+    <w:bookmarkEnd w:id="213"/>
+    <w:bookmarkStart w:id="214" w:name="answer"/>
     <w:p>
       <w:pPr>
         <w:pStyle w:val="Heading3"/>
@@ -23262,7 +25810,7 @@
         <w:rPr>
           <w:rStyle w:val="SectionNumber"/>
         </w:rPr>
-        <w:t xml:space="preserve">8.2.4</w:t>
+        <w:t xml:space="preserve">9.2.4</w:t>
       </w:r>
       <w:r>
         <w:tab/>
@@ -23271,9 +25819,9 @@
         <w:t xml:space="preserve">Answer</w:t>
       </w:r>
     </w:p>
-    <w:bookmarkEnd w:id="158"/>
-    <w:bookmarkEnd w:id="159"/>
-    <w:bookmarkStart w:id="164" w:name="jump-game"/>
+    <w:bookmarkEnd w:id="214"/>
+    <w:bookmarkEnd w:id="215"/>
+    <w:bookmarkStart w:id="220" w:name="jump-game"/>
     <w:p>
       <w:pPr>
         <w:pStyle w:val="Heading2"/>
@@ -23282,7 +25830,7 @@
         <w:rPr>
           <w:rStyle w:val="SectionNumber"/>
         </w:rPr>
-        <w:t xml:space="preserve">8.3</w:t>
+        <w:t xml:space="preserve">9.3</w:t>
       </w:r>
       <w:r>
         <w:tab/>
@@ -23291,7 +25839,7 @@
         <w:t xml:space="preserve">Jump Game</w:t>
       </w:r>
     </w:p>
-    <w:bookmarkStart w:id="160" w:name="problem"/>
+    <w:bookmarkStart w:id="216" w:name="problem"/>
     <w:p>
       <w:pPr>
         <w:pStyle w:val="Heading3"/>
@@ -23300,7 +25848,7 @@
         <w:rPr>
           <w:rStyle w:val="SectionNumber"/>
         </w:rPr>
-        <w:t xml:space="preserve">8.3.1</w:t>
+        <w:t xml:space="preserve">9.3.1</w:t>
       </w:r>
       <w:r>
         <w:tab/>
@@ -23309,8 +25857,8 @@
         <w:t xml:space="preserve">Problem</w:t>
       </w:r>
     </w:p>
-    <w:bookmarkEnd w:id="160"/>
-    <w:bookmarkStart w:id="161" w:name="intuition"/>
+    <w:bookmarkEnd w:id="216"/>
+    <w:bookmarkStart w:id="217" w:name="intuition"/>
     <w:p>
       <w:pPr>
         <w:pStyle w:val="Heading3"/>
@@ -23319,7 +25867,7 @@
         <w:rPr>
           <w:rStyle w:val="SectionNumber"/>
         </w:rPr>
-        <w:t xml:space="preserve">8.3.2</w:t>
+        <w:t xml:space="preserve">9.3.2</w:t>
       </w:r>
       <w:r>
         <w:tab/>
@@ -23328,8 +25876,8 @@
         <w:t xml:space="preserve">Intuition</w:t>
       </w:r>
     </w:p>
-    <w:bookmarkEnd w:id="161"/>
-    <w:bookmarkStart w:id="162" w:name="test-cases"/>
+    <w:bookmarkEnd w:id="217"/>
+    <w:bookmarkStart w:id="218" w:name="test-cases"/>
     <w:p>
       <w:pPr>
         <w:pStyle w:val="Heading3"/>
@@ -23338,7 +25886,7 @@
         <w:rPr>
           <w:rStyle w:val="SectionNumber"/>
         </w:rPr>
-        <w:t xml:space="preserve">8.3.3</w:t>
+        <w:t xml:space="preserve">9.3.3</w:t>
       </w:r>
       <w:r>
         <w:tab/>
@@ -23347,8 +25895,8 @@
         <w:t xml:space="preserve">Test Cases</w:t>
       </w:r>
     </w:p>
-    <w:bookmarkEnd w:id="162"/>
-    <w:bookmarkStart w:id="163" w:name="answer"/>
+    <w:bookmarkEnd w:id="218"/>
+    <w:bookmarkStart w:id="219" w:name="answer"/>
     <w:p>
       <w:pPr>
         <w:pStyle w:val="Heading3"/>
@@ -23357,7 +25905,7 @@
         <w:rPr>
           <w:rStyle w:val="SectionNumber"/>
         </w:rPr>
-        <w:t xml:space="preserve">8.3.4</w:t>
+        <w:t xml:space="preserve">9.3.4</w:t>
       </w:r>
       <w:r>
         <w:tab/>
@@ -23366,9 +25914,9 @@
         <w:t xml:space="preserve">Answer</w:t>
       </w:r>
     </w:p>
-    <w:bookmarkEnd w:id="163"/>
-    <w:bookmarkEnd w:id="164"/>
-    <w:bookmarkStart w:id="169" w:name="coin-change"/>
+    <w:bookmarkEnd w:id="219"/>
+    <w:bookmarkEnd w:id="220"/>
+    <w:bookmarkStart w:id="225" w:name="coin-change"/>
     <w:p>
       <w:pPr>
         <w:pStyle w:val="Heading2"/>
@@ -23377,7 +25925,7 @@
         <w:rPr>
           <w:rStyle w:val="SectionNumber"/>
         </w:rPr>
-        <w:t xml:space="preserve">8.4</w:t>
+        <w:t xml:space="preserve">9.4</w:t>
       </w:r>
       <w:r>
         <w:tab/>
@@ -23386,7 +25934,7 @@
         <w:t xml:space="preserve">Coin Change</w:t>
       </w:r>
     </w:p>
-    <w:bookmarkStart w:id="165" w:name="problem"/>
+    <w:bookmarkStart w:id="221" w:name="problem"/>
     <w:p>
       <w:pPr>
         <w:pStyle w:val="Heading3"/>
@@ -23395,7 +25943,7 @@
         <w:rPr>
           <w:rStyle w:val="SectionNumber"/>
         </w:rPr>
-        <w:t xml:space="preserve">8.4.1</w:t>
+        <w:t xml:space="preserve">9.4.1</w:t>
       </w:r>
       <w:r>
         <w:tab/>
@@ -23404,8 +25952,8 @@
         <w:t xml:space="preserve">Problem</w:t>
       </w:r>
     </w:p>
-    <w:bookmarkEnd w:id="165"/>
-    <w:bookmarkStart w:id="166" w:name="intuition"/>
+    <w:bookmarkEnd w:id="221"/>
+    <w:bookmarkStart w:id="222" w:name="intuition"/>
     <w:p>
       <w:pPr>
         <w:pStyle w:val="Heading3"/>
@@ -23414,7 +25962,7 @@
         <w:rPr>
           <w:rStyle w:val="SectionNumber"/>
         </w:rPr>
-        <w:t xml:space="preserve">8.4.2</w:t>
+        <w:t xml:space="preserve">9.4.2</w:t>
       </w:r>
       <w:r>
         <w:tab/>
@@ -23423,8 +25971,8 @@
         <w:t xml:space="preserve">Intuition</w:t>
       </w:r>
     </w:p>
-    <w:bookmarkEnd w:id="166"/>
-    <w:bookmarkStart w:id="167" w:name="test-cases"/>
+    <w:bookmarkEnd w:id="222"/>
+    <w:bookmarkStart w:id="223" w:name="test-cases"/>
     <w:p>
       <w:pPr>
         <w:pStyle w:val="Heading3"/>
@@ -23433,7 +25981,7 @@
         <w:rPr>
           <w:rStyle w:val="SectionNumber"/>
         </w:rPr>
-        <w:t xml:space="preserve">8.4.3</w:t>
+        <w:t xml:space="preserve">9.4.3</w:t>
       </w:r>
       <w:r>
         <w:tab/>
@@ -23442,8 +25990,8 @@
         <w:t xml:space="preserve">Test Cases</w:t>
       </w:r>
     </w:p>
-    <w:bookmarkEnd w:id="167"/>
-    <w:bookmarkStart w:id="168" w:name="answer"/>
+    <w:bookmarkEnd w:id="223"/>
+    <w:bookmarkStart w:id="224" w:name="answer"/>
     <w:p>
       <w:pPr>
         <w:pStyle w:val="Heading3"/>
@@ -23452,7 +26000,7 @@
         <w:rPr>
           <w:rStyle w:val="SectionNumber"/>
         </w:rPr>
-        <w:t xml:space="preserve">8.4.4</w:t>
+        <w:t xml:space="preserve">9.4.4</w:t>
       </w:r>
       <w:r>
         <w:tab/>
@@ -23461,9 +26009,9 @@
         <w:t xml:space="preserve">Answer</w:t>
       </w:r>
     </w:p>
-    <w:bookmarkEnd w:id="168"/>
-    <w:bookmarkEnd w:id="169"/>
-    <w:bookmarkStart w:id="174" w:name="longest-increasing-subsequence"/>
+    <w:bookmarkEnd w:id="224"/>
+    <w:bookmarkEnd w:id="225"/>
+    <w:bookmarkStart w:id="230" w:name="longest-increasing-subsequence"/>
     <w:p>
       <w:pPr>
         <w:pStyle w:val="Heading2"/>
@@ -23472,7 +26020,7 @@
         <w:rPr>
           <w:rStyle w:val="SectionNumber"/>
         </w:rPr>
-        <w:t xml:space="preserve">8.5</w:t>
+        <w:t xml:space="preserve">9.5</w:t>
       </w:r>
       <w:r>
         <w:tab/>
@@ -23481,7 +26029,7 @@
         <w:t xml:space="preserve">Longest Increasing Subsequence</w:t>
       </w:r>
     </w:p>
-    <w:bookmarkStart w:id="170" w:name="problem"/>
+    <w:bookmarkStart w:id="226" w:name="problem"/>
     <w:p>
       <w:pPr>
         <w:pStyle w:val="Heading3"/>
@@ -23490,7 +26038,7 @@
         <w:rPr>
           <w:rStyle w:val="SectionNumber"/>
         </w:rPr>
-        <w:t xml:space="preserve">8.5.1</w:t>
+        <w:t xml:space="preserve">9.5.1</w:t>
       </w:r>
       <w:r>
         <w:tab/>
@@ -23499,8 +26047,8 @@
         <w:t xml:space="preserve">Problem</w:t>
       </w:r>
     </w:p>
-    <w:bookmarkEnd w:id="170"/>
-    <w:bookmarkStart w:id="171" w:name="intuition"/>
+    <w:bookmarkEnd w:id="226"/>
+    <w:bookmarkStart w:id="227" w:name="intuition"/>
     <w:p>
       <w:pPr>
         <w:pStyle w:val="Heading3"/>
@@ -23509,7 +26057,7 @@
         <w:rPr>
           <w:rStyle w:val="SectionNumber"/>
         </w:rPr>
-        <w:t xml:space="preserve">8.5.2</w:t>
+        <w:t xml:space="preserve">9.5.2</w:t>
       </w:r>
       <w:r>
         <w:tab/>
@@ -23518,8 +26066,8 @@
         <w:t xml:space="preserve">Intuition</w:t>
       </w:r>
     </w:p>
-    <w:bookmarkEnd w:id="171"/>
-    <w:bookmarkStart w:id="172" w:name="test-cases"/>
+    <w:bookmarkEnd w:id="227"/>
+    <w:bookmarkStart w:id="228" w:name="test-cases"/>
     <w:p>
       <w:pPr>
         <w:pStyle w:val="Heading3"/>
@@ -23528,7 +26076,7 @@
         <w:rPr>
           <w:rStyle w:val="SectionNumber"/>
         </w:rPr>
-        <w:t xml:space="preserve">8.5.3</w:t>
+        <w:t xml:space="preserve">9.5.3</w:t>
       </w:r>
       <w:r>
         <w:tab/>
@@ -23537,8 +26085,8 @@
         <w:t xml:space="preserve">Test Cases</w:t>
       </w:r>
     </w:p>
-    <w:bookmarkEnd w:id="172"/>
-    <w:bookmarkStart w:id="173" w:name="answer"/>
+    <w:bookmarkEnd w:id="228"/>
+    <w:bookmarkStart w:id="229" w:name="answer"/>
     <w:p>
       <w:pPr>
         <w:pStyle w:val="Heading3"/>
@@ -23547,7 +26095,7 @@
         <w:rPr>
           <w:rStyle w:val="SectionNumber"/>
         </w:rPr>
-        <w:t xml:space="preserve">8.5.4</w:t>
+        <w:t xml:space="preserve">9.5.4</w:t>
       </w:r>
       <w:r>
         <w:tab/>
@@ -23556,9 +26104,9 @@
         <w:t xml:space="preserve">Answer</w:t>
       </w:r>
     </w:p>
-    <w:bookmarkEnd w:id="173"/>
-    <w:bookmarkEnd w:id="174"/>
-    <w:bookmarkStart w:id="178" w:name="references"/>
+    <w:bookmarkEnd w:id="229"/>
+    <w:bookmarkEnd w:id="230"/>
+    <w:bookmarkStart w:id="234" w:name="references"/>
     <w:p>
       <w:pPr>
         <w:pStyle w:val="Heading2"/>
@@ -23567,8 +26115,8 @@
         <w:t xml:space="preserve">References</w:t>
       </w:r>
     </w:p>
-    <w:bookmarkStart w:id="177" w:name="refs"/>
-    <w:bookmarkStart w:id="176" w:name="ref-citeulike:679515"/>
+    <w:bookmarkStart w:id="233" w:name="refs"/>
+    <w:bookmarkStart w:id="232" w:name="ref-citeulike:679515"/>
     <w:p>
       <w:pPr>
         <w:pStyle w:val="Bibliography"/>
@@ -23588,7 +26136,7 @@
       <w:r>
         <w:t xml:space="preserve"> </w:t>
       </w:r>
-      <w:hyperlink r:id="rId175">
+      <w:hyperlink r:id="rId231">
         <w:r>
           <w:rPr>
             <w:rStyle w:val="Hyperlink"/>
@@ -23611,10 +26159,10 @@
         <w:t xml:space="preserve">, 1971).</w:t>
       </w:r>
     </w:p>
-    <w:bookmarkEnd w:id="176"/>
-    <w:bookmarkEnd w:id="177"/>
-    <w:bookmarkEnd w:id="178"/>
-    <w:bookmarkEnd w:id="179"/>
+    <w:bookmarkEnd w:id="232"/>
+    <w:bookmarkEnd w:id="233"/>
+    <w:bookmarkEnd w:id="234"/>
+    <w:bookmarkEnd w:id="235"/>
     <w:sectPr/>
   </w:body>
 </w:document>

</xml_diff>

<commit_message>
add cover page for leetcode in rust
</commit_message>
<xml_diff>
--- a/output/book.docx
+++ b/output/book.docx
@@ -7,7 +7,19 @@
         <w:pStyle w:val="Title"/>
       </w:pPr>
       <w:r>
-        <w:t xml:space="preserve">Leetcode in Rust</w:t>
+        <w:t xml:space="preserve">Leetcode</w:t>
+      </w:r>
+      <w:r>
+        <w:t xml:space="preserve"> </w:t>
+      </w:r>
+      <w:r>
+        <w:t xml:space="preserve">in</w:t>
+      </w:r>
+      <w:r>
+        <w:t xml:space="preserve"> </w:t>
+      </w:r>
+      <w:r>
+        <w:t xml:space="preserve">Rust</w:t>
       </w:r>
     </w:p>
     <w:sdt>

</xml_diff>

<commit_message>
work on some problems
</commit_message>
<xml_diff>
--- a/output/book.docx
+++ b/output/book.docx
@@ -25674,19 +25674,7 @@
         <w:rPr>
           <w:rStyle w:val="NormalTok"/>
         </w:rPr>
-        <w:t xml:space="preserve">                helper(</w:t>
-      </w:r>
-      <w:r>
-        <w:rPr>
-          <w:rStyle w:val="OperatorTok"/>
-        </w:rPr>
-        <w:t xml:space="preserve">&amp;</w:t>
-      </w:r>
-      <w:r>
-        <w:rPr>
-          <w:rStyle w:val="NormalTok"/>
-        </w:rPr>
-        <w:t xml:space="preserve">left</w:t>
+        <w:t xml:space="preserve">                helper(left</w:t>
       </w:r>
       <w:r>
         <w:rPr>
@@ -25722,19 +25710,7 @@
         <w:rPr>
           <w:rStyle w:val="NormalTok"/>
         </w:rPr>
-        <w:t xml:space="preserve"> helper(</w:t>
-      </w:r>
-      <w:r>
-        <w:rPr>
-          <w:rStyle w:val="OperatorTok"/>
-        </w:rPr>
-        <w:t xml:space="preserve">&amp;</w:t>
-      </w:r>
-      <w:r>
-        <w:rPr>
-          <w:rStyle w:val="NormalTok"/>
-        </w:rPr>
-        <w:t xml:space="preserve">right</w:t>
+        <w:t xml:space="preserve"> helper(right</w:t>
       </w:r>
       <w:r>
         <w:rPr>

</xml_diff>